<commit_message>
second commit 0414 1.2.1;1.2.2
</commit_message>
<xml_diff>
--- a/1613491330王嘉玮_毕业论文.docx
+++ b/1613491330王嘉玮_毕业论文.docx
@@ -416,6 +416,7 @@
                 <w:szCs w:val="24"/>
               </w:rPr>
             </w:pPr>
+            <w:proofErr w:type="gramStart"/>
             <w:r>
               <w:rPr>
                 <w:rFonts w:ascii="华文楷体" w:eastAsia="华文楷体" w:hAnsi="华文楷体"/>
@@ -423,7 +424,17 @@
                 <w:sz w:val="28"/>
                 <w:szCs w:val="24"/>
               </w:rPr>
-              <w:t>学　　院</w:t>
+              <w:t xml:space="preserve">学　　</w:t>
+            </w:r>
+            <w:proofErr w:type="gramEnd"/>
+            <w:r>
+              <w:rPr>
+                <w:rFonts w:ascii="华文楷体" w:eastAsia="华文楷体" w:hAnsi="华文楷体"/>
+                <w:b/>
+                <w:sz w:val="28"/>
+                <w:szCs w:val="24"/>
+              </w:rPr>
+              <w:t>院</w:t>
             </w:r>
           </w:p>
         </w:tc>
@@ -598,6 +609,7 @@
                 <w:szCs w:val="24"/>
               </w:rPr>
             </w:pPr>
+            <w:proofErr w:type="gramStart"/>
             <w:r>
               <w:rPr>
                 <w:rFonts w:ascii="华文楷体" w:eastAsia="华文楷体" w:hAnsi="华文楷体"/>
@@ -605,7 +617,17 @@
                 <w:sz w:val="28"/>
                 <w:szCs w:val="24"/>
               </w:rPr>
-              <w:t>学　　号</w:t>
+              <w:t xml:space="preserve">学　　</w:t>
+            </w:r>
+            <w:proofErr w:type="gramEnd"/>
+            <w:r>
+              <w:rPr>
+                <w:rFonts w:ascii="华文楷体" w:eastAsia="华文楷体" w:hAnsi="华文楷体"/>
+                <w:b/>
+                <w:sz w:val="28"/>
+                <w:szCs w:val="24"/>
+              </w:rPr>
+              <w:t>号</w:t>
             </w:r>
           </w:p>
         </w:tc>
@@ -1955,7 +1977,11 @@
         <w:t>c</w:t>
       </w:r>
       <w:r>
-        <w:t xml:space="preserve">ontent and structure  </w:t>
+        <w:t xml:space="preserve">ontent and </w:t>
+      </w:r>
+      <w:proofErr w:type="gramStart"/>
+      <w:r>
+        <w:t xml:space="preserve">structure  </w:t>
       </w:r>
       <w:r>
         <w:rPr>
@@ -1964,7 +1990,11 @@
         <w:t>f</w:t>
       </w:r>
       <w:r>
-        <w:t xml:space="preserve">ormat and style  </w:t>
+        <w:t>ormat</w:t>
+      </w:r>
+      <w:proofErr w:type="gramEnd"/>
+      <w:r>
+        <w:t xml:space="preserve"> and style  </w:t>
       </w:r>
       <w:r>
         <w:rPr>
@@ -6398,13 +6428,7 @@
         <w:rPr>
           <w:rFonts w:hint="eastAsia"/>
         </w:rPr>
-        <w:t>我国新能源汽车产业的发展</w:t>
-      </w:r>
-      <w:r>
-        <w:rPr>
-          <w:rFonts w:hint="eastAsia"/>
-        </w:rPr>
-        <w:t>开始于</w:t>
+        <w:t>我国新能源汽车产业的发展开始于</w:t>
       </w:r>
       <w:r>
         <w:rPr>
@@ -6500,7 +6524,21 @@
         <w:rPr>
           <w:rFonts w:hint="eastAsia"/>
         </w:rPr>
-        <w:t>万辆。【】然而，由于以新能源充电桩为代表的一系列基础设施由于选址、设计、规范化、运维管理等诸多方面还处于摸索和实验的初期阶段，在</w:t>
+        <w:t>万辆。【】然而，由于以新能源充电桩为代表的一系列基础设施由于选址、设计、规范化、运</w:t>
+      </w:r>
+      <w:proofErr w:type="gramStart"/>
+      <w:r>
+        <w:rPr>
+          <w:rFonts w:hint="eastAsia"/>
+        </w:rPr>
+        <w:t>维管理</w:t>
+      </w:r>
+      <w:proofErr w:type="gramEnd"/>
+      <w:r>
+        <w:rPr>
+          <w:rFonts w:hint="eastAsia"/>
+        </w:rPr>
+        <w:t>等诸多方面还处于摸索和实验的初期阶段，在</w:t>
       </w:r>
       <w:r>
         <w:rPr>
@@ -6604,6 +6642,7 @@
         </w:rPr>
         <w:t>如此看来，充电桩的发展滞后，已经阻碍了新能源汽车行业的发展：根据</w:t>
       </w:r>
+      <w:proofErr w:type="gramStart"/>
       <w:r>
         <w:rPr>
           <w:rFonts w:hint="eastAsia"/>
@@ -6614,7 +6653,14 @@
         <w:rPr>
           <w:rFonts w:hint="eastAsia"/>
         </w:rPr>
-        <w:t>年发改委发布的《电动汽车充电基础设施发展指南（</w:t>
+        <w:t>年发改委</w:t>
+      </w:r>
+      <w:proofErr w:type="gramEnd"/>
+      <w:r>
+        <w:rPr>
+          <w:rFonts w:hint="eastAsia"/>
+        </w:rPr>
+        <w:t>发布的《电动汽车充电基础设施发展指南（</w:t>
       </w:r>
       <w:r>
         <w:rPr>
@@ -6638,8 +6684,16 @@
         <w:rPr>
           <w:rFonts w:hint="eastAsia"/>
         </w:rPr>
-        <w:t>年我国要建成分散式充电桩超过</w:t>
-      </w:r>
+        <w:t>年我国要建成分散式充电</w:t>
+      </w:r>
+      <w:proofErr w:type="gramStart"/>
+      <w:r>
+        <w:rPr>
+          <w:rFonts w:hint="eastAsia"/>
+        </w:rPr>
+        <w:t>桩超过</w:t>
+      </w:r>
+      <w:proofErr w:type="gramEnd"/>
       <w:r>
         <w:rPr>
           <w:rFonts w:hint="eastAsia"/>
@@ -6728,22 +6782,343 @@
     <w:p>
       <w:pPr>
         <w:pStyle w:val="11"/>
-        <w:rPr>
-          <w:rFonts w:hint="eastAsia"/>
-        </w:rPr>
-      </w:pPr>
-      <w:r>
-        <w:rPr>
-          <w:rFonts w:hint="eastAsia"/>
-        </w:rPr>
-        <w:t>这巨大的缺口带来的是压抑的需求，近几年来，新能源车企纷纷向充电桩运营商企业抛出橄榄枝，寻求合作，开启了充电桩硬件层面的高速发展。与此同时，高信息化的运维管理平台成为了同样重要的需求。随着移动互联网、大数据、云计算、微服务等技术的快速发展，也为电动汽车充电桩智能运维管理平台带来更优的解决方案、更高效的使用效率和更好的用户体验。</w:t>
-      </w:r>
-      <w:bookmarkStart w:id="53" w:name="_GoBack"/>
-      <w:bookmarkEnd w:id="53"/>
+        <w:widowControl w:val="0"/>
+        <w:rPr>
+          <w:rFonts w:hint="eastAsia"/>
+        </w:rPr>
+      </w:pPr>
+      <w:r>
+        <w:rPr>
+          <w:rFonts w:hint="eastAsia"/>
+        </w:rPr>
+        <w:t>这巨大的缺口带来的是压抑的需求，近几年来，新能源</w:t>
+      </w:r>
+      <w:proofErr w:type="gramStart"/>
+      <w:r>
+        <w:rPr>
+          <w:rFonts w:hint="eastAsia"/>
+        </w:rPr>
+        <w:t>车企纷纷</w:t>
+      </w:r>
+      <w:proofErr w:type="gramEnd"/>
+      <w:r>
+        <w:rPr>
+          <w:rFonts w:hint="eastAsia"/>
+        </w:rPr>
+        <w:t>向充电桩运营商企业抛出橄榄枝，寻求合作，开启了充电桩硬件层面的高速发展。与此同时，高信息化的运</w:t>
+      </w:r>
+      <w:proofErr w:type="gramStart"/>
+      <w:r>
+        <w:rPr>
+          <w:rFonts w:hint="eastAsia"/>
+        </w:rPr>
+        <w:t>维管理</w:t>
+      </w:r>
+      <w:proofErr w:type="gramEnd"/>
+      <w:r>
+        <w:rPr>
+          <w:rFonts w:hint="eastAsia"/>
+        </w:rPr>
+        <w:t>平台成为了同样重要的需求。随着移动互联网、大数据、云计算、</w:t>
+      </w:r>
+      <w:proofErr w:type="gramStart"/>
+      <w:r>
+        <w:rPr>
+          <w:rFonts w:hint="eastAsia"/>
+        </w:rPr>
+        <w:t>微服务</w:t>
+      </w:r>
+      <w:proofErr w:type="gramEnd"/>
+      <w:r>
+        <w:rPr>
+          <w:rFonts w:hint="eastAsia"/>
+        </w:rPr>
+        <w:t>等技术的快速发展，也为电动汽车充电桩智能运</w:t>
+      </w:r>
+      <w:proofErr w:type="gramStart"/>
+      <w:r>
+        <w:rPr>
+          <w:rFonts w:hint="eastAsia"/>
+        </w:rPr>
+        <w:t>维管理</w:t>
+      </w:r>
+      <w:proofErr w:type="gramEnd"/>
+      <w:r>
+        <w:rPr>
+          <w:rFonts w:hint="eastAsia"/>
+        </w:rPr>
+        <w:t>平台带来更优的解决方案、更高效的使用效率和更好的用户体验。</w:t>
+      </w:r>
+    </w:p>
+    <w:p>
+      <w:pPr>
+        <w:pStyle w:val="2"/>
+        <w:keepNext w:val="0"/>
+        <w:keepLines w:val="0"/>
+        <w:spacing w:before="240" w:after="120"/>
+      </w:pPr>
+      <w:r>
+        <w:rPr>
+          <w:rFonts w:hint="eastAsia"/>
+        </w:rPr>
+        <w:t>1.2</w:t>
+      </w:r>
+      <w:r>
+        <w:t xml:space="preserve"> </w:t>
+      </w:r>
+      <w:r>
+        <w:rPr>
+          <w:rFonts w:hint="eastAsia"/>
+        </w:rPr>
+        <w:t>研究的目的及意义</w:t>
+      </w:r>
+    </w:p>
+    <w:p>
+      <w:pPr>
+        <w:pStyle w:val="3"/>
+        <w:keepNext w:val="0"/>
+        <w:keepLines w:val="0"/>
+        <w:spacing w:before="120"/>
+      </w:pPr>
+      <w:r>
+        <w:rPr>
+          <w:rFonts w:hint="eastAsia"/>
+        </w:rPr>
+        <w:t>1.2.1</w:t>
+      </w:r>
+      <w:r>
+        <w:t xml:space="preserve"> </w:t>
+      </w:r>
+      <w:r>
+        <w:rPr>
+          <w:rFonts w:hint="eastAsia"/>
+        </w:rPr>
+        <w:t>研究目的</w:t>
+      </w:r>
     </w:p>
     <w:p>
       <w:pPr>
         <w:pStyle w:val="11"/>
+      </w:pPr>
+      <w:r>
+        <w:rPr>
+          <w:rFonts w:hint="eastAsia"/>
+        </w:rPr>
+        <w:lastRenderedPageBreak/>
+        <w:t>电动汽车充电桩智能运维管理系统，旨在用科学的系统分析的方法，在电动汽车充电</w:t>
+      </w:r>
+      <w:proofErr w:type="gramStart"/>
+      <w:r>
+        <w:rPr>
+          <w:rFonts w:hint="eastAsia"/>
+        </w:rPr>
+        <w:t>桩面临</w:t>
+      </w:r>
+      <w:proofErr w:type="gramEnd"/>
+      <w:r>
+        <w:rPr>
+          <w:rFonts w:hint="eastAsia"/>
+        </w:rPr>
+        <w:t>大规模发展的风口下，为后台工作人员维护和管理充电桩，提供一套功能完全、使用便捷、符合需求的信息系统，在软件层面加速电动汽车充电桩行业，乃至整个新能源行业的发展。</w:t>
+      </w:r>
+    </w:p>
+    <w:p>
+      <w:pPr>
+        <w:pStyle w:val="11"/>
+      </w:pPr>
+      <w:r>
+        <w:rPr>
+          <w:rFonts w:hint="eastAsia"/>
+        </w:rPr>
+        <w:t>系统将主要解决当前充电桩管理系统中典型的三大问题：首先是故障的及时上报和反馈问题；其次是</w:t>
+      </w:r>
+      <w:r>
+        <w:rPr>
+          <w:rFonts w:hint="eastAsia"/>
+        </w:rPr>
+        <w:t>维修人员合理指派问题；最后是用户信息收集和预处理问题。在解决这些问题的同时，使电动汽车充电</w:t>
+      </w:r>
+      <w:proofErr w:type="gramStart"/>
+      <w:r>
+        <w:rPr>
+          <w:rFonts w:hint="eastAsia"/>
+        </w:rPr>
+        <w:t>桩管理</w:t>
+      </w:r>
+      <w:proofErr w:type="gramEnd"/>
+      <w:r>
+        <w:rPr>
+          <w:rFonts w:hint="eastAsia"/>
+        </w:rPr>
+        <w:t>平台更智能、更人性化、更具扩展性。</w:t>
+      </w:r>
+    </w:p>
+    <w:p>
+      <w:pPr>
+        <w:pStyle w:val="3"/>
+        <w:spacing w:before="120"/>
+      </w:pPr>
+      <w:r>
+        <w:rPr>
+          <w:rFonts w:hint="eastAsia"/>
+        </w:rPr>
+        <w:t>1.2.2</w:t>
+      </w:r>
+      <w:r>
+        <w:t xml:space="preserve"> </w:t>
+      </w:r>
+      <w:r>
+        <w:rPr>
+          <w:rFonts w:hint="eastAsia"/>
+        </w:rPr>
+        <w:t>研究意义</w:t>
+      </w:r>
+    </w:p>
+    <w:p>
+      <w:pPr>
+        <w:pStyle w:val="11"/>
+      </w:pPr>
+      <w:r>
+        <w:rPr>
+          <w:rFonts w:hint="eastAsia"/>
+        </w:rPr>
+        <w:t>对于现实生活来说，电动汽车充电桩管理系统是顺应当前市场情况而生的，</w:t>
+      </w:r>
+      <w:r>
+        <w:rPr>
+          <w:rFonts w:hint="eastAsia"/>
+        </w:rPr>
+        <w:t>丰富了新能源汽车产业的生态链，正面促进了电动汽车行业的发展。当前电动汽车</w:t>
+      </w:r>
+      <w:proofErr w:type="gramStart"/>
+      <w:r>
+        <w:rPr>
+          <w:rFonts w:hint="eastAsia"/>
+        </w:rPr>
+        <w:t>充电桩在基础</w:t>
+      </w:r>
+      <w:proofErr w:type="gramEnd"/>
+      <w:r>
+        <w:rPr>
+          <w:rFonts w:hint="eastAsia"/>
+        </w:rPr>
+        <w:t>建设方面存在着很多</w:t>
+      </w:r>
+      <w:r>
+        <w:rPr>
+          <w:rFonts w:hint="eastAsia"/>
+        </w:rPr>
+        <w:t>不足。以上海市为例，</w:t>
+      </w:r>
+      <w:r>
+        <w:rPr>
+          <w:rFonts w:hint="eastAsia"/>
+        </w:rPr>
+        <w:t>截至</w:t>
+      </w:r>
+      <w:r>
+        <w:rPr>
+          <w:rFonts w:hint="eastAsia"/>
+        </w:rPr>
+        <w:t>2019</w:t>
+      </w:r>
+      <w:r>
+        <w:rPr>
+          <w:rFonts w:hint="eastAsia"/>
+        </w:rPr>
+        <w:t>年底，上海市充电设施已超过</w:t>
+      </w:r>
+      <w:r>
+        <w:rPr>
+          <w:rFonts w:hint="eastAsia"/>
+        </w:rPr>
+        <w:t>27</w:t>
+      </w:r>
+      <w:r>
+        <w:rPr>
+          <w:rFonts w:hint="eastAsia"/>
+        </w:rPr>
+        <w:t>万个，当年新建超过</w:t>
+      </w:r>
+      <w:r>
+        <w:rPr>
+          <w:rFonts w:hint="eastAsia"/>
+        </w:rPr>
+        <w:t>6</w:t>
+      </w:r>
+      <w:r>
+        <w:rPr>
+          <w:rFonts w:hint="eastAsia"/>
+        </w:rPr>
+        <w:t>万个，同比增长</w:t>
+      </w:r>
+      <w:r>
+        <w:rPr>
+          <w:rFonts w:hint="eastAsia"/>
+        </w:rPr>
+        <w:t>31.5%</w:t>
+      </w:r>
+      <w:r>
+        <w:rPr>
+          <w:rFonts w:hint="eastAsia"/>
+        </w:rPr>
+        <w:t>，提前达到“十三五”规划</w:t>
+      </w:r>
+      <w:r>
+        <w:rPr>
+          <w:rFonts w:hint="eastAsia"/>
+        </w:rPr>
+        <w:t>21</w:t>
+      </w:r>
+      <w:r>
+        <w:rPr>
+          <w:rFonts w:hint="eastAsia"/>
+        </w:rPr>
+        <w:t>万个的目标。同时，全市新能源汽车保有量已突破</w:t>
+      </w:r>
+      <w:r>
+        <w:rPr>
+          <w:rFonts w:hint="eastAsia"/>
+        </w:rPr>
+        <w:t>30</w:t>
+      </w:r>
+      <w:r>
+        <w:rPr>
+          <w:rFonts w:hint="eastAsia"/>
+        </w:rPr>
+        <w:t>万辆</w:t>
+      </w:r>
+      <w:r>
+        <w:rPr>
+          <w:rFonts w:hint="eastAsia"/>
+        </w:rPr>
+        <w:t>，但还是存在着</w:t>
+      </w:r>
+      <w:r>
+        <w:rPr>
+          <w:rFonts w:hint="eastAsia"/>
+        </w:rPr>
+        <w:t>诸如找“好桩”难、进小区难、充电安全监管难等问题</w:t>
+      </w:r>
+      <w:r>
+        <w:rPr>
+          <w:rFonts w:hint="eastAsia"/>
+        </w:rPr>
+        <w:t>【】，这就说明缺乏规范化的管理模式和监管办法。因此，此系统亦可以促进充电桩管理系统逐步规范化、科学化，推进“无序”向“有序”、“无人管”向“平台控”的转变。</w:t>
+      </w:r>
+    </w:p>
+    <w:p>
+      <w:pPr>
+        <w:pStyle w:val="11"/>
+        <w:rPr>
+          <w:rFonts w:hint="eastAsia"/>
+        </w:rPr>
+      </w:pPr>
+    </w:p>
+    <w:p>
+      <w:pPr>
+        <w:pStyle w:val="11"/>
+        <w:ind w:firstLineChars="0" w:firstLine="0"/>
         <w:rPr>
           <w:rFonts w:hint="eastAsia"/>
         </w:rPr>
@@ -6766,12 +7141,12 @@
         <w:pStyle w:val="1"/>
         <w:spacing w:before="960" w:after="480"/>
       </w:pPr>
-      <w:bookmarkStart w:id="54" w:name="_Toc373325113"/>
-      <w:bookmarkStart w:id="55" w:name="_Toc373325732"/>
-      <w:bookmarkStart w:id="56" w:name="_Toc373325919"/>
-      <w:bookmarkStart w:id="57" w:name="_Toc373357665"/>
-      <w:bookmarkStart w:id="58" w:name="_Toc373357804"/>
-      <w:bookmarkStart w:id="59" w:name="_Toc375220171"/>
+      <w:bookmarkStart w:id="53" w:name="_Toc373325113"/>
+      <w:bookmarkStart w:id="54" w:name="_Toc373325732"/>
+      <w:bookmarkStart w:id="55" w:name="_Toc373325919"/>
+      <w:bookmarkStart w:id="56" w:name="_Toc373357665"/>
+      <w:bookmarkStart w:id="57" w:name="_Toc373357804"/>
+      <w:bookmarkStart w:id="58" w:name="_Toc375220171"/>
       <w:r>
         <w:rPr>
           <w:rFonts w:hint="eastAsia"/>
@@ -6809,12 +7184,12 @@
         </w:rPr>
         <w:t>的格式要求</w:t>
       </w:r>
+      <w:bookmarkEnd w:id="53"/>
       <w:bookmarkEnd w:id="54"/>
       <w:bookmarkEnd w:id="55"/>
       <w:bookmarkEnd w:id="56"/>
       <w:bookmarkEnd w:id="57"/>
       <w:bookmarkEnd w:id="58"/>
-      <w:bookmarkEnd w:id="59"/>
     </w:p>
     <w:p>
       <w:pPr>
@@ -6929,12 +7304,12 @@
         <w:pStyle w:val="2"/>
         <w:spacing w:before="240" w:after="120"/>
       </w:pPr>
-      <w:bookmarkStart w:id="60" w:name="_Toc373325114"/>
-      <w:bookmarkStart w:id="61" w:name="_Toc373325733"/>
-      <w:bookmarkStart w:id="62" w:name="_Toc373325920"/>
-      <w:bookmarkStart w:id="63" w:name="_Toc373357666"/>
-      <w:bookmarkStart w:id="64" w:name="_Toc373357805"/>
-      <w:bookmarkStart w:id="65" w:name="_Toc375220172"/>
+      <w:bookmarkStart w:id="59" w:name="_Toc373325114"/>
+      <w:bookmarkStart w:id="60" w:name="_Toc373325733"/>
+      <w:bookmarkStart w:id="61" w:name="_Toc373325920"/>
+      <w:bookmarkStart w:id="62" w:name="_Toc373357666"/>
+      <w:bookmarkStart w:id="63" w:name="_Toc373357805"/>
+      <w:bookmarkStart w:id="64" w:name="_Toc375220172"/>
       <w:r>
         <w:rPr>
           <w:rFonts w:hint="eastAsia"/>
@@ -6947,24 +7322,24 @@
         </w:rPr>
         <w:t>页面设置</w:t>
       </w:r>
+      <w:bookmarkEnd w:id="59"/>
       <w:bookmarkEnd w:id="60"/>
       <w:bookmarkEnd w:id="61"/>
       <w:bookmarkEnd w:id="62"/>
       <w:bookmarkEnd w:id="63"/>
       <w:bookmarkEnd w:id="64"/>
-      <w:bookmarkEnd w:id="65"/>
     </w:p>
     <w:p>
       <w:pPr>
         <w:pStyle w:val="3"/>
         <w:spacing w:before="120"/>
       </w:pPr>
-      <w:bookmarkStart w:id="66" w:name="_Toc373325115"/>
-      <w:bookmarkStart w:id="67" w:name="_Toc373325734"/>
-      <w:bookmarkStart w:id="68" w:name="_Toc373325921"/>
-      <w:bookmarkStart w:id="69" w:name="_Toc373357667"/>
-      <w:bookmarkStart w:id="70" w:name="_Toc373357806"/>
-      <w:bookmarkStart w:id="71" w:name="_Toc375220173"/>
+      <w:bookmarkStart w:id="65" w:name="_Toc373325115"/>
+      <w:bookmarkStart w:id="66" w:name="_Toc373325734"/>
+      <w:bookmarkStart w:id="67" w:name="_Toc373325921"/>
+      <w:bookmarkStart w:id="68" w:name="_Toc373357667"/>
+      <w:bookmarkStart w:id="69" w:name="_Toc373357806"/>
+      <w:bookmarkStart w:id="70" w:name="_Toc375220173"/>
       <w:r>
         <w:rPr>
           <w:rFonts w:hint="eastAsia"/>
@@ -6977,12 +7352,12 @@
         </w:rPr>
         <w:t>纸张</w:t>
       </w:r>
+      <w:bookmarkEnd w:id="65"/>
       <w:bookmarkEnd w:id="66"/>
       <w:bookmarkEnd w:id="67"/>
       <w:bookmarkEnd w:id="68"/>
       <w:bookmarkEnd w:id="69"/>
       <w:bookmarkEnd w:id="70"/>
-      <w:bookmarkEnd w:id="71"/>
     </w:p>
     <w:p>
       <w:pPr>
@@ -7025,12 +7400,12 @@
         <w:pStyle w:val="3"/>
         <w:spacing w:before="120"/>
       </w:pPr>
-      <w:bookmarkStart w:id="72" w:name="_Toc373325116"/>
-      <w:bookmarkStart w:id="73" w:name="_Toc373325735"/>
-      <w:bookmarkStart w:id="74" w:name="_Toc373325922"/>
-      <w:bookmarkStart w:id="75" w:name="_Toc373357668"/>
-      <w:bookmarkStart w:id="76" w:name="_Toc373357807"/>
-      <w:bookmarkStart w:id="77" w:name="_Toc375220174"/>
+      <w:bookmarkStart w:id="71" w:name="_Toc373325116"/>
+      <w:bookmarkStart w:id="72" w:name="_Toc373325735"/>
+      <w:bookmarkStart w:id="73" w:name="_Toc373325922"/>
+      <w:bookmarkStart w:id="74" w:name="_Toc373357668"/>
+      <w:bookmarkStart w:id="75" w:name="_Toc373357807"/>
+      <w:bookmarkStart w:id="76" w:name="_Toc375220174"/>
       <w:r>
         <w:rPr>
           <w:rFonts w:hint="eastAsia"/>
@@ -7043,12 +7418,12 @@
         </w:rPr>
         <w:t>页边距</w:t>
       </w:r>
+      <w:bookmarkEnd w:id="71"/>
       <w:bookmarkEnd w:id="72"/>
       <w:bookmarkEnd w:id="73"/>
       <w:bookmarkEnd w:id="74"/>
       <w:bookmarkEnd w:id="75"/>
       <w:bookmarkEnd w:id="76"/>
-      <w:bookmarkEnd w:id="77"/>
     </w:p>
     <w:p>
       <w:pPr>
@@ -7151,12 +7526,12 @@
         <w:pStyle w:val="3"/>
         <w:spacing w:before="120"/>
       </w:pPr>
-      <w:bookmarkStart w:id="78" w:name="_Toc373325117"/>
-      <w:bookmarkStart w:id="79" w:name="_Toc373325736"/>
-      <w:bookmarkStart w:id="80" w:name="_Toc373325923"/>
-      <w:bookmarkStart w:id="81" w:name="_Toc373357669"/>
-      <w:bookmarkStart w:id="82" w:name="_Toc373357808"/>
-      <w:bookmarkStart w:id="83" w:name="_Toc375220175"/>
+      <w:bookmarkStart w:id="77" w:name="_Toc373325117"/>
+      <w:bookmarkStart w:id="78" w:name="_Toc373325736"/>
+      <w:bookmarkStart w:id="79" w:name="_Toc373325923"/>
+      <w:bookmarkStart w:id="80" w:name="_Toc373357669"/>
+      <w:bookmarkStart w:id="81" w:name="_Toc373357808"/>
+      <w:bookmarkStart w:id="82" w:name="_Toc375220175"/>
       <w:r>
         <w:rPr>
           <w:rFonts w:hint="eastAsia"/>
@@ -7169,18 +7544,18 @@
         </w:rPr>
         <w:t xml:space="preserve"> </w:t>
       </w:r>
+      <w:bookmarkEnd w:id="77"/>
       <w:bookmarkEnd w:id="78"/>
       <w:bookmarkEnd w:id="79"/>
       <w:bookmarkEnd w:id="80"/>
       <w:bookmarkEnd w:id="81"/>
+      <w:r>
+        <w:rPr>
+          <w:rFonts w:hint="eastAsia"/>
+        </w:rPr>
+        <w:t>版式</w:t>
+      </w:r>
       <w:bookmarkEnd w:id="82"/>
-      <w:r>
-        <w:rPr>
-          <w:rFonts w:hint="eastAsia"/>
-        </w:rPr>
-        <w:t>版式</w:t>
-      </w:r>
-      <w:bookmarkEnd w:id="83"/>
     </w:p>
     <w:p>
       <w:pPr>
@@ -7253,12 +7628,12 @@
         <w:pStyle w:val="3"/>
         <w:spacing w:before="120"/>
       </w:pPr>
-      <w:bookmarkStart w:id="84" w:name="_Toc373325118"/>
-      <w:bookmarkStart w:id="85" w:name="_Toc373325737"/>
-      <w:bookmarkStart w:id="86" w:name="_Toc373325924"/>
-      <w:bookmarkStart w:id="87" w:name="_Toc373357670"/>
-      <w:bookmarkStart w:id="88" w:name="_Toc373357809"/>
-      <w:bookmarkStart w:id="89" w:name="_Toc375220176"/>
+      <w:bookmarkStart w:id="83" w:name="_Toc373325118"/>
+      <w:bookmarkStart w:id="84" w:name="_Toc373325737"/>
+      <w:bookmarkStart w:id="85" w:name="_Toc373325924"/>
+      <w:bookmarkStart w:id="86" w:name="_Toc373357670"/>
+      <w:bookmarkStart w:id="87" w:name="_Toc373357809"/>
+      <w:bookmarkStart w:id="88" w:name="_Toc375220176"/>
       <w:r>
         <w:rPr>
           <w:rFonts w:hint="eastAsia"/>
@@ -7271,12 +7646,12 @@
         </w:rPr>
         <w:t>文档网格</w:t>
       </w:r>
+      <w:bookmarkEnd w:id="83"/>
       <w:bookmarkEnd w:id="84"/>
       <w:bookmarkEnd w:id="85"/>
       <w:bookmarkEnd w:id="86"/>
       <w:bookmarkEnd w:id="87"/>
       <w:bookmarkEnd w:id="88"/>
-      <w:bookmarkEnd w:id="89"/>
     </w:p>
     <w:p>
       <w:pPr>
@@ -7295,12 +7670,12 @@
         <w:pStyle w:val="3"/>
         <w:spacing w:before="120"/>
       </w:pPr>
-      <w:bookmarkStart w:id="90" w:name="_Toc373325119"/>
-      <w:bookmarkStart w:id="91" w:name="_Toc373325738"/>
-      <w:bookmarkStart w:id="92" w:name="_Toc373325925"/>
-      <w:bookmarkStart w:id="93" w:name="_Toc373357671"/>
-      <w:bookmarkStart w:id="94" w:name="_Toc373357810"/>
-      <w:bookmarkStart w:id="95" w:name="_Toc375220177"/>
+      <w:bookmarkStart w:id="89" w:name="_Toc373325119"/>
+      <w:bookmarkStart w:id="90" w:name="_Toc373325738"/>
+      <w:bookmarkStart w:id="91" w:name="_Toc373325925"/>
+      <w:bookmarkStart w:id="92" w:name="_Toc373357671"/>
+      <w:bookmarkStart w:id="93" w:name="_Toc373357810"/>
+      <w:bookmarkStart w:id="94" w:name="_Toc375220177"/>
       <w:r>
         <w:rPr>
           <w:rFonts w:hint="eastAsia"/>
@@ -7313,12 +7688,12 @@
         </w:rPr>
         <w:t>字体</w:t>
       </w:r>
+      <w:bookmarkEnd w:id="89"/>
       <w:bookmarkEnd w:id="90"/>
       <w:bookmarkEnd w:id="91"/>
       <w:bookmarkEnd w:id="92"/>
       <w:bookmarkEnd w:id="93"/>
       <w:bookmarkEnd w:id="94"/>
-      <w:bookmarkEnd w:id="95"/>
     </w:p>
     <w:p>
       <w:pPr>
@@ -7410,12 +7785,12 @@
         <w:pStyle w:val="3"/>
         <w:spacing w:before="120"/>
       </w:pPr>
-      <w:bookmarkStart w:id="96" w:name="_Toc373325120"/>
-      <w:bookmarkStart w:id="97" w:name="_Toc373325739"/>
-      <w:bookmarkStart w:id="98" w:name="_Toc373325926"/>
-      <w:bookmarkStart w:id="99" w:name="_Toc373357672"/>
-      <w:bookmarkStart w:id="100" w:name="_Toc373357811"/>
-      <w:bookmarkStart w:id="101" w:name="_Toc375220178"/>
+      <w:bookmarkStart w:id="95" w:name="_Toc373325120"/>
+      <w:bookmarkStart w:id="96" w:name="_Toc373325739"/>
+      <w:bookmarkStart w:id="97" w:name="_Toc373325926"/>
+      <w:bookmarkStart w:id="98" w:name="_Toc373357672"/>
+      <w:bookmarkStart w:id="99" w:name="_Toc373357811"/>
+      <w:bookmarkStart w:id="100" w:name="_Toc375220178"/>
       <w:r>
         <w:rPr>
           <w:rFonts w:hint="eastAsia"/>
@@ -7428,12 +7803,12 @@
         </w:rPr>
         <w:t>段落</w:t>
       </w:r>
+      <w:bookmarkEnd w:id="95"/>
       <w:bookmarkEnd w:id="96"/>
       <w:bookmarkEnd w:id="97"/>
       <w:bookmarkEnd w:id="98"/>
       <w:bookmarkEnd w:id="99"/>
       <w:bookmarkEnd w:id="100"/>
-      <w:bookmarkEnd w:id="101"/>
     </w:p>
     <w:p>
       <w:pPr>
@@ -7501,12 +7876,12 @@
         <w:pStyle w:val="2"/>
         <w:spacing w:before="240" w:after="120"/>
       </w:pPr>
-      <w:bookmarkStart w:id="102" w:name="_Toc373325121"/>
-      <w:bookmarkStart w:id="103" w:name="_Toc373325740"/>
-      <w:bookmarkStart w:id="104" w:name="_Toc373325927"/>
-      <w:bookmarkStart w:id="105" w:name="_Toc373357673"/>
-      <w:bookmarkStart w:id="106" w:name="_Toc373357812"/>
-      <w:bookmarkStart w:id="107" w:name="_Toc375220179"/>
+      <w:bookmarkStart w:id="101" w:name="_Toc373325121"/>
+      <w:bookmarkStart w:id="102" w:name="_Toc373325740"/>
+      <w:bookmarkStart w:id="103" w:name="_Toc373325927"/>
+      <w:bookmarkStart w:id="104" w:name="_Toc373357673"/>
+      <w:bookmarkStart w:id="105" w:name="_Toc373357812"/>
+      <w:bookmarkStart w:id="106" w:name="_Toc375220179"/>
       <w:r>
         <w:rPr>
           <w:rFonts w:hint="eastAsia"/>
@@ -7531,24 +7906,24 @@
         </w:rPr>
         <w:t>封面</w:t>
       </w:r>
+      <w:bookmarkEnd w:id="101"/>
       <w:bookmarkEnd w:id="102"/>
       <w:bookmarkEnd w:id="103"/>
       <w:bookmarkEnd w:id="104"/>
       <w:bookmarkEnd w:id="105"/>
       <w:bookmarkEnd w:id="106"/>
-      <w:bookmarkEnd w:id="107"/>
     </w:p>
     <w:p>
       <w:pPr>
         <w:pStyle w:val="3"/>
         <w:spacing w:before="120"/>
       </w:pPr>
-      <w:bookmarkStart w:id="108" w:name="_Toc373325122"/>
-      <w:bookmarkStart w:id="109" w:name="_Toc373325741"/>
-      <w:bookmarkStart w:id="110" w:name="_Toc373325928"/>
-      <w:bookmarkStart w:id="111" w:name="_Toc373357674"/>
-      <w:bookmarkStart w:id="112" w:name="_Toc373357813"/>
-      <w:bookmarkStart w:id="113" w:name="_Toc375220180"/>
+      <w:bookmarkStart w:id="107" w:name="_Toc373325122"/>
+      <w:bookmarkStart w:id="108" w:name="_Toc373325741"/>
+      <w:bookmarkStart w:id="109" w:name="_Toc373325928"/>
+      <w:bookmarkStart w:id="110" w:name="_Toc373357674"/>
+      <w:bookmarkStart w:id="111" w:name="_Toc373357813"/>
+      <w:bookmarkStart w:id="112" w:name="_Toc375220180"/>
       <w:r>
         <w:rPr>
           <w:rFonts w:hint="eastAsia"/>
@@ -7561,12 +7936,12 @@
         </w:rPr>
         <w:t>标题</w:t>
       </w:r>
+      <w:bookmarkEnd w:id="107"/>
       <w:bookmarkEnd w:id="108"/>
       <w:bookmarkEnd w:id="109"/>
       <w:bookmarkEnd w:id="110"/>
       <w:bookmarkEnd w:id="111"/>
       <w:bookmarkEnd w:id="112"/>
-      <w:bookmarkEnd w:id="113"/>
     </w:p>
     <w:p>
       <w:pPr>
@@ -7735,12 +8110,12 @@
         <w:pStyle w:val="3"/>
         <w:spacing w:before="120"/>
       </w:pPr>
-      <w:bookmarkStart w:id="114" w:name="_Toc373325123"/>
-      <w:bookmarkStart w:id="115" w:name="_Toc373325742"/>
-      <w:bookmarkStart w:id="116" w:name="_Toc373325929"/>
-      <w:bookmarkStart w:id="117" w:name="_Toc373357675"/>
-      <w:bookmarkStart w:id="118" w:name="_Toc373357814"/>
-      <w:bookmarkStart w:id="119" w:name="_Toc375220181"/>
+      <w:bookmarkStart w:id="113" w:name="_Toc373325123"/>
+      <w:bookmarkStart w:id="114" w:name="_Toc373325742"/>
+      <w:bookmarkStart w:id="115" w:name="_Toc373325929"/>
+      <w:bookmarkStart w:id="116" w:name="_Toc373357675"/>
+      <w:bookmarkStart w:id="117" w:name="_Toc373357814"/>
+      <w:bookmarkStart w:id="118" w:name="_Toc375220181"/>
       <w:r>
         <w:rPr>
           <w:rFonts w:hint="eastAsia"/>
@@ -7753,12 +8128,12 @@
         </w:rPr>
         <w:t>基本信息</w:t>
       </w:r>
+      <w:bookmarkEnd w:id="113"/>
       <w:bookmarkEnd w:id="114"/>
       <w:bookmarkEnd w:id="115"/>
       <w:bookmarkEnd w:id="116"/>
       <w:bookmarkEnd w:id="117"/>
       <w:bookmarkEnd w:id="118"/>
-      <w:bookmarkEnd w:id="119"/>
     </w:p>
     <w:p>
       <w:pPr>
@@ -7825,12 +8200,12 @@
         <w:pStyle w:val="2"/>
         <w:spacing w:before="240" w:after="120"/>
       </w:pPr>
-      <w:bookmarkStart w:id="120" w:name="_Toc373325124"/>
-      <w:bookmarkStart w:id="121" w:name="_Toc373325743"/>
-      <w:bookmarkStart w:id="122" w:name="_Toc373325930"/>
-      <w:bookmarkStart w:id="123" w:name="_Toc373357676"/>
-      <w:bookmarkStart w:id="124" w:name="_Toc373357815"/>
-      <w:bookmarkStart w:id="125" w:name="_Toc375220182"/>
+      <w:bookmarkStart w:id="119" w:name="_Toc373325124"/>
+      <w:bookmarkStart w:id="120" w:name="_Toc373325743"/>
+      <w:bookmarkStart w:id="121" w:name="_Toc373325930"/>
+      <w:bookmarkStart w:id="122" w:name="_Toc373357676"/>
+      <w:bookmarkStart w:id="123" w:name="_Toc373357815"/>
+      <w:bookmarkStart w:id="124" w:name="_Toc375220182"/>
       <w:r>
         <w:rPr>
           <w:rFonts w:hint="eastAsia"/>
@@ -7849,12 +8224,12 @@
         </w:rPr>
         <w:t>承诺书</w:t>
       </w:r>
+      <w:bookmarkEnd w:id="119"/>
       <w:bookmarkEnd w:id="120"/>
       <w:bookmarkEnd w:id="121"/>
       <w:bookmarkEnd w:id="122"/>
       <w:bookmarkEnd w:id="123"/>
       <w:bookmarkEnd w:id="124"/>
-      <w:bookmarkEnd w:id="125"/>
     </w:p>
     <w:p>
       <w:pPr>
@@ -7889,7 +8264,14 @@
         <w:rPr>
           <w:rFonts w:hint="eastAsia"/>
         </w:rPr>
-        <w:t>居中，段前</w:t>
+        <w:t>居中，</w:t>
+      </w:r>
+      <w:proofErr w:type="gramStart"/>
+      <w:r>
+        <w:rPr>
+          <w:rFonts w:hint="eastAsia"/>
+        </w:rPr>
+        <w:t>段前</w:t>
       </w:r>
       <w:r>
         <w:rPr>
@@ -7901,7 +8283,14 @@
         <w:rPr>
           <w:rFonts w:hint="eastAsia"/>
         </w:rPr>
-        <w:t>行，段后</w:t>
+        <w:t>行</w:t>
+      </w:r>
+      <w:proofErr w:type="gramEnd"/>
+      <w:r>
+        <w:rPr>
+          <w:rFonts w:hint="eastAsia"/>
+        </w:rPr>
+        <w:t>，段后</w:t>
       </w:r>
       <w:r>
         <w:rPr>
@@ -8005,12 +8394,12 @@
         <w:pStyle w:val="2"/>
         <w:spacing w:before="240" w:after="120"/>
       </w:pPr>
-      <w:bookmarkStart w:id="126" w:name="_Toc373325125"/>
-      <w:bookmarkStart w:id="127" w:name="_Toc373325744"/>
-      <w:bookmarkStart w:id="128" w:name="_Toc373325931"/>
-      <w:bookmarkStart w:id="129" w:name="_Toc373357677"/>
-      <w:bookmarkStart w:id="130" w:name="_Toc373357816"/>
-      <w:bookmarkStart w:id="131" w:name="_Toc375220183"/>
+      <w:bookmarkStart w:id="125" w:name="_Toc373325125"/>
+      <w:bookmarkStart w:id="126" w:name="_Toc373325744"/>
+      <w:bookmarkStart w:id="127" w:name="_Toc373325931"/>
+      <w:bookmarkStart w:id="128" w:name="_Toc373357677"/>
+      <w:bookmarkStart w:id="129" w:name="_Toc373357816"/>
+      <w:bookmarkStart w:id="130" w:name="_Toc375220183"/>
       <w:r>
         <w:rPr>
           <w:rFonts w:hint="eastAsia"/>
@@ -8029,12 +8418,12 @@
         </w:rPr>
         <w:t>摘要</w:t>
       </w:r>
+      <w:bookmarkEnd w:id="125"/>
       <w:bookmarkEnd w:id="126"/>
       <w:bookmarkEnd w:id="127"/>
       <w:bookmarkEnd w:id="128"/>
       <w:bookmarkEnd w:id="129"/>
       <w:bookmarkEnd w:id="130"/>
-      <w:bookmarkEnd w:id="131"/>
     </w:p>
     <w:p>
       <w:pPr>
@@ -8057,7 +8446,14 @@
         <w:rPr>
           <w:rFonts w:hint="eastAsia"/>
         </w:rPr>
-        <w:t>三号华文中宋加粗，居中，段前</w:t>
+        <w:t>三号华文中宋加粗，居中，</w:t>
+      </w:r>
+      <w:proofErr w:type="gramStart"/>
+      <w:r>
+        <w:rPr>
+          <w:rFonts w:hint="eastAsia"/>
+        </w:rPr>
+        <w:t>段前</w:t>
       </w:r>
       <w:r>
         <w:rPr>
@@ -8069,7 +8465,14 @@
         <w:rPr>
           <w:rFonts w:hint="eastAsia"/>
         </w:rPr>
-        <w:t>行，段后</w:t>
+        <w:t>行</w:t>
+      </w:r>
+      <w:proofErr w:type="gramEnd"/>
+      <w:r>
+        <w:rPr>
+          <w:rFonts w:hint="eastAsia"/>
+        </w:rPr>
+        <w:t>，段后</w:t>
       </w:r>
       <w:r>
         <w:rPr>
@@ -8287,12 +8690,12 @@
         <w:pStyle w:val="2"/>
         <w:spacing w:before="240" w:after="120"/>
       </w:pPr>
-      <w:bookmarkStart w:id="132" w:name="_Toc373325126"/>
-      <w:bookmarkStart w:id="133" w:name="_Toc373325745"/>
-      <w:bookmarkStart w:id="134" w:name="_Toc373325932"/>
-      <w:bookmarkStart w:id="135" w:name="_Toc373357678"/>
-      <w:bookmarkStart w:id="136" w:name="_Toc373357817"/>
-      <w:bookmarkStart w:id="137" w:name="_Toc375220184"/>
+      <w:bookmarkStart w:id="131" w:name="_Toc373325126"/>
+      <w:bookmarkStart w:id="132" w:name="_Toc373325745"/>
+      <w:bookmarkStart w:id="133" w:name="_Toc373325932"/>
+      <w:bookmarkStart w:id="134" w:name="_Toc373357678"/>
+      <w:bookmarkStart w:id="135" w:name="_Toc373357817"/>
+      <w:bookmarkStart w:id="136" w:name="_Toc375220184"/>
       <w:r>
         <w:rPr>
           <w:rFonts w:hint="eastAsia"/>
@@ -8302,12 +8705,12 @@
       <w:r>
         <w:t>ABSTRACT</w:t>
       </w:r>
+      <w:bookmarkEnd w:id="131"/>
       <w:bookmarkEnd w:id="132"/>
       <w:bookmarkEnd w:id="133"/>
       <w:bookmarkEnd w:id="134"/>
       <w:bookmarkEnd w:id="135"/>
       <w:bookmarkEnd w:id="136"/>
-      <w:bookmarkEnd w:id="137"/>
     </w:p>
     <w:p>
       <w:pPr>
@@ -8342,7 +8745,14 @@
         <w:rPr>
           <w:rFonts w:hint="eastAsia"/>
         </w:rPr>
-        <w:t>加粗，居中，段前</w:t>
+        <w:t>加粗，居中，</w:t>
+      </w:r>
+      <w:proofErr w:type="gramStart"/>
+      <w:r>
+        <w:rPr>
+          <w:rFonts w:hint="eastAsia"/>
+        </w:rPr>
+        <w:t>段前</w:t>
       </w:r>
       <w:r>
         <w:rPr>
@@ -8354,7 +8764,14 @@
         <w:rPr>
           <w:rFonts w:hint="eastAsia"/>
         </w:rPr>
-        <w:t>行，段后</w:t>
+        <w:t>行</w:t>
+      </w:r>
+      <w:proofErr w:type="gramEnd"/>
+      <w:r>
+        <w:rPr>
+          <w:rFonts w:hint="eastAsia"/>
+        </w:rPr>
+        <w:t>，段后</w:t>
       </w:r>
       <w:r>
         <w:rPr>
@@ -8596,12 +9013,12 @@
         <w:pStyle w:val="2"/>
         <w:spacing w:before="240" w:after="120"/>
       </w:pPr>
-      <w:bookmarkStart w:id="138" w:name="_Toc373325127"/>
-      <w:bookmarkStart w:id="139" w:name="_Toc373325746"/>
-      <w:bookmarkStart w:id="140" w:name="_Toc373325933"/>
-      <w:bookmarkStart w:id="141" w:name="_Toc373357679"/>
-      <w:bookmarkStart w:id="142" w:name="_Toc373357818"/>
-      <w:bookmarkStart w:id="143" w:name="_Toc375220185"/>
+      <w:bookmarkStart w:id="137" w:name="_Toc373325127"/>
+      <w:bookmarkStart w:id="138" w:name="_Toc373325746"/>
+      <w:bookmarkStart w:id="139" w:name="_Toc373325933"/>
+      <w:bookmarkStart w:id="140" w:name="_Toc373357679"/>
+      <w:bookmarkStart w:id="141" w:name="_Toc373357818"/>
+      <w:bookmarkStart w:id="142" w:name="_Toc375220185"/>
       <w:r>
         <w:rPr>
           <w:rFonts w:hint="eastAsia"/>
@@ -8626,12 +9043,12 @@
         </w:rPr>
         <w:t>目录</w:t>
       </w:r>
+      <w:bookmarkEnd w:id="137"/>
       <w:bookmarkEnd w:id="138"/>
       <w:bookmarkEnd w:id="139"/>
       <w:bookmarkEnd w:id="140"/>
       <w:bookmarkEnd w:id="141"/>
       <w:bookmarkEnd w:id="142"/>
-      <w:bookmarkEnd w:id="143"/>
     </w:p>
     <w:p>
       <w:pPr>
@@ -8654,7 +9071,14 @@
         <w:rPr>
           <w:rFonts w:hint="eastAsia"/>
         </w:rPr>
-        <w:t>三号华文中宋加粗，居中，段前</w:t>
+        <w:t>三号华文中宋加粗，居中，</w:t>
+      </w:r>
+      <w:proofErr w:type="gramStart"/>
+      <w:r>
+        <w:rPr>
+          <w:rFonts w:hint="eastAsia"/>
+        </w:rPr>
+        <w:t>段前</w:t>
       </w:r>
       <w:r>
         <w:rPr>
@@ -8666,7 +9090,14 @@
         <w:rPr>
           <w:rFonts w:hint="eastAsia"/>
         </w:rPr>
-        <w:t>行，段后</w:t>
+        <w:t>行</w:t>
+      </w:r>
+      <w:proofErr w:type="gramEnd"/>
+      <w:r>
+        <w:rPr>
+          <w:rFonts w:hint="eastAsia"/>
+        </w:rPr>
+        <w:t>，段后</w:t>
       </w:r>
       <w:r>
         <w:rPr>
@@ -8774,8 +9205,16 @@
         <w:rPr>
           <w:rFonts w:hint="eastAsia"/>
         </w:rPr>
-        <w:t>，段前</w:t>
-      </w:r>
+        <w:t>，</w:t>
+      </w:r>
+      <w:proofErr w:type="gramStart"/>
+      <w:r>
+        <w:rPr>
+          <w:rFonts w:hint="eastAsia"/>
+        </w:rPr>
+        <w:t>段前</w:t>
+      </w:r>
+      <w:proofErr w:type="gramEnd"/>
       <w:r>
         <w:rPr>
           <w:rFonts w:hint="eastAsia"/>
@@ -8834,8 +9273,16 @@
         <w:rPr>
           <w:rFonts w:hint="eastAsia"/>
         </w:rPr>
-        <w:t>，段前</w:t>
-      </w:r>
+        <w:t>，</w:t>
+      </w:r>
+      <w:proofErr w:type="gramStart"/>
+      <w:r>
+        <w:rPr>
+          <w:rFonts w:hint="eastAsia"/>
+        </w:rPr>
+        <w:t>段前</w:t>
+      </w:r>
+      <w:proofErr w:type="gramEnd"/>
       <w:r>
         <w:rPr>
           <w:rFonts w:hint="eastAsia"/>
@@ -8930,8 +9377,16 @@
         <w:rPr>
           <w:rFonts w:hint="eastAsia"/>
         </w:rPr>
-        <w:t>，段前</w:t>
-      </w:r>
+        <w:t>，</w:t>
+      </w:r>
+      <w:proofErr w:type="gramStart"/>
+      <w:r>
+        <w:rPr>
+          <w:rFonts w:hint="eastAsia"/>
+        </w:rPr>
+        <w:t>段前</w:t>
+      </w:r>
+      <w:proofErr w:type="gramEnd"/>
       <w:r>
         <w:rPr>
           <w:rFonts w:hint="eastAsia"/>
@@ -9071,12 +9526,12 @@
         <w:pStyle w:val="2"/>
         <w:spacing w:before="240" w:after="120"/>
       </w:pPr>
-      <w:bookmarkStart w:id="144" w:name="_Toc373325128"/>
-      <w:bookmarkStart w:id="145" w:name="_Toc373325747"/>
-      <w:bookmarkStart w:id="146" w:name="_Toc373325934"/>
-      <w:bookmarkStart w:id="147" w:name="_Toc373357680"/>
-      <w:bookmarkStart w:id="148" w:name="_Toc373357819"/>
-      <w:bookmarkStart w:id="149" w:name="_Toc375220186"/>
+      <w:bookmarkStart w:id="143" w:name="_Toc373325128"/>
+      <w:bookmarkStart w:id="144" w:name="_Toc373325747"/>
+      <w:bookmarkStart w:id="145" w:name="_Toc373325934"/>
+      <w:bookmarkStart w:id="146" w:name="_Toc373357680"/>
+      <w:bookmarkStart w:id="147" w:name="_Toc373357819"/>
+      <w:bookmarkStart w:id="148" w:name="_Toc375220186"/>
       <w:r>
         <w:rPr>
           <w:rFonts w:hint="eastAsia"/>
@@ -9095,12 +9550,12 @@
         </w:rPr>
         <w:t>正文</w:t>
       </w:r>
+      <w:bookmarkEnd w:id="143"/>
       <w:bookmarkEnd w:id="144"/>
       <w:bookmarkEnd w:id="145"/>
       <w:bookmarkEnd w:id="146"/>
       <w:bookmarkEnd w:id="147"/>
       <w:bookmarkEnd w:id="148"/>
-      <w:bookmarkEnd w:id="149"/>
     </w:p>
     <w:p>
       <w:pPr>
@@ -9135,7 +9590,14 @@
         <w:rPr>
           <w:rFonts w:hint="eastAsia"/>
         </w:rPr>
-        <w:t>加粗，居中，段前</w:t>
+        <w:t>加粗，居中，</w:t>
+      </w:r>
+      <w:proofErr w:type="gramStart"/>
+      <w:r>
+        <w:rPr>
+          <w:rFonts w:hint="eastAsia"/>
+        </w:rPr>
+        <w:t>段前</w:t>
       </w:r>
       <w:r>
         <w:rPr>
@@ -9147,7 +9609,14 @@
         <w:rPr>
           <w:rFonts w:hint="eastAsia"/>
         </w:rPr>
-        <w:t>行，段后</w:t>
+        <w:t>行</w:t>
+      </w:r>
+      <w:proofErr w:type="gramEnd"/>
+      <w:r>
+        <w:rPr>
+          <w:rFonts w:hint="eastAsia"/>
+        </w:rPr>
+        <w:t>，段后</w:t>
       </w:r>
       <w:r>
         <w:rPr>
@@ -9207,7 +9676,14 @@
         <w:rPr>
           <w:rFonts w:hint="eastAsia"/>
         </w:rPr>
-        <w:t>加粗，左对齐顶格，段前</w:t>
+        <w:t>加粗，左对齐顶格，</w:t>
+      </w:r>
+      <w:proofErr w:type="gramStart"/>
+      <w:r>
+        <w:rPr>
+          <w:rFonts w:hint="eastAsia"/>
+        </w:rPr>
+        <w:t>段前</w:t>
       </w:r>
       <w:r>
         <w:rPr>
@@ -9219,7 +9695,14 @@
         <w:rPr>
           <w:rFonts w:hint="eastAsia"/>
         </w:rPr>
-        <w:t>行，段后</w:t>
+        <w:t>行</w:t>
+      </w:r>
+      <w:proofErr w:type="gramEnd"/>
+      <w:r>
+        <w:rPr>
+          <w:rFonts w:hint="eastAsia"/>
+        </w:rPr>
+        <w:t>，段后</w:t>
       </w:r>
       <w:r>
         <w:rPr>
@@ -9279,8 +9762,16 @@
         <w:rPr>
           <w:rFonts w:hint="eastAsia"/>
         </w:rPr>
-        <w:t>加粗，左对齐顶格，段前</w:t>
-      </w:r>
+        <w:t>加粗，左对齐顶格，</w:t>
+      </w:r>
+      <w:proofErr w:type="gramStart"/>
+      <w:r>
+        <w:rPr>
+          <w:rFonts w:hint="eastAsia"/>
+        </w:rPr>
+        <w:t>段前</w:t>
+      </w:r>
+      <w:proofErr w:type="gramEnd"/>
       <w:r>
         <w:rPr>
           <w:rFonts w:hint="eastAsia"/>
@@ -9395,12 +9886,12 @@
         <w:pStyle w:val="2"/>
         <w:spacing w:before="240" w:after="120"/>
       </w:pPr>
-      <w:bookmarkStart w:id="150" w:name="_Toc373325130"/>
-      <w:bookmarkStart w:id="151" w:name="_Toc373325749"/>
-      <w:bookmarkStart w:id="152" w:name="_Toc373325936"/>
-      <w:bookmarkStart w:id="153" w:name="_Toc373357682"/>
-      <w:bookmarkStart w:id="154" w:name="_Toc373357821"/>
-      <w:bookmarkStart w:id="155" w:name="_Toc375220187"/>
+      <w:bookmarkStart w:id="149" w:name="_Toc373325130"/>
+      <w:bookmarkStart w:id="150" w:name="_Toc373325749"/>
+      <w:bookmarkStart w:id="151" w:name="_Toc373325936"/>
+      <w:bookmarkStart w:id="152" w:name="_Toc373357682"/>
+      <w:bookmarkStart w:id="153" w:name="_Toc373357821"/>
+      <w:bookmarkStart w:id="154" w:name="_Toc375220187"/>
       <w:r>
         <w:rPr>
           <w:rFonts w:hint="eastAsia"/>
@@ -9419,12 +9910,12 @@
         </w:rPr>
         <w:t>参考文献</w:t>
       </w:r>
+      <w:bookmarkEnd w:id="149"/>
       <w:bookmarkEnd w:id="150"/>
       <w:bookmarkEnd w:id="151"/>
       <w:bookmarkEnd w:id="152"/>
       <w:bookmarkEnd w:id="153"/>
       <w:bookmarkEnd w:id="154"/>
-      <w:bookmarkEnd w:id="155"/>
     </w:p>
     <w:p>
       <w:pPr>
@@ -9447,7 +9938,14 @@
         <w:rPr>
           <w:rFonts w:hint="eastAsia"/>
         </w:rPr>
-        <w:t>三号华文中宋加粗，居中，段前</w:t>
+        <w:t>三号华文中宋加粗，居中，</w:t>
+      </w:r>
+      <w:proofErr w:type="gramStart"/>
+      <w:r>
+        <w:rPr>
+          <w:rFonts w:hint="eastAsia"/>
+        </w:rPr>
+        <w:t>段前</w:t>
       </w:r>
       <w:r>
         <w:rPr>
@@ -9459,7 +9957,14 @@
         <w:rPr>
           <w:rFonts w:hint="eastAsia"/>
         </w:rPr>
-        <w:t>行，段后</w:t>
+        <w:t>行</w:t>
+      </w:r>
+      <w:proofErr w:type="gramEnd"/>
+      <w:r>
+        <w:rPr>
+          <w:rFonts w:hint="eastAsia"/>
+        </w:rPr>
+        <w:t>，段后</w:t>
       </w:r>
       <w:r>
         <w:rPr>
@@ -9539,12 +10044,12 @@
         <w:pStyle w:val="2"/>
         <w:spacing w:before="240" w:after="120"/>
       </w:pPr>
-      <w:bookmarkStart w:id="156" w:name="_Toc373325129"/>
-      <w:bookmarkStart w:id="157" w:name="_Toc373325748"/>
-      <w:bookmarkStart w:id="158" w:name="_Toc373325935"/>
-      <w:bookmarkStart w:id="159" w:name="_Toc373357681"/>
-      <w:bookmarkStart w:id="160" w:name="_Toc373357820"/>
-      <w:bookmarkStart w:id="161" w:name="_Toc375220188"/>
+      <w:bookmarkStart w:id="155" w:name="_Toc373325129"/>
+      <w:bookmarkStart w:id="156" w:name="_Toc373325748"/>
+      <w:bookmarkStart w:id="157" w:name="_Toc373325935"/>
+      <w:bookmarkStart w:id="158" w:name="_Toc373357681"/>
+      <w:bookmarkStart w:id="159" w:name="_Toc373357820"/>
+      <w:bookmarkStart w:id="160" w:name="_Toc375220188"/>
       <w:r>
         <w:rPr>
           <w:rFonts w:hint="eastAsia"/>
@@ -9557,12 +10062,12 @@
         </w:rPr>
         <w:t>致谢</w:t>
       </w:r>
+      <w:bookmarkEnd w:id="155"/>
       <w:bookmarkEnd w:id="156"/>
       <w:bookmarkEnd w:id="157"/>
       <w:bookmarkEnd w:id="158"/>
       <w:bookmarkEnd w:id="159"/>
       <w:bookmarkEnd w:id="160"/>
-      <w:bookmarkEnd w:id="161"/>
     </w:p>
     <w:p>
       <w:pPr>
@@ -9585,7 +10090,14 @@
         <w:rPr>
           <w:rFonts w:hint="eastAsia"/>
         </w:rPr>
-        <w:t>三号华文中宋加粗，居中，段前</w:t>
+        <w:t>三号华文中宋加粗，居中，</w:t>
+      </w:r>
+      <w:proofErr w:type="gramStart"/>
+      <w:r>
+        <w:rPr>
+          <w:rFonts w:hint="eastAsia"/>
+        </w:rPr>
+        <w:t>段前</w:t>
       </w:r>
       <w:r>
         <w:rPr>
@@ -9597,7 +10109,14 @@
         <w:rPr>
           <w:rFonts w:hint="eastAsia"/>
         </w:rPr>
-        <w:t>行，段后</w:t>
+        <w:t>行</w:t>
+      </w:r>
+      <w:proofErr w:type="gramEnd"/>
+      <w:r>
+        <w:rPr>
+          <w:rFonts w:hint="eastAsia"/>
+        </w:rPr>
+        <w:t>，段后</w:t>
       </w:r>
       <w:r>
         <w:rPr>
@@ -9726,12 +10245,12 @@
         <w:pStyle w:val="1"/>
         <w:spacing w:before="960" w:after="480"/>
       </w:pPr>
-      <w:bookmarkStart w:id="162" w:name="_Toc373325131"/>
-      <w:bookmarkStart w:id="163" w:name="_Toc373325750"/>
-      <w:bookmarkStart w:id="164" w:name="_Toc373325937"/>
-      <w:bookmarkStart w:id="165" w:name="_Toc373357683"/>
-      <w:bookmarkStart w:id="166" w:name="_Toc373357822"/>
-      <w:bookmarkStart w:id="167" w:name="_Toc375220189"/>
+      <w:bookmarkStart w:id="161" w:name="_Toc373325131"/>
+      <w:bookmarkStart w:id="162" w:name="_Toc373325750"/>
+      <w:bookmarkStart w:id="163" w:name="_Toc373325937"/>
+      <w:bookmarkStart w:id="164" w:name="_Toc373357683"/>
+      <w:bookmarkStart w:id="165" w:name="_Toc373357822"/>
+      <w:bookmarkStart w:id="166" w:name="_Toc375220189"/>
       <w:r>
         <w:rPr>
           <w:rFonts w:hint="eastAsia"/>
@@ -9775,24 +10294,24 @@
         </w:rPr>
         <w:t>写作细则</w:t>
       </w:r>
+      <w:bookmarkEnd w:id="161"/>
       <w:bookmarkEnd w:id="162"/>
       <w:bookmarkEnd w:id="163"/>
       <w:bookmarkEnd w:id="164"/>
       <w:bookmarkEnd w:id="165"/>
       <w:bookmarkEnd w:id="166"/>
-      <w:bookmarkEnd w:id="167"/>
     </w:p>
     <w:p>
       <w:pPr>
         <w:pStyle w:val="2"/>
         <w:spacing w:before="240" w:after="120"/>
       </w:pPr>
-      <w:bookmarkStart w:id="168" w:name="_Toc373325132"/>
-      <w:bookmarkStart w:id="169" w:name="_Toc373325751"/>
-      <w:bookmarkStart w:id="170" w:name="_Toc373325938"/>
-      <w:bookmarkStart w:id="171" w:name="_Toc373357684"/>
-      <w:bookmarkStart w:id="172" w:name="_Toc373357823"/>
-      <w:bookmarkStart w:id="173" w:name="_Toc375220190"/>
+      <w:bookmarkStart w:id="167" w:name="_Toc373325132"/>
+      <w:bookmarkStart w:id="168" w:name="_Toc373325751"/>
+      <w:bookmarkStart w:id="169" w:name="_Toc373325938"/>
+      <w:bookmarkStart w:id="170" w:name="_Toc373357684"/>
+      <w:bookmarkStart w:id="171" w:name="_Toc373357823"/>
+      <w:bookmarkStart w:id="172" w:name="_Toc375220190"/>
       <w:r>
         <w:rPr>
           <w:rFonts w:hint="eastAsia"/>
@@ -9811,12 +10330,12 @@
         </w:rPr>
         <w:t>书写</w:t>
       </w:r>
+      <w:bookmarkEnd w:id="167"/>
       <w:bookmarkEnd w:id="168"/>
       <w:bookmarkEnd w:id="169"/>
       <w:bookmarkEnd w:id="170"/>
       <w:bookmarkEnd w:id="171"/>
       <w:bookmarkEnd w:id="172"/>
-      <w:bookmarkEnd w:id="173"/>
     </w:p>
     <w:p>
       <w:pPr>
@@ -9859,12 +10378,12 @@
         <w:pStyle w:val="2"/>
         <w:spacing w:before="240" w:after="120"/>
       </w:pPr>
-      <w:bookmarkStart w:id="174" w:name="_Toc373325133"/>
-      <w:bookmarkStart w:id="175" w:name="_Toc373325752"/>
-      <w:bookmarkStart w:id="176" w:name="_Toc373325939"/>
-      <w:bookmarkStart w:id="177" w:name="_Toc373357685"/>
-      <w:bookmarkStart w:id="178" w:name="_Toc373357824"/>
-      <w:bookmarkStart w:id="179" w:name="_Toc375220191"/>
+      <w:bookmarkStart w:id="173" w:name="_Toc373325133"/>
+      <w:bookmarkStart w:id="174" w:name="_Toc373325752"/>
+      <w:bookmarkStart w:id="175" w:name="_Toc373325939"/>
+      <w:bookmarkStart w:id="176" w:name="_Toc373357685"/>
+      <w:bookmarkStart w:id="177" w:name="_Toc373357824"/>
+      <w:bookmarkStart w:id="178" w:name="_Toc375220191"/>
       <w:r>
         <w:rPr>
           <w:rFonts w:hint="eastAsia"/>
@@ -9877,12 +10396,12 @@
         </w:rPr>
         <w:t>标点符号</w:t>
       </w:r>
+      <w:bookmarkEnd w:id="173"/>
       <w:bookmarkEnd w:id="174"/>
       <w:bookmarkEnd w:id="175"/>
       <w:bookmarkEnd w:id="176"/>
       <w:bookmarkEnd w:id="177"/>
       <w:bookmarkEnd w:id="178"/>
-      <w:bookmarkEnd w:id="179"/>
     </w:p>
     <w:p>
       <w:pPr>
@@ -9901,12 +10420,12 @@
         <w:pStyle w:val="2"/>
         <w:spacing w:before="240" w:after="120"/>
       </w:pPr>
-      <w:bookmarkStart w:id="180" w:name="_Toc373325134"/>
-      <w:bookmarkStart w:id="181" w:name="_Toc373325753"/>
-      <w:bookmarkStart w:id="182" w:name="_Toc373325940"/>
-      <w:bookmarkStart w:id="183" w:name="_Toc373357686"/>
-      <w:bookmarkStart w:id="184" w:name="_Toc373357825"/>
-      <w:bookmarkStart w:id="185" w:name="_Toc375220192"/>
+      <w:bookmarkStart w:id="179" w:name="_Toc373325134"/>
+      <w:bookmarkStart w:id="180" w:name="_Toc373325753"/>
+      <w:bookmarkStart w:id="181" w:name="_Toc373325940"/>
+      <w:bookmarkStart w:id="182" w:name="_Toc373357686"/>
+      <w:bookmarkStart w:id="183" w:name="_Toc373357825"/>
+      <w:bookmarkStart w:id="184" w:name="_Toc375220192"/>
       <w:r>
         <w:rPr>
           <w:rFonts w:hint="eastAsia"/>
@@ -9931,12 +10450,12 @@
         </w:rPr>
         <w:t>名词、名称</w:t>
       </w:r>
+      <w:bookmarkEnd w:id="179"/>
       <w:bookmarkEnd w:id="180"/>
       <w:bookmarkEnd w:id="181"/>
       <w:bookmarkEnd w:id="182"/>
       <w:bookmarkEnd w:id="183"/>
       <w:bookmarkEnd w:id="184"/>
-      <w:bookmarkEnd w:id="185"/>
     </w:p>
     <w:p>
       <w:pPr>
@@ -9979,12 +10498,12 @@
         <w:pStyle w:val="2"/>
         <w:spacing w:before="240" w:after="120"/>
       </w:pPr>
-      <w:bookmarkStart w:id="186" w:name="_Toc373325135"/>
-      <w:bookmarkStart w:id="187" w:name="_Toc373325754"/>
-      <w:bookmarkStart w:id="188" w:name="_Toc373325941"/>
-      <w:bookmarkStart w:id="189" w:name="_Toc373357687"/>
-      <w:bookmarkStart w:id="190" w:name="_Toc373357826"/>
-      <w:bookmarkStart w:id="191" w:name="_Toc375220193"/>
+      <w:bookmarkStart w:id="185" w:name="_Toc373325135"/>
+      <w:bookmarkStart w:id="186" w:name="_Toc373325754"/>
+      <w:bookmarkStart w:id="187" w:name="_Toc373325941"/>
+      <w:bookmarkStart w:id="188" w:name="_Toc373357687"/>
+      <w:bookmarkStart w:id="189" w:name="_Toc373357826"/>
+      <w:bookmarkStart w:id="190" w:name="_Toc375220193"/>
       <w:r>
         <w:rPr>
           <w:rFonts w:hint="eastAsia"/>
@@ -10003,12 +10522,12 @@
         </w:rPr>
         <w:t>量和单位</w:t>
       </w:r>
+      <w:bookmarkEnd w:id="185"/>
       <w:bookmarkEnd w:id="186"/>
       <w:bookmarkEnd w:id="187"/>
       <w:bookmarkEnd w:id="188"/>
       <w:bookmarkEnd w:id="189"/>
       <w:bookmarkEnd w:id="190"/>
-      <w:bookmarkEnd w:id="191"/>
     </w:p>
     <w:p>
       <w:pPr>
@@ -10099,12 +10618,12 @@
         <w:pStyle w:val="2"/>
         <w:spacing w:before="240" w:after="120"/>
       </w:pPr>
-      <w:bookmarkStart w:id="192" w:name="_Toc373325136"/>
-      <w:bookmarkStart w:id="193" w:name="_Toc373325755"/>
-      <w:bookmarkStart w:id="194" w:name="_Toc373325942"/>
-      <w:bookmarkStart w:id="195" w:name="_Toc373357688"/>
-      <w:bookmarkStart w:id="196" w:name="_Toc373357827"/>
-      <w:bookmarkStart w:id="197" w:name="_Toc375220194"/>
+      <w:bookmarkStart w:id="191" w:name="_Toc373325136"/>
+      <w:bookmarkStart w:id="192" w:name="_Toc373325755"/>
+      <w:bookmarkStart w:id="193" w:name="_Toc373325942"/>
+      <w:bookmarkStart w:id="194" w:name="_Toc373357688"/>
+      <w:bookmarkStart w:id="195" w:name="_Toc373357827"/>
+      <w:bookmarkStart w:id="196" w:name="_Toc375220194"/>
       <w:r>
         <w:rPr>
           <w:rFonts w:hint="eastAsia"/>
@@ -10123,12 +10642,12 @@
         </w:rPr>
         <w:t>数字</w:t>
       </w:r>
+      <w:bookmarkEnd w:id="191"/>
       <w:bookmarkEnd w:id="192"/>
       <w:bookmarkEnd w:id="193"/>
       <w:bookmarkEnd w:id="194"/>
       <w:bookmarkEnd w:id="195"/>
       <w:bookmarkEnd w:id="196"/>
-      <w:bookmarkEnd w:id="197"/>
     </w:p>
     <w:p>
       <w:pPr>
@@ -10219,12 +10738,12 @@
         <w:pStyle w:val="2"/>
         <w:spacing w:before="240" w:after="120"/>
       </w:pPr>
-      <w:bookmarkStart w:id="198" w:name="_Toc373325137"/>
-      <w:bookmarkStart w:id="199" w:name="_Toc373325756"/>
-      <w:bookmarkStart w:id="200" w:name="_Toc373325943"/>
-      <w:bookmarkStart w:id="201" w:name="_Toc373357689"/>
-      <w:bookmarkStart w:id="202" w:name="_Toc373357828"/>
-      <w:bookmarkStart w:id="203" w:name="_Toc375220195"/>
+      <w:bookmarkStart w:id="197" w:name="_Toc373325137"/>
+      <w:bookmarkStart w:id="198" w:name="_Toc373325756"/>
+      <w:bookmarkStart w:id="199" w:name="_Toc373325943"/>
+      <w:bookmarkStart w:id="200" w:name="_Toc373357689"/>
+      <w:bookmarkStart w:id="201" w:name="_Toc373357828"/>
+      <w:bookmarkStart w:id="202" w:name="_Toc375220195"/>
       <w:r>
         <w:rPr>
           <w:rFonts w:hint="eastAsia"/>
@@ -10243,12 +10762,12 @@
         </w:rPr>
         <w:t>标题层次</w:t>
       </w:r>
+      <w:bookmarkEnd w:id="197"/>
       <w:bookmarkEnd w:id="198"/>
       <w:bookmarkEnd w:id="199"/>
       <w:bookmarkEnd w:id="200"/>
       <w:bookmarkEnd w:id="201"/>
       <w:bookmarkEnd w:id="202"/>
-      <w:bookmarkEnd w:id="203"/>
     </w:p>
     <w:p>
       <w:pPr>
@@ -10410,7 +10929,21 @@
         <w:rPr>
           <w:rFonts w:hint="eastAsia"/>
         </w:rPr>
-        <w:t>…的序号，对分项中的小项采用①、②、③…（或数字加半括号）的序号，序号后不再加其他标点，序号前空二格书写。</w:t>
+        <w:t>…的序号，对分项中的小项采用①、②、③…（或数字加半括号）的序号，序号后不再加其他标点，</w:t>
+      </w:r>
+      <w:proofErr w:type="gramStart"/>
+      <w:r>
+        <w:rPr>
+          <w:rFonts w:hint="eastAsia"/>
+        </w:rPr>
+        <w:t>序号前空二</w:t>
+      </w:r>
+      <w:proofErr w:type="gramEnd"/>
+      <w:r>
+        <w:rPr>
+          <w:rFonts w:hint="eastAsia"/>
+        </w:rPr>
+        <w:t>格书写。</w:t>
       </w:r>
     </w:p>
     <w:p>
@@ -10418,12 +10951,12 @@
         <w:pStyle w:val="2"/>
         <w:spacing w:before="240" w:after="120"/>
       </w:pPr>
-      <w:bookmarkStart w:id="204" w:name="_Toc373325138"/>
-      <w:bookmarkStart w:id="205" w:name="_Toc373325757"/>
-      <w:bookmarkStart w:id="206" w:name="_Toc373325944"/>
-      <w:bookmarkStart w:id="207" w:name="_Toc373357690"/>
-      <w:bookmarkStart w:id="208" w:name="_Toc373357829"/>
-      <w:bookmarkStart w:id="209" w:name="_Toc375220196"/>
+      <w:bookmarkStart w:id="203" w:name="_Toc373325138"/>
+      <w:bookmarkStart w:id="204" w:name="_Toc373325757"/>
+      <w:bookmarkStart w:id="205" w:name="_Toc373325944"/>
+      <w:bookmarkStart w:id="206" w:name="_Toc373357690"/>
+      <w:bookmarkStart w:id="207" w:name="_Toc373357829"/>
+      <w:bookmarkStart w:id="208" w:name="_Toc375220196"/>
       <w:r>
         <w:rPr>
           <w:rFonts w:hint="eastAsia"/>
@@ -10442,12 +10975,12 @@
         </w:rPr>
         <w:t>注释（脚注）</w:t>
       </w:r>
+      <w:bookmarkEnd w:id="203"/>
       <w:bookmarkEnd w:id="204"/>
       <w:bookmarkEnd w:id="205"/>
       <w:bookmarkEnd w:id="206"/>
       <w:bookmarkEnd w:id="207"/>
       <w:bookmarkEnd w:id="208"/>
-      <w:bookmarkEnd w:id="209"/>
     </w:p>
     <w:p>
       <w:pPr>
@@ -10509,7 +11042,21 @@
         <w:rPr>
           <w:rFonts w:ascii="宋体" w:hAnsi="宋体" w:hint="eastAsia"/>
         </w:rPr>
-        <w:t>，而不可用行中注</w:t>
+        <w:t>，而</w:t>
+      </w:r>
+      <w:proofErr w:type="gramStart"/>
+      <w:r>
+        <w:rPr>
+          <w:rFonts w:ascii="宋体" w:hAnsi="宋体" w:hint="eastAsia"/>
+        </w:rPr>
+        <w:t>不</w:t>
+      </w:r>
+      <w:proofErr w:type="gramEnd"/>
+      <w:r>
+        <w:rPr>
+          <w:rFonts w:ascii="宋体" w:hAnsi="宋体" w:hint="eastAsia"/>
+        </w:rPr>
+        <w:t>可用行中注</w:t>
       </w:r>
       <w:r>
         <w:rPr>
@@ -10541,12 +11088,12 @@
         <w:pStyle w:val="2"/>
         <w:spacing w:before="240" w:after="120"/>
       </w:pPr>
-      <w:bookmarkStart w:id="210" w:name="_Toc373325139"/>
-      <w:bookmarkStart w:id="211" w:name="_Toc373325758"/>
-      <w:bookmarkStart w:id="212" w:name="_Toc373325945"/>
-      <w:bookmarkStart w:id="213" w:name="_Toc373357691"/>
-      <w:bookmarkStart w:id="214" w:name="_Toc373357830"/>
-      <w:bookmarkStart w:id="215" w:name="_Toc375220197"/>
+      <w:bookmarkStart w:id="209" w:name="_Toc373325139"/>
+      <w:bookmarkStart w:id="210" w:name="_Toc373325758"/>
+      <w:bookmarkStart w:id="211" w:name="_Toc373325945"/>
+      <w:bookmarkStart w:id="212" w:name="_Toc373357691"/>
+      <w:bookmarkStart w:id="213" w:name="_Toc373357830"/>
+      <w:bookmarkStart w:id="214" w:name="_Toc375220197"/>
       <w:r>
         <w:rPr>
           <w:rFonts w:hint="eastAsia"/>
@@ -10565,12 +11112,12 @@
         </w:rPr>
         <w:t>公式</w:t>
       </w:r>
+      <w:bookmarkEnd w:id="209"/>
       <w:bookmarkEnd w:id="210"/>
       <w:bookmarkEnd w:id="211"/>
       <w:bookmarkEnd w:id="212"/>
       <w:bookmarkEnd w:id="213"/>
       <w:bookmarkEnd w:id="214"/>
-      <w:bookmarkEnd w:id="215"/>
     </w:p>
     <w:p>
       <w:pPr>
@@ -10822,12 +11369,12 @@
         <w:pStyle w:val="2"/>
         <w:spacing w:before="240" w:after="120"/>
       </w:pPr>
-      <w:bookmarkStart w:id="216" w:name="_Toc373325140"/>
-      <w:bookmarkStart w:id="217" w:name="_Toc373325759"/>
-      <w:bookmarkStart w:id="218" w:name="_Toc373325946"/>
-      <w:bookmarkStart w:id="219" w:name="_Toc373357692"/>
-      <w:bookmarkStart w:id="220" w:name="_Toc373357831"/>
-      <w:bookmarkStart w:id="221" w:name="_Toc375220198"/>
+      <w:bookmarkStart w:id="215" w:name="_Toc373325140"/>
+      <w:bookmarkStart w:id="216" w:name="_Toc373325759"/>
+      <w:bookmarkStart w:id="217" w:name="_Toc373325946"/>
+      <w:bookmarkStart w:id="218" w:name="_Toc373357692"/>
+      <w:bookmarkStart w:id="219" w:name="_Toc373357831"/>
+      <w:bookmarkStart w:id="220" w:name="_Toc375220198"/>
       <w:r>
         <w:rPr>
           <w:rFonts w:hint="eastAsia"/>
@@ -10846,12 +11393,12 @@
         </w:rPr>
         <w:t>表格</w:t>
       </w:r>
+      <w:bookmarkEnd w:id="215"/>
       <w:bookmarkEnd w:id="216"/>
       <w:bookmarkEnd w:id="217"/>
       <w:bookmarkEnd w:id="218"/>
       <w:bookmarkEnd w:id="219"/>
       <w:bookmarkEnd w:id="220"/>
-      <w:bookmarkEnd w:id="221"/>
     </w:p>
     <w:p>
       <w:pPr>
@@ -10862,7 +11409,49 @@
         <w:rPr>
           <w:rFonts w:hint="eastAsia"/>
         </w:rPr>
-        <w:t>每个表格应有表序和表题，表序和表题写在表格上方正中处，表序与表题间空一格。</w:t>
+        <w:t>每个表格</w:t>
+      </w:r>
+      <w:proofErr w:type="gramStart"/>
+      <w:r>
+        <w:rPr>
+          <w:rFonts w:hint="eastAsia"/>
+        </w:rPr>
+        <w:t>应有表序和</w:t>
+      </w:r>
+      <w:proofErr w:type="gramEnd"/>
+      <w:r>
+        <w:rPr>
+          <w:rFonts w:hint="eastAsia"/>
+        </w:rPr>
+        <w:t>表题，</w:t>
+      </w:r>
+      <w:proofErr w:type="gramStart"/>
+      <w:r>
+        <w:rPr>
+          <w:rFonts w:hint="eastAsia"/>
+        </w:rPr>
+        <w:t>表序和</w:t>
+      </w:r>
+      <w:proofErr w:type="gramEnd"/>
+      <w:r>
+        <w:rPr>
+          <w:rFonts w:hint="eastAsia"/>
+        </w:rPr>
+        <w:t>表题写在表格上方正中处，</w:t>
+      </w:r>
+      <w:proofErr w:type="gramStart"/>
+      <w:r>
+        <w:rPr>
+          <w:rFonts w:hint="eastAsia"/>
+        </w:rPr>
+        <w:t>表序与表题间空</w:t>
+      </w:r>
+      <w:proofErr w:type="gramEnd"/>
+      <w:r>
+        <w:rPr>
+          <w:rFonts w:hint="eastAsia"/>
+        </w:rPr>
+        <w:t>一格。</w:t>
       </w:r>
       <w:r>
         <w:rPr>
@@ -11795,12 +12384,12 @@
         <w:pStyle w:val="2"/>
         <w:spacing w:before="240" w:after="120"/>
       </w:pPr>
-      <w:bookmarkStart w:id="222" w:name="_Toc373325141"/>
-      <w:bookmarkStart w:id="223" w:name="_Toc373325760"/>
-      <w:bookmarkStart w:id="224" w:name="_Toc373325947"/>
-      <w:bookmarkStart w:id="225" w:name="_Toc373357693"/>
-      <w:bookmarkStart w:id="226" w:name="_Toc373357832"/>
-      <w:bookmarkStart w:id="227" w:name="_Toc375220199"/>
+      <w:bookmarkStart w:id="221" w:name="_Toc373325141"/>
+      <w:bookmarkStart w:id="222" w:name="_Toc373325760"/>
+      <w:bookmarkStart w:id="223" w:name="_Toc373325947"/>
+      <w:bookmarkStart w:id="224" w:name="_Toc373357693"/>
+      <w:bookmarkStart w:id="225" w:name="_Toc373357832"/>
+      <w:bookmarkStart w:id="226" w:name="_Toc375220199"/>
       <w:r>
         <w:rPr>
           <w:rFonts w:hint="eastAsia"/>
@@ -11825,12 +12414,12 @@
         </w:rPr>
         <w:t>插图</w:t>
       </w:r>
+      <w:bookmarkEnd w:id="221"/>
       <w:bookmarkEnd w:id="222"/>
       <w:bookmarkEnd w:id="223"/>
       <w:bookmarkEnd w:id="224"/>
       <w:bookmarkEnd w:id="225"/>
       <w:bookmarkEnd w:id="226"/>
-      <w:bookmarkEnd w:id="227"/>
     </w:p>
     <w:p>
       <w:pPr>
@@ -12062,13 +12651,55 @@
         <w:rPr>
           <w:rFonts w:hint="eastAsia"/>
         </w:rPr>
-        <w:t>每幅插图应有图序和图题，图序和图题放在图下方居中处。</w:t>
-      </w:r>
-      <w:r>
-        <w:rPr>
-          <w:rFonts w:hint="eastAsia"/>
-        </w:rPr>
-        <w:t>可将图和图题组合，方便论文编排</w:t>
+        <w:t>每幅插图</w:t>
+      </w:r>
+      <w:proofErr w:type="gramStart"/>
+      <w:r>
+        <w:rPr>
+          <w:rFonts w:hint="eastAsia"/>
+        </w:rPr>
+        <w:t>应有图序和</w:t>
+      </w:r>
+      <w:proofErr w:type="gramEnd"/>
+      <w:r>
+        <w:rPr>
+          <w:rFonts w:hint="eastAsia"/>
+        </w:rPr>
+        <w:t>图题，</w:t>
+      </w:r>
+      <w:proofErr w:type="gramStart"/>
+      <w:r>
+        <w:rPr>
+          <w:rFonts w:hint="eastAsia"/>
+        </w:rPr>
+        <w:t>图序和图题</w:t>
+      </w:r>
+      <w:proofErr w:type="gramEnd"/>
+      <w:r>
+        <w:rPr>
+          <w:rFonts w:hint="eastAsia"/>
+        </w:rPr>
+        <w:t>放在图下方居中处。</w:t>
+      </w:r>
+      <w:r>
+        <w:rPr>
+          <w:rFonts w:hint="eastAsia"/>
+        </w:rPr>
+        <w:t>可将图</w:t>
+      </w:r>
+      <w:proofErr w:type="gramStart"/>
+      <w:r>
+        <w:rPr>
+          <w:rFonts w:hint="eastAsia"/>
+        </w:rPr>
+        <w:t>和图题组合</w:t>
+      </w:r>
+      <w:proofErr w:type="gramEnd"/>
+      <w:r>
+        <w:rPr>
+          <w:rFonts w:hint="eastAsia"/>
+        </w:rPr>
+        <w:t>，方便论文编排</w:t>
       </w:r>
       <w:r>
         <w:rPr>
@@ -12100,12 +12731,12 @@
         <w:pStyle w:val="2"/>
         <w:spacing w:before="240" w:after="120"/>
       </w:pPr>
-      <w:bookmarkStart w:id="228" w:name="_Toc373325142"/>
-      <w:bookmarkStart w:id="229" w:name="_Toc373325761"/>
-      <w:bookmarkStart w:id="230" w:name="_Toc373325948"/>
-      <w:bookmarkStart w:id="231" w:name="_Toc373357694"/>
-      <w:bookmarkStart w:id="232" w:name="_Toc373357833"/>
-      <w:bookmarkStart w:id="233" w:name="_Toc375220200"/>
+      <w:bookmarkStart w:id="227" w:name="_Toc373325142"/>
+      <w:bookmarkStart w:id="228" w:name="_Toc373325761"/>
+      <w:bookmarkStart w:id="229" w:name="_Toc373325948"/>
+      <w:bookmarkStart w:id="230" w:name="_Toc373357694"/>
+      <w:bookmarkStart w:id="231" w:name="_Toc373357833"/>
+      <w:bookmarkStart w:id="232" w:name="_Toc375220200"/>
       <w:r>
         <w:rPr>
           <w:rFonts w:hint="eastAsia"/>
@@ -12124,12 +12755,12 @@
         </w:rPr>
         <w:t>参考文献</w:t>
       </w:r>
+      <w:bookmarkEnd w:id="227"/>
       <w:bookmarkEnd w:id="228"/>
       <w:bookmarkEnd w:id="229"/>
       <w:bookmarkEnd w:id="230"/>
       <w:bookmarkEnd w:id="231"/>
       <w:bookmarkEnd w:id="232"/>
-      <w:bookmarkEnd w:id="233"/>
     </w:p>
     <w:p>
       <w:pPr>
@@ -12213,7 +12844,35 @@
         <w:rPr>
           <w:rFonts w:hint="eastAsia"/>
         </w:rPr>
-        <w:t>参考文献按正文中出现的先后统一用阿拉伯数字进行自然编号，序码用方括号括起。且在正文引用处最后一个字的右上角，用方括号标明此序号</w:t>
+        <w:t>参考文献按正文中出现的先后统一用阿拉伯数字进行自然编号，</w:t>
+      </w:r>
+      <w:proofErr w:type="gramStart"/>
+      <w:r>
+        <w:rPr>
+          <w:rFonts w:hint="eastAsia"/>
+        </w:rPr>
+        <w:t>序码用方括号</w:t>
+      </w:r>
+      <w:proofErr w:type="gramEnd"/>
+      <w:r>
+        <w:rPr>
+          <w:rFonts w:hint="eastAsia"/>
+        </w:rPr>
+        <w:t>括起。且在正文引用</w:t>
+      </w:r>
+      <w:proofErr w:type="gramStart"/>
+      <w:r>
+        <w:rPr>
+          <w:rFonts w:hint="eastAsia"/>
+        </w:rPr>
+        <w:t>处最后</w:t>
+      </w:r>
+      <w:proofErr w:type="gramEnd"/>
+      <w:r>
+        <w:rPr>
+          <w:rFonts w:hint="eastAsia"/>
+        </w:rPr>
+        <w:t>一个字的右上角，用方括号标明此序号</w:t>
       </w:r>
       <w:r>
         <w:rPr>
@@ -12294,9 +12953,9 @@
         <w:pStyle w:val="2"/>
         <w:spacing w:before="240" w:after="120"/>
       </w:pPr>
-      <w:bookmarkStart w:id="234" w:name="_Toc373357695"/>
-      <w:bookmarkStart w:id="235" w:name="_Toc373357834"/>
-      <w:bookmarkStart w:id="236" w:name="_Toc375220201"/>
+      <w:bookmarkStart w:id="233" w:name="_Toc373357695"/>
+      <w:bookmarkStart w:id="234" w:name="_Toc373357834"/>
+      <w:bookmarkStart w:id="235" w:name="_Toc375220201"/>
       <w:r>
         <w:rPr>
           <w:rFonts w:hint="eastAsia"/>
@@ -12309,9 +12968,9 @@
         </w:rPr>
         <w:t>页眉</w:t>
       </w:r>
+      <w:bookmarkEnd w:id="233"/>
       <w:bookmarkEnd w:id="234"/>
       <w:bookmarkEnd w:id="235"/>
-      <w:bookmarkEnd w:id="236"/>
     </w:p>
     <w:p>
       <w:pPr>
@@ -12450,9 +13109,9 @@
         <w:pStyle w:val="2"/>
         <w:spacing w:before="240" w:after="120"/>
       </w:pPr>
-      <w:bookmarkStart w:id="237" w:name="_Toc373357696"/>
-      <w:bookmarkStart w:id="238" w:name="_Toc373357835"/>
-      <w:bookmarkStart w:id="239" w:name="_Toc375220202"/>
+      <w:bookmarkStart w:id="236" w:name="_Toc373357696"/>
+      <w:bookmarkStart w:id="237" w:name="_Toc373357835"/>
+      <w:bookmarkStart w:id="238" w:name="_Toc375220202"/>
       <w:r>
         <w:rPr>
           <w:rFonts w:hint="eastAsia"/>
@@ -12465,9 +13124,9 @@
         </w:rPr>
         <w:t>页码</w:t>
       </w:r>
+      <w:bookmarkEnd w:id="236"/>
       <w:bookmarkEnd w:id="237"/>
       <w:bookmarkEnd w:id="238"/>
-      <w:bookmarkEnd w:id="239"/>
     </w:p>
     <w:p>
       <w:pPr>
@@ -12657,7 +13316,7 @@
         <w:pStyle w:val="1"/>
         <w:spacing w:before="960" w:after="480"/>
       </w:pPr>
-      <w:bookmarkStart w:id="240" w:name="_Toc375220203"/>
+      <w:bookmarkStart w:id="239" w:name="_Toc375220203"/>
       <w:r>
         <w:rPr>
           <w:rFonts w:hint="eastAsia"/>
@@ -12692,7 +13351,7 @@
         </w:rPr>
         <w:t>)</w:t>
       </w:r>
-      <w:bookmarkEnd w:id="240"/>
+      <w:bookmarkEnd w:id="239"/>
     </w:p>
     <w:p>
       <w:pPr>
@@ -13020,7 +13679,7 @@
         <w:pStyle w:val="1"/>
         <w:spacing w:before="960" w:after="480"/>
       </w:pPr>
-      <w:bookmarkStart w:id="241" w:name="_Toc375220204"/>
+      <w:bookmarkStart w:id="240" w:name="_Toc375220204"/>
       <w:r>
         <w:rPr>
           <w:rFonts w:hint="eastAsia"/>
@@ -13067,7 +13726,7 @@
         </w:rPr>
         <w:t>)</w:t>
       </w:r>
-      <w:bookmarkEnd w:id="241"/>
+      <w:bookmarkEnd w:id="240"/>
     </w:p>
     <w:p>
       <w:pPr>
@@ -13428,13 +14087,7 @@
       <w:rPr>
         <w:rFonts w:ascii="宋体" w:hAnsi="宋体" w:hint="eastAsia"/>
       </w:rPr>
-      <w:t>(</w:t>
-    </w:r>
-    <w:r>
-      <w:rPr>
-        <w:rFonts w:ascii="宋体" w:hAnsi="宋体" w:hint="eastAsia"/>
-      </w:rPr>
-      <w:t>论文)</w:t>
+      <w:t>(论文)</w:t>
     </w:r>
     <w:r>
       <w:rPr>
@@ -13462,13 +14115,7 @@
       <w:rPr>
         <w:rFonts w:ascii="宋体" w:hAnsi="宋体" w:hint="eastAsia"/>
       </w:rPr>
-      <w:t>(</w:t>
-    </w:r>
-    <w:r>
-      <w:rPr>
-        <w:rFonts w:ascii="宋体" w:hAnsi="宋体" w:hint="eastAsia"/>
-      </w:rPr>
-      <w:t>论文)</w:t>
+      <w:t>(论文)</w:t>
     </w:r>
   </w:p>
 </w:hdr>
@@ -13916,6 +14563,7 @@
     <w:lsdException w:name="HTML Sample" w:semiHidden="1" w:unhideWhenUsed="1"/>
     <w:lsdException w:name="HTML Typewriter" w:semiHidden="1" w:unhideWhenUsed="1"/>
     <w:lsdException w:name="HTML Variable" w:semiHidden="1" w:unhideWhenUsed="1"/>
+    <w:lsdException w:name="Normal Table" w:semiHidden="1" w:unhideWhenUsed="1"/>
     <w:lsdException w:name="annotation subject" w:semiHidden="1" w:unhideWhenUsed="1"/>
     <w:lsdException w:name="No List" w:semiHidden="1" w:unhideWhenUsed="1"/>
     <w:lsdException w:name="Outline List 1" w:semiHidden="1" w:unhideWhenUsed="1"/>
@@ -13958,8 +14606,11 @@
     <w:lsdException w:name="Table Contemporary" w:semiHidden="1" w:unhideWhenUsed="1"/>
     <w:lsdException w:name="Table Elegant" w:semiHidden="1" w:unhideWhenUsed="1"/>
     <w:lsdException w:name="Table Professional" w:semiHidden="1" w:unhideWhenUsed="1"/>
+    <w:lsdException w:name="Table Subtle 1" w:semiHidden="1" w:unhideWhenUsed="1"/>
     <w:lsdException w:name="Table Subtle 2" w:semiHidden="1" w:unhideWhenUsed="1"/>
     <w:lsdException w:name="Table Web 1" w:semiHidden="1" w:unhideWhenUsed="1"/>
+    <w:lsdException w:name="Table Web 2" w:semiHidden="1" w:unhideWhenUsed="1"/>
+    <w:lsdException w:name="Table Web 3" w:semiHidden="1" w:unhideWhenUsed="1"/>
     <w:lsdException w:name="Balloon Text" w:semiHidden="1" w:unhideWhenUsed="1"/>
     <w:lsdException w:name="Table Grid" w:uiPriority="59"/>
     <w:lsdException w:name="Table Theme" w:semiHidden="1" w:unhideWhenUsed="1"/>
@@ -14574,6 +15225,22 @@
       <w:szCs w:val="22"/>
     </w:rPr>
   </w:style>
+  <w:style w:type="paragraph" w:styleId="ad">
+    <w:name w:val="No Spacing"/>
+    <w:uiPriority w:val="1"/>
+    <w:qFormat/>
+    <w:rsid w:val="00DB3EAF"/>
+    <w:pPr>
+      <w:widowControl w:val="0"/>
+      <w:jc w:val="both"/>
+    </w:pPr>
+    <w:rPr>
+      <w:rFonts w:ascii="Times New Roman" w:hAnsi="Times New Roman"/>
+      <w:kern w:val="2"/>
+      <w:sz w:val="24"/>
+      <w:szCs w:val="22"/>
+    </w:rPr>
+  </w:style>
 </w:styles>
 </file>
 
@@ -14867,7 +15534,7 @@
 </file>
 
 <file path=customXml/itemProps1.xml><?xml version="1.0" encoding="utf-8"?>
-<ds:datastoreItem xmlns:ds="http://schemas.openxmlformats.org/officeDocument/2006/customXml" ds:itemID="{7D68C70A-9FE0-46BD-BADA-A6610399BF37}">
+<ds:datastoreItem xmlns:ds="http://schemas.openxmlformats.org/officeDocument/2006/customXml" ds:itemID="{DA437A31-BAE2-4FAC-8AD0-E14999388BC7}">
   <ds:schemaRefs>
     <ds:schemaRef ds:uri="http://schemas.openxmlformats.org/officeDocument/2006/bibliography"/>
   </ds:schemaRefs>

</xml_diff>

<commit_message>
third commit 0415 1.2.2
</commit_message>
<xml_diff>
--- a/1613491330王嘉玮_毕业论文.docx
+++ b/1613491330王嘉玮_毕业论文.docx
@@ -416,7 +416,6 @@
                 <w:szCs w:val="24"/>
               </w:rPr>
             </w:pPr>
-            <w:proofErr w:type="gramStart"/>
             <w:r>
               <w:rPr>
                 <w:rFonts w:ascii="华文楷体" w:eastAsia="华文楷体" w:hAnsi="华文楷体"/>
@@ -424,17 +423,7 @@
                 <w:sz w:val="28"/>
                 <w:szCs w:val="24"/>
               </w:rPr>
-              <w:t xml:space="preserve">学　　</w:t>
-            </w:r>
-            <w:proofErr w:type="gramEnd"/>
-            <w:r>
-              <w:rPr>
-                <w:rFonts w:ascii="华文楷体" w:eastAsia="华文楷体" w:hAnsi="华文楷体"/>
-                <w:b/>
-                <w:sz w:val="28"/>
-                <w:szCs w:val="24"/>
-              </w:rPr>
-              <w:t>院</w:t>
+              <w:t>学　　院</w:t>
             </w:r>
           </w:p>
         </w:tc>
@@ -609,7 +598,6 @@
                 <w:szCs w:val="24"/>
               </w:rPr>
             </w:pPr>
-            <w:proofErr w:type="gramStart"/>
             <w:r>
               <w:rPr>
                 <w:rFonts w:ascii="华文楷体" w:eastAsia="华文楷体" w:hAnsi="华文楷体"/>
@@ -617,17 +605,7 @@
                 <w:sz w:val="28"/>
                 <w:szCs w:val="24"/>
               </w:rPr>
-              <w:t xml:space="preserve">学　　</w:t>
-            </w:r>
-            <w:proofErr w:type="gramEnd"/>
-            <w:r>
-              <w:rPr>
-                <w:rFonts w:ascii="华文楷体" w:eastAsia="华文楷体" w:hAnsi="华文楷体"/>
-                <w:b/>
-                <w:sz w:val="28"/>
-                <w:szCs w:val="24"/>
-              </w:rPr>
-              <w:t>号</w:t>
+              <w:t>学　　号</w:t>
             </w:r>
           </w:p>
         </w:tc>
@@ -1977,11 +1955,7 @@
         <w:t>c</w:t>
       </w:r>
       <w:r>
-        <w:t xml:space="preserve">ontent and </w:t>
-      </w:r>
-      <w:proofErr w:type="gramStart"/>
-      <w:r>
-        <w:t xml:space="preserve">structure  </w:t>
+        <w:t xml:space="preserve">ontent and structure  </w:t>
       </w:r>
       <w:r>
         <w:rPr>
@@ -1990,11 +1964,7 @@
         <w:t>f</w:t>
       </w:r>
       <w:r>
-        <w:t>ormat</w:t>
-      </w:r>
-      <w:proofErr w:type="gramEnd"/>
-      <w:r>
-        <w:t xml:space="preserve"> and style  </w:t>
+        <w:t xml:space="preserve">ormat and style  </w:t>
       </w:r>
       <w:r>
         <w:rPr>
@@ -6524,21 +6494,7 @@
         <w:rPr>
           <w:rFonts w:hint="eastAsia"/>
         </w:rPr>
-        <w:t>万辆。【】然而，由于以新能源充电桩为代表的一系列基础设施由于选址、设计、规范化、运</w:t>
-      </w:r>
-      <w:proofErr w:type="gramStart"/>
-      <w:r>
-        <w:rPr>
-          <w:rFonts w:hint="eastAsia"/>
-        </w:rPr>
-        <w:t>维管理</w:t>
-      </w:r>
-      <w:proofErr w:type="gramEnd"/>
-      <w:r>
-        <w:rPr>
-          <w:rFonts w:hint="eastAsia"/>
-        </w:rPr>
-        <w:t>等诸多方面还处于摸索和实验的初期阶段，在</w:t>
+        <w:t>万辆。【】然而，由于以新能源充电桩为代表的一系列基础设施由于选址、设计、规范化、运维管理等诸多方面还处于摸索和实验的初期阶段，在</w:t>
       </w:r>
       <w:r>
         <w:rPr>
@@ -6642,7 +6598,6 @@
         </w:rPr>
         <w:t>如此看来，充电桩的发展滞后，已经阻碍了新能源汽车行业的发展：根据</w:t>
       </w:r>
-      <w:proofErr w:type="gramStart"/>
       <w:r>
         <w:rPr>
           <w:rFonts w:hint="eastAsia"/>
@@ -6653,14 +6608,7 @@
         <w:rPr>
           <w:rFonts w:hint="eastAsia"/>
         </w:rPr>
-        <w:t>年发改委</w:t>
-      </w:r>
-      <w:proofErr w:type="gramEnd"/>
-      <w:r>
-        <w:rPr>
-          <w:rFonts w:hint="eastAsia"/>
-        </w:rPr>
-        <w:t>发布的《电动汽车充电基础设施发展指南（</w:t>
+        <w:t>年发改委发布的《电动汽车充电基础设施发展指南（</w:t>
       </w:r>
       <w:r>
         <w:rPr>
@@ -6684,16 +6632,8 @@
         <w:rPr>
           <w:rFonts w:hint="eastAsia"/>
         </w:rPr>
-        <w:t>年我国要建成分散式充电</w:t>
-      </w:r>
-      <w:proofErr w:type="gramStart"/>
-      <w:r>
-        <w:rPr>
-          <w:rFonts w:hint="eastAsia"/>
-        </w:rPr>
-        <w:t>桩超过</w:t>
-      </w:r>
-      <w:proofErr w:type="gramEnd"/>
+        <w:t>年我国要建成分散式充电桩超过</w:t>
+      </w:r>
       <w:r>
         <w:rPr>
           <w:rFonts w:hint="eastAsia"/>
@@ -6783,71 +6723,12 @@
       <w:pPr>
         <w:pStyle w:val="11"/>
         <w:widowControl w:val="0"/>
-        <w:rPr>
-          <w:rFonts w:hint="eastAsia"/>
-        </w:rPr>
-      </w:pPr>
-      <w:r>
-        <w:rPr>
-          <w:rFonts w:hint="eastAsia"/>
-        </w:rPr>
-        <w:t>这巨大的缺口带来的是压抑的需求，近几年来，新能源</w:t>
-      </w:r>
-      <w:proofErr w:type="gramStart"/>
-      <w:r>
-        <w:rPr>
-          <w:rFonts w:hint="eastAsia"/>
-        </w:rPr>
-        <w:t>车企纷纷</w:t>
-      </w:r>
-      <w:proofErr w:type="gramEnd"/>
-      <w:r>
-        <w:rPr>
-          <w:rFonts w:hint="eastAsia"/>
-        </w:rPr>
-        <w:t>向充电桩运营商企业抛出橄榄枝，寻求合作，开启了充电桩硬件层面的高速发展。与此同时，高信息化的运</w:t>
-      </w:r>
-      <w:proofErr w:type="gramStart"/>
-      <w:r>
-        <w:rPr>
-          <w:rFonts w:hint="eastAsia"/>
-        </w:rPr>
-        <w:t>维管理</w:t>
-      </w:r>
-      <w:proofErr w:type="gramEnd"/>
-      <w:r>
-        <w:rPr>
-          <w:rFonts w:hint="eastAsia"/>
-        </w:rPr>
-        <w:t>平台成为了同样重要的需求。随着移动互联网、大数据、云计算、</w:t>
-      </w:r>
-      <w:proofErr w:type="gramStart"/>
-      <w:r>
-        <w:rPr>
-          <w:rFonts w:hint="eastAsia"/>
-        </w:rPr>
-        <w:t>微服务</w:t>
-      </w:r>
-      <w:proofErr w:type="gramEnd"/>
-      <w:r>
-        <w:rPr>
-          <w:rFonts w:hint="eastAsia"/>
-        </w:rPr>
-        <w:t>等技术的快速发展，也为电动汽车充电桩智能运</w:t>
-      </w:r>
-      <w:proofErr w:type="gramStart"/>
-      <w:r>
-        <w:rPr>
-          <w:rFonts w:hint="eastAsia"/>
-        </w:rPr>
-        <w:t>维管理</w:t>
-      </w:r>
-      <w:proofErr w:type="gramEnd"/>
-      <w:r>
-        <w:rPr>
-          <w:rFonts w:hint="eastAsia"/>
-        </w:rPr>
-        <w:t>平台带来更优的解决方案、更高效的使用效率和更好的用户体验。</w:t>
+      </w:pPr>
+      <w:r>
+        <w:rPr>
+          <w:rFonts w:hint="eastAsia"/>
+        </w:rPr>
+        <w:t>这巨大的缺口带来的是压抑的需求，近几年来，新能源车企纷纷向充电桩运营商企业抛出橄榄枝，寻求合作，开启了充电桩硬件层面的高速发展。与此同时，高信息化的运维管理平台成为了同样重要的需求。随着移动互联网、大数据、云计算、微服务等技术的快速发展，也为电动汽车充电桩智能运维管理平台带来更优的解决方案、更高效的使用效率和更好的用户体验。</w:t>
       </w:r>
     </w:p>
     <w:p>
@@ -6905,21 +6786,7 @@
           <w:rFonts w:hint="eastAsia"/>
         </w:rPr>
         <w:lastRenderedPageBreak/>
-        <w:t>电动汽车充电桩智能运维管理系统，旨在用科学的系统分析的方法，在电动汽车充电</w:t>
-      </w:r>
-      <w:proofErr w:type="gramStart"/>
-      <w:r>
-        <w:rPr>
-          <w:rFonts w:hint="eastAsia"/>
-        </w:rPr>
-        <w:t>桩面临</w:t>
-      </w:r>
-      <w:proofErr w:type="gramEnd"/>
-      <w:r>
-        <w:rPr>
-          <w:rFonts w:hint="eastAsia"/>
-        </w:rPr>
-        <w:t>大规模发展的风口下，为后台工作人员维护和管理充电桩，提供一套功能完全、使用便捷、符合需求的信息系统，在软件层面加速电动汽车充电桩行业，乃至整个新能源行业的发展。</w:t>
+        <w:t>电动汽车充电桩智能运维管理系统，旨在用科学的系统分析的方法，在电动汽车充电桩面临大规模发展的风口下，为后台工作人员维护和管理充电桩，提供一套功能完全、使用便捷、符合需求的信息系统，在软件层面加速电动汽车充电桩行业，乃至整个新能源行业的发展。</w:t>
       </w:r>
     </w:p>
     <w:p>
@@ -6936,21 +6803,7 @@
         <w:rPr>
           <w:rFonts w:hint="eastAsia"/>
         </w:rPr>
-        <w:t>维修人员合理指派问题；最后是用户信息收集和预处理问题。在解决这些问题的同时，使电动汽车充电</w:t>
-      </w:r>
-      <w:proofErr w:type="gramStart"/>
-      <w:r>
-        <w:rPr>
-          <w:rFonts w:hint="eastAsia"/>
-        </w:rPr>
-        <w:t>桩管理</w:t>
-      </w:r>
-      <w:proofErr w:type="gramEnd"/>
-      <w:r>
-        <w:rPr>
-          <w:rFonts w:hint="eastAsia"/>
-        </w:rPr>
-        <w:t>平台更智能、更人性化、更具扩展性。</w:t>
+        <w:t>维修人员合理指派问题；最后是用户信息收集和预处理问题。在解决这些问题的同时，使电动汽车充电桩管理平台更智能、更人性化、更具扩展性。</w:t>
       </w:r>
     </w:p>
     <w:p>
@@ -6982,27 +6835,13 @@
         <w:rPr>
           <w:rFonts w:hint="eastAsia"/>
         </w:rPr>
-        <w:t>对于现实生活来说，电动汽车充电桩管理系统是顺应当前市场情况而生的，</w:t>
-      </w:r>
-      <w:r>
-        <w:rPr>
-          <w:rFonts w:hint="eastAsia"/>
-        </w:rPr>
-        <w:t>丰富了新能源汽车产业的生态链，正面促进了电动汽车行业的发展。当前电动汽车</w:t>
-      </w:r>
-      <w:proofErr w:type="gramStart"/>
-      <w:r>
-        <w:rPr>
-          <w:rFonts w:hint="eastAsia"/>
-        </w:rPr>
-        <w:t>充电桩在基础</w:t>
-      </w:r>
-      <w:proofErr w:type="gramEnd"/>
-      <w:r>
-        <w:rPr>
-          <w:rFonts w:hint="eastAsia"/>
-        </w:rPr>
-        <w:t>建设方面存在着很多</w:t>
+        <w:t>对于现实生活来说，</w:t>
+      </w:r>
+      <w:r>
+        <w:rPr>
+          <w:rFonts w:hint="eastAsia"/>
+        </w:rPr>
+        <w:t>当前电动汽车充电桩在基础建设方面存在着很多</w:t>
       </w:r>
       <w:r>
         <w:rPr>
@@ -7104,24 +6943,114 @@
         <w:rPr>
           <w:rFonts w:hint="eastAsia"/>
         </w:rPr>
-        <w:t>【】，这就说明缺乏规范化的管理模式和监管办法。因此，此系统亦可以促进充电桩管理系统逐步规范化、科学化，推进“无序”向“有序”、“无人管”向“平台控”的转变。</w:t>
+        <w:t>【】</w:t>
+      </w:r>
+      <w:r>
+        <w:rPr>
+          <w:rFonts w:hint="eastAsia"/>
+        </w:rPr>
+        <w:t>。这是充电桩建设者和用户之间的脱节，是硬件和软件之间发展程度的不匹配，因此，搭建一套充电桩运维管理系统是当务之急，借助科学的系统，可以最大范围收集用户数据、可以科学地计算充电桩分布、可以用让人信服的方法解决监管安全问题</w:t>
+      </w:r>
+      <w:r>
+        <w:rPr>
+          <w:rFonts w:hint="eastAsia"/>
+        </w:rPr>
+        <w:t>。</w:t>
+      </w:r>
+      <w:r>
+        <w:rPr>
+          <w:rFonts w:hint="eastAsia"/>
+        </w:rPr>
+        <w:t>在电动汽车充电桩行业迎来“风口”的当下，</w:t>
+      </w:r>
+      <w:r>
+        <w:rPr>
+          <w:rFonts w:hint="eastAsia"/>
+        </w:rPr>
+        <w:t>针对信息系统的研究对于解决实际生活遇到的问题，以及充电桩的基础建设都有很大助益。</w:t>
       </w:r>
     </w:p>
     <w:p>
       <w:pPr>
         <w:pStyle w:val="11"/>
-        <w:rPr>
-          <w:rFonts w:hint="eastAsia"/>
-        </w:rPr>
-      </w:pPr>
+      </w:pPr>
+      <w:r>
+        <w:rPr>
+          <w:rFonts w:hint="eastAsia"/>
+        </w:rPr>
+        <w:t>从市场和行业发展的角度来讲，二十一世纪是信息化、数据化的时代，</w:t>
+      </w:r>
+      <w:r>
+        <w:rPr>
+          <w:rFonts w:hint="eastAsia"/>
+        </w:rPr>
+        <w:t>电动汽车充电桩管理系统是顺应当前市场情况而生的，丰富了新能源汽车产业的生态链，正面促进了电动汽车行业的发展。</w:t>
+      </w:r>
+      <w:r>
+        <w:rPr>
+          <w:rFonts w:hint="eastAsia"/>
+        </w:rPr>
+        <w:t>从上文提到的问题不难看出</w:t>
+      </w:r>
+      <w:r>
+        <w:rPr>
+          <w:rFonts w:hint="eastAsia"/>
+        </w:rPr>
+        <w:t>，</w:t>
+      </w:r>
+      <w:r>
+        <w:rPr>
+          <w:rFonts w:hint="eastAsia"/>
+        </w:rPr>
+        <w:t>当前电动汽车充电桩行业</w:t>
+      </w:r>
+      <w:r>
+        <w:rPr>
+          <w:rFonts w:hint="eastAsia"/>
+        </w:rPr>
+        <w:t>缺乏规范化的管理模式和监管办法</w:t>
+      </w:r>
+      <w:r>
+        <w:rPr>
+          <w:rFonts w:hint="eastAsia"/>
+        </w:rPr>
+        <w:t>，而这又是因为充电桩的布局分散，并且有一定的技术门槛，管理人员和维修人员如果实地进行监管和维护，无疑是对社会资源和运营成本极大的消耗</w:t>
+      </w:r>
+      <w:r>
+        <w:rPr>
+          <w:rFonts w:hint="eastAsia"/>
+        </w:rPr>
+        <w:t>。因此，</w:t>
+      </w:r>
+      <w:r>
+        <w:rPr>
+          <w:rFonts w:hint="eastAsia"/>
+        </w:rPr>
+        <w:t>对于电动汽车充电桩</w:t>
+      </w:r>
+      <w:r>
+        <w:rPr>
+          <w:rFonts w:hint="eastAsia"/>
+        </w:rPr>
+        <w:t>系统</w:t>
+      </w:r>
+      <w:r>
+        <w:rPr>
+          <w:rFonts w:hint="eastAsia"/>
+        </w:rPr>
+        <w:t>相关的研究，</w:t>
+      </w:r>
+      <w:r>
+        <w:rPr>
+          <w:rFonts w:hint="eastAsia"/>
+        </w:rPr>
+        <w:t>亦可以促进充电桩管理系统逐步规范化、科学化，推进“无序”向“有序”、“无人管”向“平台控”的转变。</w:t>
+      </w:r>
     </w:p>
     <w:p>
       <w:pPr>
         <w:pStyle w:val="11"/>
         <w:ind w:firstLineChars="0" w:firstLine="0"/>
-        <w:rPr>
-          <w:rFonts w:hint="eastAsia"/>
-        </w:rPr>
         <w:sectPr>
           <w:headerReference w:type="even" r:id="rId16"/>
           <w:footerReference w:type="even" r:id="rId17"/>
@@ -8264,14 +8193,7 @@
         <w:rPr>
           <w:rFonts w:hint="eastAsia"/>
         </w:rPr>
-        <w:t>居中，</w:t>
-      </w:r>
-      <w:proofErr w:type="gramStart"/>
-      <w:r>
-        <w:rPr>
-          <w:rFonts w:hint="eastAsia"/>
-        </w:rPr>
-        <w:t>段前</w:t>
+        <w:t>居中，段前</w:t>
       </w:r>
       <w:r>
         <w:rPr>
@@ -8283,14 +8205,7 @@
         <w:rPr>
           <w:rFonts w:hint="eastAsia"/>
         </w:rPr>
-        <w:t>行</w:t>
-      </w:r>
-      <w:proofErr w:type="gramEnd"/>
-      <w:r>
-        <w:rPr>
-          <w:rFonts w:hint="eastAsia"/>
-        </w:rPr>
-        <w:t>，段后</w:t>
+        <w:t>行，段后</w:t>
       </w:r>
       <w:r>
         <w:rPr>
@@ -8446,14 +8361,7 @@
         <w:rPr>
           <w:rFonts w:hint="eastAsia"/>
         </w:rPr>
-        <w:t>三号华文中宋加粗，居中，</w:t>
-      </w:r>
-      <w:proofErr w:type="gramStart"/>
-      <w:r>
-        <w:rPr>
-          <w:rFonts w:hint="eastAsia"/>
-        </w:rPr>
-        <w:t>段前</w:t>
+        <w:t>三号华文中宋加粗，居中，段前</w:t>
       </w:r>
       <w:r>
         <w:rPr>
@@ -8465,14 +8373,7 @@
         <w:rPr>
           <w:rFonts w:hint="eastAsia"/>
         </w:rPr>
-        <w:t>行</w:t>
-      </w:r>
-      <w:proofErr w:type="gramEnd"/>
-      <w:r>
-        <w:rPr>
-          <w:rFonts w:hint="eastAsia"/>
-        </w:rPr>
-        <w:t>，段后</w:t>
+        <w:t>行，段后</w:t>
       </w:r>
       <w:r>
         <w:rPr>
@@ -8745,14 +8646,7 @@
         <w:rPr>
           <w:rFonts w:hint="eastAsia"/>
         </w:rPr>
-        <w:t>加粗，居中，</w:t>
-      </w:r>
-      <w:proofErr w:type="gramStart"/>
-      <w:r>
-        <w:rPr>
-          <w:rFonts w:hint="eastAsia"/>
-        </w:rPr>
-        <w:t>段前</w:t>
+        <w:t>加粗，居中，段前</w:t>
       </w:r>
       <w:r>
         <w:rPr>
@@ -8764,14 +8658,7 @@
         <w:rPr>
           <w:rFonts w:hint="eastAsia"/>
         </w:rPr>
-        <w:t>行</w:t>
-      </w:r>
-      <w:proofErr w:type="gramEnd"/>
-      <w:r>
-        <w:rPr>
-          <w:rFonts w:hint="eastAsia"/>
-        </w:rPr>
-        <w:t>，段后</w:t>
+        <w:t>行，段后</w:t>
       </w:r>
       <w:r>
         <w:rPr>
@@ -9071,14 +8958,7 @@
         <w:rPr>
           <w:rFonts w:hint="eastAsia"/>
         </w:rPr>
-        <w:t>三号华文中宋加粗，居中，</w:t>
-      </w:r>
-      <w:proofErr w:type="gramStart"/>
-      <w:r>
-        <w:rPr>
-          <w:rFonts w:hint="eastAsia"/>
-        </w:rPr>
-        <w:t>段前</w:t>
+        <w:t>三号华文中宋加粗，居中，段前</w:t>
       </w:r>
       <w:r>
         <w:rPr>
@@ -9090,14 +8970,7 @@
         <w:rPr>
           <w:rFonts w:hint="eastAsia"/>
         </w:rPr>
-        <w:t>行</w:t>
-      </w:r>
-      <w:proofErr w:type="gramEnd"/>
-      <w:r>
-        <w:rPr>
-          <w:rFonts w:hint="eastAsia"/>
-        </w:rPr>
-        <w:t>，段后</w:t>
+        <w:t>行，段后</w:t>
       </w:r>
       <w:r>
         <w:rPr>
@@ -9205,16 +9078,8 @@
         <w:rPr>
           <w:rFonts w:hint="eastAsia"/>
         </w:rPr>
-        <w:t>，</w:t>
-      </w:r>
-      <w:proofErr w:type="gramStart"/>
-      <w:r>
-        <w:rPr>
-          <w:rFonts w:hint="eastAsia"/>
-        </w:rPr>
-        <w:t>段前</w:t>
-      </w:r>
-      <w:proofErr w:type="gramEnd"/>
+        <w:t>，段前</w:t>
+      </w:r>
       <w:r>
         <w:rPr>
           <w:rFonts w:hint="eastAsia"/>
@@ -9273,16 +9138,8 @@
         <w:rPr>
           <w:rFonts w:hint="eastAsia"/>
         </w:rPr>
-        <w:t>，</w:t>
-      </w:r>
-      <w:proofErr w:type="gramStart"/>
-      <w:r>
-        <w:rPr>
-          <w:rFonts w:hint="eastAsia"/>
-        </w:rPr>
-        <w:t>段前</w:t>
-      </w:r>
-      <w:proofErr w:type="gramEnd"/>
+        <w:t>，段前</w:t>
+      </w:r>
       <w:r>
         <w:rPr>
           <w:rFonts w:hint="eastAsia"/>
@@ -9377,16 +9234,8 @@
         <w:rPr>
           <w:rFonts w:hint="eastAsia"/>
         </w:rPr>
-        <w:t>，</w:t>
-      </w:r>
-      <w:proofErr w:type="gramStart"/>
-      <w:r>
-        <w:rPr>
-          <w:rFonts w:hint="eastAsia"/>
-        </w:rPr>
-        <w:t>段前</w:t>
-      </w:r>
-      <w:proofErr w:type="gramEnd"/>
+        <w:t>，段前</w:t>
+      </w:r>
       <w:r>
         <w:rPr>
           <w:rFonts w:hint="eastAsia"/>
@@ -9590,14 +9439,7 @@
         <w:rPr>
           <w:rFonts w:hint="eastAsia"/>
         </w:rPr>
-        <w:t>加粗，居中，</w:t>
-      </w:r>
-      <w:proofErr w:type="gramStart"/>
-      <w:r>
-        <w:rPr>
-          <w:rFonts w:hint="eastAsia"/>
-        </w:rPr>
-        <w:t>段前</w:t>
+        <w:t>加粗，居中，段前</w:t>
       </w:r>
       <w:r>
         <w:rPr>
@@ -9609,14 +9451,7 @@
         <w:rPr>
           <w:rFonts w:hint="eastAsia"/>
         </w:rPr>
-        <w:t>行</w:t>
-      </w:r>
-      <w:proofErr w:type="gramEnd"/>
-      <w:r>
-        <w:rPr>
-          <w:rFonts w:hint="eastAsia"/>
-        </w:rPr>
-        <w:t>，段后</w:t>
+        <w:t>行，段后</w:t>
       </w:r>
       <w:r>
         <w:rPr>
@@ -9676,14 +9511,7 @@
         <w:rPr>
           <w:rFonts w:hint="eastAsia"/>
         </w:rPr>
-        <w:t>加粗，左对齐顶格，</w:t>
-      </w:r>
-      <w:proofErr w:type="gramStart"/>
-      <w:r>
-        <w:rPr>
-          <w:rFonts w:hint="eastAsia"/>
-        </w:rPr>
-        <w:t>段前</w:t>
+        <w:t>加粗，左对齐顶格，段前</w:t>
       </w:r>
       <w:r>
         <w:rPr>
@@ -9695,14 +9523,7 @@
         <w:rPr>
           <w:rFonts w:hint="eastAsia"/>
         </w:rPr>
-        <w:t>行</w:t>
-      </w:r>
-      <w:proofErr w:type="gramEnd"/>
-      <w:r>
-        <w:rPr>
-          <w:rFonts w:hint="eastAsia"/>
-        </w:rPr>
-        <w:t>，段后</w:t>
+        <w:t>行，段后</w:t>
       </w:r>
       <w:r>
         <w:rPr>
@@ -9762,16 +9583,8 @@
         <w:rPr>
           <w:rFonts w:hint="eastAsia"/>
         </w:rPr>
-        <w:t>加粗，左对齐顶格，</w:t>
-      </w:r>
-      <w:proofErr w:type="gramStart"/>
-      <w:r>
-        <w:rPr>
-          <w:rFonts w:hint="eastAsia"/>
-        </w:rPr>
-        <w:t>段前</w:t>
-      </w:r>
-      <w:proofErr w:type="gramEnd"/>
+        <w:t>加粗，左对齐顶格，段前</w:t>
+      </w:r>
       <w:r>
         <w:rPr>
           <w:rFonts w:hint="eastAsia"/>
@@ -9938,14 +9751,7 @@
         <w:rPr>
           <w:rFonts w:hint="eastAsia"/>
         </w:rPr>
-        <w:t>三号华文中宋加粗，居中，</w:t>
-      </w:r>
-      <w:proofErr w:type="gramStart"/>
-      <w:r>
-        <w:rPr>
-          <w:rFonts w:hint="eastAsia"/>
-        </w:rPr>
-        <w:t>段前</w:t>
+        <w:t>三号华文中宋加粗，居中，段前</w:t>
       </w:r>
       <w:r>
         <w:rPr>
@@ -9957,14 +9763,7 @@
         <w:rPr>
           <w:rFonts w:hint="eastAsia"/>
         </w:rPr>
-        <w:t>行</w:t>
-      </w:r>
-      <w:proofErr w:type="gramEnd"/>
-      <w:r>
-        <w:rPr>
-          <w:rFonts w:hint="eastAsia"/>
-        </w:rPr>
-        <w:t>，段后</w:t>
+        <w:t>行，段后</w:t>
       </w:r>
       <w:r>
         <w:rPr>
@@ -10090,14 +9889,7 @@
         <w:rPr>
           <w:rFonts w:hint="eastAsia"/>
         </w:rPr>
-        <w:t>三号华文中宋加粗，居中，</w:t>
-      </w:r>
-      <w:proofErr w:type="gramStart"/>
-      <w:r>
-        <w:rPr>
-          <w:rFonts w:hint="eastAsia"/>
-        </w:rPr>
-        <w:t>段前</w:t>
+        <w:t>三号华文中宋加粗，居中，段前</w:t>
       </w:r>
       <w:r>
         <w:rPr>
@@ -10109,14 +9901,7 @@
         <w:rPr>
           <w:rFonts w:hint="eastAsia"/>
         </w:rPr>
-        <w:t>行</w:t>
-      </w:r>
-      <w:proofErr w:type="gramEnd"/>
-      <w:r>
-        <w:rPr>
-          <w:rFonts w:hint="eastAsia"/>
-        </w:rPr>
-        <w:t>，段后</w:t>
+        <w:t>行，段后</w:t>
       </w:r>
       <w:r>
         <w:rPr>
@@ -10929,21 +10714,7 @@
         <w:rPr>
           <w:rFonts w:hint="eastAsia"/>
         </w:rPr>
-        <w:t>…的序号，对分项中的小项采用①、②、③…（或数字加半括号）的序号，序号后不再加其他标点，</w:t>
-      </w:r>
-      <w:proofErr w:type="gramStart"/>
-      <w:r>
-        <w:rPr>
-          <w:rFonts w:hint="eastAsia"/>
-        </w:rPr>
-        <w:t>序号前空二</w:t>
-      </w:r>
-      <w:proofErr w:type="gramEnd"/>
-      <w:r>
-        <w:rPr>
-          <w:rFonts w:hint="eastAsia"/>
-        </w:rPr>
-        <w:t>格书写。</w:t>
+        <w:t>…的序号，对分项中的小项采用①、②、③…（或数字加半括号）的序号，序号后不再加其他标点，序号前空二格书写。</w:t>
       </w:r>
     </w:p>
     <w:p>
@@ -11042,21 +10813,7 @@
         <w:rPr>
           <w:rFonts w:ascii="宋体" w:hAnsi="宋体" w:hint="eastAsia"/>
         </w:rPr>
-        <w:t>，而</w:t>
-      </w:r>
-      <w:proofErr w:type="gramStart"/>
-      <w:r>
-        <w:rPr>
-          <w:rFonts w:ascii="宋体" w:hAnsi="宋体" w:hint="eastAsia"/>
-        </w:rPr>
-        <w:t>不</w:t>
-      </w:r>
-      <w:proofErr w:type="gramEnd"/>
-      <w:r>
-        <w:rPr>
-          <w:rFonts w:ascii="宋体" w:hAnsi="宋体" w:hint="eastAsia"/>
-        </w:rPr>
-        <w:t>可用行中注</w:t>
+        <w:t>，而不可用行中注</w:t>
       </w:r>
       <w:r>
         <w:rPr>
@@ -11409,49 +11166,7 @@
         <w:rPr>
           <w:rFonts w:hint="eastAsia"/>
         </w:rPr>
-        <w:t>每个表格</w:t>
-      </w:r>
-      <w:proofErr w:type="gramStart"/>
-      <w:r>
-        <w:rPr>
-          <w:rFonts w:hint="eastAsia"/>
-        </w:rPr>
-        <w:t>应有表序和</w:t>
-      </w:r>
-      <w:proofErr w:type="gramEnd"/>
-      <w:r>
-        <w:rPr>
-          <w:rFonts w:hint="eastAsia"/>
-        </w:rPr>
-        <w:t>表题，</w:t>
-      </w:r>
-      <w:proofErr w:type="gramStart"/>
-      <w:r>
-        <w:rPr>
-          <w:rFonts w:hint="eastAsia"/>
-        </w:rPr>
-        <w:t>表序和</w:t>
-      </w:r>
-      <w:proofErr w:type="gramEnd"/>
-      <w:r>
-        <w:rPr>
-          <w:rFonts w:hint="eastAsia"/>
-        </w:rPr>
-        <w:t>表题写在表格上方正中处，</w:t>
-      </w:r>
-      <w:proofErr w:type="gramStart"/>
-      <w:r>
-        <w:rPr>
-          <w:rFonts w:hint="eastAsia"/>
-        </w:rPr>
-        <w:t>表序与表题间空</w:t>
-      </w:r>
-      <w:proofErr w:type="gramEnd"/>
-      <w:r>
-        <w:rPr>
-          <w:rFonts w:hint="eastAsia"/>
-        </w:rPr>
-        <w:t>一格。</w:t>
+        <w:t>每个表格应有表序和表题，表序和表题写在表格上方正中处，表序与表题间空一格。</w:t>
       </w:r>
       <w:r>
         <w:rPr>
@@ -12651,55 +12366,13 @@
         <w:rPr>
           <w:rFonts w:hint="eastAsia"/>
         </w:rPr>
-        <w:t>每幅插图</w:t>
-      </w:r>
-      <w:proofErr w:type="gramStart"/>
-      <w:r>
-        <w:rPr>
-          <w:rFonts w:hint="eastAsia"/>
-        </w:rPr>
-        <w:t>应有图序和</w:t>
-      </w:r>
-      <w:proofErr w:type="gramEnd"/>
-      <w:r>
-        <w:rPr>
-          <w:rFonts w:hint="eastAsia"/>
-        </w:rPr>
-        <w:t>图题，</w:t>
-      </w:r>
-      <w:proofErr w:type="gramStart"/>
-      <w:r>
-        <w:rPr>
-          <w:rFonts w:hint="eastAsia"/>
-        </w:rPr>
-        <w:t>图序和图题</w:t>
-      </w:r>
-      <w:proofErr w:type="gramEnd"/>
-      <w:r>
-        <w:rPr>
-          <w:rFonts w:hint="eastAsia"/>
-        </w:rPr>
-        <w:t>放在图下方居中处。</w:t>
-      </w:r>
-      <w:r>
-        <w:rPr>
-          <w:rFonts w:hint="eastAsia"/>
-        </w:rPr>
-        <w:t>可将图</w:t>
-      </w:r>
-      <w:proofErr w:type="gramStart"/>
-      <w:r>
-        <w:rPr>
-          <w:rFonts w:hint="eastAsia"/>
-        </w:rPr>
-        <w:t>和图题组合</w:t>
-      </w:r>
-      <w:proofErr w:type="gramEnd"/>
-      <w:r>
-        <w:rPr>
-          <w:rFonts w:hint="eastAsia"/>
-        </w:rPr>
-        <w:t>，方便论文编排</w:t>
+        <w:t>每幅插图应有图序和图题，图序和图题放在图下方居中处。</w:t>
+      </w:r>
+      <w:r>
+        <w:rPr>
+          <w:rFonts w:hint="eastAsia"/>
+        </w:rPr>
+        <w:t>可将图和图题组合，方便论文编排</w:t>
       </w:r>
       <w:r>
         <w:rPr>
@@ -12844,35 +12517,7 @@
         <w:rPr>
           <w:rFonts w:hint="eastAsia"/>
         </w:rPr>
-        <w:t>参考文献按正文中出现的先后统一用阿拉伯数字进行自然编号，</w:t>
-      </w:r>
-      <w:proofErr w:type="gramStart"/>
-      <w:r>
-        <w:rPr>
-          <w:rFonts w:hint="eastAsia"/>
-        </w:rPr>
-        <w:t>序码用方括号</w:t>
-      </w:r>
-      <w:proofErr w:type="gramEnd"/>
-      <w:r>
-        <w:rPr>
-          <w:rFonts w:hint="eastAsia"/>
-        </w:rPr>
-        <w:t>括起。且在正文引用</w:t>
-      </w:r>
-      <w:proofErr w:type="gramStart"/>
-      <w:r>
-        <w:rPr>
-          <w:rFonts w:hint="eastAsia"/>
-        </w:rPr>
-        <w:t>处最后</w:t>
-      </w:r>
-      <w:proofErr w:type="gramEnd"/>
-      <w:r>
-        <w:rPr>
-          <w:rFonts w:hint="eastAsia"/>
-        </w:rPr>
-        <w:t>一个字的右上角，用方括号标明此序号</w:t>
+        <w:t>参考文献按正文中出现的先后统一用阿拉伯数字进行自然编号，序码用方括号括起。且在正文引用处最后一个字的右上角，用方括号标明此序号</w:t>
       </w:r>
       <w:r>
         <w:rPr>
@@ -15534,7 +15179,7 @@
 </file>
 
 <file path=customXml/itemProps1.xml><?xml version="1.0" encoding="utf-8"?>
-<ds:datastoreItem xmlns:ds="http://schemas.openxmlformats.org/officeDocument/2006/customXml" ds:itemID="{DA437A31-BAE2-4FAC-8AD0-E14999388BC7}">
+<ds:datastoreItem xmlns:ds="http://schemas.openxmlformats.org/officeDocument/2006/customXml" ds:itemID="{9466B1EE-8073-47D4-A79D-ADA32AF767C6}">
   <ds:schemaRefs>
     <ds:schemaRef ds:uri="http://schemas.openxmlformats.org/officeDocument/2006/bibliography"/>
   </ds:schemaRefs>

</xml_diff>

<commit_message>
4th commit 0422 1.3
</commit_message>
<xml_diff>
--- a/1613491330王嘉玮_毕业论文.docx
+++ b/1613491330王嘉玮_毕业论文.docx
@@ -1,6 +1,6 @@
 
 <file path=word/document.xml><?xml version="1.0" encoding="utf-8"?>
-<w:document xmlns:wpc="http://schemas.microsoft.com/office/word/2010/wordprocessingCanvas" xmlns:cx="http://schemas.microsoft.com/office/drawing/2014/chartex" xmlns:cx1="http://schemas.microsoft.com/office/drawing/2015/9/8/chartex" xmlns:cx2="http://schemas.microsoft.com/office/drawing/2015/10/21/chartex" xmlns:cx3="http://schemas.microsoft.com/office/drawing/2016/5/9/chartex" xmlns:cx4="http://schemas.microsoft.com/office/drawing/2016/5/10/chartex" xmlns:cx5="http://schemas.microsoft.com/office/drawing/2016/5/11/chartex" xmlns:cx6="http://schemas.microsoft.com/office/drawing/2016/5/12/chartex" xmlns:cx7="http://schemas.microsoft.com/office/drawing/2016/5/13/chartex" xmlns:cx8="http://schemas.microsoft.com/office/drawing/2016/5/14/chartex" xmlns:mc="http://schemas.openxmlformats.org/markup-compatibility/2006" xmlns:aink="http://schemas.microsoft.com/office/drawing/2016/ink" xmlns:am3d="http://schemas.microsoft.com/office/drawing/2017/model3d" xmlns:o="urn:schemas-microsoft-com:office:office" xmlns:r="http://schemas.openxmlformats.org/officeDocument/2006/relationships" xmlns:m="http://schemas.openxmlformats.org/officeDocument/2006/math" xmlns:v="urn:schemas-microsoft-com:vml" xmlns:wp14="http://schemas.microsoft.com/office/word/2010/wordprocessingDrawing" xmlns:wp="http://schemas.openxmlformats.org/drawingml/2006/wordprocessingDrawing" xmlns:w10="urn:schemas-microsoft-com:office:word" xmlns:w="http://schemas.openxmlformats.org/wordprocessingml/2006/main" xmlns:w14="http://schemas.microsoft.com/office/word/2010/wordml" xmlns:w15="http://schemas.microsoft.com/office/word/2012/wordml" xmlns:w16cid="http://schemas.microsoft.com/office/word/2016/wordml/cid" xmlns:w16se="http://schemas.microsoft.com/office/word/2015/wordml/symex" xmlns:wpg="http://schemas.microsoft.com/office/word/2010/wordprocessingGroup" xmlns:wpi="http://schemas.microsoft.com/office/word/2010/wordprocessingInk" xmlns:wne="http://schemas.microsoft.com/office/word/2006/wordml" xmlns:wps="http://schemas.microsoft.com/office/word/2010/wordprocessingShape" mc:Ignorable="w14 w15 w16se w16cid wp14">
+<w:document xmlns:wpc="http://schemas.microsoft.com/office/word/2010/wordprocessingCanvas" xmlns:cx="http://schemas.microsoft.com/office/drawing/2014/chartex" xmlns:cx1="http://schemas.microsoft.com/office/drawing/2015/9/8/chartex" xmlns:cx2="http://schemas.microsoft.com/office/drawing/2015/10/21/chartex" xmlns:cx3="http://schemas.microsoft.com/office/drawing/2016/5/9/chartex" xmlns:cx4="http://schemas.microsoft.com/office/drawing/2016/5/10/chartex" xmlns:cx5="http://schemas.microsoft.com/office/drawing/2016/5/11/chartex" xmlns:cx6="http://schemas.microsoft.com/office/drawing/2016/5/12/chartex" xmlns:cx7="http://schemas.microsoft.com/office/drawing/2016/5/13/chartex" xmlns:cx8="http://schemas.microsoft.com/office/drawing/2016/5/14/chartex" xmlns:mc="http://schemas.openxmlformats.org/markup-compatibility/2006" xmlns:aink="http://schemas.microsoft.com/office/drawing/2016/ink" xmlns:am3d="http://schemas.microsoft.com/office/drawing/2017/model3d" xmlns:o="urn:schemas-microsoft-com:office:office" xmlns:r="http://schemas.openxmlformats.org/officeDocument/2006/relationships" xmlns:m="http://schemas.openxmlformats.org/officeDocument/2006/math" xmlns:v="urn:schemas-microsoft-com:vml" xmlns:wp14="http://schemas.microsoft.com/office/word/2010/wordprocessingDrawing" xmlns:wp="http://schemas.openxmlformats.org/drawingml/2006/wordprocessingDrawing" xmlns:w10="urn:schemas-microsoft-com:office:word" xmlns:w="http://schemas.openxmlformats.org/wordprocessingml/2006/main" xmlns:w14="http://schemas.microsoft.com/office/word/2010/wordml" xmlns:w15="http://schemas.microsoft.com/office/word/2012/wordml" xmlns:w16cex="http://schemas.microsoft.com/office/word/2018/wordml/cex" xmlns:w16cid="http://schemas.microsoft.com/office/word/2016/wordml/cid" xmlns:w16="http://schemas.microsoft.com/office/word/2018/wordml" xmlns:w16se="http://schemas.microsoft.com/office/word/2015/wordml/symex" xmlns:wpg="http://schemas.microsoft.com/office/word/2010/wordprocessingGroup" xmlns:wpi="http://schemas.microsoft.com/office/word/2010/wordprocessingInk" xmlns:wne="http://schemas.microsoft.com/office/word/2006/wordml" xmlns:wps="http://schemas.microsoft.com/office/word/2010/wordprocessingShape" mc:Ignorable="w14 w15 w16se w16cid w16 w16cex wp14">
   <w:body>
     <w:p>
       <w:pPr>
@@ -416,6 +416,7 @@
                 <w:szCs w:val="24"/>
               </w:rPr>
             </w:pPr>
+            <w:proofErr w:type="gramStart"/>
             <w:r>
               <w:rPr>
                 <w:rFonts w:ascii="华文楷体" w:eastAsia="华文楷体" w:hAnsi="华文楷体"/>
@@ -423,7 +424,17 @@
                 <w:sz w:val="28"/>
                 <w:szCs w:val="24"/>
               </w:rPr>
-              <w:t>学　　院</w:t>
+              <w:t xml:space="preserve">学　　</w:t>
+            </w:r>
+            <w:proofErr w:type="gramEnd"/>
+            <w:r>
+              <w:rPr>
+                <w:rFonts w:ascii="华文楷体" w:eastAsia="华文楷体" w:hAnsi="华文楷体"/>
+                <w:b/>
+                <w:sz w:val="28"/>
+                <w:szCs w:val="24"/>
+              </w:rPr>
+              <w:t>院</w:t>
             </w:r>
           </w:p>
         </w:tc>
@@ -598,6 +609,7 @@
                 <w:szCs w:val="24"/>
               </w:rPr>
             </w:pPr>
+            <w:proofErr w:type="gramStart"/>
             <w:r>
               <w:rPr>
                 <w:rFonts w:ascii="华文楷体" w:eastAsia="华文楷体" w:hAnsi="华文楷体"/>
@@ -605,7 +617,17 @@
                 <w:sz w:val="28"/>
                 <w:szCs w:val="24"/>
               </w:rPr>
-              <w:t>学　　号</w:t>
+              <w:t xml:space="preserve">学　　</w:t>
+            </w:r>
+            <w:proofErr w:type="gramEnd"/>
+            <w:r>
+              <w:rPr>
+                <w:rFonts w:ascii="华文楷体" w:eastAsia="华文楷体" w:hAnsi="华文楷体"/>
+                <w:b/>
+                <w:sz w:val="28"/>
+                <w:szCs w:val="24"/>
+              </w:rPr>
+              <w:t>号</w:t>
             </w:r>
           </w:p>
         </w:tc>
@@ -1955,7 +1977,11 @@
         <w:t>c</w:t>
       </w:r>
       <w:r>
-        <w:t xml:space="preserve">ontent and structure  </w:t>
+        <w:t xml:space="preserve">ontent and </w:t>
+      </w:r>
+      <w:proofErr w:type="gramStart"/>
+      <w:r>
+        <w:t xml:space="preserve">structure  </w:t>
       </w:r>
       <w:r>
         <w:rPr>
@@ -1964,7 +1990,11 @@
         <w:t>f</w:t>
       </w:r>
       <w:r>
-        <w:t xml:space="preserve">ormat and style  </w:t>
+        <w:t>ormat</w:t>
+      </w:r>
+      <w:proofErr w:type="gramEnd"/>
+      <w:r>
+        <w:t xml:space="preserve"> and style  </w:t>
       </w:r>
       <w:r>
         <w:rPr>
@@ -6494,7 +6524,21 @@
         <w:rPr>
           <w:rFonts w:hint="eastAsia"/>
         </w:rPr>
-        <w:t>万辆。【】然而，由于以新能源充电桩为代表的一系列基础设施由于选址、设计、规范化、运维管理等诸多方面还处于摸索和实验的初期阶段，在</w:t>
+        <w:t>万辆。【】然而，由于以新能源充电桩为代表的一系列基础设施由于选址、设计、规范化、运</w:t>
+      </w:r>
+      <w:proofErr w:type="gramStart"/>
+      <w:r>
+        <w:rPr>
+          <w:rFonts w:hint="eastAsia"/>
+        </w:rPr>
+        <w:t>维管理</w:t>
+      </w:r>
+      <w:proofErr w:type="gramEnd"/>
+      <w:r>
+        <w:rPr>
+          <w:rFonts w:hint="eastAsia"/>
+        </w:rPr>
+        <w:t>等诸多方面还处于摸索和实验的初期阶段，在</w:t>
       </w:r>
       <w:r>
         <w:rPr>
@@ -6598,6 +6642,7 @@
         </w:rPr>
         <w:t>如此看来，充电桩的发展滞后，已经阻碍了新能源汽车行业的发展：根据</w:t>
       </w:r>
+      <w:proofErr w:type="gramStart"/>
       <w:r>
         <w:rPr>
           <w:rFonts w:hint="eastAsia"/>
@@ -6608,7 +6653,14 @@
         <w:rPr>
           <w:rFonts w:hint="eastAsia"/>
         </w:rPr>
-        <w:t>年发改委发布的《电动汽车充电基础设施发展指南（</w:t>
+        <w:t>年发改委</w:t>
+      </w:r>
+      <w:proofErr w:type="gramEnd"/>
+      <w:r>
+        <w:rPr>
+          <w:rFonts w:hint="eastAsia"/>
+        </w:rPr>
+        <w:t>发布的《电动汽车充电基础设施发展指南（</w:t>
       </w:r>
       <w:r>
         <w:rPr>
@@ -6632,8 +6684,16 @@
         <w:rPr>
           <w:rFonts w:hint="eastAsia"/>
         </w:rPr>
-        <w:t>年我国要建成分散式充电桩超过</w:t>
-      </w:r>
+        <w:t>年我国要建成分散式充电</w:t>
+      </w:r>
+      <w:proofErr w:type="gramStart"/>
+      <w:r>
+        <w:rPr>
+          <w:rFonts w:hint="eastAsia"/>
+        </w:rPr>
+        <w:t>桩超过</w:t>
+      </w:r>
+      <w:proofErr w:type="gramEnd"/>
       <w:r>
         <w:rPr>
           <w:rFonts w:hint="eastAsia"/>
@@ -6728,7 +6788,63 @@
         <w:rPr>
           <w:rFonts w:hint="eastAsia"/>
         </w:rPr>
-        <w:t>这巨大的缺口带来的是压抑的需求，近几年来，新能源车企纷纷向充电桩运营商企业抛出橄榄枝，寻求合作，开启了充电桩硬件层面的高速发展。与此同时，高信息化的运维管理平台成为了同样重要的需求。随着移动互联网、大数据、云计算、微服务等技术的快速发展，也为电动汽车充电桩智能运维管理平台带来更优的解决方案、更高效的使用效率和更好的用户体验。</w:t>
+        <w:t>这巨大的缺口带来的是压抑的需求，近几年来，新能源</w:t>
+      </w:r>
+      <w:proofErr w:type="gramStart"/>
+      <w:r>
+        <w:rPr>
+          <w:rFonts w:hint="eastAsia"/>
+        </w:rPr>
+        <w:t>车企纷纷</w:t>
+      </w:r>
+      <w:proofErr w:type="gramEnd"/>
+      <w:r>
+        <w:rPr>
+          <w:rFonts w:hint="eastAsia"/>
+        </w:rPr>
+        <w:t>向充电桩运营商企业抛出橄榄枝，寻求合作，开启了充电桩硬件层面的高速发展。与此同时，高信息化的运</w:t>
+      </w:r>
+      <w:proofErr w:type="gramStart"/>
+      <w:r>
+        <w:rPr>
+          <w:rFonts w:hint="eastAsia"/>
+        </w:rPr>
+        <w:t>维管理</w:t>
+      </w:r>
+      <w:proofErr w:type="gramEnd"/>
+      <w:r>
+        <w:rPr>
+          <w:rFonts w:hint="eastAsia"/>
+        </w:rPr>
+        <w:t>平台成为了同样重要的需求。随着移动互联网、大数据、云计算、</w:t>
+      </w:r>
+      <w:proofErr w:type="gramStart"/>
+      <w:r>
+        <w:rPr>
+          <w:rFonts w:hint="eastAsia"/>
+        </w:rPr>
+        <w:t>微服务</w:t>
+      </w:r>
+      <w:proofErr w:type="gramEnd"/>
+      <w:r>
+        <w:rPr>
+          <w:rFonts w:hint="eastAsia"/>
+        </w:rPr>
+        <w:t>等技术的快速发展，也为电动汽车充电桩智能运</w:t>
+      </w:r>
+      <w:proofErr w:type="gramStart"/>
+      <w:r>
+        <w:rPr>
+          <w:rFonts w:hint="eastAsia"/>
+        </w:rPr>
+        <w:t>维管理</w:t>
+      </w:r>
+      <w:proofErr w:type="gramEnd"/>
+      <w:r>
+        <w:rPr>
+          <w:rFonts w:hint="eastAsia"/>
+        </w:rPr>
+        <w:t>平台带来更优的解决方案、更高效的使用效率和更好的用户体验。</w:t>
       </w:r>
     </w:p>
     <w:p>
@@ -6786,7 +6902,21 @@
           <w:rFonts w:hint="eastAsia"/>
         </w:rPr>
         <w:lastRenderedPageBreak/>
-        <w:t>电动汽车充电桩智能运维管理系统，旨在用科学的系统分析的方法，在电动汽车充电桩面临大规模发展的风口下，为后台工作人员维护和管理充电桩，提供一套功能完全、使用便捷、符合需求的信息系统，在软件层面加速电动汽车充电桩行业，乃至整个新能源行业的发展。</w:t>
+        <w:t>电动汽车充电桩智能运维管理系统，旨在用科学的系统分析的方法，在电动汽车充电</w:t>
+      </w:r>
+      <w:proofErr w:type="gramStart"/>
+      <w:r>
+        <w:rPr>
+          <w:rFonts w:hint="eastAsia"/>
+        </w:rPr>
+        <w:t>桩面临</w:t>
+      </w:r>
+      <w:proofErr w:type="gramEnd"/>
+      <w:r>
+        <w:rPr>
+          <w:rFonts w:hint="eastAsia"/>
+        </w:rPr>
+        <w:t>大规模发展的风口下，为后台工作人员维护和管理充电桩，提供一套功能完全、使用便捷、符合需求的信息系统，在软件层面加速电动汽车充电桩行业，乃至整个新能源行业的发展。</w:t>
       </w:r>
     </w:p>
     <w:p>
@@ -6803,7 +6933,21 @@
         <w:rPr>
           <w:rFonts w:hint="eastAsia"/>
         </w:rPr>
-        <w:t>维修人员合理指派问题；最后是用户信息收集和预处理问题。在解决这些问题的同时，使电动汽车充电桩管理平台更智能、更人性化、更具扩展性。</w:t>
+        <w:t>维修人员合理指派问题；最后是用户信息收集和预处理问题。在解决这些问题的同时，使电动汽车充电</w:t>
+      </w:r>
+      <w:proofErr w:type="gramStart"/>
+      <w:r>
+        <w:rPr>
+          <w:rFonts w:hint="eastAsia"/>
+        </w:rPr>
+        <w:t>桩管理</w:t>
+      </w:r>
+      <w:proofErr w:type="gramEnd"/>
+      <w:r>
+        <w:rPr>
+          <w:rFonts w:hint="eastAsia"/>
+        </w:rPr>
+        <w:t>平台更智能、更人性化、更具扩展性。</w:t>
       </w:r>
     </w:p>
     <w:p>
@@ -6841,7 +6985,21 @@
         <w:rPr>
           <w:rFonts w:hint="eastAsia"/>
         </w:rPr>
-        <w:t>当前电动汽车充电桩在基础建设方面存在着很多</w:t>
+        <w:t>当前电动汽车</w:t>
+      </w:r>
+      <w:proofErr w:type="gramStart"/>
+      <w:r>
+        <w:rPr>
+          <w:rFonts w:hint="eastAsia"/>
+        </w:rPr>
+        <w:t>充电桩在基础</w:t>
+      </w:r>
+      <w:proofErr w:type="gramEnd"/>
+      <w:r>
+        <w:rPr>
+          <w:rFonts w:hint="eastAsia"/>
+        </w:rPr>
+        <w:t>建设方面存在着很多</w:t>
       </w:r>
       <w:r>
         <w:rPr>
@@ -6949,7 +7107,21 @@
         <w:rPr>
           <w:rFonts w:hint="eastAsia"/>
         </w:rPr>
-        <w:t>。这是充电桩建设者和用户之间的脱节，是硬件和软件之间发展程度的不匹配，因此，搭建一套充电桩运维管理系统是当务之急，借助科学的系统，可以最大范围收集用户数据、可以科学地计算充电桩分布、可以用让人信服的方法解决监管安全问题</w:t>
+        <w:t>。这是充电桩建设者和用户之间的脱节，是硬件和软件之间发展程度的不匹配，因此，搭建一套</w:t>
+      </w:r>
+      <w:proofErr w:type="gramStart"/>
+      <w:r>
+        <w:rPr>
+          <w:rFonts w:hint="eastAsia"/>
+        </w:rPr>
+        <w:t>充电桩运维</w:t>
+      </w:r>
+      <w:proofErr w:type="gramEnd"/>
+      <w:r>
+        <w:rPr>
+          <w:rFonts w:hint="eastAsia"/>
+        </w:rPr>
+        <w:t>管理系统是当务之急，借助科学的系统，可以最大范围收集用户数据、可以科学地计算充电桩分布、可以用让人信服的方法解决监管安全问题</w:t>
       </w:r>
       <w:r>
         <w:rPr>
@@ -6961,7 +7133,21 @@
         <w:rPr>
           <w:rFonts w:hint="eastAsia"/>
         </w:rPr>
-        <w:t>在电动汽车充电桩行业迎来“风口”的当下，</w:t>
+        <w:t>在电动汽车充电</w:t>
+      </w:r>
+      <w:proofErr w:type="gramStart"/>
+      <w:r>
+        <w:rPr>
+          <w:rFonts w:hint="eastAsia"/>
+        </w:rPr>
+        <w:t>桩行业</w:t>
+      </w:r>
+      <w:proofErr w:type="gramEnd"/>
+      <w:r>
+        <w:rPr>
+          <w:rFonts w:hint="eastAsia"/>
+        </w:rPr>
+        <w:t>迎来“风口”的当下，</w:t>
       </w:r>
       <w:r>
         <w:rPr>
@@ -7002,8 +7188,16 @@
         <w:rPr>
           <w:rFonts w:hint="eastAsia"/>
         </w:rPr>
-        <w:t>当前电动汽车充电桩行业</w:t>
-      </w:r>
+        <w:t>当前电动汽车充电</w:t>
+      </w:r>
+      <w:proofErr w:type="gramStart"/>
+      <w:r>
+        <w:rPr>
+          <w:rFonts w:hint="eastAsia"/>
+        </w:rPr>
+        <w:t>桩行业</w:t>
+      </w:r>
+      <w:proofErr w:type="gramEnd"/>
       <w:r>
         <w:rPr>
           <w:rFonts w:hint="eastAsia"/>
@@ -7026,7 +7220,14 @@
         <w:rPr>
           <w:rFonts w:hint="eastAsia"/>
         </w:rPr>
-        <w:t>对于电动汽车充电桩</w:t>
+        <w:t>对于电动汽车充电</w:t>
+      </w:r>
+      <w:proofErr w:type="gramStart"/>
+      <w:r>
+        <w:rPr>
+          <w:rFonts w:hint="eastAsia"/>
+        </w:rPr>
+        <w:t>桩</w:t>
       </w:r>
       <w:r>
         <w:rPr>
@@ -7034,6 +7235,7 @@
         </w:rPr>
         <w:t>系统</w:t>
       </w:r>
+      <w:proofErr w:type="gramEnd"/>
       <w:r>
         <w:rPr>
           <w:rFonts w:hint="eastAsia"/>
@@ -7045,6 +7247,368 @@
           <w:rFonts w:hint="eastAsia"/>
         </w:rPr>
         <w:t>亦可以促进充电桩管理系统逐步规范化、科学化，推进“无序”向“有序”、“无人管”向“平台控”的转变。</w:t>
+      </w:r>
+    </w:p>
+    <w:p>
+      <w:pPr>
+        <w:pStyle w:val="2"/>
+        <w:spacing w:before="240" w:after="120"/>
+      </w:pPr>
+      <w:r>
+        <w:rPr>
+          <w:rFonts w:hint="eastAsia"/>
+        </w:rPr>
+        <w:t>1.3</w:t>
+      </w:r>
+      <w:r>
+        <w:t xml:space="preserve"> </w:t>
+      </w:r>
+      <w:r>
+        <w:rPr>
+          <w:rFonts w:hint="eastAsia"/>
+        </w:rPr>
+        <w:t>研究方法</w:t>
+      </w:r>
+    </w:p>
+    <w:p>
+      <w:pPr>
+        <w:pStyle w:val="11"/>
+      </w:pPr>
+      <w:r>
+        <w:rPr>
+          <w:rFonts w:hint="eastAsia"/>
+        </w:rPr>
+        <w:t>电动汽车充电桩智能运</w:t>
+      </w:r>
+      <w:proofErr w:type="gramStart"/>
+      <w:r>
+        <w:rPr>
+          <w:rFonts w:hint="eastAsia"/>
+        </w:rPr>
+        <w:t>维管理</w:t>
+      </w:r>
+      <w:proofErr w:type="gramEnd"/>
+      <w:r>
+        <w:rPr>
+          <w:rFonts w:hint="eastAsia"/>
+        </w:rPr>
+        <w:t>平台系统的设计和开发，是在对系统进行准确的需求分析后，在技术可以实现的基础上，运用结构化分析方法对系统进行分析，并根据系统的生命周期，逐步完成系统分析、系统设计、系统实施和系统管理四个阶段。</w:t>
+      </w:r>
+      <w:r>
+        <w:rPr>
+          <w:rFonts w:hint="eastAsia"/>
+        </w:rPr>
+        <w:t>整体流程如图</w:t>
+      </w:r>
+      <w:r>
+        <w:rPr>
+          <w:rFonts w:hint="eastAsia"/>
+        </w:rPr>
+        <w:t>1.1</w:t>
+      </w:r>
+      <w:r>
+        <w:rPr>
+          <w:rFonts w:hint="eastAsia"/>
+        </w:rPr>
+        <w:t>所示，</w:t>
+      </w:r>
+    </w:p>
+    <w:p>
+      <w:pPr>
+        <w:pStyle w:val="11"/>
+      </w:pPr>
+      <w:r>
+        <w:rPr>
+          <w:rFonts w:hint="eastAsia"/>
+        </w:rPr>
+        <w:t>结构化方法</w:t>
+      </w:r>
+      <w:r>
+        <w:rPr>
+          <w:rFonts w:hint="eastAsia"/>
+        </w:rPr>
+        <w:t>是</w:t>
+      </w:r>
+      <w:r>
+        <w:t>一组帮助</w:t>
+      </w:r>
+      <w:hyperlink r:id="rId16" w:tgtFrame="_blank" w:history="1">
+        <w:r>
+          <w:rPr>
+            <w:rStyle w:val="ab"/>
+            <w:color w:val="auto"/>
+            <w:u w:val="none"/>
+          </w:rPr>
+          <w:t>系统分析</w:t>
+        </w:r>
+      </w:hyperlink>
+      <w:r>
+        <w:t>人员产生功能规约的原理与技术</w:t>
+      </w:r>
+      <w:r>
+        <w:rPr>
+          <w:rFonts w:hint="eastAsia"/>
+        </w:rPr>
+        <w:t>，</w:t>
+      </w:r>
+      <w:r>
+        <w:t>它一般利用图形表达用户需求，</w:t>
+      </w:r>
+      <w:r>
+        <w:rPr>
+          <w:rFonts w:hint="eastAsia"/>
+        </w:rPr>
+        <w:t>本篇论文将主要运用</w:t>
+      </w:r>
+      <w:r>
+        <w:t>过程</w:t>
+      </w:r>
+      <w:r>
+        <w:t>/</w:t>
+      </w:r>
+      <w:r>
+        <w:t>数据矩阵</w:t>
+      </w:r>
+      <w:r>
+        <w:rPr>
+          <w:rFonts w:hint="eastAsia"/>
+        </w:rPr>
+        <w:t>（</w:t>
+      </w:r>
+      <w:r>
+        <w:t>u/c</w:t>
+      </w:r>
+      <w:r>
+        <w:rPr>
+          <w:rFonts w:hint="eastAsia"/>
+        </w:rPr>
+        <w:t>矩阵）、业务流程图（</w:t>
+      </w:r>
+      <w:r>
+        <w:rPr>
+          <w:rFonts w:hint="eastAsia"/>
+        </w:rPr>
+        <w:t>B</w:t>
+      </w:r>
+      <w:r>
+        <w:t>FD</w:t>
+      </w:r>
+      <w:r>
+        <w:rPr>
+          <w:rFonts w:hint="eastAsia"/>
+        </w:rPr>
+        <w:t>）、数据流图（</w:t>
+      </w:r>
+      <w:r>
+        <w:rPr>
+          <w:rFonts w:hint="eastAsia"/>
+        </w:rPr>
+        <w:t>D</w:t>
+      </w:r>
+      <w:r>
+        <w:t>FD</w:t>
+      </w:r>
+      <w:r>
+        <w:rPr>
+          <w:rFonts w:hint="eastAsia"/>
+        </w:rPr>
+        <w:t>）、</w:t>
+      </w:r>
+      <w:r>
+        <w:t>实体</w:t>
+      </w:r>
+      <w:r>
+        <w:t>-</w:t>
+      </w:r>
+      <w:r>
+        <w:t>联系图</w:t>
+      </w:r>
+      <w:r>
+        <w:rPr>
+          <w:rFonts w:hint="eastAsia"/>
+        </w:rPr>
+        <w:t>（</w:t>
+      </w:r>
+      <w:r>
+        <w:rPr>
+          <w:rFonts w:hint="eastAsia"/>
+        </w:rPr>
+        <w:t>E</w:t>
+      </w:r>
+      <w:r>
+        <w:t>-R</w:t>
+      </w:r>
+      <w:r>
+        <w:rPr>
+          <w:rFonts w:hint="eastAsia"/>
+        </w:rPr>
+        <w:t>图）、数据字典（</w:t>
+      </w:r>
+      <w:r>
+        <w:rPr>
+          <w:rFonts w:hint="eastAsia"/>
+        </w:rPr>
+        <w:t>D</w:t>
+      </w:r>
+      <w:r>
+        <w:t>D</w:t>
+      </w:r>
+      <w:r>
+        <w:rPr>
+          <w:rFonts w:hint="eastAsia"/>
+        </w:rPr>
+        <w:t>）等图表进行系统分析。因此，根据整体流程和上述提到的分析工具，本文</w:t>
+      </w:r>
+      <w:proofErr w:type="gramStart"/>
+      <w:r>
+        <w:rPr>
+          <w:rFonts w:hint="eastAsia"/>
+        </w:rPr>
+        <w:t>拟按照</w:t>
+      </w:r>
+      <w:proofErr w:type="gramEnd"/>
+      <w:r>
+        <w:rPr>
+          <w:rFonts w:hint="eastAsia"/>
+        </w:rPr>
+        <w:t>以下章节架构展开论述：</w:t>
+      </w:r>
+    </w:p>
+    <w:p>
+      <w:pPr>
+        <w:pStyle w:val="11"/>
+      </w:pPr>
+      <w:r>
+        <w:rPr>
+          <w:rFonts w:hint="eastAsia"/>
+        </w:rPr>
+        <w:lastRenderedPageBreak/>
+        <w:t>第一章</w:t>
+      </w:r>
+      <w:r>
+        <w:rPr>
+          <w:rFonts w:hint="eastAsia"/>
+        </w:rPr>
+        <w:t xml:space="preserve"> </w:t>
+      </w:r>
+      <w:r>
+        <w:rPr>
+          <w:rFonts w:hint="eastAsia"/>
+        </w:rPr>
+        <w:t>绪论：首先介绍本文选题的市场背景，进一步引出电动汽车</w:t>
+      </w:r>
+      <w:proofErr w:type="gramStart"/>
+      <w:r>
+        <w:rPr>
+          <w:rFonts w:hint="eastAsia"/>
+        </w:rPr>
+        <w:t>充电桩运维</w:t>
+      </w:r>
+      <w:proofErr w:type="gramEnd"/>
+      <w:r>
+        <w:rPr>
+          <w:rFonts w:hint="eastAsia"/>
+        </w:rPr>
+        <w:t>管理系统设计与开发的研究目的和意义。其次展示本文使用的系统分析方法和全文架构思路。</w:t>
+      </w:r>
+    </w:p>
+    <w:p>
+      <w:pPr>
+        <w:pStyle w:val="11"/>
+      </w:pPr>
+      <w:r>
+        <w:rPr>
+          <w:rFonts w:hint="eastAsia"/>
+        </w:rPr>
+        <w:t>第二章</w:t>
+      </w:r>
+      <w:r>
+        <w:rPr>
+          <w:rFonts w:hint="eastAsia"/>
+        </w:rPr>
+        <w:t xml:space="preserve"> </w:t>
+      </w:r>
+      <w:r>
+        <w:rPr>
+          <w:rFonts w:hint="eastAsia"/>
+        </w:rPr>
+        <w:t>系统的开发方法及工具：</w:t>
+      </w:r>
+      <w:r>
+        <w:rPr>
+          <w:rFonts w:hint="eastAsia"/>
+        </w:rPr>
+        <w:t>阐述当前管理信息系统分析与开发的常用理论，其中主要介绍本文用到的结构化分析法和信息系统生命周期法。介绍系统开发过程中的代码环境，包括开发语言、开发框架等。</w:t>
+      </w:r>
+    </w:p>
+    <w:p>
+      <w:pPr>
+        <w:pStyle w:val="11"/>
+      </w:pPr>
+      <w:r>
+        <w:rPr>
+          <w:rFonts w:hint="eastAsia"/>
+        </w:rPr>
+        <w:t>第三章</w:t>
+      </w:r>
+      <w:r>
+        <w:rPr>
+          <w:rFonts w:hint="eastAsia"/>
+        </w:rPr>
+        <w:t xml:space="preserve"> </w:t>
+      </w:r>
+      <w:r>
+        <w:rPr>
+          <w:rFonts w:hint="eastAsia"/>
+        </w:rPr>
+        <w:t>系统规划：基于对现实需求的分析，</w:t>
+      </w:r>
+      <w:r>
+        <w:rPr>
+          <w:rFonts w:hint="eastAsia"/>
+        </w:rPr>
+        <w:t>介绍系统整体战略方向规划，以及系统中各种功能内部和功能之间的数据关系，绘制</w:t>
+      </w:r>
+      <w:r>
+        <w:rPr>
+          <w:rFonts w:hint="eastAsia"/>
+        </w:rPr>
+        <w:t>U</w:t>
+      </w:r>
+      <w:r>
+        <w:t>/C</w:t>
+      </w:r>
+      <w:r>
+        <w:rPr>
+          <w:rFonts w:hint="eastAsia"/>
+        </w:rPr>
+        <w:t>矩阵。根据规划对系统进行可行性分析。</w:t>
+      </w:r>
+    </w:p>
+    <w:p>
+      <w:pPr>
+        <w:pStyle w:val="11"/>
+        <w:rPr>
+          <w:rFonts w:hint="eastAsia"/>
+        </w:rPr>
+      </w:pPr>
+      <w:r>
+        <w:rPr>
+          <w:rFonts w:hint="eastAsia"/>
+        </w:rPr>
+        <w:t>第四章</w:t>
+      </w:r>
+      <w:r>
+        <w:rPr>
+          <w:rFonts w:hint="eastAsia"/>
+        </w:rPr>
+        <w:t xml:space="preserve"> </w:t>
+      </w:r>
+      <w:r>
+        <w:rPr>
+          <w:rFonts w:hint="eastAsia"/>
+        </w:rPr>
+        <w:t>系统分析：</w:t>
       </w:r>
     </w:p>
     <w:p>
@@ -7052,10 +7616,10 @@
         <w:pStyle w:val="11"/>
         <w:ind w:firstLineChars="0" w:firstLine="0"/>
         <w:sectPr>
-          <w:headerReference w:type="even" r:id="rId16"/>
-          <w:footerReference w:type="even" r:id="rId17"/>
-          <w:headerReference w:type="first" r:id="rId18"/>
-          <w:footerReference w:type="first" r:id="rId19"/>
+          <w:headerReference w:type="even" r:id="rId17"/>
+          <w:footerReference w:type="even" r:id="rId18"/>
+          <w:headerReference w:type="first" r:id="rId19"/>
+          <w:footerReference w:type="first" r:id="rId20"/>
           <w:type w:val="oddPage"/>
           <w:pgSz w:w="11906" w:h="16838" w:code="9"/>
           <w:pgMar w:top="1418" w:right="1418" w:bottom="1418" w:left="1701" w:header="851" w:footer="992" w:gutter="0"/>
@@ -8193,7 +8757,14 @@
         <w:rPr>
           <w:rFonts w:hint="eastAsia"/>
         </w:rPr>
-        <w:t>居中，段前</w:t>
+        <w:t>居中，</w:t>
+      </w:r>
+      <w:proofErr w:type="gramStart"/>
+      <w:r>
+        <w:rPr>
+          <w:rFonts w:hint="eastAsia"/>
+        </w:rPr>
+        <w:t>段前</w:t>
       </w:r>
       <w:r>
         <w:rPr>
@@ -8205,7 +8776,14 @@
         <w:rPr>
           <w:rFonts w:hint="eastAsia"/>
         </w:rPr>
-        <w:t>行，段后</w:t>
+        <w:t>行</w:t>
+      </w:r>
+      <w:proofErr w:type="gramEnd"/>
+      <w:r>
+        <w:rPr>
+          <w:rFonts w:hint="eastAsia"/>
+        </w:rPr>
+        <w:t>，段后</w:t>
       </w:r>
       <w:r>
         <w:rPr>
@@ -8361,7 +8939,14 @@
         <w:rPr>
           <w:rFonts w:hint="eastAsia"/>
         </w:rPr>
-        <w:t>三号华文中宋加粗，居中，段前</w:t>
+        <w:t>三号华文中宋加粗，居中，</w:t>
+      </w:r>
+      <w:proofErr w:type="gramStart"/>
+      <w:r>
+        <w:rPr>
+          <w:rFonts w:hint="eastAsia"/>
+        </w:rPr>
+        <w:t>段前</w:t>
       </w:r>
       <w:r>
         <w:rPr>
@@ -8373,7 +8958,14 @@
         <w:rPr>
           <w:rFonts w:hint="eastAsia"/>
         </w:rPr>
-        <w:t>行，段后</w:t>
+        <w:t>行</w:t>
+      </w:r>
+      <w:proofErr w:type="gramEnd"/>
+      <w:r>
+        <w:rPr>
+          <w:rFonts w:hint="eastAsia"/>
+        </w:rPr>
+        <w:t>，段后</w:t>
       </w:r>
       <w:r>
         <w:rPr>
@@ -8646,7 +9238,14 @@
         <w:rPr>
           <w:rFonts w:hint="eastAsia"/>
         </w:rPr>
-        <w:t>加粗，居中，段前</w:t>
+        <w:t>加粗，居中，</w:t>
+      </w:r>
+      <w:proofErr w:type="gramStart"/>
+      <w:r>
+        <w:rPr>
+          <w:rFonts w:hint="eastAsia"/>
+        </w:rPr>
+        <w:t>段前</w:t>
       </w:r>
       <w:r>
         <w:rPr>
@@ -8658,7 +9257,14 @@
         <w:rPr>
           <w:rFonts w:hint="eastAsia"/>
         </w:rPr>
-        <w:t>行，段后</w:t>
+        <w:t>行</w:t>
+      </w:r>
+      <w:proofErr w:type="gramEnd"/>
+      <w:r>
+        <w:rPr>
+          <w:rFonts w:hint="eastAsia"/>
+        </w:rPr>
+        <w:t>，段后</w:t>
       </w:r>
       <w:r>
         <w:rPr>
@@ -8958,7 +9564,14 @@
         <w:rPr>
           <w:rFonts w:hint="eastAsia"/>
         </w:rPr>
-        <w:t>三号华文中宋加粗，居中，段前</w:t>
+        <w:t>三号华文中宋加粗，居中，</w:t>
+      </w:r>
+      <w:proofErr w:type="gramStart"/>
+      <w:r>
+        <w:rPr>
+          <w:rFonts w:hint="eastAsia"/>
+        </w:rPr>
+        <w:t>段前</w:t>
       </w:r>
       <w:r>
         <w:rPr>
@@ -8970,7 +9583,14 @@
         <w:rPr>
           <w:rFonts w:hint="eastAsia"/>
         </w:rPr>
-        <w:t>行，段后</w:t>
+        <w:t>行</w:t>
+      </w:r>
+      <w:proofErr w:type="gramEnd"/>
+      <w:r>
+        <w:rPr>
+          <w:rFonts w:hint="eastAsia"/>
+        </w:rPr>
+        <w:t>，段后</w:t>
       </w:r>
       <w:r>
         <w:rPr>
@@ -9078,8 +9698,16 @@
         <w:rPr>
           <w:rFonts w:hint="eastAsia"/>
         </w:rPr>
-        <w:t>，段前</w:t>
-      </w:r>
+        <w:t>，</w:t>
+      </w:r>
+      <w:proofErr w:type="gramStart"/>
+      <w:r>
+        <w:rPr>
+          <w:rFonts w:hint="eastAsia"/>
+        </w:rPr>
+        <w:t>段前</w:t>
+      </w:r>
+      <w:proofErr w:type="gramEnd"/>
       <w:r>
         <w:rPr>
           <w:rFonts w:hint="eastAsia"/>
@@ -9138,8 +9766,16 @@
         <w:rPr>
           <w:rFonts w:hint="eastAsia"/>
         </w:rPr>
-        <w:t>，段前</w:t>
-      </w:r>
+        <w:t>，</w:t>
+      </w:r>
+      <w:proofErr w:type="gramStart"/>
+      <w:r>
+        <w:rPr>
+          <w:rFonts w:hint="eastAsia"/>
+        </w:rPr>
+        <w:t>段前</w:t>
+      </w:r>
+      <w:proofErr w:type="gramEnd"/>
       <w:r>
         <w:rPr>
           <w:rFonts w:hint="eastAsia"/>
@@ -9234,8 +9870,16 @@
         <w:rPr>
           <w:rFonts w:hint="eastAsia"/>
         </w:rPr>
-        <w:t>，段前</w:t>
-      </w:r>
+        <w:t>，</w:t>
+      </w:r>
+      <w:proofErr w:type="gramStart"/>
+      <w:r>
+        <w:rPr>
+          <w:rFonts w:hint="eastAsia"/>
+        </w:rPr>
+        <w:t>段前</w:t>
+      </w:r>
+      <w:proofErr w:type="gramEnd"/>
       <w:r>
         <w:rPr>
           <w:rFonts w:hint="eastAsia"/>
@@ -9439,7 +10083,14 @@
         <w:rPr>
           <w:rFonts w:hint="eastAsia"/>
         </w:rPr>
-        <w:t>加粗，居中，段前</w:t>
+        <w:t>加粗，居中，</w:t>
+      </w:r>
+      <w:proofErr w:type="gramStart"/>
+      <w:r>
+        <w:rPr>
+          <w:rFonts w:hint="eastAsia"/>
+        </w:rPr>
+        <w:t>段前</w:t>
       </w:r>
       <w:r>
         <w:rPr>
@@ -9451,7 +10102,14 @@
         <w:rPr>
           <w:rFonts w:hint="eastAsia"/>
         </w:rPr>
-        <w:t>行，段后</w:t>
+        <w:t>行</w:t>
+      </w:r>
+      <w:proofErr w:type="gramEnd"/>
+      <w:r>
+        <w:rPr>
+          <w:rFonts w:hint="eastAsia"/>
+        </w:rPr>
+        <w:t>，段后</w:t>
       </w:r>
       <w:r>
         <w:rPr>
@@ -9511,7 +10169,14 @@
         <w:rPr>
           <w:rFonts w:hint="eastAsia"/>
         </w:rPr>
-        <w:t>加粗，左对齐顶格，段前</w:t>
+        <w:t>加粗，左对齐顶格，</w:t>
+      </w:r>
+      <w:proofErr w:type="gramStart"/>
+      <w:r>
+        <w:rPr>
+          <w:rFonts w:hint="eastAsia"/>
+        </w:rPr>
+        <w:t>段前</w:t>
       </w:r>
       <w:r>
         <w:rPr>
@@ -9523,7 +10188,14 @@
         <w:rPr>
           <w:rFonts w:hint="eastAsia"/>
         </w:rPr>
-        <w:t>行，段后</w:t>
+        <w:t>行</w:t>
+      </w:r>
+      <w:proofErr w:type="gramEnd"/>
+      <w:r>
+        <w:rPr>
+          <w:rFonts w:hint="eastAsia"/>
+        </w:rPr>
+        <w:t>，段后</w:t>
       </w:r>
       <w:r>
         <w:rPr>
@@ -9583,8 +10255,16 @@
         <w:rPr>
           <w:rFonts w:hint="eastAsia"/>
         </w:rPr>
-        <w:t>加粗，左对齐顶格，段前</w:t>
-      </w:r>
+        <w:t>加粗，左对齐顶格，</w:t>
+      </w:r>
+      <w:proofErr w:type="gramStart"/>
+      <w:r>
+        <w:rPr>
+          <w:rFonts w:hint="eastAsia"/>
+        </w:rPr>
+        <w:t>段前</w:t>
+      </w:r>
+      <w:proofErr w:type="gramEnd"/>
       <w:r>
         <w:rPr>
           <w:rFonts w:hint="eastAsia"/>
@@ -9751,7 +10431,14 @@
         <w:rPr>
           <w:rFonts w:hint="eastAsia"/>
         </w:rPr>
-        <w:t>三号华文中宋加粗，居中，段前</w:t>
+        <w:t>三号华文中宋加粗，居中，</w:t>
+      </w:r>
+      <w:proofErr w:type="gramStart"/>
+      <w:r>
+        <w:rPr>
+          <w:rFonts w:hint="eastAsia"/>
+        </w:rPr>
+        <w:t>段前</w:t>
       </w:r>
       <w:r>
         <w:rPr>
@@ -9763,7 +10450,14 @@
         <w:rPr>
           <w:rFonts w:hint="eastAsia"/>
         </w:rPr>
-        <w:t>行，段后</w:t>
+        <w:t>行</w:t>
+      </w:r>
+      <w:proofErr w:type="gramEnd"/>
+      <w:r>
+        <w:rPr>
+          <w:rFonts w:hint="eastAsia"/>
+        </w:rPr>
+        <w:t>，段后</w:t>
       </w:r>
       <w:r>
         <w:rPr>
@@ -9889,7 +10583,14 @@
         <w:rPr>
           <w:rFonts w:hint="eastAsia"/>
         </w:rPr>
-        <w:t>三号华文中宋加粗，居中，段前</w:t>
+        <w:t>三号华文中宋加粗，居中，</w:t>
+      </w:r>
+      <w:proofErr w:type="gramStart"/>
+      <w:r>
+        <w:rPr>
+          <w:rFonts w:hint="eastAsia"/>
+        </w:rPr>
+        <w:t>段前</w:t>
       </w:r>
       <w:r>
         <w:rPr>
@@ -9901,7 +10602,14 @@
         <w:rPr>
           <w:rFonts w:hint="eastAsia"/>
         </w:rPr>
-        <w:t>行，段后</w:t>
+        <w:t>行</w:t>
+      </w:r>
+      <w:proofErr w:type="gramEnd"/>
+      <w:r>
+        <w:rPr>
+          <w:rFonts w:hint="eastAsia"/>
+        </w:rPr>
+        <w:t>，段后</w:t>
       </w:r>
       <w:r>
         <w:rPr>
@@ -10714,7 +11422,21 @@
         <w:rPr>
           <w:rFonts w:hint="eastAsia"/>
         </w:rPr>
-        <w:t>…的序号，对分项中的小项采用①、②、③…（或数字加半括号）的序号，序号后不再加其他标点，序号前空二格书写。</w:t>
+        <w:t>…的序号，对分项中的小项采用①、②、③…（或数字加半括号）的序号，序号后不再加其他标点，</w:t>
+      </w:r>
+      <w:proofErr w:type="gramStart"/>
+      <w:r>
+        <w:rPr>
+          <w:rFonts w:hint="eastAsia"/>
+        </w:rPr>
+        <w:t>序号前空二</w:t>
+      </w:r>
+      <w:proofErr w:type="gramEnd"/>
+      <w:r>
+        <w:rPr>
+          <w:rFonts w:hint="eastAsia"/>
+        </w:rPr>
+        <w:t>格书写。</w:t>
       </w:r>
     </w:p>
     <w:p>
@@ -10813,7 +11535,21 @@
         <w:rPr>
           <w:rFonts w:ascii="宋体" w:hAnsi="宋体" w:hint="eastAsia"/>
         </w:rPr>
-        <w:t>，而不可用行中注</w:t>
+        <w:t>，而</w:t>
+      </w:r>
+      <w:proofErr w:type="gramStart"/>
+      <w:r>
+        <w:rPr>
+          <w:rFonts w:ascii="宋体" w:hAnsi="宋体" w:hint="eastAsia"/>
+        </w:rPr>
+        <w:t>不</w:t>
+      </w:r>
+      <w:proofErr w:type="gramEnd"/>
+      <w:r>
+        <w:rPr>
+          <w:rFonts w:ascii="宋体" w:hAnsi="宋体" w:hint="eastAsia"/>
+        </w:rPr>
+        <w:t>可用行中注</w:t>
       </w:r>
       <w:r>
         <w:rPr>
@@ -11166,7 +11902,49 @@
         <w:rPr>
           <w:rFonts w:hint="eastAsia"/>
         </w:rPr>
-        <w:t>每个表格应有表序和表题，表序和表题写在表格上方正中处，表序与表题间空一格。</w:t>
+        <w:t>每个表格</w:t>
+      </w:r>
+      <w:proofErr w:type="gramStart"/>
+      <w:r>
+        <w:rPr>
+          <w:rFonts w:hint="eastAsia"/>
+        </w:rPr>
+        <w:t>应有表序和</w:t>
+      </w:r>
+      <w:proofErr w:type="gramEnd"/>
+      <w:r>
+        <w:rPr>
+          <w:rFonts w:hint="eastAsia"/>
+        </w:rPr>
+        <w:t>表题，</w:t>
+      </w:r>
+      <w:proofErr w:type="gramStart"/>
+      <w:r>
+        <w:rPr>
+          <w:rFonts w:hint="eastAsia"/>
+        </w:rPr>
+        <w:t>表序和</w:t>
+      </w:r>
+      <w:proofErr w:type="gramEnd"/>
+      <w:r>
+        <w:rPr>
+          <w:rFonts w:hint="eastAsia"/>
+        </w:rPr>
+        <w:t>表题写在表格上方正中处，</w:t>
+      </w:r>
+      <w:proofErr w:type="gramStart"/>
+      <w:r>
+        <w:rPr>
+          <w:rFonts w:hint="eastAsia"/>
+        </w:rPr>
+        <w:t>表序与表题间空</w:t>
+      </w:r>
+      <w:proofErr w:type="gramEnd"/>
+      <w:r>
+        <w:rPr>
+          <w:rFonts w:hint="eastAsia"/>
+        </w:rPr>
+        <w:t>一格。</w:t>
       </w:r>
       <w:r>
         <w:rPr>
@@ -12366,13 +13144,55 @@
         <w:rPr>
           <w:rFonts w:hint="eastAsia"/>
         </w:rPr>
-        <w:t>每幅插图应有图序和图题，图序和图题放在图下方居中处。</w:t>
-      </w:r>
-      <w:r>
-        <w:rPr>
-          <w:rFonts w:hint="eastAsia"/>
-        </w:rPr>
-        <w:t>可将图和图题组合，方便论文编排</w:t>
+        <w:t>每幅插图</w:t>
+      </w:r>
+      <w:proofErr w:type="gramStart"/>
+      <w:r>
+        <w:rPr>
+          <w:rFonts w:hint="eastAsia"/>
+        </w:rPr>
+        <w:t>应有图序和</w:t>
+      </w:r>
+      <w:proofErr w:type="gramEnd"/>
+      <w:r>
+        <w:rPr>
+          <w:rFonts w:hint="eastAsia"/>
+        </w:rPr>
+        <w:t>图题，</w:t>
+      </w:r>
+      <w:proofErr w:type="gramStart"/>
+      <w:r>
+        <w:rPr>
+          <w:rFonts w:hint="eastAsia"/>
+        </w:rPr>
+        <w:t>图序和图题</w:t>
+      </w:r>
+      <w:proofErr w:type="gramEnd"/>
+      <w:r>
+        <w:rPr>
+          <w:rFonts w:hint="eastAsia"/>
+        </w:rPr>
+        <w:t>放在图下方居中处。</w:t>
+      </w:r>
+      <w:r>
+        <w:rPr>
+          <w:rFonts w:hint="eastAsia"/>
+        </w:rPr>
+        <w:t>可将图</w:t>
+      </w:r>
+      <w:proofErr w:type="gramStart"/>
+      <w:r>
+        <w:rPr>
+          <w:rFonts w:hint="eastAsia"/>
+        </w:rPr>
+        <w:t>和图题组合</w:t>
+      </w:r>
+      <w:proofErr w:type="gramEnd"/>
+      <w:r>
+        <w:rPr>
+          <w:rFonts w:hint="eastAsia"/>
+        </w:rPr>
+        <w:t>，方便论文编排</w:t>
       </w:r>
       <w:r>
         <w:rPr>
@@ -12517,7 +13337,35 @@
         <w:rPr>
           <w:rFonts w:hint="eastAsia"/>
         </w:rPr>
-        <w:t>参考文献按正文中出现的先后统一用阿拉伯数字进行自然编号，序码用方括号括起。且在正文引用处最后一个字的右上角，用方括号标明此序号</w:t>
+        <w:t>参考文献按正文中出现的先后统一用阿拉伯数字进行自然编号，</w:t>
+      </w:r>
+      <w:proofErr w:type="gramStart"/>
+      <w:r>
+        <w:rPr>
+          <w:rFonts w:hint="eastAsia"/>
+        </w:rPr>
+        <w:t>序码用方括号</w:t>
+      </w:r>
+      <w:proofErr w:type="gramEnd"/>
+      <w:r>
+        <w:rPr>
+          <w:rFonts w:hint="eastAsia"/>
+        </w:rPr>
+        <w:t>括起。且在正文引用</w:t>
+      </w:r>
+      <w:proofErr w:type="gramStart"/>
+      <w:r>
+        <w:rPr>
+          <w:rFonts w:hint="eastAsia"/>
+        </w:rPr>
+        <w:t>处最后</w:t>
+      </w:r>
+      <w:proofErr w:type="gramEnd"/>
+      <w:r>
+        <w:rPr>
+          <w:rFonts w:hint="eastAsia"/>
+        </w:rPr>
+        <w:t>一个字的右上角，用方括号标明此序号</w:t>
       </w:r>
       <w:r>
         <w:rPr>
@@ -13310,7 +14158,7 @@
         <w:spacing w:line="300" w:lineRule="auto"/>
         <w:ind w:firstLineChars="200" w:firstLine="480"/>
         <w:sectPr>
-          <w:headerReference w:type="first" r:id="rId20"/>
+          <w:headerReference w:type="first" r:id="rId21"/>
           <w:type w:val="oddPage"/>
           <w:pgSz w:w="11906" w:h="16838" w:code="9"/>
           <w:pgMar w:top="1418" w:right="1418" w:bottom="1418" w:left="1701" w:header="851" w:footer="992" w:gutter="0"/>
@@ -13409,7 +14257,7 @@
 </file>
 
 <file path=word/endnotes.xml><?xml version="1.0" encoding="utf-8"?>
-<w:endnotes xmlns:wpc="http://schemas.microsoft.com/office/word/2010/wordprocessingCanvas" xmlns:cx="http://schemas.microsoft.com/office/drawing/2014/chartex" xmlns:cx1="http://schemas.microsoft.com/office/drawing/2015/9/8/chartex" xmlns:cx2="http://schemas.microsoft.com/office/drawing/2015/10/21/chartex" xmlns:cx3="http://schemas.microsoft.com/office/drawing/2016/5/9/chartex" xmlns:cx4="http://schemas.microsoft.com/office/drawing/2016/5/10/chartex" xmlns:cx5="http://schemas.microsoft.com/office/drawing/2016/5/11/chartex" xmlns:cx6="http://schemas.microsoft.com/office/drawing/2016/5/12/chartex" xmlns:cx7="http://schemas.microsoft.com/office/drawing/2016/5/13/chartex" xmlns:cx8="http://schemas.microsoft.com/office/drawing/2016/5/14/chartex" xmlns:mc="http://schemas.openxmlformats.org/markup-compatibility/2006" xmlns:aink="http://schemas.microsoft.com/office/drawing/2016/ink" xmlns:am3d="http://schemas.microsoft.com/office/drawing/2017/model3d" xmlns:o="urn:schemas-microsoft-com:office:office" xmlns:r="http://schemas.openxmlformats.org/officeDocument/2006/relationships" xmlns:m="http://schemas.openxmlformats.org/officeDocument/2006/math" xmlns:v="urn:schemas-microsoft-com:vml" xmlns:wp14="http://schemas.microsoft.com/office/word/2010/wordprocessingDrawing" xmlns:wp="http://schemas.openxmlformats.org/drawingml/2006/wordprocessingDrawing" xmlns:w10="urn:schemas-microsoft-com:office:word" xmlns:w="http://schemas.openxmlformats.org/wordprocessingml/2006/main" xmlns:w14="http://schemas.microsoft.com/office/word/2010/wordml" xmlns:w15="http://schemas.microsoft.com/office/word/2012/wordml" xmlns:w16cid="http://schemas.microsoft.com/office/word/2016/wordml/cid" xmlns:w16se="http://schemas.microsoft.com/office/word/2015/wordml/symex" xmlns:wpg="http://schemas.microsoft.com/office/word/2010/wordprocessingGroup" xmlns:wpi="http://schemas.microsoft.com/office/word/2010/wordprocessingInk" xmlns:wne="http://schemas.microsoft.com/office/word/2006/wordml" xmlns:wps="http://schemas.microsoft.com/office/word/2010/wordprocessingShape" mc:Ignorable="w14 w15 w16se w16cid wp14">
+<w:endnotes xmlns:wpc="http://schemas.microsoft.com/office/word/2010/wordprocessingCanvas" xmlns:cx="http://schemas.microsoft.com/office/drawing/2014/chartex" xmlns:cx1="http://schemas.microsoft.com/office/drawing/2015/9/8/chartex" xmlns:cx2="http://schemas.microsoft.com/office/drawing/2015/10/21/chartex" xmlns:cx3="http://schemas.microsoft.com/office/drawing/2016/5/9/chartex" xmlns:cx4="http://schemas.microsoft.com/office/drawing/2016/5/10/chartex" xmlns:cx5="http://schemas.microsoft.com/office/drawing/2016/5/11/chartex" xmlns:cx6="http://schemas.microsoft.com/office/drawing/2016/5/12/chartex" xmlns:cx7="http://schemas.microsoft.com/office/drawing/2016/5/13/chartex" xmlns:cx8="http://schemas.microsoft.com/office/drawing/2016/5/14/chartex" xmlns:mc="http://schemas.openxmlformats.org/markup-compatibility/2006" xmlns:aink="http://schemas.microsoft.com/office/drawing/2016/ink" xmlns:am3d="http://schemas.microsoft.com/office/drawing/2017/model3d" xmlns:o="urn:schemas-microsoft-com:office:office" xmlns:r="http://schemas.openxmlformats.org/officeDocument/2006/relationships" xmlns:m="http://schemas.openxmlformats.org/officeDocument/2006/math" xmlns:v="urn:schemas-microsoft-com:vml" xmlns:wp14="http://schemas.microsoft.com/office/word/2010/wordprocessingDrawing" xmlns:wp="http://schemas.openxmlformats.org/drawingml/2006/wordprocessingDrawing" xmlns:w10="urn:schemas-microsoft-com:office:word" xmlns:w="http://schemas.openxmlformats.org/wordprocessingml/2006/main" xmlns:w14="http://schemas.microsoft.com/office/word/2010/wordml" xmlns:w15="http://schemas.microsoft.com/office/word/2012/wordml" xmlns:w16cex="http://schemas.microsoft.com/office/word/2018/wordml/cex" xmlns:w16cid="http://schemas.microsoft.com/office/word/2016/wordml/cid" xmlns:w16="http://schemas.microsoft.com/office/word/2018/wordml" xmlns:w16se="http://schemas.microsoft.com/office/word/2015/wordml/symex" xmlns:wpg="http://schemas.microsoft.com/office/word/2010/wordprocessingGroup" xmlns:wpi="http://schemas.microsoft.com/office/word/2010/wordprocessingInk" xmlns:wne="http://schemas.microsoft.com/office/word/2006/wordml" xmlns:wps="http://schemas.microsoft.com/office/word/2010/wordprocessingShape" mc:Ignorable="w14 w15 w16se w16cid w16 w16cex wp14">
   <w:endnote w:type="separator" w:id="-1">
     <w:p>
       <w:r>
@@ -13428,7 +14276,7 @@
 </file>
 
 <file path=word/footer1.xml><?xml version="1.0" encoding="utf-8"?>
-<w:ftr xmlns:wpc="http://schemas.microsoft.com/office/word/2010/wordprocessingCanvas" xmlns:cx="http://schemas.microsoft.com/office/drawing/2014/chartex" xmlns:cx1="http://schemas.microsoft.com/office/drawing/2015/9/8/chartex" xmlns:cx2="http://schemas.microsoft.com/office/drawing/2015/10/21/chartex" xmlns:cx3="http://schemas.microsoft.com/office/drawing/2016/5/9/chartex" xmlns:cx4="http://schemas.microsoft.com/office/drawing/2016/5/10/chartex" xmlns:cx5="http://schemas.microsoft.com/office/drawing/2016/5/11/chartex" xmlns:cx6="http://schemas.microsoft.com/office/drawing/2016/5/12/chartex" xmlns:cx7="http://schemas.microsoft.com/office/drawing/2016/5/13/chartex" xmlns:cx8="http://schemas.microsoft.com/office/drawing/2016/5/14/chartex" xmlns:mc="http://schemas.openxmlformats.org/markup-compatibility/2006" xmlns:aink="http://schemas.microsoft.com/office/drawing/2016/ink" xmlns:am3d="http://schemas.microsoft.com/office/drawing/2017/model3d" xmlns:o="urn:schemas-microsoft-com:office:office" xmlns:r="http://schemas.openxmlformats.org/officeDocument/2006/relationships" xmlns:m="http://schemas.openxmlformats.org/officeDocument/2006/math" xmlns:v="urn:schemas-microsoft-com:vml" xmlns:wp14="http://schemas.microsoft.com/office/word/2010/wordprocessingDrawing" xmlns:wp="http://schemas.openxmlformats.org/drawingml/2006/wordprocessingDrawing" xmlns:w10="urn:schemas-microsoft-com:office:word" xmlns:w="http://schemas.openxmlformats.org/wordprocessingml/2006/main" xmlns:w14="http://schemas.microsoft.com/office/word/2010/wordml" xmlns:w15="http://schemas.microsoft.com/office/word/2012/wordml" xmlns:w16cid="http://schemas.microsoft.com/office/word/2016/wordml/cid" xmlns:w16se="http://schemas.microsoft.com/office/word/2015/wordml/symex" xmlns:wpg="http://schemas.microsoft.com/office/word/2010/wordprocessingGroup" xmlns:wpi="http://schemas.microsoft.com/office/word/2010/wordprocessingInk" xmlns:wne="http://schemas.microsoft.com/office/word/2006/wordml" xmlns:wps="http://schemas.microsoft.com/office/word/2010/wordprocessingShape" mc:Ignorable="w14 w15 w16se w16cid wp14">
+<w:ftr xmlns:wpc="http://schemas.microsoft.com/office/word/2010/wordprocessingCanvas" xmlns:cx="http://schemas.microsoft.com/office/drawing/2014/chartex" xmlns:cx1="http://schemas.microsoft.com/office/drawing/2015/9/8/chartex" xmlns:cx2="http://schemas.microsoft.com/office/drawing/2015/10/21/chartex" xmlns:cx3="http://schemas.microsoft.com/office/drawing/2016/5/9/chartex" xmlns:cx4="http://schemas.microsoft.com/office/drawing/2016/5/10/chartex" xmlns:cx5="http://schemas.microsoft.com/office/drawing/2016/5/11/chartex" xmlns:cx6="http://schemas.microsoft.com/office/drawing/2016/5/12/chartex" xmlns:cx7="http://schemas.microsoft.com/office/drawing/2016/5/13/chartex" xmlns:cx8="http://schemas.microsoft.com/office/drawing/2016/5/14/chartex" xmlns:mc="http://schemas.openxmlformats.org/markup-compatibility/2006" xmlns:aink="http://schemas.microsoft.com/office/drawing/2016/ink" xmlns:am3d="http://schemas.microsoft.com/office/drawing/2017/model3d" xmlns:o="urn:schemas-microsoft-com:office:office" xmlns:r="http://schemas.openxmlformats.org/officeDocument/2006/relationships" xmlns:m="http://schemas.openxmlformats.org/officeDocument/2006/math" xmlns:v="urn:schemas-microsoft-com:vml" xmlns:wp14="http://schemas.microsoft.com/office/word/2010/wordprocessingDrawing" xmlns:wp="http://schemas.openxmlformats.org/drawingml/2006/wordprocessingDrawing" xmlns:w10="urn:schemas-microsoft-com:office:word" xmlns:w="http://schemas.openxmlformats.org/wordprocessingml/2006/main" xmlns:w14="http://schemas.microsoft.com/office/word/2010/wordml" xmlns:w15="http://schemas.microsoft.com/office/word/2012/wordml" xmlns:w16cex="http://schemas.microsoft.com/office/word/2018/wordml/cex" xmlns:w16cid="http://schemas.microsoft.com/office/word/2016/wordml/cid" xmlns:w16="http://schemas.microsoft.com/office/word/2018/wordml" xmlns:w16se="http://schemas.microsoft.com/office/word/2015/wordml/symex" xmlns:wpg="http://schemas.microsoft.com/office/word/2010/wordprocessingGroup" xmlns:wpi="http://schemas.microsoft.com/office/word/2010/wordprocessingInk" xmlns:wne="http://schemas.microsoft.com/office/word/2006/wordml" xmlns:wps="http://schemas.microsoft.com/office/word/2010/wordprocessingShape" mc:Ignorable="w14 w15 w16se w16cid w16 w16cex wp14">
   <w:p>
     <w:pPr>
       <w:pStyle w:val="a7"/>
@@ -13462,7 +14310,7 @@
 </file>
 
 <file path=word/footer2.xml><?xml version="1.0" encoding="utf-8"?>
-<w:ftr xmlns:wpc="http://schemas.microsoft.com/office/word/2010/wordprocessingCanvas" xmlns:cx="http://schemas.microsoft.com/office/drawing/2014/chartex" xmlns:cx1="http://schemas.microsoft.com/office/drawing/2015/9/8/chartex" xmlns:cx2="http://schemas.microsoft.com/office/drawing/2015/10/21/chartex" xmlns:cx3="http://schemas.microsoft.com/office/drawing/2016/5/9/chartex" xmlns:cx4="http://schemas.microsoft.com/office/drawing/2016/5/10/chartex" xmlns:cx5="http://schemas.microsoft.com/office/drawing/2016/5/11/chartex" xmlns:cx6="http://schemas.microsoft.com/office/drawing/2016/5/12/chartex" xmlns:cx7="http://schemas.microsoft.com/office/drawing/2016/5/13/chartex" xmlns:cx8="http://schemas.microsoft.com/office/drawing/2016/5/14/chartex" xmlns:mc="http://schemas.openxmlformats.org/markup-compatibility/2006" xmlns:aink="http://schemas.microsoft.com/office/drawing/2016/ink" xmlns:am3d="http://schemas.microsoft.com/office/drawing/2017/model3d" xmlns:o="urn:schemas-microsoft-com:office:office" xmlns:r="http://schemas.openxmlformats.org/officeDocument/2006/relationships" xmlns:m="http://schemas.openxmlformats.org/officeDocument/2006/math" xmlns:v="urn:schemas-microsoft-com:vml" xmlns:wp14="http://schemas.microsoft.com/office/word/2010/wordprocessingDrawing" xmlns:wp="http://schemas.openxmlformats.org/drawingml/2006/wordprocessingDrawing" xmlns:w10="urn:schemas-microsoft-com:office:word" xmlns:w="http://schemas.openxmlformats.org/wordprocessingml/2006/main" xmlns:w14="http://schemas.microsoft.com/office/word/2010/wordml" xmlns:w15="http://schemas.microsoft.com/office/word/2012/wordml" xmlns:w16cid="http://schemas.microsoft.com/office/word/2016/wordml/cid" xmlns:w16se="http://schemas.microsoft.com/office/word/2015/wordml/symex" xmlns:wpg="http://schemas.microsoft.com/office/word/2010/wordprocessingGroup" xmlns:wpi="http://schemas.microsoft.com/office/word/2010/wordprocessingInk" xmlns:wne="http://schemas.microsoft.com/office/word/2006/wordml" xmlns:wps="http://schemas.microsoft.com/office/word/2010/wordprocessingShape" mc:Ignorable="w14 w15 w16se w16cid wp14">
+<w:ftr xmlns:wpc="http://schemas.microsoft.com/office/word/2010/wordprocessingCanvas" xmlns:cx="http://schemas.microsoft.com/office/drawing/2014/chartex" xmlns:cx1="http://schemas.microsoft.com/office/drawing/2015/9/8/chartex" xmlns:cx2="http://schemas.microsoft.com/office/drawing/2015/10/21/chartex" xmlns:cx3="http://schemas.microsoft.com/office/drawing/2016/5/9/chartex" xmlns:cx4="http://schemas.microsoft.com/office/drawing/2016/5/10/chartex" xmlns:cx5="http://schemas.microsoft.com/office/drawing/2016/5/11/chartex" xmlns:cx6="http://schemas.microsoft.com/office/drawing/2016/5/12/chartex" xmlns:cx7="http://schemas.microsoft.com/office/drawing/2016/5/13/chartex" xmlns:cx8="http://schemas.microsoft.com/office/drawing/2016/5/14/chartex" xmlns:mc="http://schemas.openxmlformats.org/markup-compatibility/2006" xmlns:aink="http://schemas.microsoft.com/office/drawing/2016/ink" xmlns:am3d="http://schemas.microsoft.com/office/drawing/2017/model3d" xmlns:o="urn:schemas-microsoft-com:office:office" xmlns:r="http://schemas.openxmlformats.org/officeDocument/2006/relationships" xmlns:m="http://schemas.openxmlformats.org/officeDocument/2006/math" xmlns:v="urn:schemas-microsoft-com:vml" xmlns:wp14="http://schemas.microsoft.com/office/word/2010/wordprocessingDrawing" xmlns:wp="http://schemas.openxmlformats.org/drawingml/2006/wordprocessingDrawing" xmlns:w10="urn:schemas-microsoft-com:office:word" xmlns:w="http://schemas.openxmlformats.org/wordprocessingml/2006/main" xmlns:w14="http://schemas.microsoft.com/office/word/2010/wordml" xmlns:w15="http://schemas.microsoft.com/office/word/2012/wordml" xmlns:w16cex="http://schemas.microsoft.com/office/word/2018/wordml/cex" xmlns:w16cid="http://schemas.microsoft.com/office/word/2016/wordml/cid" xmlns:w16="http://schemas.microsoft.com/office/word/2018/wordml" xmlns:w16se="http://schemas.microsoft.com/office/word/2015/wordml/symex" xmlns:wpg="http://schemas.microsoft.com/office/word/2010/wordprocessingGroup" xmlns:wpi="http://schemas.microsoft.com/office/word/2010/wordprocessingInk" xmlns:wne="http://schemas.microsoft.com/office/word/2006/wordml" xmlns:wps="http://schemas.microsoft.com/office/word/2010/wordprocessingShape" mc:Ignorable="w14 w15 w16se w16cid w16 w16cex wp14">
   <w:p>
     <w:pPr>
       <w:pStyle w:val="a7"/>
@@ -13497,7 +14345,7 @@
 </file>
 
 <file path=word/footer3.xml><?xml version="1.0" encoding="utf-8"?>
-<w:ftr xmlns:wpc="http://schemas.microsoft.com/office/word/2010/wordprocessingCanvas" xmlns:cx="http://schemas.microsoft.com/office/drawing/2014/chartex" xmlns:cx1="http://schemas.microsoft.com/office/drawing/2015/9/8/chartex" xmlns:cx2="http://schemas.microsoft.com/office/drawing/2015/10/21/chartex" xmlns:cx3="http://schemas.microsoft.com/office/drawing/2016/5/9/chartex" xmlns:cx4="http://schemas.microsoft.com/office/drawing/2016/5/10/chartex" xmlns:cx5="http://schemas.microsoft.com/office/drawing/2016/5/11/chartex" xmlns:cx6="http://schemas.microsoft.com/office/drawing/2016/5/12/chartex" xmlns:cx7="http://schemas.microsoft.com/office/drawing/2016/5/13/chartex" xmlns:cx8="http://schemas.microsoft.com/office/drawing/2016/5/14/chartex" xmlns:mc="http://schemas.openxmlformats.org/markup-compatibility/2006" xmlns:aink="http://schemas.microsoft.com/office/drawing/2016/ink" xmlns:am3d="http://schemas.microsoft.com/office/drawing/2017/model3d" xmlns:o="urn:schemas-microsoft-com:office:office" xmlns:r="http://schemas.openxmlformats.org/officeDocument/2006/relationships" xmlns:m="http://schemas.openxmlformats.org/officeDocument/2006/math" xmlns:v="urn:schemas-microsoft-com:vml" xmlns:wp14="http://schemas.microsoft.com/office/word/2010/wordprocessingDrawing" xmlns:wp="http://schemas.openxmlformats.org/drawingml/2006/wordprocessingDrawing" xmlns:w10="urn:schemas-microsoft-com:office:word" xmlns:w="http://schemas.openxmlformats.org/wordprocessingml/2006/main" xmlns:w14="http://schemas.microsoft.com/office/word/2010/wordml" xmlns:w15="http://schemas.microsoft.com/office/word/2012/wordml" xmlns:w16cid="http://schemas.microsoft.com/office/word/2016/wordml/cid" xmlns:w16se="http://schemas.microsoft.com/office/word/2015/wordml/symex" xmlns:wpg="http://schemas.microsoft.com/office/word/2010/wordprocessingGroup" xmlns:wpi="http://schemas.microsoft.com/office/word/2010/wordprocessingInk" xmlns:wne="http://schemas.microsoft.com/office/word/2006/wordml" xmlns:wps="http://schemas.microsoft.com/office/word/2010/wordprocessingShape" mc:Ignorable="w14 w15 w16se w16cid wp14">
+<w:ftr xmlns:wpc="http://schemas.microsoft.com/office/word/2010/wordprocessingCanvas" xmlns:cx="http://schemas.microsoft.com/office/drawing/2014/chartex" xmlns:cx1="http://schemas.microsoft.com/office/drawing/2015/9/8/chartex" xmlns:cx2="http://schemas.microsoft.com/office/drawing/2015/10/21/chartex" xmlns:cx3="http://schemas.microsoft.com/office/drawing/2016/5/9/chartex" xmlns:cx4="http://schemas.microsoft.com/office/drawing/2016/5/10/chartex" xmlns:cx5="http://schemas.microsoft.com/office/drawing/2016/5/11/chartex" xmlns:cx6="http://schemas.microsoft.com/office/drawing/2016/5/12/chartex" xmlns:cx7="http://schemas.microsoft.com/office/drawing/2016/5/13/chartex" xmlns:cx8="http://schemas.microsoft.com/office/drawing/2016/5/14/chartex" xmlns:mc="http://schemas.openxmlformats.org/markup-compatibility/2006" xmlns:aink="http://schemas.microsoft.com/office/drawing/2016/ink" xmlns:am3d="http://schemas.microsoft.com/office/drawing/2017/model3d" xmlns:o="urn:schemas-microsoft-com:office:office" xmlns:r="http://schemas.openxmlformats.org/officeDocument/2006/relationships" xmlns:m="http://schemas.openxmlformats.org/officeDocument/2006/math" xmlns:v="urn:schemas-microsoft-com:vml" xmlns:wp14="http://schemas.microsoft.com/office/word/2010/wordprocessingDrawing" xmlns:wp="http://schemas.openxmlformats.org/drawingml/2006/wordprocessingDrawing" xmlns:w10="urn:schemas-microsoft-com:office:word" xmlns:w="http://schemas.openxmlformats.org/wordprocessingml/2006/main" xmlns:w14="http://schemas.microsoft.com/office/word/2010/wordml" xmlns:w15="http://schemas.microsoft.com/office/word/2012/wordml" xmlns:w16cex="http://schemas.microsoft.com/office/word/2018/wordml/cex" xmlns:w16cid="http://schemas.microsoft.com/office/word/2016/wordml/cid" xmlns:w16="http://schemas.microsoft.com/office/word/2018/wordml" xmlns:w16se="http://schemas.microsoft.com/office/word/2015/wordml/symex" xmlns:wpg="http://schemas.microsoft.com/office/word/2010/wordprocessingGroup" xmlns:wpi="http://schemas.microsoft.com/office/word/2010/wordprocessingInk" xmlns:wne="http://schemas.microsoft.com/office/word/2006/wordml" xmlns:wps="http://schemas.microsoft.com/office/word/2010/wordprocessingShape" mc:Ignorable="w14 w15 w16se w16cid w16 w16cex wp14">
   <w:p>
     <w:pPr>
       <w:pStyle w:val="a7"/>
@@ -13531,7 +14379,7 @@
 </file>
 
 <file path=word/footer4.xml><?xml version="1.0" encoding="utf-8"?>
-<w:ftr xmlns:wpc="http://schemas.microsoft.com/office/word/2010/wordprocessingCanvas" xmlns:cx="http://schemas.microsoft.com/office/drawing/2014/chartex" xmlns:cx1="http://schemas.microsoft.com/office/drawing/2015/9/8/chartex" xmlns:cx2="http://schemas.microsoft.com/office/drawing/2015/10/21/chartex" xmlns:cx3="http://schemas.microsoft.com/office/drawing/2016/5/9/chartex" xmlns:cx4="http://schemas.microsoft.com/office/drawing/2016/5/10/chartex" xmlns:cx5="http://schemas.microsoft.com/office/drawing/2016/5/11/chartex" xmlns:cx6="http://schemas.microsoft.com/office/drawing/2016/5/12/chartex" xmlns:cx7="http://schemas.microsoft.com/office/drawing/2016/5/13/chartex" xmlns:cx8="http://schemas.microsoft.com/office/drawing/2016/5/14/chartex" xmlns:mc="http://schemas.openxmlformats.org/markup-compatibility/2006" xmlns:aink="http://schemas.microsoft.com/office/drawing/2016/ink" xmlns:am3d="http://schemas.microsoft.com/office/drawing/2017/model3d" xmlns:o="urn:schemas-microsoft-com:office:office" xmlns:r="http://schemas.openxmlformats.org/officeDocument/2006/relationships" xmlns:m="http://schemas.openxmlformats.org/officeDocument/2006/math" xmlns:v="urn:schemas-microsoft-com:vml" xmlns:wp14="http://schemas.microsoft.com/office/word/2010/wordprocessingDrawing" xmlns:wp="http://schemas.openxmlformats.org/drawingml/2006/wordprocessingDrawing" xmlns:w10="urn:schemas-microsoft-com:office:word" xmlns:w="http://schemas.openxmlformats.org/wordprocessingml/2006/main" xmlns:w14="http://schemas.microsoft.com/office/word/2010/wordml" xmlns:w15="http://schemas.microsoft.com/office/word/2012/wordml" xmlns:w16cid="http://schemas.microsoft.com/office/word/2016/wordml/cid" xmlns:w16se="http://schemas.microsoft.com/office/word/2015/wordml/symex" xmlns:wpg="http://schemas.microsoft.com/office/word/2010/wordprocessingGroup" xmlns:wpi="http://schemas.microsoft.com/office/word/2010/wordprocessingInk" xmlns:wne="http://schemas.microsoft.com/office/word/2006/wordml" xmlns:wps="http://schemas.microsoft.com/office/word/2010/wordprocessingShape" mc:Ignorable="w14 w15 w16se w16cid wp14">
+<w:ftr xmlns:wpc="http://schemas.microsoft.com/office/word/2010/wordprocessingCanvas" xmlns:cx="http://schemas.microsoft.com/office/drawing/2014/chartex" xmlns:cx1="http://schemas.microsoft.com/office/drawing/2015/9/8/chartex" xmlns:cx2="http://schemas.microsoft.com/office/drawing/2015/10/21/chartex" xmlns:cx3="http://schemas.microsoft.com/office/drawing/2016/5/9/chartex" xmlns:cx4="http://schemas.microsoft.com/office/drawing/2016/5/10/chartex" xmlns:cx5="http://schemas.microsoft.com/office/drawing/2016/5/11/chartex" xmlns:cx6="http://schemas.microsoft.com/office/drawing/2016/5/12/chartex" xmlns:cx7="http://schemas.microsoft.com/office/drawing/2016/5/13/chartex" xmlns:cx8="http://schemas.microsoft.com/office/drawing/2016/5/14/chartex" xmlns:mc="http://schemas.openxmlformats.org/markup-compatibility/2006" xmlns:aink="http://schemas.microsoft.com/office/drawing/2016/ink" xmlns:am3d="http://schemas.microsoft.com/office/drawing/2017/model3d" xmlns:o="urn:schemas-microsoft-com:office:office" xmlns:r="http://schemas.openxmlformats.org/officeDocument/2006/relationships" xmlns:m="http://schemas.openxmlformats.org/officeDocument/2006/math" xmlns:v="urn:schemas-microsoft-com:vml" xmlns:wp14="http://schemas.microsoft.com/office/word/2010/wordprocessingDrawing" xmlns:wp="http://schemas.openxmlformats.org/drawingml/2006/wordprocessingDrawing" xmlns:w10="urn:schemas-microsoft-com:office:word" xmlns:w="http://schemas.openxmlformats.org/wordprocessingml/2006/main" xmlns:w14="http://schemas.microsoft.com/office/word/2010/wordml" xmlns:w15="http://schemas.microsoft.com/office/word/2012/wordml" xmlns:w16cex="http://schemas.microsoft.com/office/word/2018/wordml/cex" xmlns:w16cid="http://schemas.microsoft.com/office/word/2016/wordml/cid" xmlns:w16="http://schemas.microsoft.com/office/word/2018/wordml" xmlns:w16se="http://schemas.microsoft.com/office/word/2015/wordml/symex" xmlns:wpg="http://schemas.microsoft.com/office/word/2010/wordprocessingGroup" xmlns:wpi="http://schemas.microsoft.com/office/word/2010/wordprocessingInk" xmlns:wne="http://schemas.microsoft.com/office/word/2006/wordml" xmlns:wps="http://schemas.microsoft.com/office/word/2010/wordprocessingShape" mc:Ignorable="w14 w15 w16se w16cid w16 w16cex wp14">
   <w:p>
     <w:pPr>
       <w:pStyle w:val="a7"/>
@@ -13566,7 +14414,7 @@
 </file>
 
 <file path=word/footer5.xml><?xml version="1.0" encoding="utf-8"?>
-<w:ftr xmlns:wpc="http://schemas.microsoft.com/office/word/2010/wordprocessingCanvas" xmlns:cx="http://schemas.microsoft.com/office/drawing/2014/chartex" xmlns:cx1="http://schemas.microsoft.com/office/drawing/2015/9/8/chartex" xmlns:cx2="http://schemas.microsoft.com/office/drawing/2015/10/21/chartex" xmlns:cx3="http://schemas.microsoft.com/office/drawing/2016/5/9/chartex" xmlns:cx4="http://schemas.microsoft.com/office/drawing/2016/5/10/chartex" xmlns:cx5="http://schemas.microsoft.com/office/drawing/2016/5/11/chartex" xmlns:cx6="http://schemas.microsoft.com/office/drawing/2016/5/12/chartex" xmlns:cx7="http://schemas.microsoft.com/office/drawing/2016/5/13/chartex" xmlns:cx8="http://schemas.microsoft.com/office/drawing/2016/5/14/chartex" xmlns:mc="http://schemas.openxmlformats.org/markup-compatibility/2006" xmlns:aink="http://schemas.microsoft.com/office/drawing/2016/ink" xmlns:am3d="http://schemas.microsoft.com/office/drawing/2017/model3d" xmlns:o="urn:schemas-microsoft-com:office:office" xmlns:r="http://schemas.openxmlformats.org/officeDocument/2006/relationships" xmlns:m="http://schemas.openxmlformats.org/officeDocument/2006/math" xmlns:v="urn:schemas-microsoft-com:vml" xmlns:wp14="http://schemas.microsoft.com/office/word/2010/wordprocessingDrawing" xmlns:wp="http://schemas.openxmlformats.org/drawingml/2006/wordprocessingDrawing" xmlns:w10="urn:schemas-microsoft-com:office:word" xmlns:w="http://schemas.openxmlformats.org/wordprocessingml/2006/main" xmlns:w14="http://schemas.microsoft.com/office/word/2010/wordml" xmlns:w15="http://schemas.microsoft.com/office/word/2012/wordml" xmlns:w16cid="http://schemas.microsoft.com/office/word/2016/wordml/cid" xmlns:w16se="http://schemas.microsoft.com/office/word/2015/wordml/symex" xmlns:wpg="http://schemas.microsoft.com/office/word/2010/wordprocessingGroup" xmlns:wpi="http://schemas.microsoft.com/office/word/2010/wordprocessingInk" xmlns:wne="http://schemas.microsoft.com/office/word/2006/wordml" xmlns:wps="http://schemas.microsoft.com/office/word/2010/wordprocessingShape" mc:Ignorable="w14 w15 w16se w16cid wp14">
+<w:ftr xmlns:wpc="http://schemas.microsoft.com/office/word/2010/wordprocessingCanvas" xmlns:cx="http://schemas.microsoft.com/office/drawing/2014/chartex" xmlns:cx1="http://schemas.microsoft.com/office/drawing/2015/9/8/chartex" xmlns:cx2="http://schemas.microsoft.com/office/drawing/2015/10/21/chartex" xmlns:cx3="http://schemas.microsoft.com/office/drawing/2016/5/9/chartex" xmlns:cx4="http://schemas.microsoft.com/office/drawing/2016/5/10/chartex" xmlns:cx5="http://schemas.microsoft.com/office/drawing/2016/5/11/chartex" xmlns:cx6="http://schemas.microsoft.com/office/drawing/2016/5/12/chartex" xmlns:cx7="http://schemas.microsoft.com/office/drawing/2016/5/13/chartex" xmlns:cx8="http://schemas.microsoft.com/office/drawing/2016/5/14/chartex" xmlns:mc="http://schemas.openxmlformats.org/markup-compatibility/2006" xmlns:aink="http://schemas.microsoft.com/office/drawing/2016/ink" xmlns:am3d="http://schemas.microsoft.com/office/drawing/2017/model3d" xmlns:o="urn:schemas-microsoft-com:office:office" xmlns:r="http://schemas.openxmlformats.org/officeDocument/2006/relationships" xmlns:m="http://schemas.openxmlformats.org/officeDocument/2006/math" xmlns:v="urn:schemas-microsoft-com:vml" xmlns:wp14="http://schemas.microsoft.com/office/word/2010/wordprocessingDrawing" xmlns:wp="http://schemas.openxmlformats.org/drawingml/2006/wordprocessingDrawing" xmlns:w10="urn:schemas-microsoft-com:office:word" xmlns:w="http://schemas.openxmlformats.org/wordprocessingml/2006/main" xmlns:w14="http://schemas.microsoft.com/office/word/2010/wordml" xmlns:w15="http://schemas.microsoft.com/office/word/2012/wordml" xmlns:w16cex="http://schemas.microsoft.com/office/word/2018/wordml/cex" xmlns:w16cid="http://schemas.microsoft.com/office/word/2016/wordml/cid" xmlns:w16="http://schemas.microsoft.com/office/word/2018/wordml" xmlns:w16se="http://schemas.microsoft.com/office/word/2015/wordml/symex" xmlns:wpg="http://schemas.microsoft.com/office/word/2010/wordprocessingGroup" xmlns:wpi="http://schemas.microsoft.com/office/word/2010/wordprocessingInk" xmlns:wne="http://schemas.microsoft.com/office/word/2006/wordml" xmlns:wps="http://schemas.microsoft.com/office/word/2010/wordprocessingShape" mc:Ignorable="w14 w15 w16se w16cid w16 w16cex wp14">
   <w:p>
     <w:pPr>
       <w:pStyle w:val="a7"/>
@@ -13601,7 +14449,7 @@
 </file>
 
 <file path=word/footer6.xml><?xml version="1.0" encoding="utf-8"?>
-<w:ftr xmlns:wpc="http://schemas.microsoft.com/office/word/2010/wordprocessingCanvas" xmlns:cx="http://schemas.microsoft.com/office/drawing/2014/chartex" xmlns:cx1="http://schemas.microsoft.com/office/drawing/2015/9/8/chartex" xmlns:cx2="http://schemas.microsoft.com/office/drawing/2015/10/21/chartex" xmlns:cx3="http://schemas.microsoft.com/office/drawing/2016/5/9/chartex" xmlns:cx4="http://schemas.microsoft.com/office/drawing/2016/5/10/chartex" xmlns:cx5="http://schemas.microsoft.com/office/drawing/2016/5/11/chartex" xmlns:cx6="http://schemas.microsoft.com/office/drawing/2016/5/12/chartex" xmlns:cx7="http://schemas.microsoft.com/office/drawing/2016/5/13/chartex" xmlns:cx8="http://schemas.microsoft.com/office/drawing/2016/5/14/chartex" xmlns:mc="http://schemas.openxmlformats.org/markup-compatibility/2006" xmlns:aink="http://schemas.microsoft.com/office/drawing/2016/ink" xmlns:am3d="http://schemas.microsoft.com/office/drawing/2017/model3d" xmlns:o="urn:schemas-microsoft-com:office:office" xmlns:r="http://schemas.openxmlformats.org/officeDocument/2006/relationships" xmlns:m="http://schemas.openxmlformats.org/officeDocument/2006/math" xmlns:v="urn:schemas-microsoft-com:vml" xmlns:wp14="http://schemas.microsoft.com/office/word/2010/wordprocessingDrawing" xmlns:wp="http://schemas.openxmlformats.org/drawingml/2006/wordprocessingDrawing" xmlns:w10="urn:schemas-microsoft-com:office:word" xmlns:w="http://schemas.openxmlformats.org/wordprocessingml/2006/main" xmlns:w14="http://schemas.microsoft.com/office/word/2010/wordml" xmlns:w15="http://schemas.microsoft.com/office/word/2012/wordml" xmlns:w16cid="http://schemas.microsoft.com/office/word/2016/wordml/cid" xmlns:w16se="http://schemas.microsoft.com/office/word/2015/wordml/symex" xmlns:wpg="http://schemas.microsoft.com/office/word/2010/wordprocessingGroup" xmlns:wpi="http://schemas.microsoft.com/office/word/2010/wordprocessingInk" xmlns:wne="http://schemas.microsoft.com/office/word/2006/wordml" xmlns:wps="http://schemas.microsoft.com/office/word/2010/wordprocessingShape" mc:Ignorable="w14 w15 w16se w16cid wp14">
+<w:ftr xmlns:wpc="http://schemas.microsoft.com/office/word/2010/wordprocessingCanvas" xmlns:cx="http://schemas.microsoft.com/office/drawing/2014/chartex" xmlns:cx1="http://schemas.microsoft.com/office/drawing/2015/9/8/chartex" xmlns:cx2="http://schemas.microsoft.com/office/drawing/2015/10/21/chartex" xmlns:cx3="http://schemas.microsoft.com/office/drawing/2016/5/9/chartex" xmlns:cx4="http://schemas.microsoft.com/office/drawing/2016/5/10/chartex" xmlns:cx5="http://schemas.microsoft.com/office/drawing/2016/5/11/chartex" xmlns:cx6="http://schemas.microsoft.com/office/drawing/2016/5/12/chartex" xmlns:cx7="http://schemas.microsoft.com/office/drawing/2016/5/13/chartex" xmlns:cx8="http://schemas.microsoft.com/office/drawing/2016/5/14/chartex" xmlns:mc="http://schemas.openxmlformats.org/markup-compatibility/2006" xmlns:aink="http://schemas.microsoft.com/office/drawing/2016/ink" xmlns:am3d="http://schemas.microsoft.com/office/drawing/2017/model3d" xmlns:o="urn:schemas-microsoft-com:office:office" xmlns:r="http://schemas.openxmlformats.org/officeDocument/2006/relationships" xmlns:m="http://schemas.openxmlformats.org/officeDocument/2006/math" xmlns:v="urn:schemas-microsoft-com:vml" xmlns:wp14="http://schemas.microsoft.com/office/word/2010/wordprocessingDrawing" xmlns:wp="http://schemas.openxmlformats.org/drawingml/2006/wordprocessingDrawing" xmlns:w10="urn:schemas-microsoft-com:office:word" xmlns:w="http://schemas.openxmlformats.org/wordprocessingml/2006/main" xmlns:w14="http://schemas.microsoft.com/office/word/2010/wordml" xmlns:w15="http://schemas.microsoft.com/office/word/2012/wordml" xmlns:w16cex="http://schemas.microsoft.com/office/word/2018/wordml/cex" xmlns:w16cid="http://schemas.microsoft.com/office/word/2016/wordml/cid" xmlns:w16="http://schemas.microsoft.com/office/word/2018/wordml" xmlns:w16se="http://schemas.microsoft.com/office/word/2015/wordml/symex" xmlns:wpg="http://schemas.microsoft.com/office/word/2010/wordprocessingGroup" xmlns:wpi="http://schemas.microsoft.com/office/word/2010/wordprocessingInk" xmlns:wne="http://schemas.microsoft.com/office/word/2006/wordml" xmlns:wps="http://schemas.microsoft.com/office/word/2010/wordprocessingShape" mc:Ignorable="w14 w15 w16se w16cid w16 w16cex wp14">
   <w:p>
     <w:pPr>
       <w:pStyle w:val="a7"/>
@@ -13635,7 +14483,7 @@
 </file>
 
 <file path=word/footer7.xml><?xml version="1.0" encoding="utf-8"?>
-<w:ftr xmlns:wpc="http://schemas.microsoft.com/office/word/2010/wordprocessingCanvas" xmlns:cx="http://schemas.microsoft.com/office/drawing/2014/chartex" xmlns:cx1="http://schemas.microsoft.com/office/drawing/2015/9/8/chartex" xmlns:cx2="http://schemas.microsoft.com/office/drawing/2015/10/21/chartex" xmlns:cx3="http://schemas.microsoft.com/office/drawing/2016/5/9/chartex" xmlns:cx4="http://schemas.microsoft.com/office/drawing/2016/5/10/chartex" xmlns:cx5="http://schemas.microsoft.com/office/drawing/2016/5/11/chartex" xmlns:cx6="http://schemas.microsoft.com/office/drawing/2016/5/12/chartex" xmlns:cx7="http://schemas.microsoft.com/office/drawing/2016/5/13/chartex" xmlns:cx8="http://schemas.microsoft.com/office/drawing/2016/5/14/chartex" xmlns:mc="http://schemas.openxmlformats.org/markup-compatibility/2006" xmlns:aink="http://schemas.microsoft.com/office/drawing/2016/ink" xmlns:am3d="http://schemas.microsoft.com/office/drawing/2017/model3d" xmlns:o="urn:schemas-microsoft-com:office:office" xmlns:r="http://schemas.openxmlformats.org/officeDocument/2006/relationships" xmlns:m="http://schemas.openxmlformats.org/officeDocument/2006/math" xmlns:v="urn:schemas-microsoft-com:vml" xmlns:wp14="http://schemas.microsoft.com/office/word/2010/wordprocessingDrawing" xmlns:wp="http://schemas.openxmlformats.org/drawingml/2006/wordprocessingDrawing" xmlns:w10="urn:schemas-microsoft-com:office:word" xmlns:w="http://schemas.openxmlformats.org/wordprocessingml/2006/main" xmlns:w14="http://schemas.microsoft.com/office/word/2010/wordml" xmlns:w15="http://schemas.microsoft.com/office/word/2012/wordml" xmlns:w16cid="http://schemas.microsoft.com/office/word/2016/wordml/cid" xmlns:w16se="http://schemas.microsoft.com/office/word/2015/wordml/symex" xmlns:wpg="http://schemas.microsoft.com/office/word/2010/wordprocessingGroup" xmlns:wpi="http://schemas.microsoft.com/office/word/2010/wordprocessingInk" xmlns:wne="http://schemas.microsoft.com/office/word/2006/wordml" xmlns:wps="http://schemas.microsoft.com/office/word/2010/wordprocessingShape" mc:Ignorable="w14 w15 w16se w16cid wp14">
+<w:ftr xmlns:wpc="http://schemas.microsoft.com/office/word/2010/wordprocessingCanvas" xmlns:cx="http://schemas.microsoft.com/office/drawing/2014/chartex" xmlns:cx1="http://schemas.microsoft.com/office/drawing/2015/9/8/chartex" xmlns:cx2="http://schemas.microsoft.com/office/drawing/2015/10/21/chartex" xmlns:cx3="http://schemas.microsoft.com/office/drawing/2016/5/9/chartex" xmlns:cx4="http://schemas.microsoft.com/office/drawing/2016/5/10/chartex" xmlns:cx5="http://schemas.microsoft.com/office/drawing/2016/5/11/chartex" xmlns:cx6="http://schemas.microsoft.com/office/drawing/2016/5/12/chartex" xmlns:cx7="http://schemas.microsoft.com/office/drawing/2016/5/13/chartex" xmlns:cx8="http://schemas.microsoft.com/office/drawing/2016/5/14/chartex" xmlns:mc="http://schemas.openxmlformats.org/markup-compatibility/2006" xmlns:aink="http://schemas.microsoft.com/office/drawing/2016/ink" xmlns:am3d="http://schemas.microsoft.com/office/drawing/2017/model3d" xmlns:o="urn:schemas-microsoft-com:office:office" xmlns:r="http://schemas.openxmlformats.org/officeDocument/2006/relationships" xmlns:m="http://schemas.openxmlformats.org/officeDocument/2006/math" xmlns:v="urn:schemas-microsoft-com:vml" xmlns:wp14="http://schemas.microsoft.com/office/word/2010/wordprocessingDrawing" xmlns:wp="http://schemas.openxmlformats.org/drawingml/2006/wordprocessingDrawing" xmlns:w10="urn:schemas-microsoft-com:office:word" xmlns:w="http://schemas.openxmlformats.org/wordprocessingml/2006/main" xmlns:w14="http://schemas.microsoft.com/office/word/2010/wordml" xmlns:w15="http://schemas.microsoft.com/office/word/2012/wordml" xmlns:w16cex="http://schemas.microsoft.com/office/word/2018/wordml/cex" xmlns:w16cid="http://schemas.microsoft.com/office/word/2016/wordml/cid" xmlns:w16="http://schemas.microsoft.com/office/word/2018/wordml" xmlns:w16se="http://schemas.microsoft.com/office/word/2015/wordml/symex" xmlns:wpg="http://schemas.microsoft.com/office/word/2010/wordprocessingGroup" xmlns:wpi="http://schemas.microsoft.com/office/word/2010/wordprocessingInk" xmlns:wne="http://schemas.microsoft.com/office/word/2006/wordml" xmlns:wps="http://schemas.microsoft.com/office/word/2010/wordprocessingShape" mc:Ignorable="w14 w15 w16se w16cid w16 w16cex wp14">
   <w:p>
     <w:pPr>
       <w:pStyle w:val="a7"/>
@@ -13670,7 +14518,7 @@
 </file>
 
 <file path=word/footnotes.xml><?xml version="1.0" encoding="utf-8"?>
-<w:footnotes xmlns:wpc="http://schemas.microsoft.com/office/word/2010/wordprocessingCanvas" xmlns:cx="http://schemas.microsoft.com/office/drawing/2014/chartex" xmlns:cx1="http://schemas.microsoft.com/office/drawing/2015/9/8/chartex" xmlns:cx2="http://schemas.microsoft.com/office/drawing/2015/10/21/chartex" xmlns:cx3="http://schemas.microsoft.com/office/drawing/2016/5/9/chartex" xmlns:cx4="http://schemas.microsoft.com/office/drawing/2016/5/10/chartex" xmlns:cx5="http://schemas.microsoft.com/office/drawing/2016/5/11/chartex" xmlns:cx6="http://schemas.microsoft.com/office/drawing/2016/5/12/chartex" xmlns:cx7="http://schemas.microsoft.com/office/drawing/2016/5/13/chartex" xmlns:cx8="http://schemas.microsoft.com/office/drawing/2016/5/14/chartex" xmlns:mc="http://schemas.openxmlformats.org/markup-compatibility/2006" xmlns:aink="http://schemas.microsoft.com/office/drawing/2016/ink" xmlns:am3d="http://schemas.microsoft.com/office/drawing/2017/model3d" xmlns:o="urn:schemas-microsoft-com:office:office" xmlns:r="http://schemas.openxmlformats.org/officeDocument/2006/relationships" xmlns:m="http://schemas.openxmlformats.org/officeDocument/2006/math" xmlns:v="urn:schemas-microsoft-com:vml" xmlns:wp14="http://schemas.microsoft.com/office/word/2010/wordprocessingDrawing" xmlns:wp="http://schemas.openxmlformats.org/drawingml/2006/wordprocessingDrawing" xmlns:w10="urn:schemas-microsoft-com:office:word" xmlns:w="http://schemas.openxmlformats.org/wordprocessingml/2006/main" xmlns:w14="http://schemas.microsoft.com/office/word/2010/wordml" xmlns:w15="http://schemas.microsoft.com/office/word/2012/wordml" xmlns:w16cid="http://schemas.microsoft.com/office/word/2016/wordml/cid" xmlns:w16se="http://schemas.microsoft.com/office/word/2015/wordml/symex" xmlns:wpg="http://schemas.microsoft.com/office/word/2010/wordprocessingGroup" xmlns:wpi="http://schemas.microsoft.com/office/word/2010/wordprocessingInk" xmlns:wne="http://schemas.microsoft.com/office/word/2006/wordml" xmlns:wps="http://schemas.microsoft.com/office/word/2010/wordprocessingShape" mc:Ignorable="w14 w15 w16se w16cid wp14">
+<w:footnotes xmlns:wpc="http://schemas.microsoft.com/office/word/2010/wordprocessingCanvas" xmlns:cx="http://schemas.microsoft.com/office/drawing/2014/chartex" xmlns:cx1="http://schemas.microsoft.com/office/drawing/2015/9/8/chartex" xmlns:cx2="http://schemas.microsoft.com/office/drawing/2015/10/21/chartex" xmlns:cx3="http://schemas.microsoft.com/office/drawing/2016/5/9/chartex" xmlns:cx4="http://schemas.microsoft.com/office/drawing/2016/5/10/chartex" xmlns:cx5="http://schemas.microsoft.com/office/drawing/2016/5/11/chartex" xmlns:cx6="http://schemas.microsoft.com/office/drawing/2016/5/12/chartex" xmlns:cx7="http://schemas.microsoft.com/office/drawing/2016/5/13/chartex" xmlns:cx8="http://schemas.microsoft.com/office/drawing/2016/5/14/chartex" xmlns:mc="http://schemas.openxmlformats.org/markup-compatibility/2006" xmlns:aink="http://schemas.microsoft.com/office/drawing/2016/ink" xmlns:am3d="http://schemas.microsoft.com/office/drawing/2017/model3d" xmlns:o="urn:schemas-microsoft-com:office:office" xmlns:r="http://schemas.openxmlformats.org/officeDocument/2006/relationships" xmlns:m="http://schemas.openxmlformats.org/officeDocument/2006/math" xmlns:v="urn:schemas-microsoft-com:vml" xmlns:wp14="http://schemas.microsoft.com/office/word/2010/wordprocessingDrawing" xmlns:wp="http://schemas.openxmlformats.org/drawingml/2006/wordprocessingDrawing" xmlns:w10="urn:schemas-microsoft-com:office:word" xmlns:w="http://schemas.openxmlformats.org/wordprocessingml/2006/main" xmlns:w14="http://schemas.microsoft.com/office/word/2010/wordml" xmlns:w15="http://schemas.microsoft.com/office/word/2012/wordml" xmlns:w16cex="http://schemas.microsoft.com/office/word/2018/wordml/cex" xmlns:w16cid="http://schemas.microsoft.com/office/word/2016/wordml/cid" xmlns:w16="http://schemas.microsoft.com/office/word/2018/wordml" xmlns:w16se="http://schemas.microsoft.com/office/word/2015/wordml/symex" xmlns:wpg="http://schemas.microsoft.com/office/word/2010/wordprocessingGroup" xmlns:wpi="http://schemas.microsoft.com/office/word/2010/wordprocessingInk" xmlns:wne="http://schemas.microsoft.com/office/word/2006/wordml" xmlns:wps="http://schemas.microsoft.com/office/word/2010/wordprocessingShape" mc:Ignorable="w14 w15 w16se w16cid w16 w16cex wp14">
   <w:footnote w:type="separator" w:id="-1">
     <w:p>
       <w:r>
@@ -13689,7 +14537,7 @@
 </file>
 
 <file path=word/header1.xml><?xml version="1.0" encoding="utf-8"?>
-<w:hdr xmlns:wpc="http://schemas.microsoft.com/office/word/2010/wordprocessingCanvas" xmlns:cx="http://schemas.microsoft.com/office/drawing/2014/chartex" xmlns:cx1="http://schemas.microsoft.com/office/drawing/2015/9/8/chartex" xmlns:cx2="http://schemas.microsoft.com/office/drawing/2015/10/21/chartex" xmlns:cx3="http://schemas.microsoft.com/office/drawing/2016/5/9/chartex" xmlns:cx4="http://schemas.microsoft.com/office/drawing/2016/5/10/chartex" xmlns:cx5="http://schemas.microsoft.com/office/drawing/2016/5/11/chartex" xmlns:cx6="http://schemas.microsoft.com/office/drawing/2016/5/12/chartex" xmlns:cx7="http://schemas.microsoft.com/office/drawing/2016/5/13/chartex" xmlns:cx8="http://schemas.microsoft.com/office/drawing/2016/5/14/chartex" xmlns:mc="http://schemas.openxmlformats.org/markup-compatibility/2006" xmlns:aink="http://schemas.microsoft.com/office/drawing/2016/ink" xmlns:am3d="http://schemas.microsoft.com/office/drawing/2017/model3d" xmlns:o="urn:schemas-microsoft-com:office:office" xmlns:r="http://schemas.openxmlformats.org/officeDocument/2006/relationships" xmlns:m="http://schemas.openxmlformats.org/officeDocument/2006/math" xmlns:v="urn:schemas-microsoft-com:vml" xmlns:wp14="http://schemas.microsoft.com/office/word/2010/wordprocessingDrawing" xmlns:wp="http://schemas.openxmlformats.org/drawingml/2006/wordprocessingDrawing" xmlns:w10="urn:schemas-microsoft-com:office:word" xmlns:w="http://schemas.openxmlformats.org/wordprocessingml/2006/main" xmlns:w14="http://schemas.microsoft.com/office/word/2010/wordml" xmlns:w15="http://schemas.microsoft.com/office/word/2012/wordml" xmlns:w16cid="http://schemas.microsoft.com/office/word/2016/wordml/cid" xmlns:w16se="http://schemas.microsoft.com/office/word/2015/wordml/symex" xmlns:wpg="http://schemas.microsoft.com/office/word/2010/wordprocessingGroup" xmlns:wpi="http://schemas.microsoft.com/office/word/2010/wordprocessingInk" xmlns:wne="http://schemas.microsoft.com/office/word/2006/wordml" xmlns:wps="http://schemas.microsoft.com/office/word/2010/wordprocessingShape" mc:Ignorable="w14 w15 w16se w16cid wp14">
+<w:hdr xmlns:wpc="http://schemas.microsoft.com/office/word/2010/wordprocessingCanvas" xmlns:cx="http://schemas.microsoft.com/office/drawing/2014/chartex" xmlns:cx1="http://schemas.microsoft.com/office/drawing/2015/9/8/chartex" xmlns:cx2="http://schemas.microsoft.com/office/drawing/2015/10/21/chartex" xmlns:cx3="http://schemas.microsoft.com/office/drawing/2016/5/9/chartex" xmlns:cx4="http://schemas.microsoft.com/office/drawing/2016/5/10/chartex" xmlns:cx5="http://schemas.microsoft.com/office/drawing/2016/5/11/chartex" xmlns:cx6="http://schemas.microsoft.com/office/drawing/2016/5/12/chartex" xmlns:cx7="http://schemas.microsoft.com/office/drawing/2016/5/13/chartex" xmlns:cx8="http://schemas.microsoft.com/office/drawing/2016/5/14/chartex" xmlns:mc="http://schemas.openxmlformats.org/markup-compatibility/2006" xmlns:aink="http://schemas.microsoft.com/office/drawing/2016/ink" xmlns:am3d="http://schemas.microsoft.com/office/drawing/2017/model3d" xmlns:o="urn:schemas-microsoft-com:office:office" xmlns:r="http://schemas.openxmlformats.org/officeDocument/2006/relationships" xmlns:m="http://schemas.openxmlformats.org/officeDocument/2006/math" xmlns:v="urn:schemas-microsoft-com:vml" xmlns:wp14="http://schemas.microsoft.com/office/word/2010/wordprocessingDrawing" xmlns:wp="http://schemas.openxmlformats.org/drawingml/2006/wordprocessingDrawing" xmlns:w10="urn:schemas-microsoft-com:office:word" xmlns:w="http://schemas.openxmlformats.org/wordprocessingml/2006/main" xmlns:w14="http://schemas.microsoft.com/office/word/2010/wordml" xmlns:w15="http://schemas.microsoft.com/office/word/2012/wordml" xmlns:w16cex="http://schemas.microsoft.com/office/word/2018/wordml/cex" xmlns:w16cid="http://schemas.microsoft.com/office/word/2016/wordml/cid" xmlns:w16="http://schemas.microsoft.com/office/word/2018/wordml" xmlns:w16se="http://schemas.microsoft.com/office/word/2015/wordml/symex" xmlns:wpg="http://schemas.microsoft.com/office/word/2010/wordprocessingGroup" xmlns:wpi="http://schemas.microsoft.com/office/word/2010/wordprocessingInk" xmlns:wne="http://schemas.microsoft.com/office/word/2006/wordml" xmlns:wps="http://schemas.microsoft.com/office/word/2010/wordprocessingShape" mc:Ignorable="w14 w15 w16se w16cid w16 w16cex wp14">
   <w:p>
     <w:pPr>
       <w:pStyle w:val="a5"/>
@@ -13717,7 +14565,7 @@
 </file>
 
 <file path=word/header2.xml><?xml version="1.0" encoding="utf-8"?>
-<w:hdr xmlns:wpc="http://schemas.microsoft.com/office/word/2010/wordprocessingCanvas" xmlns:cx="http://schemas.microsoft.com/office/drawing/2014/chartex" xmlns:cx1="http://schemas.microsoft.com/office/drawing/2015/9/8/chartex" xmlns:cx2="http://schemas.microsoft.com/office/drawing/2015/10/21/chartex" xmlns:cx3="http://schemas.microsoft.com/office/drawing/2016/5/9/chartex" xmlns:cx4="http://schemas.microsoft.com/office/drawing/2016/5/10/chartex" xmlns:cx5="http://schemas.microsoft.com/office/drawing/2016/5/11/chartex" xmlns:cx6="http://schemas.microsoft.com/office/drawing/2016/5/12/chartex" xmlns:cx7="http://schemas.microsoft.com/office/drawing/2016/5/13/chartex" xmlns:cx8="http://schemas.microsoft.com/office/drawing/2016/5/14/chartex" xmlns:mc="http://schemas.openxmlformats.org/markup-compatibility/2006" xmlns:aink="http://schemas.microsoft.com/office/drawing/2016/ink" xmlns:am3d="http://schemas.microsoft.com/office/drawing/2017/model3d" xmlns:o="urn:schemas-microsoft-com:office:office" xmlns:r="http://schemas.openxmlformats.org/officeDocument/2006/relationships" xmlns:m="http://schemas.openxmlformats.org/officeDocument/2006/math" xmlns:v="urn:schemas-microsoft-com:vml" xmlns:wp14="http://schemas.microsoft.com/office/word/2010/wordprocessingDrawing" xmlns:wp="http://schemas.openxmlformats.org/drawingml/2006/wordprocessingDrawing" xmlns:w10="urn:schemas-microsoft-com:office:word" xmlns:w="http://schemas.openxmlformats.org/wordprocessingml/2006/main" xmlns:w14="http://schemas.microsoft.com/office/word/2010/wordml" xmlns:w15="http://schemas.microsoft.com/office/word/2012/wordml" xmlns:w16cid="http://schemas.microsoft.com/office/word/2016/wordml/cid" xmlns:w16se="http://schemas.microsoft.com/office/word/2015/wordml/symex" xmlns:wpg="http://schemas.microsoft.com/office/word/2010/wordprocessingGroup" xmlns:wpi="http://schemas.microsoft.com/office/word/2010/wordprocessingInk" xmlns:wne="http://schemas.microsoft.com/office/word/2006/wordml" xmlns:wps="http://schemas.microsoft.com/office/word/2010/wordprocessingShape" mc:Ignorable="w14 w15 w16se w16cid wp14">
+<w:hdr xmlns:wpc="http://schemas.microsoft.com/office/word/2010/wordprocessingCanvas" xmlns:cx="http://schemas.microsoft.com/office/drawing/2014/chartex" xmlns:cx1="http://schemas.microsoft.com/office/drawing/2015/9/8/chartex" xmlns:cx2="http://schemas.microsoft.com/office/drawing/2015/10/21/chartex" xmlns:cx3="http://schemas.microsoft.com/office/drawing/2016/5/9/chartex" xmlns:cx4="http://schemas.microsoft.com/office/drawing/2016/5/10/chartex" xmlns:cx5="http://schemas.microsoft.com/office/drawing/2016/5/11/chartex" xmlns:cx6="http://schemas.microsoft.com/office/drawing/2016/5/12/chartex" xmlns:cx7="http://schemas.microsoft.com/office/drawing/2016/5/13/chartex" xmlns:cx8="http://schemas.microsoft.com/office/drawing/2016/5/14/chartex" xmlns:mc="http://schemas.openxmlformats.org/markup-compatibility/2006" xmlns:aink="http://schemas.microsoft.com/office/drawing/2016/ink" xmlns:am3d="http://schemas.microsoft.com/office/drawing/2017/model3d" xmlns:o="urn:schemas-microsoft-com:office:office" xmlns:r="http://schemas.openxmlformats.org/officeDocument/2006/relationships" xmlns:m="http://schemas.openxmlformats.org/officeDocument/2006/math" xmlns:v="urn:schemas-microsoft-com:vml" xmlns:wp14="http://schemas.microsoft.com/office/word/2010/wordprocessingDrawing" xmlns:wp="http://schemas.openxmlformats.org/drawingml/2006/wordprocessingDrawing" xmlns:w10="urn:schemas-microsoft-com:office:word" xmlns:w="http://schemas.openxmlformats.org/wordprocessingml/2006/main" xmlns:w14="http://schemas.microsoft.com/office/word/2010/wordml" xmlns:w15="http://schemas.microsoft.com/office/word/2012/wordml" xmlns:w16cex="http://schemas.microsoft.com/office/word/2018/wordml/cex" xmlns:w16cid="http://schemas.microsoft.com/office/word/2016/wordml/cid" xmlns:w16="http://schemas.microsoft.com/office/word/2018/wordml" xmlns:w16se="http://schemas.microsoft.com/office/word/2015/wordml/symex" xmlns:wpg="http://schemas.microsoft.com/office/word/2010/wordprocessingGroup" xmlns:wpi="http://schemas.microsoft.com/office/word/2010/wordprocessingInk" xmlns:wne="http://schemas.microsoft.com/office/word/2006/wordml" xmlns:wps="http://schemas.microsoft.com/office/word/2010/wordprocessingShape" mc:Ignorable="w14 w15 w16se w16cid w16 w16cex wp14">
   <w:p>
     <w:pPr>
       <w:pStyle w:val="a5"/>
@@ -13745,7 +14593,7 @@
 </file>
 
 <file path=word/header3.xml><?xml version="1.0" encoding="utf-8"?>
-<w:hdr xmlns:wpc="http://schemas.microsoft.com/office/word/2010/wordprocessingCanvas" xmlns:cx="http://schemas.microsoft.com/office/drawing/2014/chartex" xmlns:cx1="http://schemas.microsoft.com/office/drawing/2015/9/8/chartex" xmlns:cx2="http://schemas.microsoft.com/office/drawing/2015/10/21/chartex" xmlns:cx3="http://schemas.microsoft.com/office/drawing/2016/5/9/chartex" xmlns:cx4="http://schemas.microsoft.com/office/drawing/2016/5/10/chartex" xmlns:cx5="http://schemas.microsoft.com/office/drawing/2016/5/11/chartex" xmlns:cx6="http://schemas.microsoft.com/office/drawing/2016/5/12/chartex" xmlns:cx7="http://schemas.microsoft.com/office/drawing/2016/5/13/chartex" xmlns:cx8="http://schemas.microsoft.com/office/drawing/2016/5/14/chartex" xmlns:mc="http://schemas.openxmlformats.org/markup-compatibility/2006" xmlns:aink="http://schemas.microsoft.com/office/drawing/2016/ink" xmlns:am3d="http://schemas.microsoft.com/office/drawing/2017/model3d" xmlns:o="urn:schemas-microsoft-com:office:office" xmlns:r="http://schemas.openxmlformats.org/officeDocument/2006/relationships" xmlns:m="http://schemas.openxmlformats.org/officeDocument/2006/math" xmlns:v="urn:schemas-microsoft-com:vml" xmlns:wp14="http://schemas.microsoft.com/office/word/2010/wordprocessingDrawing" xmlns:wp="http://schemas.openxmlformats.org/drawingml/2006/wordprocessingDrawing" xmlns:w10="urn:schemas-microsoft-com:office:word" xmlns:w="http://schemas.openxmlformats.org/wordprocessingml/2006/main" xmlns:w14="http://schemas.microsoft.com/office/word/2010/wordml" xmlns:w15="http://schemas.microsoft.com/office/word/2012/wordml" xmlns:w16cid="http://schemas.microsoft.com/office/word/2016/wordml/cid" xmlns:w16se="http://schemas.microsoft.com/office/word/2015/wordml/symex" xmlns:wpg="http://schemas.microsoft.com/office/word/2010/wordprocessingGroup" xmlns:wpi="http://schemas.microsoft.com/office/word/2010/wordprocessingInk" xmlns:wne="http://schemas.microsoft.com/office/word/2006/wordml" xmlns:wps="http://schemas.microsoft.com/office/word/2010/wordprocessingShape" mc:Ignorable="w14 w15 w16se w16cid wp14">
+<w:hdr xmlns:wpc="http://schemas.microsoft.com/office/word/2010/wordprocessingCanvas" xmlns:cx="http://schemas.microsoft.com/office/drawing/2014/chartex" xmlns:cx1="http://schemas.microsoft.com/office/drawing/2015/9/8/chartex" xmlns:cx2="http://schemas.microsoft.com/office/drawing/2015/10/21/chartex" xmlns:cx3="http://schemas.microsoft.com/office/drawing/2016/5/9/chartex" xmlns:cx4="http://schemas.microsoft.com/office/drawing/2016/5/10/chartex" xmlns:cx5="http://schemas.microsoft.com/office/drawing/2016/5/11/chartex" xmlns:cx6="http://schemas.microsoft.com/office/drawing/2016/5/12/chartex" xmlns:cx7="http://schemas.microsoft.com/office/drawing/2016/5/13/chartex" xmlns:cx8="http://schemas.microsoft.com/office/drawing/2016/5/14/chartex" xmlns:mc="http://schemas.openxmlformats.org/markup-compatibility/2006" xmlns:aink="http://schemas.microsoft.com/office/drawing/2016/ink" xmlns:am3d="http://schemas.microsoft.com/office/drawing/2017/model3d" xmlns:o="urn:schemas-microsoft-com:office:office" xmlns:r="http://schemas.openxmlformats.org/officeDocument/2006/relationships" xmlns:m="http://schemas.openxmlformats.org/officeDocument/2006/math" xmlns:v="urn:schemas-microsoft-com:vml" xmlns:wp14="http://schemas.microsoft.com/office/word/2010/wordprocessingDrawing" xmlns:wp="http://schemas.openxmlformats.org/drawingml/2006/wordprocessingDrawing" xmlns:w10="urn:schemas-microsoft-com:office:word" xmlns:w="http://schemas.openxmlformats.org/wordprocessingml/2006/main" xmlns:w14="http://schemas.microsoft.com/office/word/2010/wordml" xmlns:w15="http://schemas.microsoft.com/office/word/2012/wordml" xmlns:w16cex="http://schemas.microsoft.com/office/word/2018/wordml/cex" xmlns:w16cid="http://schemas.microsoft.com/office/word/2016/wordml/cid" xmlns:w16="http://schemas.microsoft.com/office/word/2018/wordml" xmlns:w16se="http://schemas.microsoft.com/office/word/2015/wordml/symex" xmlns:wpg="http://schemas.microsoft.com/office/word/2010/wordprocessingGroup" xmlns:wpi="http://schemas.microsoft.com/office/word/2010/wordprocessingInk" xmlns:wne="http://schemas.microsoft.com/office/word/2006/wordml" xmlns:wps="http://schemas.microsoft.com/office/word/2010/wordprocessingShape" mc:Ignorable="w14 w15 w16se w16cid w16 w16cex wp14">
   <w:p>
     <w:pPr>
       <w:pStyle w:val="a5"/>
@@ -13767,7 +14615,7 @@
 </file>
 
 <file path=word/header4.xml><?xml version="1.0" encoding="utf-8"?>
-<w:hdr xmlns:wpc="http://schemas.microsoft.com/office/word/2010/wordprocessingCanvas" xmlns:cx="http://schemas.microsoft.com/office/drawing/2014/chartex" xmlns:cx1="http://schemas.microsoft.com/office/drawing/2015/9/8/chartex" xmlns:cx2="http://schemas.microsoft.com/office/drawing/2015/10/21/chartex" xmlns:cx3="http://schemas.microsoft.com/office/drawing/2016/5/9/chartex" xmlns:cx4="http://schemas.microsoft.com/office/drawing/2016/5/10/chartex" xmlns:cx5="http://schemas.microsoft.com/office/drawing/2016/5/11/chartex" xmlns:cx6="http://schemas.microsoft.com/office/drawing/2016/5/12/chartex" xmlns:cx7="http://schemas.microsoft.com/office/drawing/2016/5/13/chartex" xmlns:cx8="http://schemas.microsoft.com/office/drawing/2016/5/14/chartex" xmlns:mc="http://schemas.openxmlformats.org/markup-compatibility/2006" xmlns:aink="http://schemas.microsoft.com/office/drawing/2016/ink" xmlns:am3d="http://schemas.microsoft.com/office/drawing/2017/model3d" xmlns:o="urn:schemas-microsoft-com:office:office" xmlns:r="http://schemas.openxmlformats.org/officeDocument/2006/relationships" xmlns:m="http://schemas.openxmlformats.org/officeDocument/2006/math" xmlns:v="urn:schemas-microsoft-com:vml" xmlns:wp14="http://schemas.microsoft.com/office/word/2010/wordprocessingDrawing" xmlns:wp="http://schemas.openxmlformats.org/drawingml/2006/wordprocessingDrawing" xmlns:w10="urn:schemas-microsoft-com:office:word" xmlns:w="http://schemas.openxmlformats.org/wordprocessingml/2006/main" xmlns:w14="http://schemas.microsoft.com/office/word/2010/wordml" xmlns:w15="http://schemas.microsoft.com/office/word/2012/wordml" xmlns:w16cid="http://schemas.microsoft.com/office/word/2016/wordml/cid" xmlns:w16se="http://schemas.microsoft.com/office/word/2015/wordml/symex" xmlns:wpg="http://schemas.microsoft.com/office/word/2010/wordprocessingGroup" xmlns:wpi="http://schemas.microsoft.com/office/word/2010/wordprocessingInk" xmlns:wne="http://schemas.microsoft.com/office/word/2006/wordml" xmlns:wps="http://schemas.microsoft.com/office/word/2010/wordprocessingShape" mc:Ignorable="w14 w15 w16se w16cid wp14">
+<w:hdr xmlns:wpc="http://schemas.microsoft.com/office/word/2010/wordprocessingCanvas" xmlns:cx="http://schemas.microsoft.com/office/drawing/2014/chartex" xmlns:cx1="http://schemas.microsoft.com/office/drawing/2015/9/8/chartex" xmlns:cx2="http://schemas.microsoft.com/office/drawing/2015/10/21/chartex" xmlns:cx3="http://schemas.microsoft.com/office/drawing/2016/5/9/chartex" xmlns:cx4="http://schemas.microsoft.com/office/drawing/2016/5/10/chartex" xmlns:cx5="http://schemas.microsoft.com/office/drawing/2016/5/11/chartex" xmlns:cx6="http://schemas.microsoft.com/office/drawing/2016/5/12/chartex" xmlns:cx7="http://schemas.microsoft.com/office/drawing/2016/5/13/chartex" xmlns:cx8="http://schemas.microsoft.com/office/drawing/2016/5/14/chartex" xmlns:mc="http://schemas.openxmlformats.org/markup-compatibility/2006" xmlns:aink="http://schemas.microsoft.com/office/drawing/2016/ink" xmlns:am3d="http://schemas.microsoft.com/office/drawing/2017/model3d" xmlns:o="urn:schemas-microsoft-com:office:office" xmlns:r="http://schemas.openxmlformats.org/officeDocument/2006/relationships" xmlns:m="http://schemas.openxmlformats.org/officeDocument/2006/math" xmlns:v="urn:schemas-microsoft-com:vml" xmlns:wp14="http://schemas.microsoft.com/office/word/2010/wordprocessingDrawing" xmlns:wp="http://schemas.openxmlformats.org/drawingml/2006/wordprocessingDrawing" xmlns:w10="urn:schemas-microsoft-com:office:word" xmlns:w="http://schemas.openxmlformats.org/wordprocessingml/2006/main" xmlns:w14="http://schemas.microsoft.com/office/word/2010/wordml" xmlns:w15="http://schemas.microsoft.com/office/word/2012/wordml" xmlns:w16cex="http://schemas.microsoft.com/office/word/2018/wordml/cex" xmlns:w16cid="http://schemas.microsoft.com/office/word/2016/wordml/cid" xmlns:w16="http://schemas.microsoft.com/office/word/2018/wordml" xmlns:w16se="http://schemas.microsoft.com/office/word/2015/wordml/symex" xmlns:wpg="http://schemas.microsoft.com/office/word/2010/wordprocessingGroup" xmlns:wpi="http://schemas.microsoft.com/office/word/2010/wordprocessingInk" xmlns:wne="http://schemas.microsoft.com/office/word/2006/wordml" xmlns:wps="http://schemas.microsoft.com/office/word/2010/wordprocessingShape" mc:Ignorable="w14 w15 w16se w16cid w16 w16cex wp14">
   <w:p>
     <w:pPr>
       <w:pStyle w:val="a5"/>
@@ -13777,7 +14625,7 @@
 </file>
 
 <file path=word/header5.xml><?xml version="1.0" encoding="utf-8"?>
-<w:hdr xmlns:wpc="http://schemas.microsoft.com/office/word/2010/wordprocessingCanvas" xmlns:cx="http://schemas.microsoft.com/office/drawing/2014/chartex" xmlns:cx1="http://schemas.microsoft.com/office/drawing/2015/9/8/chartex" xmlns:cx2="http://schemas.microsoft.com/office/drawing/2015/10/21/chartex" xmlns:cx3="http://schemas.microsoft.com/office/drawing/2016/5/9/chartex" xmlns:cx4="http://schemas.microsoft.com/office/drawing/2016/5/10/chartex" xmlns:cx5="http://schemas.microsoft.com/office/drawing/2016/5/11/chartex" xmlns:cx6="http://schemas.microsoft.com/office/drawing/2016/5/12/chartex" xmlns:cx7="http://schemas.microsoft.com/office/drawing/2016/5/13/chartex" xmlns:cx8="http://schemas.microsoft.com/office/drawing/2016/5/14/chartex" xmlns:mc="http://schemas.openxmlformats.org/markup-compatibility/2006" xmlns:aink="http://schemas.microsoft.com/office/drawing/2016/ink" xmlns:am3d="http://schemas.microsoft.com/office/drawing/2017/model3d" xmlns:o="urn:schemas-microsoft-com:office:office" xmlns:r="http://schemas.openxmlformats.org/officeDocument/2006/relationships" xmlns:m="http://schemas.openxmlformats.org/officeDocument/2006/math" xmlns:v="urn:schemas-microsoft-com:vml" xmlns:wp14="http://schemas.microsoft.com/office/word/2010/wordprocessingDrawing" xmlns:wp="http://schemas.openxmlformats.org/drawingml/2006/wordprocessingDrawing" xmlns:w10="urn:schemas-microsoft-com:office:word" xmlns:w="http://schemas.openxmlformats.org/wordprocessingml/2006/main" xmlns:w14="http://schemas.microsoft.com/office/word/2010/wordml" xmlns:w15="http://schemas.microsoft.com/office/word/2012/wordml" xmlns:w16cid="http://schemas.microsoft.com/office/word/2016/wordml/cid" xmlns:w16se="http://schemas.microsoft.com/office/word/2015/wordml/symex" xmlns:wpg="http://schemas.microsoft.com/office/word/2010/wordprocessingGroup" xmlns:wpi="http://schemas.microsoft.com/office/word/2010/wordprocessingInk" xmlns:wne="http://schemas.microsoft.com/office/word/2006/wordml" xmlns:wps="http://schemas.microsoft.com/office/word/2010/wordprocessingShape" mc:Ignorable="w14 w15 w16se w16cid wp14">
+<w:hdr xmlns:wpc="http://schemas.microsoft.com/office/word/2010/wordprocessingCanvas" xmlns:cx="http://schemas.microsoft.com/office/drawing/2014/chartex" xmlns:cx1="http://schemas.microsoft.com/office/drawing/2015/9/8/chartex" xmlns:cx2="http://schemas.microsoft.com/office/drawing/2015/10/21/chartex" xmlns:cx3="http://schemas.microsoft.com/office/drawing/2016/5/9/chartex" xmlns:cx4="http://schemas.microsoft.com/office/drawing/2016/5/10/chartex" xmlns:cx5="http://schemas.microsoft.com/office/drawing/2016/5/11/chartex" xmlns:cx6="http://schemas.microsoft.com/office/drawing/2016/5/12/chartex" xmlns:cx7="http://schemas.microsoft.com/office/drawing/2016/5/13/chartex" xmlns:cx8="http://schemas.microsoft.com/office/drawing/2016/5/14/chartex" xmlns:mc="http://schemas.openxmlformats.org/markup-compatibility/2006" xmlns:aink="http://schemas.microsoft.com/office/drawing/2016/ink" xmlns:am3d="http://schemas.microsoft.com/office/drawing/2017/model3d" xmlns:o="urn:schemas-microsoft-com:office:office" xmlns:r="http://schemas.openxmlformats.org/officeDocument/2006/relationships" xmlns:m="http://schemas.openxmlformats.org/officeDocument/2006/math" xmlns:v="urn:schemas-microsoft-com:vml" xmlns:wp14="http://schemas.microsoft.com/office/word/2010/wordprocessingDrawing" xmlns:wp="http://schemas.openxmlformats.org/drawingml/2006/wordprocessingDrawing" xmlns:w10="urn:schemas-microsoft-com:office:word" xmlns:w="http://schemas.openxmlformats.org/wordprocessingml/2006/main" xmlns:w14="http://schemas.microsoft.com/office/word/2010/wordml" xmlns:w15="http://schemas.microsoft.com/office/word/2012/wordml" xmlns:w16cex="http://schemas.microsoft.com/office/word/2018/wordml/cex" xmlns:w16cid="http://schemas.microsoft.com/office/word/2016/wordml/cid" xmlns:w16="http://schemas.microsoft.com/office/word/2018/wordml" xmlns:w16se="http://schemas.microsoft.com/office/word/2015/wordml/symex" xmlns:wpg="http://schemas.microsoft.com/office/word/2010/wordprocessingGroup" xmlns:wpi="http://schemas.microsoft.com/office/word/2010/wordprocessingInk" xmlns:wne="http://schemas.microsoft.com/office/word/2006/wordml" xmlns:wps="http://schemas.microsoft.com/office/word/2010/wordprocessingShape" mc:Ignorable="w14 w15 w16se w16cid w16 w16cex wp14">
   <w:p>
     <w:pPr>
       <w:pStyle w:val="a5"/>
@@ -13787,7 +14635,7 @@
 </file>
 
 <file path=word/numbering.xml><?xml version="1.0" encoding="utf-8"?>
-<w:numbering xmlns:wpc="http://schemas.microsoft.com/office/word/2010/wordprocessingCanvas" xmlns:cx="http://schemas.microsoft.com/office/drawing/2014/chartex" xmlns:cx1="http://schemas.microsoft.com/office/drawing/2015/9/8/chartex" xmlns:cx2="http://schemas.microsoft.com/office/drawing/2015/10/21/chartex" xmlns:cx3="http://schemas.microsoft.com/office/drawing/2016/5/9/chartex" xmlns:cx4="http://schemas.microsoft.com/office/drawing/2016/5/10/chartex" xmlns:cx5="http://schemas.microsoft.com/office/drawing/2016/5/11/chartex" xmlns:cx6="http://schemas.microsoft.com/office/drawing/2016/5/12/chartex" xmlns:cx7="http://schemas.microsoft.com/office/drawing/2016/5/13/chartex" xmlns:cx8="http://schemas.microsoft.com/office/drawing/2016/5/14/chartex" xmlns:mc="http://schemas.openxmlformats.org/markup-compatibility/2006" xmlns:aink="http://schemas.microsoft.com/office/drawing/2016/ink" xmlns:am3d="http://schemas.microsoft.com/office/drawing/2017/model3d" xmlns:o="urn:schemas-microsoft-com:office:office" xmlns:r="http://schemas.openxmlformats.org/officeDocument/2006/relationships" xmlns:m="http://schemas.openxmlformats.org/officeDocument/2006/math" xmlns:v="urn:schemas-microsoft-com:vml" xmlns:wp14="http://schemas.microsoft.com/office/word/2010/wordprocessingDrawing" xmlns:wp="http://schemas.openxmlformats.org/drawingml/2006/wordprocessingDrawing" xmlns:w10="urn:schemas-microsoft-com:office:word" xmlns:w="http://schemas.openxmlformats.org/wordprocessingml/2006/main" xmlns:w14="http://schemas.microsoft.com/office/word/2010/wordml" xmlns:w15="http://schemas.microsoft.com/office/word/2012/wordml" xmlns:w16cid="http://schemas.microsoft.com/office/word/2016/wordml/cid" xmlns:w16se="http://schemas.microsoft.com/office/word/2015/wordml/symex" xmlns:wpg="http://schemas.microsoft.com/office/word/2010/wordprocessingGroup" xmlns:wpi="http://schemas.microsoft.com/office/word/2010/wordprocessingInk" xmlns:wne="http://schemas.microsoft.com/office/word/2006/wordml" xmlns:wps="http://schemas.microsoft.com/office/word/2010/wordprocessingShape" mc:Ignorable="w14 w15 w16se w16cid wp14">
+<w:numbering xmlns:wpc="http://schemas.microsoft.com/office/word/2010/wordprocessingCanvas" xmlns:cx="http://schemas.microsoft.com/office/drawing/2014/chartex" xmlns:cx1="http://schemas.microsoft.com/office/drawing/2015/9/8/chartex" xmlns:cx2="http://schemas.microsoft.com/office/drawing/2015/10/21/chartex" xmlns:cx3="http://schemas.microsoft.com/office/drawing/2016/5/9/chartex" xmlns:cx4="http://schemas.microsoft.com/office/drawing/2016/5/10/chartex" xmlns:cx5="http://schemas.microsoft.com/office/drawing/2016/5/11/chartex" xmlns:cx6="http://schemas.microsoft.com/office/drawing/2016/5/12/chartex" xmlns:cx7="http://schemas.microsoft.com/office/drawing/2016/5/13/chartex" xmlns:cx8="http://schemas.microsoft.com/office/drawing/2016/5/14/chartex" xmlns:mc="http://schemas.openxmlformats.org/markup-compatibility/2006" xmlns:aink="http://schemas.microsoft.com/office/drawing/2016/ink" xmlns:am3d="http://schemas.microsoft.com/office/drawing/2017/model3d" xmlns:o="urn:schemas-microsoft-com:office:office" xmlns:r="http://schemas.openxmlformats.org/officeDocument/2006/relationships" xmlns:m="http://schemas.openxmlformats.org/officeDocument/2006/math" xmlns:v="urn:schemas-microsoft-com:vml" xmlns:wp14="http://schemas.microsoft.com/office/word/2010/wordprocessingDrawing" xmlns:wp="http://schemas.openxmlformats.org/drawingml/2006/wordprocessingDrawing" xmlns:w10="urn:schemas-microsoft-com:office:word" xmlns:w="http://schemas.openxmlformats.org/wordprocessingml/2006/main" xmlns:w14="http://schemas.microsoft.com/office/word/2010/wordml" xmlns:w15="http://schemas.microsoft.com/office/word/2012/wordml" xmlns:w16cex="http://schemas.microsoft.com/office/word/2018/wordml/cex" xmlns:w16cid="http://schemas.microsoft.com/office/word/2016/wordml/cid" xmlns:w16="http://schemas.microsoft.com/office/word/2018/wordml" xmlns:w16se="http://schemas.microsoft.com/office/word/2015/wordml/symex" xmlns:wpg="http://schemas.microsoft.com/office/word/2010/wordprocessingGroup" xmlns:wpi="http://schemas.microsoft.com/office/word/2010/wordprocessingInk" xmlns:wne="http://schemas.microsoft.com/office/word/2006/wordml" xmlns:wps="http://schemas.microsoft.com/office/word/2010/wordprocessingShape" mc:Ignorable="w14 w15 w16se w16cid w16 w16cex wp14">
   <w:abstractNum w:abstractNumId="0" w15:restartNumberingAfterBreak="0">
     <w:nsid w:val="042F1CAE"/>
     <w:multiLevelType w:val="multilevel"/>
@@ -14092,7 +14940,7 @@
 </file>
 
 <file path=word/styles.xml><?xml version="1.0" encoding="utf-8"?>
-<w:styles xmlns:mc="http://schemas.openxmlformats.org/markup-compatibility/2006" xmlns:r="http://schemas.openxmlformats.org/officeDocument/2006/relationships" xmlns:w="http://schemas.openxmlformats.org/wordprocessingml/2006/main" xmlns:w14="http://schemas.microsoft.com/office/word/2010/wordml" xmlns:w15="http://schemas.microsoft.com/office/word/2012/wordml" xmlns:w16cid="http://schemas.microsoft.com/office/word/2016/wordml/cid" xmlns:w16se="http://schemas.microsoft.com/office/word/2015/wordml/symex" mc:Ignorable="w14 w15 w16se w16cid">
+<w:styles xmlns:mc="http://schemas.openxmlformats.org/markup-compatibility/2006" xmlns:r="http://schemas.openxmlformats.org/officeDocument/2006/relationships" xmlns:w="http://schemas.openxmlformats.org/wordprocessingml/2006/main" xmlns:w14="http://schemas.microsoft.com/office/word/2010/wordml" xmlns:w15="http://schemas.microsoft.com/office/word/2012/wordml" xmlns:w16cex="http://schemas.microsoft.com/office/word/2018/wordml/cex" xmlns:w16cid="http://schemas.microsoft.com/office/word/2016/wordml/cid" xmlns:w16="http://schemas.microsoft.com/office/word/2018/wordml" xmlns:w16se="http://schemas.microsoft.com/office/word/2015/wordml/symex" mc:Ignorable="w14 w15 w16se w16cid w16 w16cex">
   <w:docDefaults>
     <w:rPrDefault>
       <w:rPr>
@@ -14567,7 +15415,6 @@
   <w:style w:type="character" w:default="1" w:styleId="a0">
     <w:name w:val="Default Paragraph Font"/>
     <w:uiPriority w:val="1"/>
-    <w:semiHidden/>
     <w:unhideWhenUsed/>
   </w:style>
   <w:style w:type="table" w:default="1" w:styleId="a1">
@@ -14886,6 +15733,18 @@
       <w:szCs w:val="22"/>
     </w:rPr>
   </w:style>
+  <w:style w:type="character" w:styleId="ae">
+    <w:name w:val="Unresolved Mention"/>
+    <w:basedOn w:val="a0"/>
+    <w:uiPriority w:val="99"/>
+    <w:semiHidden/>
+    <w:unhideWhenUsed/>
+    <w:rsid w:val="001B129B"/>
+    <w:rPr>
+      <w:color w:val="605E5C"/>
+      <w:shd w:val="clear" w:color="auto" w:fill="E1DFDD"/>
+    </w:rPr>
+  </w:style>
 </w:styles>
 </file>
 
@@ -15179,7 +16038,7 @@
 </file>
 
 <file path=customXml/itemProps1.xml><?xml version="1.0" encoding="utf-8"?>
-<ds:datastoreItem xmlns:ds="http://schemas.openxmlformats.org/officeDocument/2006/customXml" ds:itemID="{9466B1EE-8073-47D4-A79D-ADA32AF767C6}">
+<ds:datastoreItem xmlns:ds="http://schemas.openxmlformats.org/officeDocument/2006/customXml" ds:itemID="{B50617AD-15A4-4070-9B31-6D3D0F72345A}">
   <ds:schemaRefs>
     <ds:schemaRef ds:uri="http://schemas.openxmlformats.org/officeDocument/2006/bibliography"/>
   </ds:schemaRefs>

</xml_diff>

<commit_message>
5th commit 0423 2.3.2
</commit_message>
<xml_diff>
--- a/1613491330王嘉玮_毕业论文.docx
+++ b/1613491330王嘉玮_毕业论文.docx
@@ -7588,9 +7588,6 @@
     <w:p>
       <w:pPr>
         <w:pStyle w:val="11"/>
-        <w:rPr>
-          <w:rFonts w:hint="eastAsia"/>
-        </w:rPr>
       </w:pPr>
       <w:r>
         <w:rPr>
@@ -7609,6 +7606,188 @@
           <w:rFonts w:hint="eastAsia"/>
         </w:rPr>
         <w:t>系统分析：</w:t>
+      </w:r>
+      <w:r>
+        <w:rPr>
+          <w:rFonts w:hint="eastAsia"/>
+        </w:rPr>
+        <w:t>运用业务流程图（</w:t>
+      </w:r>
+      <w:r>
+        <w:rPr>
+          <w:rFonts w:hint="eastAsia"/>
+        </w:rPr>
+        <w:t>B</w:t>
+      </w:r>
+      <w:r>
+        <w:t>FD</w:t>
+      </w:r>
+      <w:r>
+        <w:rPr>
+          <w:rFonts w:hint="eastAsia"/>
+        </w:rPr>
+        <w:t>）和数据流程图（</w:t>
+      </w:r>
+      <w:r>
+        <w:rPr>
+          <w:rFonts w:hint="eastAsia"/>
+        </w:rPr>
+        <w:t>D</w:t>
+      </w:r>
+      <w:r>
+        <w:t>FD</w:t>
+      </w:r>
+      <w:r>
+        <w:rPr>
+          <w:rFonts w:hint="eastAsia"/>
+        </w:rPr>
+        <w:t>）对系统进一步分析，绘制</w:t>
+      </w:r>
+      <w:r>
+        <w:rPr>
+          <w:rFonts w:hint="eastAsia"/>
+        </w:rPr>
+        <w:t>E</w:t>
+      </w:r>
+      <w:r>
+        <w:t>-R</w:t>
+      </w:r>
+      <w:r>
+        <w:rPr>
+          <w:rFonts w:hint="eastAsia"/>
+        </w:rPr>
+        <w:t>图和数据字典。</w:t>
+      </w:r>
+    </w:p>
+    <w:p>
+      <w:pPr>
+        <w:pStyle w:val="11"/>
+      </w:pPr>
+      <w:r>
+        <w:rPr>
+          <w:rFonts w:hint="eastAsia"/>
+        </w:rPr>
+        <w:t>第五章</w:t>
+      </w:r>
+      <w:r>
+        <w:rPr>
+          <w:rFonts w:hint="eastAsia"/>
+        </w:rPr>
+        <w:t xml:space="preserve"> </w:t>
+      </w:r>
+      <w:r>
+        <w:rPr>
+          <w:rFonts w:hint="eastAsia"/>
+        </w:rPr>
+        <w:t>系统设计：根据系统业务模块设计系统功能，根据</w:t>
+      </w:r>
+      <w:r>
+        <w:t>E-R</w:t>
+      </w:r>
+      <w:r>
+        <w:rPr>
+          <w:rFonts w:hint="eastAsia"/>
+        </w:rPr>
+        <w:t>图、</w:t>
+      </w:r>
+      <w:r>
+        <w:rPr>
+          <w:rFonts w:hint="eastAsia"/>
+        </w:rPr>
+        <w:t>U</w:t>
+      </w:r>
+      <w:r>
+        <w:t>/C</w:t>
+      </w:r>
+      <w:r>
+        <w:rPr>
+          <w:rFonts w:hint="eastAsia"/>
+        </w:rPr>
+        <w:t>矩阵等结果设计数据库，并以此为根据进行代码编写，完成整体电动汽车充电</w:t>
+      </w:r>
+      <w:proofErr w:type="gramStart"/>
+      <w:r>
+        <w:rPr>
+          <w:rFonts w:hint="eastAsia"/>
+        </w:rPr>
+        <w:t>桩管理</w:t>
+      </w:r>
+      <w:proofErr w:type="gramEnd"/>
+      <w:r>
+        <w:rPr>
+          <w:rFonts w:hint="eastAsia"/>
+        </w:rPr>
+        <w:t>平台的开发。</w:t>
+      </w:r>
+    </w:p>
+    <w:p>
+      <w:pPr>
+        <w:pStyle w:val="11"/>
+      </w:pPr>
+      <w:r>
+        <w:rPr>
+          <w:rFonts w:hint="eastAsia"/>
+        </w:rPr>
+        <w:t>第六章</w:t>
+      </w:r>
+      <w:r>
+        <w:rPr>
+          <w:rFonts w:hint="eastAsia"/>
+        </w:rPr>
+        <w:t xml:space="preserve"> </w:t>
+      </w:r>
+      <w:r>
+        <w:rPr>
+          <w:rFonts w:hint="eastAsia"/>
+        </w:rPr>
+        <w:t>系统实施：介绍</w:t>
+      </w:r>
+      <w:r>
+        <w:rPr>
+          <w:rFonts w:hint="eastAsia"/>
+        </w:rPr>
+        <w:t>web</w:t>
+      </w:r>
+      <w:r>
+        <w:rPr>
+          <w:rFonts w:hint="eastAsia"/>
+        </w:rPr>
+        <w:t>端的</w:t>
+      </w:r>
+      <w:r>
+        <w:t>UI</w:t>
+      </w:r>
+      <w:r>
+        <w:rPr>
+          <w:rFonts w:hint="eastAsia"/>
+        </w:rPr>
+        <w:t>设计，以及系统具体实施的操作步骤和结果。</w:t>
+      </w:r>
+    </w:p>
+    <w:p>
+      <w:pPr>
+        <w:pStyle w:val="11"/>
+        <w:rPr>
+          <w:rFonts w:hint="eastAsia"/>
+        </w:rPr>
+      </w:pPr>
+      <w:r>
+        <w:rPr>
+          <w:rFonts w:hint="eastAsia"/>
+        </w:rPr>
+        <w:t>第七章</w:t>
+      </w:r>
+      <w:r>
+        <w:rPr>
+          <w:rFonts w:hint="eastAsia"/>
+        </w:rPr>
+        <w:t xml:space="preserve"> </w:t>
+      </w:r>
+      <w:r>
+        <w:rPr>
+          <w:rFonts w:hint="eastAsia"/>
+        </w:rPr>
+        <w:t>总结和展望：对系统实施状况进行评价，从实际运作角度分析此系统的优劣势，并对未来要做出的改进和可能的拓展提出意见。</w:t>
       </w:r>
     </w:p>
     <w:p>
@@ -7665,131 +7844,29 @@
         </w:rPr>
         <w:t xml:space="preserve">  </w:t>
       </w:r>
-      <w:r>
-        <w:rPr>
-          <w:rFonts w:hint="eastAsia"/>
-        </w:rPr>
-        <w:t>论文</w:t>
-      </w:r>
-      <w:r>
-        <w:rPr>
-          <w:rFonts w:hint="eastAsia"/>
-        </w:rPr>
-        <w:t>的格式要求</w:t>
-      </w:r>
       <w:bookmarkEnd w:id="53"/>
       <w:bookmarkEnd w:id="54"/>
       <w:bookmarkEnd w:id="55"/>
       <w:bookmarkEnd w:id="56"/>
       <w:bookmarkEnd w:id="57"/>
       <w:bookmarkEnd w:id="58"/>
-    </w:p>
-    <w:p>
-      <w:pPr>
-        <w:spacing w:line="300" w:lineRule="auto"/>
-        <w:ind w:firstLineChars="200" w:firstLine="480"/>
-      </w:pPr>
-      <w:r>
-        <w:rPr>
-          <w:rFonts w:hint="eastAsia"/>
-        </w:rPr>
-        <w:t>论文的格式要求包括：纸张大小、纸张方向、页边距、板式、文档网格、字体与字号、段落和行距等。</w:t>
-      </w:r>
-    </w:p>
-    <w:p>
-      <w:pPr>
-        <w:spacing w:line="300" w:lineRule="auto"/>
-        <w:ind w:firstLineChars="200" w:firstLine="480"/>
-      </w:pPr>
-      <w:r>
-        <w:rPr>
-          <w:rFonts w:hint="eastAsia"/>
-        </w:rPr>
-        <w:t>建议采用</w:t>
-      </w:r>
-      <w:r>
-        <w:rPr>
-          <w:rFonts w:hint="eastAsia"/>
-        </w:rPr>
-        <w:t>Microsoft Word 2010</w:t>
-      </w:r>
-      <w:r>
-        <w:rPr>
-          <w:rFonts w:hint="eastAsia"/>
-        </w:rPr>
-        <w:t>编排论文。</w:t>
-      </w:r>
-    </w:p>
-    <w:p>
-      <w:pPr>
-        <w:spacing w:line="300" w:lineRule="auto"/>
-        <w:ind w:firstLineChars="200" w:firstLine="480"/>
-      </w:pPr>
-      <w:r>
-        <w:rPr>
-          <w:rFonts w:hint="eastAsia"/>
-        </w:rPr>
-        <w:t>由于论文格式问题非常繁杂，无法将所有设置描述清楚，只能对一些主要的设置做出扼要的说明。一个快捷有效的方法就是把</w:t>
-      </w:r>
-      <w:r>
-        <w:rPr>
-          <w:rFonts w:hint="eastAsia"/>
-        </w:rPr>
-        <w:t>本规范</w:t>
-      </w:r>
-      <w:r>
-        <w:rPr>
-          <w:rFonts w:hint="eastAsia"/>
-        </w:rPr>
-        <w:t>的电子版作为模板。</w:t>
-      </w:r>
-    </w:p>
-    <w:p>
-      <w:pPr>
-        <w:spacing w:line="300" w:lineRule="auto"/>
-        <w:ind w:firstLineChars="200" w:firstLine="480"/>
-      </w:pPr>
-      <w:r>
-        <w:rPr>
-          <w:rFonts w:hint="eastAsia"/>
-        </w:rPr>
-        <w:t>小贴士：论文写作完成后，将论文另存为</w:t>
-      </w:r>
-      <w:r>
-        <w:rPr>
-          <w:rFonts w:hint="eastAsia"/>
-        </w:rPr>
-        <w:t>PDF</w:t>
-      </w:r>
-      <w:r>
-        <w:rPr>
-          <w:rFonts w:hint="eastAsia"/>
-        </w:rPr>
-        <w:t>格式文件，这样打印出来的纸质版论文和电子版几乎相同。</w:t>
-      </w:r>
-    </w:p>
-    <w:p>
-      <w:pPr>
-        <w:spacing w:line="300" w:lineRule="auto"/>
-        <w:ind w:firstLineChars="200" w:firstLine="480"/>
-      </w:pPr>
-      <w:r>
-        <w:rPr>
-          <w:rFonts w:hint="eastAsia"/>
-        </w:rPr>
-        <w:t>论文的格式是按双面打印要求的，所以在打印</w:t>
-      </w:r>
-      <w:r>
-        <w:rPr>
-          <w:rFonts w:hint="eastAsia"/>
-        </w:rPr>
-        <w:t>PDF</w:t>
-      </w:r>
-      <w:r>
-        <w:rPr>
-          <w:rFonts w:hint="eastAsia"/>
-        </w:rPr>
-        <w:t>格式文件时，也应双面打印。</w:t>
+      <w:r>
+        <w:rPr>
+          <w:rFonts w:hint="eastAsia"/>
+        </w:rPr>
+        <w:t>系统</w:t>
+      </w:r>
+      <w:r>
+        <w:rPr>
+          <w:rFonts w:hint="eastAsia"/>
+        </w:rPr>
+        <w:t>理论依据</w:t>
+      </w:r>
+      <w:r>
+        <w:rPr>
+          <w:rFonts w:hint="eastAsia"/>
+        </w:rPr>
+        <w:t>及工具</w:t>
       </w:r>
     </w:p>
     <w:p>
@@ -7797,77 +7874,223 @@
         <w:pStyle w:val="2"/>
         <w:spacing w:before="240" w:after="120"/>
       </w:pPr>
-      <w:bookmarkStart w:id="59" w:name="_Toc373325114"/>
-      <w:bookmarkStart w:id="60" w:name="_Toc373325733"/>
-      <w:bookmarkStart w:id="61" w:name="_Toc373325920"/>
-      <w:bookmarkStart w:id="62" w:name="_Toc373357666"/>
-      <w:bookmarkStart w:id="63" w:name="_Toc373357805"/>
-      <w:bookmarkStart w:id="64" w:name="_Toc375220172"/>
-      <w:r>
-        <w:rPr>
-          <w:rFonts w:hint="eastAsia"/>
-        </w:rPr>
-        <w:t xml:space="preserve">2.1 </w:t>
-      </w:r>
-      <w:r>
-        <w:rPr>
-          <w:rFonts w:hint="eastAsia"/>
-        </w:rPr>
-        <w:t>页面设置</w:t>
-      </w:r>
-      <w:bookmarkEnd w:id="59"/>
-      <w:bookmarkEnd w:id="60"/>
-      <w:bookmarkEnd w:id="61"/>
-      <w:bookmarkEnd w:id="62"/>
-      <w:bookmarkEnd w:id="63"/>
-      <w:bookmarkEnd w:id="64"/>
+      <w:r>
+        <w:rPr>
+          <w:rFonts w:hint="eastAsia"/>
+        </w:rPr>
+        <w:t>2</w:t>
+      </w:r>
+      <w:r>
+        <w:t xml:space="preserve">.1 </w:t>
+      </w:r>
+      <w:r>
+        <w:rPr>
+          <w:rFonts w:hint="eastAsia"/>
+        </w:rPr>
+        <w:t>信息系统</w:t>
+      </w:r>
+      <w:r>
+        <w:rPr>
+          <w:rFonts w:hint="eastAsia"/>
+        </w:rPr>
+        <w:t>理论</w:t>
+      </w:r>
+    </w:p>
+    <w:p>
+      <w:pPr>
+        <w:pStyle w:val="11"/>
+      </w:pPr>
+      <w:r>
+        <w:rPr>
+          <w:rFonts w:hint="eastAsia"/>
+        </w:rPr>
+        <w:t>管理信息系统（</w:t>
+      </w:r>
+      <w:r>
+        <w:rPr>
+          <w:rFonts w:hint="eastAsia"/>
+        </w:rPr>
+        <w:t>Management Information System</w:t>
+      </w:r>
+      <w:r>
+        <w:rPr>
+          <w:rFonts w:hint="eastAsia"/>
+        </w:rPr>
+        <w:t>，简称</w:t>
+      </w:r>
+      <w:r>
+        <w:rPr>
+          <w:rFonts w:hint="eastAsia"/>
+        </w:rPr>
+        <w:t>MIS</w:t>
+      </w:r>
+      <w:r>
+        <w:rPr>
+          <w:rFonts w:hint="eastAsia"/>
+        </w:rPr>
+        <w:t>）是一个以人为主导，利用计算机硬件、软件、网络通信设备以及其他办公设备，进行信息的收集、传输、加工、储存、更新、拓展和维护的系统。</w:t>
+      </w:r>
+      <w:r>
+        <w:rPr>
+          <w:rFonts w:hint="eastAsia"/>
+        </w:rPr>
+        <w:t>作为一个不断发展的新型学科，</w:t>
+      </w:r>
+      <w:r>
+        <w:rPr>
+          <w:rFonts w:hint="eastAsia"/>
+        </w:rPr>
+        <w:t>MIS</w:t>
+      </w:r>
+      <w:r>
+        <w:rPr>
+          <w:rFonts w:hint="eastAsia"/>
+        </w:rPr>
+        <w:t>的定义随着计算机技术和通讯技术的进步也在不断更新，在当前互联网、云计算、大数据等技术火热的当下，普遍认为管理信息系统</w:t>
+      </w:r>
+      <w:r>
+        <w:rPr>
+          <w:rFonts w:hint="eastAsia"/>
+        </w:rPr>
+        <w:t>MIS</w:t>
+      </w:r>
+      <w:r>
+        <w:rPr>
+          <w:rFonts w:hint="eastAsia"/>
+        </w:rPr>
+        <w:t>、是由人和计算机设备或其他信息处理手段、组成并用于管理信息的系统。</w:t>
+      </w:r>
+    </w:p>
+    <w:p>
+      <w:pPr>
+        <w:pStyle w:val="2"/>
+        <w:spacing w:before="240" w:after="120"/>
+      </w:pPr>
+      <w:r>
+        <w:rPr>
+          <w:rFonts w:hint="eastAsia"/>
+        </w:rPr>
+        <w:t>2.</w:t>
+      </w:r>
+      <w:r>
+        <w:rPr>
+          <w:rFonts w:hint="eastAsia"/>
+        </w:rPr>
+        <w:t>2</w:t>
+      </w:r>
+      <w:r>
+        <w:t xml:space="preserve"> </w:t>
+      </w:r>
+      <w:r>
+        <w:rPr>
+          <w:rFonts w:hint="eastAsia"/>
+        </w:rPr>
+        <w:t>信息系统开发方法</w:t>
+      </w:r>
+    </w:p>
+    <w:p>
+      <w:pPr>
+        <w:pStyle w:val="11"/>
+      </w:pPr>
+      <w:r>
+        <w:rPr>
+          <w:rFonts w:hint="eastAsia"/>
+        </w:rPr>
+        <w:t>信息系统的常用开发方法包括结构化方法、原型法、企业系统规划方法、面向对象法等。本文选用的是结构化方法，将以面向对象法作为比较对象，分别阐述两者的特性以及结构化方法在电动汽车充电</w:t>
+      </w:r>
+      <w:proofErr w:type="gramStart"/>
+      <w:r>
+        <w:rPr>
+          <w:rFonts w:hint="eastAsia"/>
+        </w:rPr>
+        <w:t>桩运维管理</w:t>
+      </w:r>
+      <w:proofErr w:type="gramEnd"/>
+      <w:r>
+        <w:rPr>
+          <w:rFonts w:hint="eastAsia"/>
+        </w:rPr>
+        <w:t>平台中的实际应用。</w:t>
+      </w:r>
     </w:p>
     <w:p>
       <w:pPr>
         <w:pStyle w:val="3"/>
         <w:spacing w:before="120"/>
       </w:pPr>
-      <w:bookmarkStart w:id="65" w:name="_Toc373325115"/>
-      <w:bookmarkStart w:id="66" w:name="_Toc373325734"/>
-      <w:bookmarkStart w:id="67" w:name="_Toc373325921"/>
-      <w:bookmarkStart w:id="68" w:name="_Toc373357667"/>
-      <w:bookmarkStart w:id="69" w:name="_Toc373357806"/>
-      <w:bookmarkStart w:id="70" w:name="_Toc375220173"/>
-      <w:r>
-        <w:rPr>
-          <w:rFonts w:hint="eastAsia"/>
-        </w:rPr>
-        <w:t xml:space="preserve">2.1.1 </w:t>
-      </w:r>
-      <w:r>
-        <w:rPr>
-          <w:rFonts w:hint="eastAsia"/>
-        </w:rPr>
-        <w:t>纸张</w:t>
-      </w:r>
-      <w:bookmarkEnd w:id="65"/>
-      <w:bookmarkEnd w:id="66"/>
-      <w:bookmarkEnd w:id="67"/>
-      <w:bookmarkEnd w:id="68"/>
-      <w:bookmarkEnd w:id="69"/>
-      <w:bookmarkEnd w:id="70"/>
-    </w:p>
-    <w:p>
-      <w:pPr>
-        <w:spacing w:line="300" w:lineRule="auto"/>
-        <w:ind w:firstLineChars="200" w:firstLine="480"/>
-      </w:pPr>
-      <w:r>
-        <w:rPr>
-          <w:rFonts w:hint="eastAsia"/>
-        </w:rPr>
-        <w:t>纸张大小：</w:t>
-      </w:r>
-      <w:r>
-        <w:rPr>
-          <w:rFonts w:hint="eastAsia"/>
-        </w:rPr>
-        <w:t>A4</w:t>
+      <w:r>
+        <w:rPr>
+          <w:rFonts w:hint="eastAsia"/>
+        </w:rPr>
+        <w:t>2.2.1</w:t>
+      </w:r>
+      <w:r>
+        <w:t xml:space="preserve"> </w:t>
+      </w:r>
+      <w:r>
+        <w:rPr>
+          <w:rFonts w:hint="eastAsia"/>
+        </w:rPr>
+        <w:t>面向对象方法</w:t>
+      </w:r>
+    </w:p>
+    <w:p>
+      <w:pPr>
+        <w:pStyle w:val="11"/>
+      </w:pPr>
+      <w:r>
+        <w:rPr>
+          <w:rFonts w:hint="eastAsia"/>
+        </w:rPr>
+        <w:t>面向对象方法</w:t>
+      </w:r>
+      <w:r>
+        <w:rPr>
+          <w:rFonts w:hint="eastAsia"/>
+        </w:rPr>
+        <w:t>(Object-Oriented Method</w:t>
+      </w:r>
+      <w:r>
+        <w:rPr>
+          <w:rFonts w:hint="eastAsia"/>
+        </w:rPr>
+        <w:t>，</w:t>
+      </w:r>
+      <w:r>
+        <w:rPr>
+          <w:rFonts w:hint="eastAsia"/>
+        </w:rPr>
+        <w:t>简称</w:t>
+      </w:r>
+      <w:r>
+        <w:rPr>
+          <w:rFonts w:hint="eastAsia"/>
+        </w:rPr>
+        <w:t>OO</w:t>
+      </w:r>
+      <w:r>
+        <w:rPr>
+          <w:rFonts w:hint="eastAsia"/>
+        </w:rPr>
+        <w:t>方法</w:t>
+      </w:r>
+      <w:r>
+        <w:rPr>
+          <w:rFonts w:hint="eastAsia"/>
+        </w:rPr>
+        <w:t>)</w:t>
+      </w:r>
+      <w:r>
+        <w:rPr>
+          <w:rFonts w:hint="eastAsia"/>
+        </w:rPr>
+        <w:t>，是把面向对象的思想应用于软件开发过程中，建立在“对象”概念基础上指导开发活动的方法学。对象是由数据和允许的操作组成的封装体，与客观实体有直接对应关系，一个对象类定义了具有相似性质的一组对象。而继承性是对具有层次关系的类的属性和操作进行共享的一种方式。所谓面向对象就是基于对象概念，以对象为中心，以类和继承为构造机制，来认识、理解、刻画客观世界和设计、构建相应的软件系统</w:t>
+      </w:r>
+      <w:r>
+        <w:rPr>
+          <w:rFonts w:hint="eastAsia"/>
+        </w:rPr>
+        <w:t>【】</w:t>
       </w:r>
       <w:r>
         <w:rPr>
@@ -7878,14 +8101,256 @@
     </w:p>
     <w:p>
       <w:pPr>
-        <w:spacing w:line="300" w:lineRule="auto"/>
-        <w:ind w:firstLineChars="200" w:firstLine="480"/>
-      </w:pPr>
-      <w:r>
-        <w:rPr>
-          <w:rFonts w:hint="eastAsia"/>
-        </w:rPr>
-        <w:t>纸张方向：纵向。</w:t>
+        <w:pStyle w:val="11"/>
+      </w:pPr>
+      <w:r>
+        <w:rPr>
+          <w:rFonts w:hint="eastAsia"/>
+        </w:rPr>
+        <w:t>面向对象方法在开发系统过程中，主张直接从现实世界固有的事物出发构建程序，</w:t>
+      </w:r>
+      <w:r>
+        <w:rPr>
+          <w:rFonts w:hint="eastAsia"/>
+        </w:rPr>
+        <w:t>用现实世界的思维方式描述业务过程。面向对象方法强调的是直接建立代码和显示实体的映射关系，用代码角度的对象直接“翻译”客观事物和业务，并且使对象和对象之间能够如实反映客观属性及关系。</w:t>
+      </w:r>
+    </w:p>
+    <w:p>
+      <w:pPr>
+        <w:pStyle w:val="11"/>
+      </w:pPr>
+      <w:r>
+        <w:rPr>
+          <w:rFonts w:hint="eastAsia"/>
+        </w:rPr>
+        <w:t>该方法的优势在于可以运用人类日常思维方法和原则进行系统开发，加强系统对于不同业务的精确定义和管控。因其继承、多态、封装的特点，可以精确地针对不同对象实例进行定义，所以这种定向分析定向设计地思维方式，更适合强调个性化的系统。</w:t>
+      </w:r>
+    </w:p>
+    <w:p>
+      <w:pPr>
+        <w:pStyle w:val="11"/>
+        <w:rPr>
+          <w:rFonts w:hint="eastAsia"/>
+        </w:rPr>
+      </w:pPr>
+      <w:r>
+        <w:rPr>
+          <w:rFonts w:hint="eastAsia"/>
+        </w:rPr>
+        <w:t>在电动汽车充电</w:t>
+      </w:r>
+      <w:proofErr w:type="gramStart"/>
+      <w:r>
+        <w:rPr>
+          <w:rFonts w:hint="eastAsia"/>
+        </w:rPr>
+        <w:t>桩运维管理</w:t>
+      </w:r>
+      <w:proofErr w:type="gramEnd"/>
+      <w:r>
+        <w:rPr>
+          <w:rFonts w:hint="eastAsia"/>
+        </w:rPr>
+        <w:t>平台中，需要处理大量的订单数据、交易记录、维护任务等工作，并不特别强调不同充电桩或不同客户之间的差异，因此面向对象方法并不适合本文所研究系统的开发。</w:t>
+      </w:r>
+    </w:p>
+    <w:p>
+      <w:pPr>
+        <w:pStyle w:val="3"/>
+        <w:keepNext w:val="0"/>
+        <w:pageBreakBefore/>
+        <w:spacing w:before="120"/>
+      </w:pPr>
+      <w:r>
+        <w:rPr>
+          <w:rFonts w:hint="eastAsia"/>
+        </w:rPr>
+        <w:lastRenderedPageBreak/>
+        <w:t>2.2.</w:t>
+      </w:r>
+      <w:r>
+        <w:rPr>
+          <w:rFonts w:hint="eastAsia"/>
+        </w:rPr>
+        <w:t>2</w:t>
+      </w:r>
+      <w:r>
+        <w:t xml:space="preserve"> </w:t>
+      </w:r>
+      <w:r>
+        <w:rPr>
+          <w:rFonts w:hint="eastAsia"/>
+        </w:rPr>
+        <w:t>结构化方法</w:t>
+      </w:r>
+    </w:p>
+    <w:p>
+      <w:pPr>
+        <w:pStyle w:val="11"/>
+      </w:pPr>
+      <w:r>
+        <w:rPr>
+          <w:rFonts w:hint="eastAsia"/>
+        </w:rPr>
+        <w:t>结构化方法是常见的开发信息系统的方法，包括结构化分析和结构化设计两方面。</w:t>
+      </w:r>
+      <w:r>
+        <w:rPr>
+          <w:rFonts w:hint="eastAsia"/>
+        </w:rPr>
+        <w:t>它一般利用图形表达用户需求，使用的手段主要有数据流图、数据字典、结构化语言、判定表以及判定树等。</w:t>
+      </w:r>
+    </w:p>
+    <w:p>
+      <w:pPr>
+        <w:pStyle w:val="11"/>
+        <w:rPr>
+          <w:rFonts w:hint="eastAsia"/>
+        </w:rPr>
+      </w:pPr>
+      <w:r>
+        <w:rPr>
+          <w:rFonts w:hint="eastAsia"/>
+        </w:rPr>
+        <w:t>结构化分析方法的特点是重视数据在子系统、以及子系统各步骤中的流动过程和转换过程，运用分层数据流程图（</w:t>
+      </w:r>
+      <w:r>
+        <w:rPr>
+          <w:rFonts w:hint="eastAsia"/>
+        </w:rPr>
+        <w:t>D</w:t>
+      </w:r>
+      <w:r>
+        <w:t>FD</w:t>
+      </w:r>
+      <w:r>
+        <w:rPr>
+          <w:rFonts w:hint="eastAsia"/>
+        </w:rPr>
+        <w:t>）分别表示出整个系统、各子系统之间、各子系统内部的数据流的传递以及数据表单的生成。不仅站在数据的角度将物理模型转换为逻辑模型，也为下一步的开发工作提供了人机接口，是现实世界的业务流程和</w:t>
+      </w:r>
+      <w:r>
+        <w:rPr>
+          <w:rFonts w:hint="eastAsia"/>
+        </w:rPr>
+        <w:t>计算机世界数据流程之间的重要转换点。通过分析数据流动，可以明确各表单的实体和属性，以及表单之间的关系，进而推导出</w:t>
+      </w:r>
+      <w:r>
+        <w:rPr>
+          <w:rFonts w:hint="eastAsia"/>
+        </w:rPr>
+        <w:t>E</w:t>
+      </w:r>
+      <w:r>
+        <w:t>-R</w:t>
+      </w:r>
+      <w:r>
+        <w:rPr>
+          <w:rFonts w:hint="eastAsia"/>
+        </w:rPr>
+        <w:t>图，建立数据库。</w:t>
+      </w:r>
+    </w:p>
+    <w:p>
+      <w:pPr>
+        <w:pStyle w:val="11"/>
+      </w:pPr>
+      <w:r>
+        <w:rPr>
+          <w:rFonts w:hint="eastAsia"/>
+        </w:rPr>
+        <w:t>结构化设计方法是一种强调功能模块层次的程序设计方法。它强调的是各个模块之间的相对低的耦合度</w:t>
+      </w:r>
+      <w:r>
+        <w:rPr>
+          <w:rFonts w:hint="eastAsia"/>
+        </w:rPr>
+        <w:t>、尽可能减少模块间的直接数据调用、尽可能避免不同模块对大量数据的共用。这样不仅提升了开发效率，降低了系统中部分功能异常时对其他功能模块的影响，还为后期的维护和拓展新的模块提供便利。</w:t>
+      </w:r>
+    </w:p>
+    <w:p>
+      <w:pPr>
+        <w:pStyle w:val="11"/>
+      </w:pPr>
+      <w:r>
+        <w:rPr>
+          <w:rFonts w:hint="eastAsia"/>
+        </w:rPr>
+        <w:t>不难看出，</w:t>
+      </w:r>
+      <w:r>
+        <w:rPr>
+          <w:rFonts w:hint="eastAsia"/>
+        </w:rPr>
+        <w:t>结构化方法适合开发信息要求明确的管理信息系统。电动汽车充电</w:t>
+      </w:r>
+      <w:proofErr w:type="gramStart"/>
+      <w:r>
+        <w:rPr>
+          <w:rFonts w:hint="eastAsia"/>
+        </w:rPr>
+        <w:t>桩运维管理</w:t>
+      </w:r>
+      <w:proofErr w:type="gramEnd"/>
+      <w:r>
+        <w:rPr>
+          <w:rFonts w:hint="eastAsia"/>
+        </w:rPr>
+        <w:t>平台是以数据</w:t>
+      </w:r>
+      <w:r>
+        <w:rPr>
+          <w:rFonts w:hint="eastAsia"/>
+        </w:rPr>
+        <w:t>流动过程</w:t>
+      </w:r>
+      <w:r>
+        <w:rPr>
+          <w:rFonts w:hint="eastAsia"/>
+        </w:rPr>
+        <w:t>为基础的</w:t>
+      </w:r>
+      <w:r>
+        <w:rPr>
+          <w:rFonts w:hint="eastAsia"/>
+        </w:rPr>
+        <w:t>管理系统，强调数据的收集和处理，功能相对明确和独立，业务过程高度序列化、程式化。因此本文将应用结构化方法分析和设计电动汽车充电</w:t>
+      </w:r>
+      <w:proofErr w:type="gramStart"/>
+      <w:r>
+        <w:rPr>
+          <w:rFonts w:hint="eastAsia"/>
+        </w:rPr>
+        <w:t>桩运维管理</w:t>
+      </w:r>
+      <w:proofErr w:type="gramEnd"/>
+      <w:r>
+        <w:rPr>
+          <w:rFonts w:hint="eastAsia"/>
+        </w:rPr>
+        <w:t>平台。</w:t>
+      </w:r>
+    </w:p>
+    <w:p>
+      <w:pPr>
+        <w:pStyle w:val="2"/>
+        <w:spacing w:before="240" w:after="120"/>
+      </w:pPr>
+      <w:r>
+        <w:rPr>
+          <w:rFonts w:hint="eastAsia"/>
+        </w:rPr>
+        <w:t>2.3</w:t>
+      </w:r>
+      <w:r>
+        <w:t xml:space="preserve"> </w:t>
+      </w:r>
+      <w:r>
+        <w:rPr>
+          <w:rFonts w:hint="eastAsia"/>
+        </w:rPr>
+        <w:t>系统开发环境及工具</w:t>
       </w:r>
     </w:p>
     <w:p>
@@ -7893,125 +8358,434 @@
         <w:pStyle w:val="3"/>
         <w:spacing w:before="120"/>
       </w:pPr>
-      <w:bookmarkStart w:id="71" w:name="_Toc373325116"/>
-      <w:bookmarkStart w:id="72" w:name="_Toc373325735"/>
-      <w:bookmarkStart w:id="73" w:name="_Toc373325922"/>
-      <w:bookmarkStart w:id="74" w:name="_Toc373357668"/>
-      <w:bookmarkStart w:id="75" w:name="_Toc373357807"/>
-      <w:bookmarkStart w:id="76" w:name="_Toc375220174"/>
-      <w:r>
-        <w:rPr>
-          <w:rFonts w:hint="eastAsia"/>
-        </w:rPr>
-        <w:t xml:space="preserve">2.1.2 </w:t>
-      </w:r>
-      <w:r>
-        <w:rPr>
-          <w:rFonts w:hint="eastAsia"/>
-        </w:rPr>
-        <w:t>页边距</w:t>
-      </w:r>
-      <w:bookmarkEnd w:id="71"/>
-      <w:bookmarkEnd w:id="72"/>
-      <w:bookmarkEnd w:id="73"/>
-      <w:bookmarkEnd w:id="74"/>
-      <w:bookmarkEnd w:id="75"/>
-      <w:bookmarkEnd w:id="76"/>
-    </w:p>
-    <w:p>
-      <w:pPr>
-        <w:spacing w:line="300" w:lineRule="auto"/>
-        <w:ind w:firstLineChars="200" w:firstLine="480"/>
-      </w:pPr>
-      <w:r>
-        <w:rPr>
-          <w:rFonts w:hint="eastAsia"/>
-        </w:rPr>
-        <w:t>页边距：上</w:t>
-      </w:r>
-      <w:r>
-        <w:rPr>
-          <w:rFonts w:hint="eastAsia"/>
-        </w:rPr>
-        <w:t>2.5</w:t>
-      </w:r>
-      <w:r>
-        <w:rPr>
-          <w:rFonts w:hint="eastAsia"/>
-        </w:rPr>
-        <w:t>厘米</w:t>
-      </w:r>
-      <w:r>
-        <w:rPr>
-          <w:rFonts w:hint="eastAsia"/>
-        </w:rPr>
-        <w:t>，下</w:t>
-      </w:r>
-      <w:r>
-        <w:rPr>
-          <w:rFonts w:hint="eastAsia"/>
-        </w:rPr>
-        <w:t>2.5</w:t>
-      </w:r>
-      <w:r>
-        <w:rPr>
-          <w:rFonts w:hint="eastAsia"/>
-        </w:rPr>
-        <w:t>厘米</w:t>
-      </w:r>
-      <w:r>
-        <w:rPr>
-          <w:rFonts w:hint="eastAsia"/>
-        </w:rPr>
-        <w:t>，内侧</w:t>
-      </w:r>
-      <w:r>
-        <w:rPr>
-          <w:rFonts w:hint="eastAsia"/>
-        </w:rPr>
-        <w:t>3</w:t>
-      </w:r>
-      <w:r>
-        <w:rPr>
-          <w:rFonts w:hint="eastAsia"/>
-        </w:rPr>
-        <w:t>厘米</w:t>
-      </w:r>
-      <w:r>
-        <w:rPr>
-          <w:rFonts w:hint="eastAsia"/>
-        </w:rPr>
-        <w:t>，外侧</w:t>
-      </w:r>
-      <w:r>
-        <w:rPr>
-          <w:rFonts w:hint="eastAsia"/>
-        </w:rPr>
-        <w:t>2.5</w:t>
-      </w:r>
-      <w:r>
-        <w:rPr>
-          <w:rFonts w:hint="eastAsia"/>
-        </w:rPr>
-        <w:t>厘米</w:t>
-      </w:r>
-      <w:r>
-        <w:rPr>
-          <w:rFonts w:hint="eastAsia"/>
-        </w:rPr>
-        <w:t>。</w:t>
-      </w:r>
-    </w:p>
-    <w:p>
-      <w:pPr>
-        <w:spacing w:line="300" w:lineRule="auto"/>
-        <w:ind w:firstLineChars="200" w:firstLine="480"/>
-      </w:pPr>
-      <w:r>
-        <w:rPr>
-          <w:rFonts w:hint="eastAsia"/>
-        </w:rPr>
-        <w:t>页码范围：对称页边距。</w:t>
+      <w:r>
+        <w:rPr>
+          <w:rFonts w:hint="eastAsia"/>
+        </w:rPr>
+        <w:t>2.3.1</w:t>
+      </w:r>
+      <w:r>
+        <w:t xml:space="preserve"> </w:t>
+      </w:r>
+      <w:r>
+        <w:rPr>
+          <w:rFonts w:hint="eastAsia"/>
+        </w:rPr>
+        <w:t>前端</w:t>
+      </w:r>
+    </w:p>
+    <w:p>
+      <w:pPr>
+        <w:pStyle w:val="11"/>
+      </w:pPr>
+      <w:r>
+        <w:rPr>
+          <w:rFonts w:hint="eastAsia"/>
+        </w:rPr>
+        <w:t>前端即</w:t>
+      </w:r>
+      <w:r>
+        <w:rPr>
+          <w:rFonts w:hint="eastAsia"/>
+        </w:rPr>
+        <w:t>Web</w:t>
+      </w:r>
+      <w:r>
+        <w:rPr>
+          <w:rFonts w:hint="eastAsia"/>
+        </w:rPr>
+        <w:t>端，采用传统的</w:t>
+      </w:r>
+      <w:proofErr w:type="spellStart"/>
+      <w:r>
+        <w:rPr>
+          <w:rFonts w:hint="eastAsia"/>
+        </w:rPr>
+        <w:t>HTML+</w:t>
+      </w:r>
+      <w:r>
+        <w:t>CSS+</w:t>
+      </w:r>
+      <w:r>
+        <w:rPr>
+          <w:rFonts w:hint="eastAsia"/>
+        </w:rPr>
+        <w:t>JavaScript</w:t>
+      </w:r>
+      <w:proofErr w:type="spellEnd"/>
+      <w:r>
+        <w:rPr>
+          <w:rFonts w:hint="eastAsia"/>
+        </w:rPr>
+        <w:t>三种语言对网页整体进行设计和搭建。</w:t>
+      </w:r>
+    </w:p>
+    <w:p>
+      <w:pPr>
+        <w:pStyle w:val="11"/>
+      </w:pPr>
+      <w:r>
+        <w:rPr>
+          <w:rFonts w:hint="eastAsia"/>
+        </w:rPr>
+        <w:t>HTML</w:t>
+      </w:r>
+      <w:r>
+        <w:rPr>
+          <w:rFonts w:hint="eastAsia"/>
+        </w:rPr>
+        <w:t>语言是一种超文本标记语言</w:t>
+      </w:r>
+      <w:r>
+        <w:rPr>
+          <w:rFonts w:hint="eastAsia"/>
+        </w:rPr>
+        <w:t>（</w:t>
+      </w:r>
+      <w:r>
+        <w:rPr>
+          <w:rFonts w:hint="eastAsia"/>
+        </w:rPr>
+        <w:t>Hypertext Markup Language</w:t>
+      </w:r>
+      <w:r>
+        <w:rPr>
+          <w:rFonts w:hint="eastAsia"/>
+        </w:rPr>
+        <w:t>）</w:t>
+      </w:r>
+      <w:r>
+        <w:rPr>
+          <w:rFonts w:hint="eastAsia"/>
+        </w:rPr>
+        <w:t>，通过标记符号标记要显示的网页中的各个部分</w:t>
+      </w:r>
+      <w:r>
+        <w:rPr>
+          <w:rFonts w:hint="eastAsia"/>
+        </w:rPr>
+        <w:t>，生成</w:t>
+      </w:r>
+      <w:r>
+        <w:rPr>
+          <w:rFonts w:hint="eastAsia"/>
+        </w:rPr>
+        <w:t>D</w:t>
+      </w:r>
+      <w:r>
+        <w:t>OM</w:t>
+      </w:r>
+      <w:r>
+        <w:rPr>
+          <w:rFonts w:hint="eastAsia"/>
+        </w:rPr>
+        <w:t>结构</w:t>
+      </w:r>
+      <w:r>
+        <w:rPr>
+          <w:rFonts w:hint="eastAsia"/>
+        </w:rPr>
+        <w:t>，并通过浏览器进行解析，展示标记中所嵌入的数据。电动汽车充电</w:t>
+      </w:r>
+      <w:proofErr w:type="gramStart"/>
+      <w:r>
+        <w:rPr>
+          <w:rFonts w:hint="eastAsia"/>
+        </w:rPr>
+        <w:t>桩运维管理</w:t>
+      </w:r>
+      <w:proofErr w:type="gramEnd"/>
+      <w:r>
+        <w:rPr>
+          <w:rFonts w:hint="eastAsia"/>
+        </w:rPr>
+        <w:t>平台在开发过程中使用的是由</w:t>
+      </w:r>
+      <w:r>
+        <w:rPr>
+          <w:rFonts w:hint="eastAsia"/>
+        </w:rPr>
+        <w:t>Google</w:t>
+      </w:r>
+      <w:r>
+        <w:rPr>
+          <w:rFonts w:hint="eastAsia"/>
+        </w:rPr>
+        <w:t>公司开发的</w:t>
+      </w:r>
+      <w:r>
+        <w:rPr>
+          <w:rFonts w:hint="eastAsia"/>
+        </w:rPr>
+        <w:t>Google</w:t>
+      </w:r>
+      <w:r>
+        <w:t xml:space="preserve"> </w:t>
+      </w:r>
+      <w:r>
+        <w:rPr>
+          <w:rFonts w:hint="eastAsia"/>
+        </w:rPr>
+        <w:t>Chrome</w:t>
+      </w:r>
+      <w:r>
+        <w:rPr>
+          <w:rFonts w:hint="eastAsia"/>
+        </w:rPr>
+        <w:t>浏览器，采用“</w:t>
+      </w:r>
+      <w:r>
+        <w:rPr>
+          <w:rFonts w:hint="eastAsia"/>
+        </w:rPr>
+        <w:t>U</w:t>
+      </w:r>
+      <w:r>
+        <w:t>TF-8</w:t>
+      </w:r>
+      <w:r>
+        <w:rPr>
+          <w:rFonts w:hint="eastAsia"/>
+        </w:rPr>
+        <w:t>”的编码格式。</w:t>
+      </w:r>
+    </w:p>
+    <w:p>
+      <w:pPr>
+        <w:pStyle w:val="11"/>
+      </w:pPr>
+      <w:r>
+        <w:rPr>
+          <w:rFonts w:hint="eastAsia"/>
+        </w:rPr>
+        <w:t>C</w:t>
+      </w:r>
+      <w:r>
+        <w:t>SS</w:t>
+      </w:r>
+      <w:r>
+        <w:rPr>
+          <w:rFonts w:hint="eastAsia"/>
+        </w:rPr>
+        <w:t>，即层叠样式表（</w:t>
+      </w:r>
+      <w:r>
+        <w:t>Cascading Style Sheet</w:t>
+      </w:r>
+      <w:r>
+        <w:rPr>
+          <w:rFonts w:hint="eastAsia"/>
+        </w:rPr>
+        <w:t>），是用来定义如何显示</w:t>
+      </w:r>
+      <w:r>
+        <w:rPr>
+          <w:rFonts w:hint="eastAsia"/>
+        </w:rPr>
+        <w:t>HTML</w:t>
+      </w:r>
+      <w:r>
+        <w:rPr>
+          <w:rFonts w:hint="eastAsia"/>
+        </w:rPr>
+        <w:t>元素和文本的语言，用来进行网页的美化和风格设计。</w:t>
+      </w:r>
+      <w:r>
+        <w:rPr>
+          <w:rFonts w:hint="eastAsia"/>
+        </w:rPr>
+        <w:t>C</w:t>
+      </w:r>
+      <w:r>
+        <w:t>SS</w:t>
+      </w:r>
+      <w:r>
+        <w:rPr>
+          <w:rFonts w:hint="eastAsia"/>
+        </w:rPr>
+        <w:t>可以统一的对</w:t>
+      </w:r>
+      <w:r>
+        <w:rPr>
+          <w:rFonts w:hint="eastAsia"/>
+        </w:rPr>
+        <w:t>HTML</w:t>
+      </w:r>
+      <w:r>
+        <w:rPr>
+          <w:rFonts w:hint="eastAsia"/>
+        </w:rPr>
+        <w:t>标签进行批量化的管理，精确指定位置、颜色、字体等属性。</w:t>
+      </w:r>
+      <w:bookmarkStart w:id="59" w:name="_Hlk38510501"/>
+      <w:r>
+        <w:rPr>
+          <w:rFonts w:hint="eastAsia"/>
+        </w:rPr>
+        <w:t>电动汽车充电</w:t>
+      </w:r>
+      <w:proofErr w:type="gramStart"/>
+      <w:r>
+        <w:rPr>
+          <w:rFonts w:hint="eastAsia"/>
+        </w:rPr>
+        <w:t>桩运维管理</w:t>
+      </w:r>
+      <w:proofErr w:type="gramEnd"/>
+      <w:r>
+        <w:rPr>
+          <w:rFonts w:hint="eastAsia"/>
+        </w:rPr>
+        <w:t>平台</w:t>
+      </w:r>
+      <w:bookmarkEnd w:id="59"/>
+      <w:r>
+        <w:rPr>
+          <w:rFonts w:hint="eastAsia"/>
+        </w:rPr>
+        <w:t>的前端样式引用了当前引用范围广泛的</w:t>
+      </w:r>
+      <w:r>
+        <w:rPr>
+          <w:rFonts w:hint="eastAsia"/>
+        </w:rPr>
+        <w:t>Bootstrap</w:t>
+      </w:r>
+      <w:r>
+        <w:rPr>
+          <w:rFonts w:hint="eastAsia"/>
+        </w:rPr>
+        <w:t>框架。</w:t>
+      </w:r>
+    </w:p>
+    <w:p>
+      <w:pPr>
+        <w:pStyle w:val="11"/>
+      </w:pPr>
+      <w:r>
+        <w:rPr>
+          <w:rFonts w:hint="eastAsia"/>
+        </w:rPr>
+        <w:t>JavaScript</w:t>
+      </w:r>
+      <w:r>
+        <w:rPr>
+          <w:rFonts w:hint="eastAsia"/>
+        </w:rPr>
+        <w:t>是</w:t>
+      </w:r>
+      <w:r>
+        <w:rPr>
+          <w:rFonts w:hint="eastAsia"/>
+        </w:rPr>
+        <w:t>一种基于原型和函数先行，并具有相对安全性的客户端脚本语言。脚本语言即其源代码在发往客户端运行之前不需要编译过程，就可以发送给浏览器直接解释执行的语言。</w:t>
+      </w:r>
+      <w:r>
+        <w:rPr>
+          <w:rFonts w:hint="eastAsia"/>
+        </w:rPr>
+        <w:t>JavaScript</w:t>
+      </w:r>
+      <w:r>
+        <w:rPr>
+          <w:rFonts w:hint="eastAsia"/>
+        </w:rPr>
+        <w:t>插入</w:t>
+      </w:r>
+      <w:r>
+        <w:rPr>
+          <w:rFonts w:hint="eastAsia"/>
+        </w:rPr>
+        <w:t>HTML</w:t>
+      </w:r>
+      <w:r>
+        <w:rPr>
+          <w:rFonts w:hint="eastAsia"/>
+        </w:rPr>
+        <w:t>页面后可由全部类型的浏览器来</w:t>
+      </w:r>
+      <w:r>
+        <w:rPr>
+          <w:rFonts w:hint="eastAsia"/>
+        </w:rPr>
+        <w:t>逐行</w:t>
+      </w:r>
+      <w:r>
+        <w:rPr>
+          <w:rFonts w:hint="eastAsia"/>
+        </w:rPr>
+        <w:t>执行</w:t>
+      </w:r>
+      <w:r>
+        <w:rPr>
+          <w:rFonts w:hint="eastAsia"/>
+        </w:rPr>
+        <w:t>。他可以为静态页面设置一些简单的行为，在</w:t>
+      </w:r>
+      <w:r>
+        <w:rPr>
+          <w:rFonts w:hint="eastAsia"/>
+        </w:rPr>
+        <w:t>电动汽车充电</w:t>
+      </w:r>
+      <w:proofErr w:type="gramStart"/>
+      <w:r>
+        <w:rPr>
+          <w:rFonts w:hint="eastAsia"/>
+        </w:rPr>
+        <w:t>桩运维管理</w:t>
+      </w:r>
+      <w:proofErr w:type="gramEnd"/>
+      <w:r>
+        <w:rPr>
+          <w:rFonts w:hint="eastAsia"/>
+        </w:rPr>
+        <w:t>平台</w:t>
+      </w:r>
+      <w:r>
+        <w:rPr>
+          <w:rFonts w:hint="eastAsia"/>
+        </w:rPr>
+        <w:t>中主要起到</w:t>
+      </w:r>
+      <w:r>
+        <w:rPr>
+          <w:rFonts w:hint="eastAsia"/>
+        </w:rPr>
+        <w:lastRenderedPageBreak/>
+        <w:t>为前端表单做简单的格式验证，以及</w:t>
+      </w:r>
+      <w:r>
+        <w:rPr>
+          <w:rFonts w:hint="eastAsia"/>
+        </w:rPr>
+        <w:t>设计按钮等组件触发</w:t>
+      </w:r>
+      <w:r>
+        <w:rPr>
+          <w:rFonts w:hint="eastAsia"/>
+        </w:rPr>
+        <w:t>动画效果的作用。</w:t>
+      </w:r>
+      <w:r>
+        <w:rPr>
+          <w:rFonts w:hint="eastAsia"/>
+        </w:rPr>
+        <w:t>本文在程序开发时采用</w:t>
+      </w:r>
+      <w:proofErr w:type="spellStart"/>
+      <w:r>
+        <w:rPr>
+          <w:rFonts w:hint="eastAsia"/>
+        </w:rPr>
+        <w:t>JQuery</w:t>
+      </w:r>
+      <w:proofErr w:type="spellEnd"/>
+      <w:r>
+        <w:rPr>
+          <w:rFonts w:hint="eastAsia"/>
+        </w:rPr>
+        <w:t>框架。</w:t>
       </w:r>
     </w:p>
     <w:p>
@@ -8019,2711 +8793,36 @@
         <w:pStyle w:val="3"/>
         <w:spacing w:before="120"/>
       </w:pPr>
-      <w:bookmarkStart w:id="77" w:name="_Toc373325117"/>
-      <w:bookmarkStart w:id="78" w:name="_Toc373325736"/>
-      <w:bookmarkStart w:id="79" w:name="_Toc373325923"/>
-      <w:bookmarkStart w:id="80" w:name="_Toc373357669"/>
-      <w:bookmarkStart w:id="81" w:name="_Toc373357808"/>
-      <w:bookmarkStart w:id="82" w:name="_Toc375220175"/>
-      <w:r>
-        <w:rPr>
-          <w:rFonts w:hint="eastAsia"/>
-        </w:rPr>
-        <w:t>2.1.3</w:t>
-      </w:r>
-      <w:r>
-        <w:rPr>
-          <w:rFonts w:hint="eastAsia"/>
-        </w:rPr>
+      <w:r>
+        <w:rPr>
+          <w:rFonts w:hint="eastAsia"/>
+        </w:rPr>
+        <w:t>2.3.2</w:t>
+      </w:r>
+      <w:r>
         <w:t xml:space="preserve"> </w:t>
       </w:r>
-      <w:bookmarkEnd w:id="77"/>
-      <w:bookmarkEnd w:id="78"/>
-      <w:bookmarkEnd w:id="79"/>
-      <w:bookmarkEnd w:id="80"/>
-      <w:bookmarkEnd w:id="81"/>
-      <w:r>
-        <w:rPr>
-          <w:rFonts w:hint="eastAsia"/>
-        </w:rPr>
-        <w:t>版式</w:t>
-      </w:r>
-      <w:bookmarkEnd w:id="82"/>
+      <w:r>
+        <w:rPr>
+          <w:rFonts w:hint="eastAsia"/>
+        </w:rPr>
+        <w:t>后端</w:t>
+      </w:r>
+    </w:p>
+    <w:p>
+      <w:pPr>
+        <w:pStyle w:val="11"/>
+        <w:rPr>
+          <w:rFonts w:hint="eastAsia"/>
+        </w:rPr>
+      </w:pPr>
     </w:p>
     <w:p>
       <w:pPr>
         <w:spacing w:line="300" w:lineRule="auto"/>
-        <w:ind w:firstLineChars="200" w:firstLine="480"/>
-      </w:pPr>
-      <w:r>
-        <w:rPr>
-          <w:rFonts w:hint="eastAsia"/>
-        </w:rPr>
-        <w:t>章</w:t>
-      </w:r>
-      <w:r>
-        <w:rPr>
-          <w:rFonts w:hint="eastAsia"/>
-        </w:rPr>
-        <w:t>：</w:t>
-      </w:r>
-      <w:r>
-        <w:rPr>
-          <w:rFonts w:hint="eastAsia"/>
-        </w:rPr>
-        <w:t>另起一</w:t>
-      </w:r>
-      <w:r>
-        <w:rPr>
-          <w:rFonts w:hint="eastAsia"/>
-        </w:rPr>
-        <w:t>页。</w:t>
-      </w:r>
-    </w:p>
-    <w:p>
-      <w:pPr>
-        <w:spacing w:line="300" w:lineRule="auto"/>
-        <w:ind w:firstLineChars="200" w:firstLine="480"/>
-      </w:pPr>
-      <w:r>
-        <w:rPr>
-          <w:rFonts w:hint="eastAsia"/>
-        </w:rPr>
-        <w:t>页眉和页脚：奇偶页不同，距边界：页眉</w:t>
-      </w:r>
-      <w:r>
-        <w:rPr>
-          <w:rFonts w:hint="eastAsia"/>
-        </w:rPr>
-        <w:t>1.5</w:t>
-      </w:r>
-      <w:r>
-        <w:rPr>
-          <w:rFonts w:hint="eastAsia"/>
-        </w:rPr>
-        <w:t>厘米，页脚</w:t>
-      </w:r>
-      <w:r>
-        <w:rPr>
-          <w:rFonts w:hint="eastAsia"/>
-        </w:rPr>
-        <w:t>1.75</w:t>
-      </w:r>
-      <w:r>
-        <w:rPr>
-          <w:rFonts w:hint="eastAsia"/>
-        </w:rPr>
-        <w:t>厘米。</w:t>
-      </w:r>
-    </w:p>
-    <w:p>
-      <w:pPr>
-        <w:pStyle w:val="3"/>
-        <w:spacing w:before="120"/>
-      </w:pPr>
-      <w:bookmarkStart w:id="83" w:name="_Toc373325118"/>
-      <w:bookmarkStart w:id="84" w:name="_Toc373325737"/>
-      <w:bookmarkStart w:id="85" w:name="_Toc373325924"/>
-      <w:bookmarkStart w:id="86" w:name="_Toc373357670"/>
-      <w:bookmarkStart w:id="87" w:name="_Toc373357809"/>
-      <w:bookmarkStart w:id="88" w:name="_Toc375220176"/>
-      <w:r>
-        <w:rPr>
-          <w:rFonts w:hint="eastAsia"/>
-        </w:rPr>
-        <w:t xml:space="preserve">2.1.4 </w:t>
-      </w:r>
-      <w:r>
-        <w:rPr>
-          <w:rFonts w:hint="eastAsia"/>
-        </w:rPr>
-        <w:t>文档网格</w:t>
-      </w:r>
-      <w:bookmarkEnd w:id="83"/>
-      <w:bookmarkEnd w:id="84"/>
-      <w:bookmarkEnd w:id="85"/>
-      <w:bookmarkEnd w:id="86"/>
-      <w:bookmarkEnd w:id="87"/>
-      <w:bookmarkEnd w:id="88"/>
-    </w:p>
-    <w:p>
-      <w:pPr>
-        <w:spacing w:line="300" w:lineRule="auto"/>
-        <w:ind w:firstLineChars="200" w:firstLine="480"/>
-      </w:pPr>
-      <w:r>
-        <w:rPr>
-          <w:rFonts w:hint="eastAsia"/>
-        </w:rPr>
-        <w:t>网格：无网格。</w:t>
-      </w:r>
-    </w:p>
-    <w:p>
-      <w:pPr>
-        <w:pStyle w:val="3"/>
-        <w:spacing w:before="120"/>
-      </w:pPr>
-      <w:bookmarkStart w:id="89" w:name="_Toc373325119"/>
-      <w:bookmarkStart w:id="90" w:name="_Toc373325738"/>
-      <w:bookmarkStart w:id="91" w:name="_Toc373325925"/>
-      <w:bookmarkStart w:id="92" w:name="_Toc373357671"/>
-      <w:bookmarkStart w:id="93" w:name="_Toc373357810"/>
-      <w:bookmarkStart w:id="94" w:name="_Toc375220177"/>
-      <w:r>
-        <w:rPr>
-          <w:rFonts w:hint="eastAsia"/>
-        </w:rPr>
-        <w:t xml:space="preserve">2.1.5 </w:t>
-      </w:r>
-      <w:r>
-        <w:rPr>
-          <w:rFonts w:hint="eastAsia"/>
-        </w:rPr>
-        <w:t>字体</w:t>
-      </w:r>
-      <w:bookmarkEnd w:id="89"/>
-      <w:bookmarkEnd w:id="90"/>
-      <w:bookmarkEnd w:id="91"/>
-      <w:bookmarkEnd w:id="92"/>
-      <w:bookmarkEnd w:id="93"/>
-      <w:bookmarkEnd w:id="94"/>
-    </w:p>
-    <w:p>
-      <w:pPr>
-        <w:spacing w:line="300" w:lineRule="auto"/>
-        <w:ind w:firstLineChars="200" w:firstLine="480"/>
-      </w:pPr>
-      <w:r>
-        <w:rPr>
-          <w:rFonts w:hint="eastAsia"/>
-        </w:rPr>
-        <w:t>中文</w:t>
-      </w:r>
-      <w:r>
-        <w:rPr>
-          <w:rStyle w:val="12"/>
-          <w:rFonts w:hint="eastAsia"/>
-        </w:rPr>
-        <w:t>字</w:t>
-      </w:r>
-      <w:r>
-        <w:rPr>
-          <w:rFonts w:hint="eastAsia"/>
-        </w:rPr>
-        <w:t>体：宋体</w:t>
-      </w:r>
-      <w:r>
-        <w:rPr>
-          <w:rFonts w:hint="eastAsia"/>
-        </w:rPr>
-        <w:t>。</w:t>
-      </w:r>
-    </w:p>
-    <w:p>
-      <w:pPr>
-        <w:spacing w:line="300" w:lineRule="auto"/>
-        <w:ind w:firstLineChars="200" w:firstLine="480"/>
-      </w:pPr>
-      <w:r>
-        <w:rPr>
-          <w:rFonts w:hint="eastAsia"/>
-        </w:rPr>
-        <w:t>西文字体：</w:t>
-      </w:r>
-      <w:r>
-        <w:rPr>
-          <w:rFonts w:hint="eastAsia"/>
-        </w:rPr>
-        <w:t>Times New Roman</w:t>
-      </w:r>
-      <w:r>
-        <w:rPr>
-          <w:rFonts w:hint="eastAsia"/>
-        </w:rPr>
-        <w:t>。</w:t>
-      </w:r>
-    </w:p>
-    <w:p>
-      <w:pPr>
-        <w:spacing w:line="300" w:lineRule="auto"/>
-        <w:ind w:firstLineChars="200" w:firstLine="480"/>
-      </w:pPr>
-      <w:r>
-        <w:rPr>
-          <w:rFonts w:hint="eastAsia"/>
-        </w:rPr>
-        <w:t>字形：常规</w:t>
-      </w:r>
-      <w:r>
-        <w:rPr>
-          <w:rFonts w:hint="eastAsia"/>
-        </w:rPr>
-        <w:t>。</w:t>
-      </w:r>
-    </w:p>
-    <w:p>
-      <w:pPr>
-        <w:spacing w:line="300" w:lineRule="auto"/>
-        <w:ind w:firstLineChars="200" w:firstLine="480"/>
-      </w:pPr>
-      <w:r>
-        <w:rPr>
-          <w:rFonts w:hint="eastAsia"/>
-        </w:rPr>
-        <w:t>字号：小四。</w:t>
-      </w:r>
-    </w:p>
-    <w:p>
-      <w:pPr>
-        <w:pStyle w:val="3"/>
-        <w:spacing w:before="120"/>
-      </w:pPr>
-      <w:bookmarkStart w:id="95" w:name="_Toc373325120"/>
-      <w:bookmarkStart w:id="96" w:name="_Toc373325739"/>
-      <w:bookmarkStart w:id="97" w:name="_Toc373325926"/>
-      <w:bookmarkStart w:id="98" w:name="_Toc373357672"/>
-      <w:bookmarkStart w:id="99" w:name="_Toc373357811"/>
-      <w:bookmarkStart w:id="100" w:name="_Toc375220178"/>
-      <w:r>
-        <w:rPr>
-          <w:rFonts w:hint="eastAsia"/>
-        </w:rPr>
-        <w:t xml:space="preserve">2.1.6 </w:t>
-      </w:r>
-      <w:r>
-        <w:rPr>
-          <w:rFonts w:hint="eastAsia"/>
-        </w:rPr>
-        <w:t>段落</w:t>
-      </w:r>
-      <w:bookmarkEnd w:id="95"/>
-      <w:bookmarkEnd w:id="96"/>
-      <w:bookmarkEnd w:id="97"/>
-      <w:bookmarkEnd w:id="98"/>
-      <w:bookmarkEnd w:id="99"/>
-      <w:bookmarkEnd w:id="100"/>
-    </w:p>
-    <w:p>
-      <w:pPr>
-        <w:spacing w:line="300" w:lineRule="auto"/>
-        <w:ind w:firstLineChars="200" w:firstLine="480"/>
-      </w:pPr>
-      <w:r>
-        <w:rPr>
-          <w:rFonts w:hint="eastAsia"/>
-        </w:rPr>
-        <w:t>对齐方式：两端对齐。</w:t>
-      </w:r>
-    </w:p>
-    <w:p>
-      <w:pPr>
-        <w:spacing w:line="300" w:lineRule="auto"/>
-        <w:ind w:firstLineChars="200" w:firstLine="480"/>
-      </w:pPr>
-      <w:r>
-        <w:rPr>
-          <w:rFonts w:hint="eastAsia"/>
-        </w:rPr>
-        <w:t>首行缩进：</w:t>
-      </w:r>
-      <w:r>
-        <w:rPr>
-          <w:rFonts w:hint="eastAsia"/>
-        </w:rPr>
-        <w:t>2</w:t>
-      </w:r>
-      <w:r>
-        <w:rPr>
-          <w:rFonts w:hint="eastAsia"/>
-        </w:rPr>
-        <w:t>字符。</w:t>
-      </w:r>
-    </w:p>
-    <w:p>
-      <w:pPr>
-        <w:spacing w:line="300" w:lineRule="auto"/>
-        <w:ind w:firstLineChars="200" w:firstLine="480"/>
-      </w:pPr>
-      <w:r>
-        <w:rPr>
-          <w:rFonts w:hint="eastAsia"/>
-        </w:rPr>
-        <w:lastRenderedPageBreak/>
-        <w:t>行距：多倍行距</w:t>
-      </w:r>
-      <w:r>
-        <w:rPr>
-          <w:rFonts w:hint="eastAsia"/>
-        </w:rPr>
-        <w:t>1.25</w:t>
-      </w:r>
-      <w:r>
-        <w:rPr>
-          <w:rFonts w:hint="eastAsia"/>
-        </w:rPr>
-        <w:t>。</w:t>
-      </w:r>
-    </w:p>
-    <w:p>
-      <w:pPr>
-        <w:pStyle w:val="2"/>
-        <w:spacing w:before="240" w:after="120"/>
-      </w:pPr>
-      <w:bookmarkStart w:id="101" w:name="_Toc373325121"/>
-      <w:bookmarkStart w:id="102" w:name="_Toc373325740"/>
-      <w:bookmarkStart w:id="103" w:name="_Toc373325927"/>
-      <w:bookmarkStart w:id="104" w:name="_Toc373357673"/>
-      <w:bookmarkStart w:id="105" w:name="_Toc373357812"/>
-      <w:bookmarkStart w:id="106" w:name="_Toc375220179"/>
-      <w:r>
-        <w:rPr>
-          <w:rFonts w:hint="eastAsia"/>
-        </w:rPr>
-        <w:t>2.</w:t>
-      </w:r>
-      <w:r>
-        <w:rPr>
-          <w:rFonts w:hint="eastAsia"/>
-        </w:rPr>
-        <w:t>2</w:t>
-      </w:r>
-      <w:r>
-        <w:rPr>
-          <w:rFonts w:hint="eastAsia"/>
-        </w:rPr>
-        <w:t xml:space="preserve"> </w:t>
-      </w:r>
-      <w:r>
-        <w:rPr>
-          <w:rFonts w:hint="eastAsia"/>
-        </w:rPr>
-        <w:t>封面</w:t>
-      </w:r>
-      <w:bookmarkEnd w:id="101"/>
-      <w:bookmarkEnd w:id="102"/>
-      <w:bookmarkEnd w:id="103"/>
-      <w:bookmarkEnd w:id="104"/>
-      <w:bookmarkEnd w:id="105"/>
-      <w:bookmarkEnd w:id="106"/>
-    </w:p>
-    <w:p>
-      <w:pPr>
-        <w:pStyle w:val="3"/>
-        <w:spacing w:before="120"/>
-      </w:pPr>
-      <w:bookmarkStart w:id="107" w:name="_Toc373325122"/>
-      <w:bookmarkStart w:id="108" w:name="_Toc373325741"/>
-      <w:bookmarkStart w:id="109" w:name="_Toc373325928"/>
-      <w:bookmarkStart w:id="110" w:name="_Toc373357674"/>
-      <w:bookmarkStart w:id="111" w:name="_Toc373357813"/>
-      <w:bookmarkStart w:id="112" w:name="_Toc375220180"/>
-      <w:r>
-        <w:rPr>
-          <w:rFonts w:hint="eastAsia"/>
-        </w:rPr>
-        <w:t xml:space="preserve">2.2.1 </w:t>
-      </w:r>
-      <w:r>
-        <w:rPr>
-          <w:rFonts w:hint="eastAsia"/>
-        </w:rPr>
-        <w:t>标题</w:t>
-      </w:r>
-      <w:bookmarkEnd w:id="107"/>
-      <w:bookmarkEnd w:id="108"/>
-      <w:bookmarkEnd w:id="109"/>
-      <w:bookmarkEnd w:id="110"/>
-      <w:bookmarkEnd w:id="111"/>
-      <w:bookmarkEnd w:id="112"/>
-    </w:p>
-    <w:p>
-      <w:pPr>
-        <w:spacing w:line="300" w:lineRule="auto"/>
-        <w:ind w:firstLineChars="200" w:firstLine="480"/>
-      </w:pPr>
-      <w:r>
-        <w:rPr>
-          <w:rFonts w:hint="eastAsia"/>
-        </w:rPr>
-        <w:t>中文标题</w:t>
-      </w:r>
-      <w:r>
-        <w:rPr>
-          <w:rFonts w:ascii="宋体" w:hAnsi="宋体" w:hint="eastAsia"/>
-        </w:rPr>
-        <w:t>(</w:t>
-      </w:r>
-      <w:r>
-        <w:rPr>
-          <w:rFonts w:hint="eastAsia"/>
-        </w:rPr>
-        <w:t>二号华文中宋和</w:t>
-      </w:r>
-      <w:r>
-        <w:rPr>
-          <w:rFonts w:hint="eastAsia"/>
-        </w:rPr>
-        <w:t>Times New Roman</w:t>
-      </w:r>
-      <w:r>
-        <w:rPr>
-          <w:rFonts w:hint="eastAsia"/>
-        </w:rPr>
-        <w:t>加粗</w:t>
-      </w:r>
-      <w:r>
-        <w:rPr>
-          <w:rFonts w:hint="eastAsia"/>
-        </w:rPr>
-        <w:t>，</w:t>
-      </w:r>
-      <w:r>
-        <w:rPr>
-          <w:rFonts w:hint="eastAsia"/>
-        </w:rPr>
-        <w:t>居中</w:t>
-      </w:r>
-      <w:r>
-        <w:rPr>
-          <w:rFonts w:hint="eastAsia"/>
-        </w:rPr>
-        <w:t>，左、右侧缩进均为</w:t>
-      </w:r>
-      <w:r>
-        <w:rPr>
-          <w:rFonts w:hint="eastAsia"/>
-        </w:rPr>
-        <w:t>4</w:t>
-      </w:r>
-      <w:r>
-        <w:rPr>
-          <w:rFonts w:hint="eastAsia"/>
-        </w:rPr>
-        <w:t>字符</w:t>
-      </w:r>
-      <w:r>
-        <w:rPr>
-          <w:rFonts w:ascii="宋体" w:hAnsi="宋体" w:hint="eastAsia"/>
-        </w:rPr>
-        <w:t>)</w:t>
-      </w:r>
-      <w:r>
-        <w:rPr>
-          <w:rFonts w:hint="eastAsia"/>
-        </w:rPr>
-        <w:t>。</w:t>
-      </w:r>
-    </w:p>
-    <w:p>
-      <w:pPr>
-        <w:spacing w:line="300" w:lineRule="auto"/>
-        <w:ind w:firstLineChars="200" w:firstLine="480"/>
-      </w:pPr>
-      <w:r>
-        <w:rPr>
-          <w:rFonts w:hint="eastAsia"/>
-        </w:rPr>
-        <w:t>外文标题</w:t>
-      </w:r>
-      <w:r>
-        <w:rPr>
-          <w:rFonts w:ascii="宋体" w:hAnsi="宋体" w:hint="eastAsia"/>
-        </w:rPr>
-        <w:t>(</w:t>
-      </w:r>
-      <w:r>
-        <w:rPr>
-          <w:rFonts w:hint="eastAsia"/>
-        </w:rPr>
-        <w:t>小</w:t>
-      </w:r>
-      <w:r>
-        <w:rPr>
-          <w:rFonts w:hint="eastAsia"/>
-        </w:rPr>
-        <w:t>二号</w:t>
-      </w:r>
-      <w:r>
-        <w:rPr>
-          <w:rFonts w:hint="eastAsia"/>
-        </w:rPr>
-        <w:t>Times New Roman</w:t>
-      </w:r>
-      <w:r>
-        <w:rPr>
-          <w:rFonts w:hint="eastAsia"/>
-        </w:rPr>
-        <w:t>加粗</w:t>
-      </w:r>
-      <w:r>
-        <w:rPr>
-          <w:rFonts w:hint="eastAsia"/>
-        </w:rPr>
-        <w:t>，</w:t>
-      </w:r>
-      <w:r>
-        <w:rPr>
-          <w:rFonts w:hint="eastAsia"/>
-        </w:rPr>
-        <w:t>居中</w:t>
-      </w:r>
-      <w:r>
-        <w:rPr>
-          <w:rFonts w:hint="eastAsia"/>
-        </w:rPr>
-        <w:t>，左、右侧缩进均为</w:t>
-      </w:r>
-      <w:r>
-        <w:rPr>
-          <w:rFonts w:hint="eastAsia"/>
-        </w:rPr>
-        <w:t>4</w:t>
-      </w:r>
-      <w:r>
-        <w:rPr>
-          <w:rFonts w:hint="eastAsia"/>
-        </w:rPr>
-        <w:t>字符</w:t>
-      </w:r>
-      <w:r>
-        <w:rPr>
-          <w:rFonts w:ascii="宋体" w:hAnsi="宋体" w:hint="eastAsia"/>
-        </w:rPr>
-        <w:t>)</w:t>
-      </w:r>
-      <w:r>
-        <w:rPr>
-          <w:rFonts w:hint="eastAsia"/>
-        </w:rPr>
-        <w:t>。</w:t>
-      </w:r>
-    </w:p>
-    <w:p>
-      <w:pPr>
-        <w:pStyle w:val="3"/>
-        <w:spacing w:before="120"/>
-      </w:pPr>
-      <w:bookmarkStart w:id="113" w:name="_Toc373325123"/>
-      <w:bookmarkStart w:id="114" w:name="_Toc373325742"/>
-      <w:bookmarkStart w:id="115" w:name="_Toc373325929"/>
-      <w:bookmarkStart w:id="116" w:name="_Toc373357675"/>
-      <w:bookmarkStart w:id="117" w:name="_Toc373357814"/>
-      <w:bookmarkStart w:id="118" w:name="_Toc375220181"/>
-      <w:r>
-        <w:rPr>
-          <w:rFonts w:hint="eastAsia"/>
-        </w:rPr>
-        <w:t xml:space="preserve">2.2.2 </w:t>
-      </w:r>
-      <w:r>
-        <w:rPr>
-          <w:rFonts w:hint="eastAsia"/>
-        </w:rPr>
-        <w:t>基本信息</w:t>
-      </w:r>
-      <w:bookmarkEnd w:id="113"/>
-      <w:bookmarkEnd w:id="114"/>
-      <w:bookmarkEnd w:id="115"/>
-      <w:bookmarkEnd w:id="116"/>
-      <w:bookmarkEnd w:id="117"/>
-      <w:bookmarkEnd w:id="118"/>
-    </w:p>
-    <w:p>
-      <w:pPr>
-        <w:spacing w:line="300" w:lineRule="auto"/>
-        <w:ind w:firstLineChars="200" w:firstLine="480"/>
-      </w:pPr>
-      <w:r>
-        <w:rPr>
-          <w:rFonts w:hint="eastAsia"/>
-        </w:rPr>
-        <w:t>基本信息是一个表格，左列为基本信息名称，右列为需要填写的基本信息。</w:t>
-      </w:r>
-    </w:p>
-    <w:p>
-      <w:pPr>
-        <w:spacing w:line="300" w:lineRule="auto"/>
-        <w:ind w:firstLineChars="200" w:firstLine="480"/>
-      </w:pPr>
-      <w:r>
-        <w:rPr>
-          <w:rFonts w:hint="eastAsia"/>
-        </w:rPr>
-        <w:t>基本信息</w:t>
-      </w:r>
-      <w:r>
-        <w:rPr>
-          <w:rFonts w:ascii="宋体" w:hAnsi="宋体" w:hint="eastAsia"/>
-        </w:rPr>
-        <w:t>(</w:t>
-      </w:r>
-      <w:r>
-        <w:rPr>
-          <w:rFonts w:hint="eastAsia"/>
-        </w:rPr>
-        <w:t>四号华文中宋和</w:t>
-      </w:r>
-      <w:r>
-        <w:rPr>
-          <w:rFonts w:hint="eastAsia"/>
-        </w:rPr>
-        <w:t>Times New Roman</w:t>
-      </w:r>
-      <w:r>
-        <w:rPr>
-          <w:rFonts w:hint="eastAsia"/>
-        </w:rPr>
-        <w:t>加粗居中</w:t>
-      </w:r>
-      <w:r>
-        <w:rPr>
-          <w:rFonts w:ascii="宋体" w:hAnsi="宋体" w:hint="eastAsia"/>
-        </w:rPr>
-        <w:t>)</w:t>
-      </w:r>
-      <w:r>
-        <w:rPr>
-          <w:rFonts w:hint="eastAsia"/>
-        </w:rPr>
-        <w:t>。</w:t>
-      </w:r>
-    </w:p>
-    <w:p>
-      <w:pPr>
-        <w:pStyle w:val="2"/>
-        <w:spacing w:before="240" w:after="120"/>
-      </w:pPr>
-      <w:bookmarkStart w:id="119" w:name="_Toc373325124"/>
-      <w:bookmarkStart w:id="120" w:name="_Toc373325743"/>
-      <w:bookmarkStart w:id="121" w:name="_Toc373325930"/>
-      <w:bookmarkStart w:id="122" w:name="_Toc373357676"/>
-      <w:bookmarkStart w:id="123" w:name="_Toc373357815"/>
-      <w:bookmarkStart w:id="124" w:name="_Toc375220182"/>
-      <w:r>
-        <w:rPr>
-          <w:rFonts w:hint="eastAsia"/>
-        </w:rPr>
-        <w:t>2.3</w:t>
-      </w:r>
-      <w:r>
-        <w:rPr>
-          <w:rFonts w:hint="eastAsia"/>
-        </w:rPr>
-        <w:t xml:space="preserve"> </w:t>
-      </w:r>
-      <w:r>
-        <w:rPr>
-          <w:rFonts w:hint="eastAsia"/>
-        </w:rPr>
-        <w:t>承诺书</w:t>
-      </w:r>
-      <w:bookmarkEnd w:id="119"/>
-      <w:bookmarkEnd w:id="120"/>
-      <w:bookmarkEnd w:id="121"/>
-      <w:bookmarkEnd w:id="122"/>
-      <w:bookmarkEnd w:id="123"/>
-      <w:bookmarkEnd w:id="124"/>
-    </w:p>
-    <w:p>
-      <w:pPr>
-        <w:spacing w:line="300" w:lineRule="auto"/>
-        <w:ind w:firstLineChars="200" w:firstLine="480"/>
-      </w:pPr>
-      <w:r>
-        <w:rPr>
-          <w:rFonts w:hint="eastAsia"/>
-        </w:rPr>
-        <w:t>承诺书</w:t>
-      </w:r>
-      <w:r>
-        <w:rPr>
-          <w:rFonts w:ascii="宋体" w:hAnsi="宋体" w:hint="eastAsia"/>
-        </w:rPr>
-        <w:t>(</w:t>
-      </w:r>
-      <w:r>
-        <w:rPr>
-          <w:rFonts w:hint="eastAsia"/>
-        </w:rPr>
-        <w:t>三号华文中宋加粗</w:t>
-      </w:r>
-      <w:r>
-        <w:rPr>
-          <w:rFonts w:hint="eastAsia"/>
-        </w:rPr>
-        <w:t>，</w:t>
-      </w:r>
-      <w:r>
-        <w:rPr>
-          <w:rFonts w:hint="eastAsia"/>
-        </w:rPr>
-        <w:t>居中，</w:t>
-      </w:r>
-      <w:proofErr w:type="gramStart"/>
-      <w:r>
-        <w:rPr>
-          <w:rFonts w:hint="eastAsia"/>
-        </w:rPr>
-        <w:t>段前</w:t>
-      </w:r>
-      <w:r>
-        <w:rPr>
-          <w:rFonts w:hint="eastAsia"/>
-        </w:rPr>
-        <w:t>4</w:t>
-      </w:r>
-      <w:r>
-        <w:rPr>
-          <w:rFonts w:hint="eastAsia"/>
-        </w:rPr>
-        <w:t>行</w:t>
-      </w:r>
-      <w:proofErr w:type="gramEnd"/>
-      <w:r>
-        <w:rPr>
-          <w:rFonts w:hint="eastAsia"/>
-        </w:rPr>
-        <w:t>，段后</w:t>
-      </w:r>
-      <w:r>
-        <w:rPr>
-          <w:rFonts w:hint="eastAsia"/>
-        </w:rPr>
-        <w:t>2</w:t>
-      </w:r>
-      <w:r>
-        <w:rPr>
-          <w:rFonts w:hint="eastAsia"/>
-        </w:rPr>
-        <w:t>行</w:t>
-      </w:r>
-      <w:r>
-        <w:rPr>
-          <w:rFonts w:ascii="宋体" w:hAnsi="宋体" w:hint="eastAsia"/>
-        </w:rPr>
-        <w:t>)</w:t>
-      </w:r>
-      <w:r>
-        <w:rPr>
-          <w:rFonts w:hint="eastAsia"/>
-        </w:rPr>
-        <w:t>。</w:t>
-      </w:r>
-    </w:p>
-    <w:p>
-      <w:pPr>
-        <w:spacing w:line="300" w:lineRule="auto"/>
-        <w:ind w:firstLineChars="200" w:firstLine="480"/>
-      </w:pPr>
-      <w:r>
-        <w:rPr>
-          <w:rFonts w:hint="eastAsia"/>
-        </w:rPr>
-        <w:t>承诺书文本</w:t>
-      </w:r>
-      <w:r>
-        <w:rPr>
-          <w:rFonts w:ascii="宋体" w:hAnsi="宋体" w:hint="eastAsia"/>
-        </w:rPr>
-        <w:t>(</w:t>
-      </w:r>
-      <w:r>
-        <w:rPr>
-          <w:rFonts w:hint="eastAsia"/>
-        </w:rPr>
-        <w:t>小四号宋体和</w:t>
-      </w:r>
-      <w:r>
-        <w:rPr>
-          <w:rFonts w:hint="eastAsia"/>
-        </w:rPr>
-        <w:t>Times New Roman</w:t>
-      </w:r>
-      <w:r>
-        <w:rPr>
-          <w:rFonts w:hint="eastAsia"/>
-        </w:rPr>
-        <w:t>，首行缩进</w:t>
-      </w:r>
-      <w:r>
-        <w:rPr>
-          <w:rFonts w:hint="eastAsia"/>
-        </w:rPr>
-        <w:t>2</w:t>
-      </w:r>
-      <w:r>
-        <w:rPr>
-          <w:rFonts w:hint="eastAsia"/>
-        </w:rPr>
-        <w:t>字符，</w:t>
-      </w:r>
-      <w:r>
-        <w:rPr>
-          <w:rFonts w:hint="eastAsia"/>
-        </w:rPr>
-        <w:t>1.25</w:t>
-      </w:r>
-      <w:r>
-        <w:rPr>
-          <w:rFonts w:hint="eastAsia"/>
-        </w:rPr>
-        <w:t>倍行距</w:t>
-      </w:r>
-      <w:r>
-        <w:rPr>
-          <w:rFonts w:ascii="宋体" w:hAnsi="宋体" w:hint="eastAsia"/>
-        </w:rPr>
-        <w:t>)</w:t>
-      </w:r>
-      <w:r>
-        <w:rPr>
-          <w:rFonts w:hint="eastAsia"/>
-        </w:rPr>
-        <w:t>。</w:t>
-      </w:r>
-    </w:p>
-    <w:p>
-      <w:pPr>
-        <w:pStyle w:val="2"/>
-        <w:spacing w:before="240" w:after="120"/>
-      </w:pPr>
-      <w:bookmarkStart w:id="125" w:name="_Toc373325125"/>
-      <w:bookmarkStart w:id="126" w:name="_Toc373325744"/>
-      <w:bookmarkStart w:id="127" w:name="_Toc373325931"/>
-      <w:bookmarkStart w:id="128" w:name="_Toc373357677"/>
-      <w:bookmarkStart w:id="129" w:name="_Toc373357816"/>
-      <w:bookmarkStart w:id="130" w:name="_Toc375220183"/>
-      <w:r>
-        <w:rPr>
-          <w:rFonts w:hint="eastAsia"/>
-        </w:rPr>
-        <w:t>2.4</w:t>
-      </w:r>
-      <w:r>
-        <w:rPr>
-          <w:rFonts w:hint="eastAsia"/>
-        </w:rPr>
-        <w:t xml:space="preserve"> </w:t>
-      </w:r>
-      <w:r>
-        <w:rPr>
-          <w:rFonts w:hint="eastAsia"/>
-        </w:rPr>
-        <w:t>摘要</w:t>
-      </w:r>
-      <w:bookmarkEnd w:id="125"/>
-      <w:bookmarkEnd w:id="126"/>
-      <w:bookmarkEnd w:id="127"/>
-      <w:bookmarkEnd w:id="128"/>
-      <w:bookmarkEnd w:id="129"/>
-      <w:bookmarkEnd w:id="130"/>
-    </w:p>
-    <w:p>
-      <w:pPr>
-        <w:spacing w:line="300" w:lineRule="auto"/>
-        <w:ind w:firstLineChars="200" w:firstLine="480"/>
-      </w:pPr>
-      <w:r>
-        <w:rPr>
-          <w:rFonts w:hint="eastAsia"/>
-        </w:rPr>
-        <w:t>摘要</w:t>
-      </w:r>
-      <w:r>
-        <w:rPr>
-          <w:rFonts w:ascii="宋体" w:hAnsi="宋体" w:hint="eastAsia"/>
-        </w:rPr>
-        <w:t>(</w:t>
-      </w:r>
-      <w:r>
-        <w:rPr>
-          <w:rFonts w:hint="eastAsia"/>
-        </w:rPr>
-        <w:t>三号华文中宋加粗，居中，</w:t>
-      </w:r>
-      <w:proofErr w:type="gramStart"/>
-      <w:r>
-        <w:rPr>
-          <w:rFonts w:hint="eastAsia"/>
-        </w:rPr>
-        <w:t>段前</w:t>
-      </w:r>
-      <w:r>
-        <w:rPr>
-          <w:rFonts w:hint="eastAsia"/>
-        </w:rPr>
-        <w:t>4</w:t>
-      </w:r>
-      <w:r>
-        <w:rPr>
-          <w:rFonts w:hint="eastAsia"/>
-        </w:rPr>
-        <w:t>行</w:t>
-      </w:r>
-      <w:proofErr w:type="gramEnd"/>
-      <w:r>
-        <w:rPr>
-          <w:rFonts w:hint="eastAsia"/>
-        </w:rPr>
-        <w:t>，段后</w:t>
-      </w:r>
-      <w:r>
-        <w:rPr>
-          <w:rFonts w:hint="eastAsia"/>
-        </w:rPr>
-        <w:t>2</w:t>
-      </w:r>
-      <w:r>
-        <w:rPr>
-          <w:rFonts w:hint="eastAsia"/>
-        </w:rPr>
-        <w:t>行</w:t>
-      </w:r>
-      <w:r>
-        <w:rPr>
-          <w:rFonts w:ascii="宋体" w:hAnsi="宋体" w:hint="eastAsia"/>
-        </w:rPr>
-        <w:t>)</w:t>
-      </w:r>
-      <w:r>
-        <w:rPr>
-          <w:rFonts w:hint="eastAsia"/>
-        </w:rPr>
-        <w:t>。</w:t>
-      </w:r>
-    </w:p>
-    <w:p>
-      <w:pPr>
-        <w:spacing w:line="300" w:lineRule="auto"/>
-        <w:ind w:firstLineChars="200" w:firstLine="480"/>
-      </w:pPr>
-      <w:r>
-        <w:rPr>
-          <w:rFonts w:hint="eastAsia"/>
-        </w:rPr>
-        <w:t>摘要文本</w:t>
-      </w:r>
-      <w:r>
-        <w:rPr>
-          <w:rFonts w:ascii="宋体" w:hAnsi="宋体" w:hint="eastAsia"/>
-        </w:rPr>
-        <w:t>(</w:t>
-      </w:r>
-      <w:r>
-        <w:rPr>
-          <w:rFonts w:hint="eastAsia"/>
-        </w:rPr>
-        <w:t>小四号宋体和</w:t>
-      </w:r>
-      <w:r>
-        <w:rPr>
-          <w:rFonts w:hint="eastAsia"/>
-        </w:rPr>
-        <w:t>Times New Roman</w:t>
-      </w:r>
-      <w:r>
-        <w:rPr>
-          <w:rFonts w:hint="eastAsia"/>
-        </w:rPr>
-        <w:t>，首行缩进</w:t>
-      </w:r>
-      <w:r>
-        <w:rPr>
-          <w:rFonts w:hint="eastAsia"/>
-        </w:rPr>
-        <w:t>2</w:t>
-      </w:r>
-      <w:r>
-        <w:rPr>
-          <w:rFonts w:hint="eastAsia"/>
-        </w:rPr>
-        <w:t>字符，</w:t>
-      </w:r>
-      <w:r>
-        <w:rPr>
-          <w:rFonts w:hint="eastAsia"/>
-        </w:rPr>
-        <w:t>1.25</w:t>
-      </w:r>
-      <w:r>
-        <w:rPr>
-          <w:rFonts w:hint="eastAsia"/>
-        </w:rPr>
-        <w:t>倍行距</w:t>
-      </w:r>
-      <w:r>
-        <w:rPr>
-          <w:rFonts w:ascii="宋体" w:hAnsi="宋体" w:hint="eastAsia"/>
-        </w:rPr>
-        <w:t>)</w:t>
-      </w:r>
-      <w:r>
-        <w:rPr>
-          <w:rFonts w:hint="eastAsia"/>
-        </w:rPr>
-        <w:t>。</w:t>
-      </w:r>
-    </w:p>
-    <w:p>
-      <w:pPr>
-        <w:spacing w:line="300" w:lineRule="auto"/>
-        <w:ind w:firstLineChars="200" w:firstLine="480"/>
-      </w:pPr>
-      <w:r>
-        <w:rPr>
-          <w:rFonts w:hint="eastAsia"/>
-        </w:rPr>
-        <w:t>摘要文本结束后空一行。</w:t>
-      </w:r>
-    </w:p>
-    <w:p>
-      <w:pPr>
-        <w:spacing w:line="300" w:lineRule="auto"/>
-        <w:ind w:firstLineChars="200" w:firstLine="480"/>
-      </w:pPr>
-      <w:r>
-        <w:rPr>
-          <w:rFonts w:hint="eastAsia"/>
-        </w:rPr>
-        <w:t>关键词</w:t>
-      </w:r>
-      <w:r>
-        <w:rPr>
-          <w:rFonts w:ascii="宋体" w:hAnsi="宋体" w:hint="eastAsia"/>
-        </w:rPr>
-        <w:t>(</w:t>
-      </w:r>
-      <w:r>
-        <w:rPr>
-          <w:rFonts w:hint="eastAsia"/>
-        </w:rPr>
-        <w:t>小四号</w:t>
-      </w:r>
-      <w:r>
-        <w:rPr>
-          <w:rFonts w:hint="eastAsia"/>
-        </w:rPr>
-        <w:t>宋体加粗</w:t>
-      </w:r>
-      <w:r>
-        <w:rPr>
-          <w:rFonts w:hint="eastAsia"/>
-        </w:rPr>
-        <w:t>顶格</w:t>
-      </w:r>
-      <w:r>
-        <w:rPr>
-          <w:rFonts w:ascii="宋体" w:hAnsi="宋体" w:hint="eastAsia"/>
-        </w:rPr>
-        <w:t>)</w:t>
-      </w:r>
-      <w:r>
-        <w:rPr>
-          <w:rFonts w:hint="eastAsia"/>
-        </w:rPr>
-        <w:t>：××××</w:t>
-      </w:r>
-      <w:r>
-        <w:rPr>
-          <w:rFonts w:ascii="宋体" w:hAnsi="宋体" w:hint="eastAsia"/>
-        </w:rPr>
-        <w:t>(</w:t>
-      </w:r>
-      <w:r>
-        <w:rPr>
-          <w:rFonts w:hint="eastAsia"/>
-        </w:rPr>
-        <w:t>小四号宋体</w:t>
-      </w:r>
-      <w:r>
-        <w:rPr>
-          <w:rFonts w:hint="eastAsia"/>
-        </w:rPr>
-        <w:t>和</w:t>
-      </w:r>
-      <w:r>
-        <w:rPr>
-          <w:rFonts w:hint="eastAsia"/>
-        </w:rPr>
-        <w:t>Times New Roman</w:t>
-      </w:r>
-      <w:r>
-        <w:rPr>
-          <w:rFonts w:hint="eastAsia"/>
-        </w:rPr>
-        <w:t>，各关键词之间</w:t>
-      </w:r>
-      <w:r>
-        <w:rPr>
-          <w:rFonts w:hint="eastAsia"/>
-        </w:rPr>
-        <w:t>2</w:t>
-      </w:r>
-      <w:r>
-        <w:rPr>
-          <w:rFonts w:hint="eastAsia"/>
-        </w:rPr>
-        <w:t>空格</w:t>
-      </w:r>
-      <w:r>
-        <w:rPr>
-          <w:rFonts w:ascii="宋体" w:hAnsi="宋体" w:hint="eastAsia"/>
-        </w:rPr>
-        <w:t>)</w:t>
-      </w:r>
-      <w:r>
-        <w:rPr>
-          <w:rFonts w:hint="eastAsia"/>
-        </w:rPr>
-        <w:t>。</w:t>
-      </w:r>
-    </w:p>
-    <w:p>
-      <w:pPr>
-        <w:pStyle w:val="2"/>
-        <w:spacing w:before="240" w:after="120"/>
-      </w:pPr>
-      <w:bookmarkStart w:id="131" w:name="_Toc373325126"/>
-      <w:bookmarkStart w:id="132" w:name="_Toc373325745"/>
-      <w:bookmarkStart w:id="133" w:name="_Toc373325932"/>
-      <w:bookmarkStart w:id="134" w:name="_Toc373357678"/>
-      <w:bookmarkStart w:id="135" w:name="_Toc373357817"/>
-      <w:bookmarkStart w:id="136" w:name="_Toc375220184"/>
-      <w:r>
-        <w:rPr>
-          <w:rFonts w:hint="eastAsia"/>
-        </w:rPr>
-        <w:t xml:space="preserve">2.5 </w:t>
-      </w:r>
-      <w:r>
-        <w:t>ABSTRACT</w:t>
-      </w:r>
-      <w:bookmarkEnd w:id="131"/>
-      <w:bookmarkEnd w:id="132"/>
-      <w:bookmarkEnd w:id="133"/>
-      <w:bookmarkEnd w:id="134"/>
-      <w:bookmarkEnd w:id="135"/>
-      <w:bookmarkEnd w:id="136"/>
-    </w:p>
-    <w:p>
-      <w:pPr>
-        <w:spacing w:line="300" w:lineRule="auto"/>
-        <w:ind w:firstLineChars="200" w:firstLine="480"/>
-      </w:pPr>
-      <w:r>
-        <w:rPr>
-          <w:rFonts w:hint="eastAsia"/>
-        </w:rPr>
-        <w:t>ABSTRACT</w:t>
-      </w:r>
-      <w:r>
-        <w:rPr>
-          <w:rFonts w:ascii="宋体" w:hAnsi="宋体" w:hint="eastAsia"/>
-        </w:rPr>
-        <w:t>(</w:t>
-      </w:r>
-      <w:r>
-        <w:rPr>
-          <w:rFonts w:hint="eastAsia"/>
-        </w:rPr>
-        <w:t>三号</w:t>
-      </w:r>
-      <w:r>
-        <w:rPr>
-          <w:rFonts w:hint="eastAsia"/>
-        </w:rPr>
-        <w:t>Times New Roman</w:t>
-      </w:r>
-      <w:r>
-        <w:rPr>
-          <w:rFonts w:hint="eastAsia"/>
-        </w:rPr>
-        <w:t>加粗，居中，</w:t>
-      </w:r>
-      <w:proofErr w:type="gramStart"/>
-      <w:r>
-        <w:rPr>
-          <w:rFonts w:hint="eastAsia"/>
-        </w:rPr>
-        <w:t>段前</w:t>
-      </w:r>
-      <w:r>
-        <w:rPr>
-          <w:rFonts w:hint="eastAsia"/>
-        </w:rPr>
-        <w:t>4</w:t>
-      </w:r>
-      <w:r>
-        <w:rPr>
-          <w:rFonts w:hint="eastAsia"/>
-        </w:rPr>
-        <w:t>行</w:t>
-      </w:r>
-      <w:proofErr w:type="gramEnd"/>
-      <w:r>
-        <w:rPr>
-          <w:rFonts w:hint="eastAsia"/>
-        </w:rPr>
-        <w:t>，段后</w:t>
-      </w:r>
-      <w:r>
-        <w:rPr>
-          <w:rFonts w:hint="eastAsia"/>
-        </w:rPr>
-        <w:t>2</w:t>
-      </w:r>
-      <w:r>
-        <w:rPr>
-          <w:rFonts w:hint="eastAsia"/>
-        </w:rPr>
-        <w:t>行</w:t>
-      </w:r>
-      <w:r>
-        <w:rPr>
-          <w:rFonts w:ascii="宋体" w:hAnsi="宋体" w:hint="eastAsia"/>
-        </w:rPr>
-        <w:t>)</w:t>
-      </w:r>
-      <w:r>
-        <w:rPr>
-          <w:rFonts w:hint="eastAsia"/>
-        </w:rPr>
-        <w:t>。</w:t>
-      </w:r>
-    </w:p>
-    <w:p>
-      <w:pPr>
-        <w:spacing w:line="300" w:lineRule="auto"/>
-        <w:ind w:firstLineChars="200" w:firstLine="480"/>
-      </w:pPr>
-      <w:r>
-        <w:rPr>
-          <w:rFonts w:hint="eastAsia"/>
-        </w:rPr>
-        <w:t>ABSTRACT</w:t>
-      </w:r>
-      <w:r>
-        <w:rPr>
-          <w:rFonts w:hint="eastAsia"/>
-        </w:rPr>
-        <w:t>文本</w:t>
-      </w:r>
-      <w:r>
-        <w:rPr>
-          <w:rFonts w:ascii="宋体" w:hAnsi="宋体" w:hint="eastAsia"/>
-        </w:rPr>
-        <w:t>(</w:t>
-      </w:r>
-      <w:r>
-        <w:rPr>
-          <w:rFonts w:hint="eastAsia"/>
-        </w:rPr>
-        <w:t>小四号</w:t>
-      </w:r>
-      <w:r>
-        <w:rPr>
-          <w:rFonts w:hint="eastAsia"/>
-        </w:rPr>
-        <w:t>Times New Roman</w:t>
-      </w:r>
-      <w:r>
-        <w:rPr>
-          <w:rFonts w:hint="eastAsia"/>
-        </w:rPr>
-        <w:t>，首行缩进</w:t>
-      </w:r>
-      <w:r>
-        <w:rPr>
-          <w:rFonts w:hint="eastAsia"/>
-        </w:rPr>
-        <w:t>2</w:t>
-      </w:r>
-      <w:r>
-        <w:rPr>
-          <w:rFonts w:hint="eastAsia"/>
-        </w:rPr>
-        <w:t>字符，</w:t>
-      </w:r>
-      <w:r>
-        <w:rPr>
-          <w:rFonts w:hint="eastAsia"/>
-        </w:rPr>
-        <w:t>1.25</w:t>
-      </w:r>
-      <w:r>
-        <w:rPr>
-          <w:rFonts w:hint="eastAsia"/>
-        </w:rPr>
-        <w:t>倍行距</w:t>
-      </w:r>
-      <w:r>
-        <w:rPr>
-          <w:rFonts w:ascii="宋体" w:hAnsi="宋体" w:hint="eastAsia"/>
-        </w:rPr>
-        <w:t>)</w:t>
-      </w:r>
-      <w:r>
-        <w:rPr>
-          <w:rFonts w:hint="eastAsia"/>
-        </w:rPr>
-        <w:t>。</w:t>
-      </w:r>
-    </w:p>
-    <w:p>
-      <w:pPr>
-        <w:spacing w:line="300" w:lineRule="auto"/>
-        <w:ind w:firstLineChars="200" w:firstLine="480"/>
-      </w:pPr>
-      <w:r>
-        <w:rPr>
-          <w:rFonts w:hint="eastAsia"/>
-        </w:rPr>
-        <w:t>ABSTRACT</w:t>
-      </w:r>
-      <w:r>
-        <w:rPr>
-          <w:rFonts w:hint="eastAsia"/>
-        </w:rPr>
-        <w:t>文本结束后空一行。</w:t>
-      </w:r>
-    </w:p>
-    <w:p>
-      <w:pPr>
-        <w:spacing w:line="300" w:lineRule="auto"/>
-        <w:ind w:firstLineChars="200" w:firstLine="480"/>
-      </w:pPr>
-      <w:r>
-        <w:rPr>
-          <w:rFonts w:hint="eastAsia"/>
-        </w:rPr>
-        <w:t>K</w:t>
-      </w:r>
-      <w:r>
-        <w:rPr>
-          <w:rFonts w:hint="eastAsia"/>
-        </w:rPr>
-        <w:t>EY</w:t>
-      </w:r>
-      <w:r>
-        <w:rPr>
-          <w:rFonts w:hint="eastAsia"/>
-        </w:rPr>
-        <w:t xml:space="preserve"> W</w:t>
-      </w:r>
-      <w:r>
-        <w:rPr>
-          <w:rFonts w:hint="eastAsia"/>
-        </w:rPr>
-        <w:t>ORDS</w:t>
-      </w:r>
-      <w:r>
-        <w:rPr>
-          <w:rFonts w:ascii="宋体" w:hAnsi="宋体" w:hint="eastAsia"/>
-        </w:rPr>
-        <w:t>(</w:t>
-      </w:r>
-      <w:r>
-        <w:rPr>
-          <w:rFonts w:hint="eastAsia"/>
-        </w:rPr>
-        <w:t>小四号</w:t>
-      </w:r>
-      <w:r>
-        <w:rPr>
-          <w:rFonts w:hint="eastAsia"/>
-        </w:rPr>
-        <w:t>Times New Roman</w:t>
-      </w:r>
-      <w:r>
-        <w:rPr>
-          <w:rFonts w:hint="eastAsia"/>
-        </w:rPr>
-        <w:t>加粗顶格</w:t>
-      </w:r>
-      <w:r>
-        <w:rPr>
-          <w:rFonts w:ascii="宋体" w:hAnsi="宋体" w:hint="eastAsia"/>
-        </w:rPr>
-        <w:t>)</w:t>
-      </w:r>
-      <w:r>
-        <w:rPr>
-          <w:rFonts w:hint="eastAsia"/>
-        </w:rPr>
-        <w:t>：××××</w:t>
-      </w:r>
-      <w:r>
-        <w:rPr>
-          <w:rFonts w:ascii="宋体" w:hAnsi="宋体" w:hint="eastAsia"/>
-        </w:rPr>
-        <w:t>(</w:t>
-      </w:r>
-      <w:r>
-        <w:rPr>
-          <w:rFonts w:hint="eastAsia"/>
-        </w:rPr>
-        <w:t>小四号</w:t>
-      </w:r>
-      <w:r>
-        <w:rPr>
-          <w:rFonts w:hint="eastAsia"/>
-        </w:rPr>
-        <w:t>Times New Roman</w:t>
-      </w:r>
-      <w:r>
-        <w:rPr>
-          <w:rFonts w:hint="eastAsia"/>
-        </w:rPr>
-        <w:t>，各关键词之间</w:t>
-      </w:r>
-      <w:r>
-        <w:rPr>
-          <w:rFonts w:hint="eastAsia"/>
-        </w:rPr>
-        <w:t>2</w:t>
-      </w:r>
-      <w:r>
-        <w:rPr>
-          <w:rFonts w:hint="eastAsia"/>
-        </w:rPr>
-        <w:t>空格</w:t>
-      </w:r>
-      <w:r>
-        <w:rPr>
-          <w:rFonts w:ascii="宋体" w:hAnsi="宋体" w:hint="eastAsia"/>
-        </w:rPr>
-        <w:t>)</w:t>
-      </w:r>
-      <w:r>
-        <w:rPr>
-          <w:rFonts w:ascii="宋体" w:hAnsi="宋体" w:hint="eastAsia"/>
-        </w:rPr>
-        <w:t>。</w:t>
-      </w:r>
-    </w:p>
-    <w:p>
-      <w:pPr>
-        <w:pStyle w:val="2"/>
-        <w:spacing w:before="240" w:after="120"/>
-      </w:pPr>
-      <w:bookmarkStart w:id="137" w:name="_Toc373325127"/>
-      <w:bookmarkStart w:id="138" w:name="_Toc373325746"/>
-      <w:bookmarkStart w:id="139" w:name="_Toc373325933"/>
-      <w:bookmarkStart w:id="140" w:name="_Toc373357679"/>
-      <w:bookmarkStart w:id="141" w:name="_Toc373357818"/>
-      <w:bookmarkStart w:id="142" w:name="_Toc375220185"/>
-      <w:r>
-        <w:rPr>
-          <w:rFonts w:hint="eastAsia"/>
-        </w:rPr>
-        <w:t>2.</w:t>
-      </w:r>
-      <w:r>
-        <w:rPr>
-          <w:rFonts w:hint="eastAsia"/>
-        </w:rPr>
-        <w:t>6</w:t>
-      </w:r>
-      <w:r>
-        <w:rPr>
-          <w:rFonts w:hint="eastAsia"/>
-        </w:rPr>
-        <w:t xml:space="preserve"> </w:t>
-      </w:r>
-      <w:r>
-        <w:rPr>
-          <w:rFonts w:hint="eastAsia"/>
-        </w:rPr>
-        <w:t>目录</w:t>
-      </w:r>
-      <w:bookmarkEnd w:id="137"/>
-      <w:bookmarkEnd w:id="138"/>
-      <w:bookmarkEnd w:id="139"/>
-      <w:bookmarkEnd w:id="140"/>
-      <w:bookmarkEnd w:id="141"/>
-      <w:bookmarkEnd w:id="142"/>
-    </w:p>
-    <w:p>
-      <w:pPr>
-        <w:spacing w:line="300" w:lineRule="auto"/>
-        <w:ind w:firstLineChars="200" w:firstLine="480"/>
-      </w:pPr>
-      <w:r>
-        <w:rPr>
-          <w:rFonts w:hint="eastAsia"/>
-        </w:rPr>
-        <w:t>目录</w:t>
-      </w:r>
-      <w:r>
-        <w:rPr>
-          <w:rFonts w:ascii="宋体" w:hAnsi="宋体" w:hint="eastAsia"/>
-        </w:rPr>
-        <w:t>(</w:t>
-      </w:r>
-      <w:r>
-        <w:rPr>
-          <w:rFonts w:hint="eastAsia"/>
-        </w:rPr>
-        <w:t>三号华文中宋加粗，居中，</w:t>
-      </w:r>
-      <w:proofErr w:type="gramStart"/>
-      <w:r>
-        <w:rPr>
-          <w:rFonts w:hint="eastAsia"/>
-        </w:rPr>
-        <w:t>段前</w:t>
-      </w:r>
-      <w:r>
-        <w:rPr>
-          <w:rFonts w:hint="eastAsia"/>
-        </w:rPr>
-        <w:t>4</w:t>
-      </w:r>
-      <w:r>
-        <w:rPr>
-          <w:rFonts w:hint="eastAsia"/>
-        </w:rPr>
-        <w:t>行</w:t>
-      </w:r>
-      <w:proofErr w:type="gramEnd"/>
-      <w:r>
-        <w:rPr>
-          <w:rFonts w:hint="eastAsia"/>
-        </w:rPr>
-        <w:t>，段后</w:t>
-      </w:r>
-      <w:r>
-        <w:rPr>
-          <w:rFonts w:hint="eastAsia"/>
-        </w:rPr>
-        <w:t>2</w:t>
-      </w:r>
-      <w:r>
-        <w:rPr>
-          <w:rFonts w:hint="eastAsia"/>
-        </w:rPr>
-        <w:t>行</w:t>
-      </w:r>
-      <w:r>
-        <w:rPr>
-          <w:rFonts w:ascii="宋体" w:hAnsi="宋体" w:hint="eastAsia"/>
-        </w:rPr>
-        <w:t>)</w:t>
-      </w:r>
-      <w:r>
-        <w:rPr>
-          <w:rFonts w:hint="eastAsia"/>
-        </w:rPr>
-        <w:t>。</w:t>
-      </w:r>
-    </w:p>
-    <w:p>
-      <w:pPr>
-        <w:spacing w:line="300" w:lineRule="auto"/>
-        <w:ind w:firstLineChars="200" w:firstLine="480"/>
-      </w:pPr>
-      <w:r>
-        <w:rPr>
-          <w:rFonts w:hint="eastAsia"/>
-        </w:rPr>
-        <w:t>以下内容用小四号宋体和</w:t>
-      </w:r>
-      <w:r>
-        <w:rPr>
-          <w:rFonts w:hint="eastAsia"/>
-        </w:rPr>
-        <w:t>Times New Roman</w:t>
-      </w:r>
-      <w:r>
-        <w:rPr>
-          <w:rFonts w:hint="eastAsia"/>
-        </w:rPr>
-        <w:t>，</w:t>
-      </w:r>
-      <w:r>
-        <w:rPr>
-          <w:rFonts w:hint="eastAsia"/>
-        </w:rPr>
-        <w:t>1.25</w:t>
-      </w:r>
-      <w:r>
-        <w:rPr>
-          <w:rFonts w:hint="eastAsia"/>
-        </w:rPr>
-        <w:t>倍行距</w:t>
-      </w:r>
-      <w:r>
-        <w:rPr>
-          <w:rFonts w:hint="eastAsia"/>
-        </w:rPr>
-        <w:t>：</w:t>
-      </w:r>
-    </w:p>
-    <w:p>
-      <w:pPr>
-        <w:spacing w:line="300" w:lineRule="auto"/>
-        <w:ind w:firstLineChars="200" w:firstLine="480"/>
-      </w:pPr>
-      <w:r>
-        <w:rPr>
-          <w:rFonts w:hint="eastAsia"/>
-        </w:rPr>
-        <w:t>摘要</w:t>
-      </w:r>
-      <w:r>
-        <w:rPr>
-          <w:rFonts w:ascii="宋体" w:hAnsi="宋体" w:hint="eastAsia"/>
-        </w:rPr>
-        <w:t>(</w:t>
-      </w:r>
-      <w:r>
-        <w:rPr>
-          <w:rFonts w:hint="eastAsia"/>
-        </w:rPr>
-        <w:t>加粗，首行缩进</w:t>
-      </w:r>
-      <w:r>
-        <w:rPr>
-          <w:rFonts w:hint="eastAsia"/>
-        </w:rPr>
-        <w:t>2</w:t>
-      </w:r>
-      <w:r>
-        <w:rPr>
-          <w:rFonts w:hint="eastAsia"/>
-        </w:rPr>
-        <w:t>字符</w:t>
-      </w:r>
-      <w:r>
-        <w:rPr>
-          <w:rFonts w:hint="eastAsia"/>
-        </w:rPr>
-        <w:t>，</w:t>
-      </w:r>
-      <w:proofErr w:type="gramStart"/>
-      <w:r>
-        <w:rPr>
-          <w:rFonts w:hint="eastAsia"/>
-        </w:rPr>
-        <w:t>段前</w:t>
-      </w:r>
-      <w:proofErr w:type="gramEnd"/>
-      <w:r>
-        <w:rPr>
-          <w:rFonts w:hint="eastAsia"/>
-        </w:rPr>
-        <w:t>0.5</w:t>
-      </w:r>
-      <w:r>
-        <w:rPr>
-          <w:rFonts w:hint="eastAsia"/>
-        </w:rPr>
-        <w:t>行</w:t>
-      </w:r>
-      <w:r>
-        <w:rPr>
-          <w:rFonts w:ascii="宋体" w:hAnsi="宋体" w:hint="eastAsia"/>
-        </w:rPr>
-        <w:t>)</w:t>
-      </w:r>
-    </w:p>
-    <w:p>
-      <w:pPr>
-        <w:spacing w:line="300" w:lineRule="auto"/>
-        <w:ind w:firstLineChars="200" w:firstLine="480"/>
-        <w:rPr>
-          <w:rFonts w:ascii="宋体" w:hAnsi="宋体"/>
-        </w:rPr>
-      </w:pPr>
-      <w:r>
-        <w:t>ABSTRACT</w:t>
-      </w:r>
-      <w:r>
-        <w:rPr>
-          <w:rFonts w:ascii="宋体" w:hAnsi="宋体" w:hint="eastAsia"/>
-        </w:rPr>
-        <w:t>(</w:t>
-      </w:r>
-      <w:r>
-        <w:rPr>
-          <w:rFonts w:hint="eastAsia"/>
-        </w:rPr>
-        <w:t>加粗，首行缩进</w:t>
-      </w:r>
-      <w:r>
-        <w:rPr>
-          <w:rFonts w:hint="eastAsia"/>
-        </w:rPr>
-        <w:t>2</w:t>
-      </w:r>
-      <w:r>
-        <w:rPr>
-          <w:rFonts w:hint="eastAsia"/>
-        </w:rPr>
-        <w:t>字符</w:t>
-      </w:r>
-      <w:r>
-        <w:rPr>
-          <w:rFonts w:hint="eastAsia"/>
-        </w:rPr>
-        <w:t>，</w:t>
-      </w:r>
-      <w:proofErr w:type="gramStart"/>
-      <w:r>
-        <w:rPr>
-          <w:rFonts w:hint="eastAsia"/>
-        </w:rPr>
-        <w:t>段前</w:t>
-      </w:r>
-      <w:proofErr w:type="gramEnd"/>
-      <w:r>
-        <w:rPr>
-          <w:rFonts w:hint="eastAsia"/>
-        </w:rPr>
-        <w:t>0.5</w:t>
-      </w:r>
-      <w:r>
-        <w:rPr>
-          <w:rFonts w:hint="eastAsia"/>
-        </w:rPr>
-        <w:t>行</w:t>
-      </w:r>
-      <w:r>
-        <w:rPr>
-          <w:rFonts w:ascii="宋体" w:hAnsi="宋体" w:hint="eastAsia"/>
-        </w:rPr>
-        <w:t>)</w:t>
-      </w:r>
-    </w:p>
-    <w:p>
-      <w:pPr>
-        <w:spacing w:line="300" w:lineRule="auto"/>
-        <w:ind w:firstLineChars="200" w:firstLine="480"/>
-      </w:pPr>
-      <w:r>
-        <w:rPr>
-          <w:rFonts w:hint="eastAsia"/>
-        </w:rPr>
-        <w:t>第</w:t>
-      </w:r>
-      <w:r>
-        <w:rPr>
-          <w:rFonts w:hint="eastAsia"/>
-        </w:rPr>
-        <w:t>1</w:t>
-      </w:r>
-      <w:r>
-        <w:rPr>
-          <w:rFonts w:hint="eastAsia"/>
-        </w:rPr>
-        <w:t>章</w:t>
-      </w:r>
-      <w:r>
-        <w:t xml:space="preserve">  </w:t>
-      </w:r>
-      <w:r>
-        <w:rPr>
-          <w:rFonts w:hint="eastAsia"/>
-        </w:rPr>
-        <w:t>××××</w:t>
-      </w:r>
-      <w:r>
-        <w:t>∙∙∙∙∙∙∙∙∙∙∙∙</w:t>
-      </w:r>
-      <w:r>
-        <w:t>∙∙∙∙∙</w:t>
-      </w:r>
-      <w:r>
-        <w:t>∙∙∙∙∙</w:t>
-      </w:r>
-      <w:r>
-        <w:t>∙∙</w:t>
-      </w:r>
-      <w:r>
-        <w:t>1</w:t>
-      </w:r>
-      <w:r>
-        <w:rPr>
-          <w:rFonts w:ascii="宋体" w:hAnsi="宋体" w:hint="eastAsia"/>
-        </w:rPr>
-        <w:t>(</w:t>
-      </w:r>
-      <w:r>
-        <w:rPr>
-          <w:rFonts w:hint="eastAsia"/>
-        </w:rPr>
-        <w:t>加粗，首行缩进</w:t>
-      </w:r>
-      <w:r>
-        <w:rPr>
-          <w:rFonts w:hint="eastAsia"/>
-        </w:rPr>
-        <w:t>2</w:t>
-      </w:r>
-      <w:r>
-        <w:rPr>
-          <w:rFonts w:hint="eastAsia"/>
-        </w:rPr>
-        <w:t>字符</w:t>
-      </w:r>
-      <w:r>
-        <w:rPr>
-          <w:rFonts w:hint="eastAsia"/>
-        </w:rPr>
-        <w:t>，</w:t>
-      </w:r>
-      <w:proofErr w:type="gramStart"/>
-      <w:r>
-        <w:rPr>
-          <w:rFonts w:hint="eastAsia"/>
-        </w:rPr>
-        <w:t>段前</w:t>
-      </w:r>
-      <w:proofErr w:type="gramEnd"/>
-      <w:r>
-        <w:rPr>
-          <w:rFonts w:hint="eastAsia"/>
-        </w:rPr>
-        <w:t>0.5</w:t>
-      </w:r>
-      <w:r>
-        <w:rPr>
-          <w:rFonts w:hint="eastAsia"/>
-        </w:rPr>
-        <w:t>行</w:t>
-      </w:r>
-      <w:r>
-        <w:rPr>
-          <w:rFonts w:ascii="宋体" w:hAnsi="宋体" w:hint="eastAsia"/>
-        </w:rPr>
-        <w:t>)</w:t>
-      </w:r>
-    </w:p>
-    <w:p>
-      <w:pPr>
-        <w:spacing w:line="300" w:lineRule="auto"/>
-        <w:ind w:firstLineChars="300" w:firstLine="720"/>
-      </w:pPr>
-      <w:r>
-        <w:lastRenderedPageBreak/>
-        <w:t xml:space="preserve">1.1 </w:t>
-      </w:r>
-      <w:r>
-        <w:rPr>
-          <w:rFonts w:hint="eastAsia"/>
-        </w:rPr>
-        <w:t>××××</w:t>
-      </w:r>
-      <w:r>
-        <w:t>∙∙∙∙∙∙∙∙∙∙∙∙∙∙∙∙∙∙∙</w:t>
-      </w:r>
-      <w:r>
-        <w:t>∙∙∙</w:t>
-      </w:r>
-      <w:r>
-        <w:t>∙∙∙∙</w:t>
-      </w:r>
-      <w:r>
-        <w:t>∙∙∙</w:t>
-      </w:r>
-      <w:r>
-        <w:t>1</w:t>
-      </w:r>
-      <w:r>
-        <w:rPr>
-          <w:rFonts w:ascii="宋体" w:hAnsi="宋体" w:hint="eastAsia"/>
-        </w:rPr>
-        <w:t>(</w:t>
-      </w:r>
-      <w:r>
-        <w:rPr>
-          <w:rFonts w:hint="eastAsia"/>
-        </w:rPr>
-        <w:t>首行缩进</w:t>
-      </w:r>
-      <w:r>
-        <w:rPr>
-          <w:rFonts w:hint="eastAsia"/>
-        </w:rPr>
-        <w:t>3</w:t>
-      </w:r>
-      <w:r>
-        <w:rPr>
-          <w:rFonts w:hint="eastAsia"/>
-        </w:rPr>
-        <w:t>字符</w:t>
-      </w:r>
-      <w:r>
-        <w:rPr>
-          <w:rFonts w:ascii="宋体" w:hAnsi="宋体" w:hint="eastAsia"/>
-        </w:rPr>
-        <w:t>)</w:t>
-      </w:r>
-    </w:p>
-    <w:p>
-      <w:pPr>
-        <w:spacing w:line="300" w:lineRule="auto"/>
-        <w:ind w:firstLineChars="400" w:firstLine="960"/>
-      </w:pPr>
-      <w:r>
-        <w:t xml:space="preserve">1.1.1 </w:t>
-      </w:r>
-      <w:r>
-        <w:rPr>
-          <w:rFonts w:hint="eastAsia"/>
-        </w:rPr>
-        <w:t>××××</w:t>
-      </w:r>
-      <w:r>
-        <w:t>∙∙∙∙∙∙∙∙∙∙∙∙∙</w:t>
-      </w:r>
-      <w:r>
-        <w:t>∙∙∙∙∙∙∙∙∙</w:t>
-      </w:r>
-      <w:r>
-        <w:t>1</w:t>
-      </w:r>
-      <w:r>
-        <w:rPr>
-          <w:rFonts w:ascii="宋体" w:hAnsi="宋体" w:hint="eastAsia"/>
-        </w:rPr>
-        <w:t>(</w:t>
-      </w:r>
-      <w:r>
-        <w:rPr>
-          <w:rFonts w:hint="eastAsia"/>
-        </w:rPr>
-        <w:t>首行缩进</w:t>
-      </w:r>
-      <w:r>
-        <w:rPr>
-          <w:rFonts w:hint="eastAsia"/>
-        </w:rPr>
-        <w:t>4</w:t>
-      </w:r>
-      <w:r>
-        <w:rPr>
-          <w:rFonts w:hint="eastAsia"/>
-        </w:rPr>
-        <w:t>字符</w:t>
-      </w:r>
-      <w:r>
-        <w:rPr>
-          <w:rFonts w:ascii="宋体" w:hAnsi="宋体" w:hint="eastAsia"/>
-        </w:rPr>
-        <w:t>)</w:t>
-      </w:r>
-    </w:p>
-    <w:p>
-      <w:pPr>
-        <w:pStyle w:val="2"/>
-        <w:spacing w:before="240" w:after="120"/>
-      </w:pPr>
-      <w:bookmarkStart w:id="143" w:name="_Toc373325128"/>
-      <w:bookmarkStart w:id="144" w:name="_Toc373325747"/>
-      <w:bookmarkStart w:id="145" w:name="_Toc373325934"/>
-      <w:bookmarkStart w:id="146" w:name="_Toc373357680"/>
-      <w:bookmarkStart w:id="147" w:name="_Toc373357819"/>
-      <w:bookmarkStart w:id="148" w:name="_Toc375220186"/>
-      <w:r>
-        <w:rPr>
-          <w:rFonts w:hint="eastAsia"/>
-        </w:rPr>
-        <w:t>2.7</w:t>
-      </w:r>
-      <w:r>
-        <w:rPr>
-          <w:rFonts w:hint="eastAsia"/>
-        </w:rPr>
-        <w:t xml:space="preserve"> </w:t>
-      </w:r>
-      <w:r>
-        <w:rPr>
-          <w:rFonts w:hint="eastAsia"/>
-        </w:rPr>
-        <w:t>正文</w:t>
-      </w:r>
-      <w:bookmarkEnd w:id="143"/>
-      <w:bookmarkEnd w:id="144"/>
-      <w:bookmarkEnd w:id="145"/>
-      <w:bookmarkEnd w:id="146"/>
-      <w:bookmarkEnd w:id="147"/>
-      <w:bookmarkEnd w:id="148"/>
-    </w:p>
-    <w:p>
-      <w:pPr>
-        <w:spacing w:line="300" w:lineRule="auto"/>
-        <w:ind w:firstLineChars="200" w:firstLine="480"/>
-      </w:pPr>
-      <w:r>
-        <w:rPr>
-          <w:rFonts w:hint="eastAsia"/>
-        </w:rPr>
-        <w:t>一级标题</w:t>
-      </w:r>
-      <w:r>
-        <w:rPr>
-          <w:rFonts w:ascii="宋体" w:hAnsi="宋体" w:hint="eastAsia"/>
-        </w:rPr>
-        <w:t>(</w:t>
-      </w:r>
-      <w:r>
-        <w:rPr>
-          <w:rFonts w:hint="eastAsia"/>
-        </w:rPr>
-        <w:t>三号华文中宋和</w:t>
-      </w:r>
-      <w:r>
-        <w:rPr>
-          <w:rFonts w:hint="eastAsia"/>
-        </w:rPr>
-        <w:t>Times New Roman</w:t>
-      </w:r>
-      <w:r>
-        <w:rPr>
-          <w:rFonts w:hint="eastAsia"/>
-        </w:rPr>
-        <w:t>加粗，居中，</w:t>
-      </w:r>
-      <w:proofErr w:type="gramStart"/>
-      <w:r>
-        <w:rPr>
-          <w:rFonts w:hint="eastAsia"/>
-        </w:rPr>
-        <w:t>段前</w:t>
-      </w:r>
-      <w:r>
-        <w:rPr>
-          <w:rFonts w:hint="eastAsia"/>
-        </w:rPr>
-        <w:t>4</w:t>
-      </w:r>
-      <w:r>
-        <w:rPr>
-          <w:rFonts w:hint="eastAsia"/>
-        </w:rPr>
-        <w:t>行</w:t>
-      </w:r>
-      <w:proofErr w:type="gramEnd"/>
-      <w:r>
-        <w:rPr>
-          <w:rFonts w:hint="eastAsia"/>
-        </w:rPr>
-        <w:t>，段后</w:t>
-      </w:r>
-      <w:r>
-        <w:rPr>
-          <w:rFonts w:hint="eastAsia"/>
-        </w:rPr>
-        <w:t>2</w:t>
-      </w:r>
-      <w:r>
-        <w:rPr>
-          <w:rFonts w:hint="eastAsia"/>
-        </w:rPr>
-        <w:t>行</w:t>
-      </w:r>
-      <w:r>
-        <w:rPr>
-          <w:rFonts w:ascii="宋体" w:hAnsi="宋体" w:hint="eastAsia"/>
-        </w:rPr>
-        <w:t>)</w:t>
-      </w:r>
-      <w:r>
-        <w:rPr>
-          <w:rFonts w:hint="eastAsia"/>
-        </w:rPr>
-        <w:t>。</w:t>
-      </w:r>
-    </w:p>
-    <w:p>
-      <w:pPr>
-        <w:spacing w:line="300" w:lineRule="auto"/>
-        <w:ind w:firstLineChars="200" w:firstLine="480"/>
-      </w:pPr>
-      <w:r>
-        <w:rPr>
-          <w:rFonts w:hint="eastAsia"/>
-        </w:rPr>
-        <w:t>二级标题</w:t>
-      </w:r>
-      <w:r>
-        <w:rPr>
-          <w:rFonts w:ascii="宋体" w:hAnsi="宋体" w:hint="eastAsia"/>
-        </w:rPr>
-        <w:t>(</w:t>
-      </w:r>
-      <w:r>
-        <w:rPr>
-          <w:rFonts w:hint="eastAsia"/>
-        </w:rPr>
-        <w:t>四号宋体和</w:t>
-      </w:r>
-      <w:r>
-        <w:rPr>
-          <w:rFonts w:hint="eastAsia"/>
-        </w:rPr>
-        <w:t>Times New Roman</w:t>
-      </w:r>
-      <w:r>
-        <w:rPr>
-          <w:rFonts w:hint="eastAsia"/>
-        </w:rPr>
-        <w:t>加粗，左对齐顶格，</w:t>
-      </w:r>
-      <w:proofErr w:type="gramStart"/>
-      <w:r>
-        <w:rPr>
-          <w:rFonts w:hint="eastAsia"/>
-        </w:rPr>
-        <w:t>段前</w:t>
-      </w:r>
-      <w:r>
-        <w:rPr>
-          <w:rFonts w:hint="eastAsia"/>
-        </w:rPr>
-        <w:t>1</w:t>
-      </w:r>
-      <w:r>
-        <w:rPr>
-          <w:rFonts w:hint="eastAsia"/>
-        </w:rPr>
-        <w:t>行</w:t>
-      </w:r>
-      <w:proofErr w:type="gramEnd"/>
-      <w:r>
-        <w:rPr>
-          <w:rFonts w:hint="eastAsia"/>
-        </w:rPr>
-        <w:t>，段后</w:t>
-      </w:r>
-      <w:r>
-        <w:rPr>
-          <w:rFonts w:hint="eastAsia"/>
-        </w:rPr>
-        <w:t>0.5</w:t>
-      </w:r>
-      <w:r>
-        <w:rPr>
-          <w:rFonts w:hint="eastAsia"/>
-        </w:rPr>
-        <w:t>行</w:t>
-      </w:r>
-      <w:r>
-        <w:rPr>
-          <w:rFonts w:ascii="宋体" w:hAnsi="宋体" w:hint="eastAsia"/>
-        </w:rPr>
-        <w:t>)</w:t>
-      </w:r>
-      <w:r>
-        <w:rPr>
-          <w:rFonts w:hint="eastAsia"/>
-        </w:rPr>
-        <w:t>。</w:t>
-      </w:r>
-    </w:p>
-    <w:p>
-      <w:pPr>
-        <w:spacing w:line="300" w:lineRule="auto"/>
-        <w:ind w:firstLineChars="200" w:firstLine="480"/>
-      </w:pPr>
-      <w:r>
-        <w:rPr>
-          <w:rFonts w:hint="eastAsia"/>
-        </w:rPr>
-        <w:t>三级标题</w:t>
-      </w:r>
-      <w:r>
-        <w:rPr>
-          <w:rFonts w:ascii="宋体" w:hAnsi="宋体" w:hint="eastAsia"/>
-        </w:rPr>
-        <w:t>(</w:t>
-      </w:r>
-      <w:r>
-        <w:rPr>
-          <w:rFonts w:hint="eastAsia"/>
-        </w:rPr>
-        <w:t>小四号宋体和</w:t>
-      </w:r>
-      <w:r>
-        <w:rPr>
-          <w:rFonts w:hint="eastAsia"/>
-        </w:rPr>
-        <w:t>Times New Roman</w:t>
-      </w:r>
-      <w:r>
-        <w:rPr>
-          <w:rFonts w:hint="eastAsia"/>
-        </w:rPr>
-        <w:t>加粗，左对齐顶格，</w:t>
-      </w:r>
-      <w:proofErr w:type="gramStart"/>
-      <w:r>
-        <w:rPr>
-          <w:rFonts w:hint="eastAsia"/>
-        </w:rPr>
-        <w:t>段前</w:t>
-      </w:r>
-      <w:proofErr w:type="gramEnd"/>
-      <w:r>
-        <w:rPr>
-          <w:rFonts w:hint="eastAsia"/>
-        </w:rPr>
-        <w:t>0.5</w:t>
-      </w:r>
-      <w:r>
-        <w:rPr>
-          <w:rFonts w:hint="eastAsia"/>
-        </w:rPr>
-        <w:t>行，段后</w:t>
-      </w:r>
-      <w:r>
-        <w:rPr>
-          <w:rFonts w:hint="eastAsia"/>
-        </w:rPr>
-        <w:t>0</w:t>
-      </w:r>
-      <w:r>
-        <w:rPr>
-          <w:rFonts w:hint="eastAsia"/>
-        </w:rPr>
-        <w:t>行</w:t>
-      </w:r>
-      <w:r>
-        <w:rPr>
-          <w:rFonts w:ascii="宋体" w:hAnsi="宋体" w:hint="eastAsia"/>
-        </w:rPr>
-        <w:t>)</w:t>
-      </w:r>
-      <w:r>
-        <w:rPr>
-          <w:rFonts w:hint="eastAsia"/>
-        </w:rPr>
-        <w:t>。</w:t>
-      </w:r>
-    </w:p>
-    <w:p>
-      <w:pPr>
-        <w:spacing w:line="300" w:lineRule="auto"/>
-        <w:ind w:firstLineChars="200" w:firstLine="480"/>
-      </w:pPr>
-      <w:r>
-        <w:rPr>
-          <w:rFonts w:hint="eastAsia"/>
-        </w:rPr>
-        <w:t>正文文字</w:t>
-      </w:r>
-      <w:r>
-        <w:rPr>
-          <w:rFonts w:ascii="宋体" w:hAnsi="宋体" w:hint="eastAsia"/>
-        </w:rPr>
-        <w:t>(</w:t>
-      </w:r>
-      <w:r>
-        <w:rPr>
-          <w:rFonts w:hint="eastAsia"/>
-        </w:rPr>
-        <w:t>小四号宋体和</w:t>
-      </w:r>
-      <w:r>
-        <w:rPr>
-          <w:rFonts w:hint="eastAsia"/>
-        </w:rPr>
-        <w:t>Times New Roman</w:t>
-      </w:r>
-      <w:r>
-        <w:rPr>
-          <w:rFonts w:hint="eastAsia"/>
-        </w:rPr>
-        <w:t>，首行缩进</w:t>
-      </w:r>
-      <w:r>
-        <w:rPr>
-          <w:rFonts w:hint="eastAsia"/>
-        </w:rPr>
-        <w:t>2</w:t>
-      </w:r>
-      <w:r>
-        <w:rPr>
-          <w:rFonts w:hint="eastAsia"/>
-        </w:rPr>
-        <w:t>字符，</w:t>
-      </w:r>
-      <w:r>
-        <w:rPr>
-          <w:rFonts w:hint="eastAsia"/>
-        </w:rPr>
-        <w:t>1.25</w:t>
-      </w:r>
-      <w:r>
-        <w:rPr>
-          <w:rFonts w:hint="eastAsia"/>
-        </w:rPr>
-        <w:t>倍行距</w:t>
-      </w:r>
-      <w:r>
-        <w:rPr>
-          <w:rFonts w:ascii="宋体" w:hAnsi="宋体" w:hint="eastAsia"/>
-        </w:rPr>
-        <w:t>)</w:t>
-      </w:r>
-      <w:r>
-        <w:rPr>
-          <w:rFonts w:hint="eastAsia"/>
-        </w:rPr>
-        <w:t>。</w:t>
-      </w:r>
-    </w:p>
-    <w:p>
-      <w:pPr>
-        <w:pStyle w:val="2"/>
-        <w:spacing w:before="240" w:after="120"/>
-      </w:pPr>
-      <w:bookmarkStart w:id="149" w:name="_Toc373325130"/>
-      <w:bookmarkStart w:id="150" w:name="_Toc373325749"/>
-      <w:bookmarkStart w:id="151" w:name="_Toc373325936"/>
-      <w:bookmarkStart w:id="152" w:name="_Toc373357682"/>
-      <w:bookmarkStart w:id="153" w:name="_Toc373357821"/>
-      <w:bookmarkStart w:id="154" w:name="_Toc375220187"/>
-      <w:r>
-        <w:rPr>
-          <w:rFonts w:hint="eastAsia"/>
-        </w:rPr>
-        <w:t>2.8</w:t>
-      </w:r>
-      <w:r>
-        <w:rPr>
-          <w:rFonts w:hint="eastAsia"/>
-        </w:rPr>
-        <w:t xml:space="preserve"> </w:t>
-      </w:r>
-      <w:r>
-        <w:rPr>
-          <w:rFonts w:hint="eastAsia"/>
-        </w:rPr>
-        <w:t>参考文献</w:t>
-      </w:r>
-      <w:bookmarkEnd w:id="149"/>
-      <w:bookmarkEnd w:id="150"/>
-      <w:bookmarkEnd w:id="151"/>
-      <w:bookmarkEnd w:id="152"/>
-      <w:bookmarkEnd w:id="153"/>
-      <w:bookmarkEnd w:id="154"/>
-    </w:p>
-    <w:p>
-      <w:pPr>
-        <w:spacing w:line="300" w:lineRule="auto"/>
-        <w:ind w:firstLineChars="200" w:firstLine="480"/>
-      </w:pPr>
-      <w:r>
-        <w:rPr>
-          <w:rFonts w:hint="eastAsia"/>
-        </w:rPr>
-        <w:t>参考文献</w:t>
-      </w:r>
-      <w:r>
-        <w:rPr>
-          <w:rFonts w:ascii="宋体" w:hAnsi="宋体" w:hint="eastAsia"/>
-        </w:rPr>
-        <w:t>(</w:t>
-      </w:r>
-      <w:r>
-        <w:rPr>
-          <w:rFonts w:hint="eastAsia"/>
-        </w:rPr>
-        <w:t>三号华文中宋加粗，居中，</w:t>
-      </w:r>
-      <w:proofErr w:type="gramStart"/>
-      <w:r>
-        <w:rPr>
-          <w:rFonts w:hint="eastAsia"/>
-        </w:rPr>
-        <w:t>段前</w:t>
-      </w:r>
-      <w:r>
-        <w:rPr>
-          <w:rFonts w:hint="eastAsia"/>
-        </w:rPr>
-        <w:t>4</w:t>
-      </w:r>
-      <w:r>
-        <w:rPr>
-          <w:rFonts w:hint="eastAsia"/>
-        </w:rPr>
-        <w:t>行</w:t>
-      </w:r>
-      <w:proofErr w:type="gramEnd"/>
-      <w:r>
-        <w:rPr>
-          <w:rFonts w:hint="eastAsia"/>
-        </w:rPr>
-        <w:t>，段后</w:t>
-      </w:r>
-      <w:r>
-        <w:rPr>
-          <w:rFonts w:hint="eastAsia"/>
-        </w:rPr>
-        <w:t>2</w:t>
-      </w:r>
-      <w:r>
-        <w:rPr>
-          <w:rFonts w:hint="eastAsia"/>
-        </w:rPr>
-        <w:t>行</w:t>
-      </w:r>
-      <w:r>
-        <w:rPr>
-          <w:rFonts w:ascii="宋体" w:hAnsi="宋体" w:hint="eastAsia"/>
-        </w:rPr>
-        <w:t>)</w:t>
-      </w:r>
-      <w:r>
-        <w:rPr>
-          <w:rFonts w:ascii="宋体" w:hAnsi="宋体" w:hint="eastAsia"/>
-        </w:rPr>
-        <w:t>。</w:t>
-      </w:r>
-    </w:p>
-    <w:p>
-      <w:pPr>
-        <w:spacing w:line="300" w:lineRule="auto"/>
-        <w:ind w:firstLineChars="200" w:firstLine="480"/>
-      </w:pPr>
-      <w:r>
-        <w:rPr>
-          <w:rFonts w:hint="eastAsia"/>
-        </w:rPr>
-        <w:t>参考文献序号用方括号括起</w:t>
-      </w:r>
-      <w:r>
-        <w:rPr>
-          <w:rFonts w:hint="eastAsia"/>
-        </w:rPr>
-        <w:t>。</w:t>
-      </w:r>
-    </w:p>
-    <w:p>
-      <w:pPr>
-        <w:spacing w:line="300" w:lineRule="auto"/>
-        <w:ind w:firstLineChars="200" w:firstLine="480"/>
-      </w:pPr>
-      <w:r>
-        <w:rPr>
-          <w:rFonts w:hint="eastAsia"/>
-        </w:rPr>
-        <w:t>参考文献序号和内容用</w:t>
-      </w:r>
-      <w:r>
-        <w:rPr>
-          <w:rFonts w:hint="eastAsia"/>
-        </w:rPr>
-        <w:t>五号宋体和</w:t>
-      </w:r>
-      <w:r>
-        <w:rPr>
-          <w:rFonts w:hint="eastAsia"/>
-        </w:rPr>
-        <w:t>Times New Roman</w:t>
-      </w:r>
-      <w:r>
-        <w:rPr>
-          <w:rFonts w:hint="eastAsia"/>
-        </w:rPr>
-        <w:t>。</w:t>
-      </w:r>
-    </w:p>
-    <w:p>
-      <w:pPr>
-        <w:pStyle w:val="2"/>
-        <w:spacing w:before="240" w:after="120"/>
-      </w:pPr>
-      <w:bookmarkStart w:id="155" w:name="_Toc373325129"/>
-      <w:bookmarkStart w:id="156" w:name="_Toc373325748"/>
-      <w:bookmarkStart w:id="157" w:name="_Toc373325935"/>
-      <w:bookmarkStart w:id="158" w:name="_Toc373357681"/>
-      <w:bookmarkStart w:id="159" w:name="_Toc373357820"/>
-      <w:bookmarkStart w:id="160" w:name="_Toc375220188"/>
-      <w:r>
-        <w:rPr>
-          <w:rFonts w:hint="eastAsia"/>
-        </w:rPr>
-        <w:t xml:space="preserve">2.9 </w:t>
-      </w:r>
-      <w:r>
-        <w:rPr>
-          <w:rFonts w:hint="eastAsia"/>
-        </w:rPr>
-        <w:t>致谢</w:t>
-      </w:r>
-      <w:bookmarkEnd w:id="155"/>
-      <w:bookmarkEnd w:id="156"/>
-      <w:bookmarkEnd w:id="157"/>
-      <w:bookmarkEnd w:id="158"/>
-      <w:bookmarkEnd w:id="159"/>
-      <w:bookmarkEnd w:id="160"/>
-    </w:p>
-    <w:p>
-      <w:pPr>
-        <w:spacing w:line="300" w:lineRule="auto"/>
-        <w:ind w:firstLineChars="200" w:firstLine="480"/>
-      </w:pPr>
-      <w:r>
-        <w:rPr>
-          <w:rFonts w:hint="eastAsia"/>
-        </w:rPr>
-        <w:t>致谢</w:t>
-      </w:r>
-      <w:r>
-        <w:rPr>
-          <w:rFonts w:ascii="宋体" w:hAnsi="宋体" w:hint="eastAsia"/>
-        </w:rPr>
-        <w:t>(</w:t>
-      </w:r>
-      <w:r>
-        <w:rPr>
-          <w:rFonts w:hint="eastAsia"/>
-        </w:rPr>
-        <w:t>三号华文中宋加粗，居中，</w:t>
-      </w:r>
-      <w:proofErr w:type="gramStart"/>
-      <w:r>
-        <w:rPr>
-          <w:rFonts w:hint="eastAsia"/>
-        </w:rPr>
-        <w:t>段前</w:t>
-      </w:r>
-      <w:r>
-        <w:rPr>
-          <w:rFonts w:hint="eastAsia"/>
-        </w:rPr>
-        <w:t>4</w:t>
-      </w:r>
-      <w:r>
-        <w:rPr>
-          <w:rFonts w:hint="eastAsia"/>
-        </w:rPr>
-        <w:t>行</w:t>
-      </w:r>
-      <w:proofErr w:type="gramEnd"/>
-      <w:r>
-        <w:rPr>
-          <w:rFonts w:hint="eastAsia"/>
-        </w:rPr>
-        <w:t>，段后</w:t>
-      </w:r>
-      <w:r>
-        <w:rPr>
-          <w:rFonts w:hint="eastAsia"/>
-        </w:rPr>
-        <w:t>2</w:t>
-      </w:r>
-      <w:r>
-        <w:rPr>
-          <w:rFonts w:hint="eastAsia"/>
-        </w:rPr>
-        <w:t>行</w:t>
-      </w:r>
-      <w:r>
-        <w:rPr>
-          <w:rFonts w:ascii="宋体" w:hAnsi="宋体" w:hint="eastAsia"/>
-        </w:rPr>
-        <w:t>)</w:t>
-      </w:r>
-      <w:r>
-        <w:rPr>
-          <w:rFonts w:ascii="宋体" w:hAnsi="宋体" w:hint="eastAsia"/>
-        </w:rPr>
-        <w:t>。</w:t>
-      </w:r>
-    </w:p>
-    <w:p>
-      <w:pPr>
-        <w:spacing w:line="300" w:lineRule="auto"/>
-        <w:ind w:firstLineChars="200" w:firstLine="480"/>
-      </w:pPr>
-      <w:r>
-        <w:rPr>
-          <w:rFonts w:hint="eastAsia"/>
-        </w:rPr>
-        <w:t>致谢文本</w:t>
-      </w:r>
-      <w:r>
-        <w:rPr>
-          <w:rFonts w:ascii="宋体" w:hAnsi="宋体" w:hint="eastAsia"/>
-        </w:rPr>
-        <w:t>(</w:t>
-      </w:r>
-      <w:r>
-        <w:rPr>
-          <w:rFonts w:hint="eastAsia"/>
-        </w:rPr>
-        <w:t>小四号宋体和</w:t>
-      </w:r>
-      <w:r>
-        <w:rPr>
-          <w:rFonts w:hint="eastAsia"/>
-        </w:rPr>
-        <w:t>Times New Roman</w:t>
-      </w:r>
-      <w:r>
-        <w:rPr>
-          <w:rFonts w:hint="eastAsia"/>
-        </w:rPr>
-        <w:t>，首行缩进</w:t>
-      </w:r>
-      <w:r>
-        <w:rPr>
-          <w:rFonts w:hint="eastAsia"/>
-        </w:rPr>
-        <w:t>2</w:t>
-      </w:r>
-      <w:r>
-        <w:rPr>
-          <w:rFonts w:hint="eastAsia"/>
-        </w:rPr>
-        <w:t>字符，</w:t>
-      </w:r>
-      <w:r>
-        <w:rPr>
-          <w:rFonts w:hint="eastAsia"/>
-        </w:rPr>
-        <w:t>1.25</w:t>
-      </w:r>
-      <w:r>
-        <w:rPr>
-          <w:rFonts w:hint="eastAsia"/>
-        </w:rPr>
-        <w:t>倍行距</w:t>
-      </w:r>
-      <w:r>
-        <w:rPr>
-          <w:rFonts w:ascii="宋体" w:hAnsi="宋体" w:hint="eastAsia"/>
-        </w:rPr>
-        <w:t>)</w:t>
-      </w:r>
-      <w:r>
-        <w:rPr>
-          <w:rFonts w:hint="eastAsia"/>
-        </w:rPr>
-        <w:t>。</w:t>
-      </w:r>
-    </w:p>
-    <w:p>
-      <w:pPr>
-        <w:spacing w:line="300" w:lineRule="auto"/>
-        <w:ind w:firstLineChars="200" w:firstLine="480"/>
-      </w:pPr>
-    </w:p>
-    <w:p>
-      <w:pPr>
-        <w:spacing w:line="300" w:lineRule="auto"/>
-        <w:ind w:firstLineChars="200" w:firstLine="480"/>
-      </w:pPr>
-    </w:p>
-    <w:p>
-      <w:pPr>
-        <w:spacing w:line="300" w:lineRule="auto"/>
-        <w:ind w:firstLineChars="200" w:firstLine="480"/>
+        <w:rPr>
+          <w:rFonts w:hint="eastAsia"/>
+        </w:rPr>
         <w:sectPr>
           <w:type w:val="oddPage"/>
           <w:pgSz w:w="11906" w:h="16838" w:code="9"/>
@@ -10738,12 +8837,12 @@
         <w:pStyle w:val="1"/>
         <w:spacing w:before="960" w:after="480"/>
       </w:pPr>
-      <w:bookmarkStart w:id="161" w:name="_Toc373325131"/>
-      <w:bookmarkStart w:id="162" w:name="_Toc373325750"/>
-      <w:bookmarkStart w:id="163" w:name="_Toc373325937"/>
-      <w:bookmarkStart w:id="164" w:name="_Toc373357683"/>
-      <w:bookmarkStart w:id="165" w:name="_Toc373357822"/>
-      <w:bookmarkStart w:id="166" w:name="_Toc375220189"/>
+      <w:bookmarkStart w:id="60" w:name="_Toc373325131"/>
+      <w:bookmarkStart w:id="61" w:name="_Toc373325750"/>
+      <w:bookmarkStart w:id="62" w:name="_Toc373325937"/>
+      <w:bookmarkStart w:id="63" w:name="_Toc373357683"/>
+      <w:bookmarkStart w:id="64" w:name="_Toc373357822"/>
+      <w:bookmarkStart w:id="65" w:name="_Toc375220189"/>
       <w:r>
         <w:rPr>
           <w:rFonts w:hint="eastAsia"/>
@@ -10787,24 +8886,24 @@
         </w:rPr>
         <w:t>写作细则</w:t>
       </w:r>
-      <w:bookmarkEnd w:id="161"/>
-      <w:bookmarkEnd w:id="162"/>
-      <w:bookmarkEnd w:id="163"/>
-      <w:bookmarkEnd w:id="164"/>
-      <w:bookmarkEnd w:id="165"/>
-      <w:bookmarkEnd w:id="166"/>
+      <w:bookmarkEnd w:id="60"/>
+      <w:bookmarkEnd w:id="61"/>
+      <w:bookmarkEnd w:id="62"/>
+      <w:bookmarkEnd w:id="63"/>
+      <w:bookmarkEnd w:id="64"/>
+      <w:bookmarkEnd w:id="65"/>
     </w:p>
     <w:p>
       <w:pPr>
         <w:pStyle w:val="2"/>
         <w:spacing w:before="240" w:after="120"/>
       </w:pPr>
-      <w:bookmarkStart w:id="167" w:name="_Toc373325132"/>
-      <w:bookmarkStart w:id="168" w:name="_Toc373325751"/>
-      <w:bookmarkStart w:id="169" w:name="_Toc373325938"/>
-      <w:bookmarkStart w:id="170" w:name="_Toc373357684"/>
-      <w:bookmarkStart w:id="171" w:name="_Toc373357823"/>
-      <w:bookmarkStart w:id="172" w:name="_Toc375220190"/>
+      <w:bookmarkStart w:id="66" w:name="_Toc373325132"/>
+      <w:bookmarkStart w:id="67" w:name="_Toc373325751"/>
+      <w:bookmarkStart w:id="68" w:name="_Toc373325938"/>
+      <w:bookmarkStart w:id="69" w:name="_Toc373357684"/>
+      <w:bookmarkStart w:id="70" w:name="_Toc373357823"/>
+      <w:bookmarkStart w:id="71" w:name="_Toc375220190"/>
       <w:r>
         <w:rPr>
           <w:rFonts w:hint="eastAsia"/>
@@ -10823,12 +8922,12 @@
         </w:rPr>
         <w:t>书写</w:t>
       </w:r>
-      <w:bookmarkEnd w:id="167"/>
-      <w:bookmarkEnd w:id="168"/>
-      <w:bookmarkEnd w:id="169"/>
-      <w:bookmarkEnd w:id="170"/>
-      <w:bookmarkEnd w:id="171"/>
-      <w:bookmarkEnd w:id="172"/>
+      <w:bookmarkEnd w:id="66"/>
+      <w:bookmarkEnd w:id="67"/>
+      <w:bookmarkEnd w:id="68"/>
+      <w:bookmarkEnd w:id="69"/>
+      <w:bookmarkEnd w:id="70"/>
+      <w:bookmarkEnd w:id="71"/>
     </w:p>
     <w:p>
       <w:pPr>
@@ -10871,12 +8970,12 @@
         <w:pStyle w:val="2"/>
         <w:spacing w:before="240" w:after="120"/>
       </w:pPr>
-      <w:bookmarkStart w:id="173" w:name="_Toc373325133"/>
-      <w:bookmarkStart w:id="174" w:name="_Toc373325752"/>
-      <w:bookmarkStart w:id="175" w:name="_Toc373325939"/>
-      <w:bookmarkStart w:id="176" w:name="_Toc373357685"/>
-      <w:bookmarkStart w:id="177" w:name="_Toc373357824"/>
-      <w:bookmarkStart w:id="178" w:name="_Toc375220191"/>
+      <w:bookmarkStart w:id="72" w:name="_Toc373325133"/>
+      <w:bookmarkStart w:id="73" w:name="_Toc373325752"/>
+      <w:bookmarkStart w:id="74" w:name="_Toc373325939"/>
+      <w:bookmarkStart w:id="75" w:name="_Toc373357685"/>
+      <w:bookmarkStart w:id="76" w:name="_Toc373357824"/>
+      <w:bookmarkStart w:id="77" w:name="_Toc375220191"/>
       <w:r>
         <w:rPr>
           <w:rFonts w:hint="eastAsia"/>
@@ -10889,12 +8988,12 @@
         </w:rPr>
         <w:t>标点符号</w:t>
       </w:r>
-      <w:bookmarkEnd w:id="173"/>
-      <w:bookmarkEnd w:id="174"/>
-      <w:bookmarkEnd w:id="175"/>
-      <w:bookmarkEnd w:id="176"/>
-      <w:bookmarkEnd w:id="177"/>
-      <w:bookmarkEnd w:id="178"/>
+      <w:bookmarkEnd w:id="72"/>
+      <w:bookmarkEnd w:id="73"/>
+      <w:bookmarkEnd w:id="74"/>
+      <w:bookmarkEnd w:id="75"/>
+      <w:bookmarkEnd w:id="76"/>
+      <w:bookmarkEnd w:id="77"/>
     </w:p>
     <w:p>
       <w:pPr>
@@ -10913,12 +9012,12 @@
         <w:pStyle w:val="2"/>
         <w:spacing w:before="240" w:after="120"/>
       </w:pPr>
-      <w:bookmarkStart w:id="179" w:name="_Toc373325134"/>
-      <w:bookmarkStart w:id="180" w:name="_Toc373325753"/>
-      <w:bookmarkStart w:id="181" w:name="_Toc373325940"/>
-      <w:bookmarkStart w:id="182" w:name="_Toc373357686"/>
-      <w:bookmarkStart w:id="183" w:name="_Toc373357825"/>
-      <w:bookmarkStart w:id="184" w:name="_Toc375220192"/>
+      <w:bookmarkStart w:id="78" w:name="_Toc373325134"/>
+      <w:bookmarkStart w:id="79" w:name="_Toc373325753"/>
+      <w:bookmarkStart w:id="80" w:name="_Toc373325940"/>
+      <w:bookmarkStart w:id="81" w:name="_Toc373357686"/>
+      <w:bookmarkStart w:id="82" w:name="_Toc373357825"/>
+      <w:bookmarkStart w:id="83" w:name="_Toc375220192"/>
       <w:r>
         <w:rPr>
           <w:rFonts w:hint="eastAsia"/>
@@ -10943,12 +9042,12 @@
         </w:rPr>
         <w:t>名词、名称</w:t>
       </w:r>
-      <w:bookmarkEnd w:id="179"/>
-      <w:bookmarkEnd w:id="180"/>
-      <w:bookmarkEnd w:id="181"/>
-      <w:bookmarkEnd w:id="182"/>
-      <w:bookmarkEnd w:id="183"/>
-      <w:bookmarkEnd w:id="184"/>
+      <w:bookmarkEnd w:id="78"/>
+      <w:bookmarkEnd w:id="79"/>
+      <w:bookmarkEnd w:id="80"/>
+      <w:bookmarkEnd w:id="81"/>
+      <w:bookmarkEnd w:id="82"/>
+      <w:bookmarkEnd w:id="83"/>
     </w:p>
     <w:p>
       <w:pPr>
@@ -10991,12 +9090,12 @@
         <w:pStyle w:val="2"/>
         <w:spacing w:before="240" w:after="120"/>
       </w:pPr>
-      <w:bookmarkStart w:id="185" w:name="_Toc373325135"/>
-      <w:bookmarkStart w:id="186" w:name="_Toc373325754"/>
-      <w:bookmarkStart w:id="187" w:name="_Toc373325941"/>
-      <w:bookmarkStart w:id="188" w:name="_Toc373357687"/>
-      <w:bookmarkStart w:id="189" w:name="_Toc373357826"/>
-      <w:bookmarkStart w:id="190" w:name="_Toc375220193"/>
+      <w:bookmarkStart w:id="84" w:name="_Toc373325135"/>
+      <w:bookmarkStart w:id="85" w:name="_Toc373325754"/>
+      <w:bookmarkStart w:id="86" w:name="_Toc373325941"/>
+      <w:bookmarkStart w:id="87" w:name="_Toc373357687"/>
+      <w:bookmarkStart w:id="88" w:name="_Toc373357826"/>
+      <w:bookmarkStart w:id="89" w:name="_Toc375220193"/>
       <w:r>
         <w:rPr>
           <w:rFonts w:hint="eastAsia"/>
@@ -11015,12 +9114,12 @@
         </w:rPr>
         <w:t>量和单位</w:t>
       </w:r>
-      <w:bookmarkEnd w:id="185"/>
-      <w:bookmarkEnd w:id="186"/>
-      <w:bookmarkEnd w:id="187"/>
-      <w:bookmarkEnd w:id="188"/>
-      <w:bookmarkEnd w:id="189"/>
-      <w:bookmarkEnd w:id="190"/>
+      <w:bookmarkEnd w:id="84"/>
+      <w:bookmarkEnd w:id="85"/>
+      <w:bookmarkEnd w:id="86"/>
+      <w:bookmarkEnd w:id="87"/>
+      <w:bookmarkEnd w:id="88"/>
+      <w:bookmarkEnd w:id="89"/>
     </w:p>
     <w:p>
       <w:pPr>
@@ -11111,12 +9210,12 @@
         <w:pStyle w:val="2"/>
         <w:spacing w:before="240" w:after="120"/>
       </w:pPr>
-      <w:bookmarkStart w:id="191" w:name="_Toc373325136"/>
-      <w:bookmarkStart w:id="192" w:name="_Toc373325755"/>
-      <w:bookmarkStart w:id="193" w:name="_Toc373325942"/>
-      <w:bookmarkStart w:id="194" w:name="_Toc373357688"/>
-      <w:bookmarkStart w:id="195" w:name="_Toc373357827"/>
-      <w:bookmarkStart w:id="196" w:name="_Toc375220194"/>
+      <w:bookmarkStart w:id="90" w:name="_Toc373325136"/>
+      <w:bookmarkStart w:id="91" w:name="_Toc373325755"/>
+      <w:bookmarkStart w:id="92" w:name="_Toc373325942"/>
+      <w:bookmarkStart w:id="93" w:name="_Toc373357688"/>
+      <w:bookmarkStart w:id="94" w:name="_Toc373357827"/>
+      <w:bookmarkStart w:id="95" w:name="_Toc375220194"/>
       <w:r>
         <w:rPr>
           <w:rFonts w:hint="eastAsia"/>
@@ -11135,12 +9234,12 @@
         </w:rPr>
         <w:t>数字</w:t>
       </w:r>
-      <w:bookmarkEnd w:id="191"/>
-      <w:bookmarkEnd w:id="192"/>
-      <w:bookmarkEnd w:id="193"/>
-      <w:bookmarkEnd w:id="194"/>
-      <w:bookmarkEnd w:id="195"/>
-      <w:bookmarkEnd w:id="196"/>
+      <w:bookmarkEnd w:id="90"/>
+      <w:bookmarkEnd w:id="91"/>
+      <w:bookmarkEnd w:id="92"/>
+      <w:bookmarkEnd w:id="93"/>
+      <w:bookmarkEnd w:id="94"/>
+      <w:bookmarkEnd w:id="95"/>
     </w:p>
     <w:p>
       <w:pPr>
@@ -11231,12 +9330,12 @@
         <w:pStyle w:val="2"/>
         <w:spacing w:before="240" w:after="120"/>
       </w:pPr>
-      <w:bookmarkStart w:id="197" w:name="_Toc373325137"/>
-      <w:bookmarkStart w:id="198" w:name="_Toc373325756"/>
-      <w:bookmarkStart w:id="199" w:name="_Toc373325943"/>
-      <w:bookmarkStart w:id="200" w:name="_Toc373357689"/>
-      <w:bookmarkStart w:id="201" w:name="_Toc373357828"/>
-      <w:bookmarkStart w:id="202" w:name="_Toc375220195"/>
+      <w:bookmarkStart w:id="96" w:name="_Toc373325137"/>
+      <w:bookmarkStart w:id="97" w:name="_Toc373325756"/>
+      <w:bookmarkStart w:id="98" w:name="_Toc373325943"/>
+      <w:bookmarkStart w:id="99" w:name="_Toc373357689"/>
+      <w:bookmarkStart w:id="100" w:name="_Toc373357828"/>
+      <w:bookmarkStart w:id="101" w:name="_Toc375220195"/>
       <w:r>
         <w:rPr>
           <w:rFonts w:hint="eastAsia"/>
@@ -11255,12 +9354,12 @@
         </w:rPr>
         <w:t>标题层次</w:t>
       </w:r>
-      <w:bookmarkEnd w:id="197"/>
-      <w:bookmarkEnd w:id="198"/>
-      <w:bookmarkEnd w:id="199"/>
-      <w:bookmarkEnd w:id="200"/>
-      <w:bookmarkEnd w:id="201"/>
-      <w:bookmarkEnd w:id="202"/>
+      <w:bookmarkEnd w:id="96"/>
+      <w:bookmarkEnd w:id="97"/>
+      <w:bookmarkEnd w:id="98"/>
+      <w:bookmarkEnd w:id="99"/>
+      <w:bookmarkEnd w:id="100"/>
+      <w:bookmarkEnd w:id="101"/>
     </w:p>
     <w:p>
       <w:pPr>
@@ -11444,12 +9543,12 @@
         <w:pStyle w:val="2"/>
         <w:spacing w:before="240" w:after="120"/>
       </w:pPr>
-      <w:bookmarkStart w:id="203" w:name="_Toc373325138"/>
-      <w:bookmarkStart w:id="204" w:name="_Toc373325757"/>
-      <w:bookmarkStart w:id="205" w:name="_Toc373325944"/>
-      <w:bookmarkStart w:id="206" w:name="_Toc373357690"/>
-      <w:bookmarkStart w:id="207" w:name="_Toc373357829"/>
-      <w:bookmarkStart w:id="208" w:name="_Toc375220196"/>
+      <w:bookmarkStart w:id="102" w:name="_Toc373325138"/>
+      <w:bookmarkStart w:id="103" w:name="_Toc373325757"/>
+      <w:bookmarkStart w:id="104" w:name="_Toc373325944"/>
+      <w:bookmarkStart w:id="105" w:name="_Toc373357690"/>
+      <w:bookmarkStart w:id="106" w:name="_Toc373357829"/>
+      <w:bookmarkStart w:id="107" w:name="_Toc375220196"/>
       <w:r>
         <w:rPr>
           <w:rFonts w:hint="eastAsia"/>
@@ -11468,12 +9567,12 @@
         </w:rPr>
         <w:t>注释（脚注）</w:t>
       </w:r>
-      <w:bookmarkEnd w:id="203"/>
-      <w:bookmarkEnd w:id="204"/>
-      <w:bookmarkEnd w:id="205"/>
-      <w:bookmarkEnd w:id="206"/>
-      <w:bookmarkEnd w:id="207"/>
-      <w:bookmarkEnd w:id="208"/>
+      <w:bookmarkEnd w:id="102"/>
+      <w:bookmarkEnd w:id="103"/>
+      <w:bookmarkEnd w:id="104"/>
+      <w:bookmarkEnd w:id="105"/>
+      <w:bookmarkEnd w:id="106"/>
+      <w:bookmarkEnd w:id="107"/>
     </w:p>
     <w:p>
       <w:pPr>
@@ -11581,12 +9680,12 @@
         <w:pStyle w:val="2"/>
         <w:spacing w:before="240" w:after="120"/>
       </w:pPr>
-      <w:bookmarkStart w:id="209" w:name="_Toc373325139"/>
-      <w:bookmarkStart w:id="210" w:name="_Toc373325758"/>
-      <w:bookmarkStart w:id="211" w:name="_Toc373325945"/>
-      <w:bookmarkStart w:id="212" w:name="_Toc373357691"/>
-      <w:bookmarkStart w:id="213" w:name="_Toc373357830"/>
-      <w:bookmarkStart w:id="214" w:name="_Toc375220197"/>
+      <w:bookmarkStart w:id="108" w:name="_Toc373325139"/>
+      <w:bookmarkStart w:id="109" w:name="_Toc373325758"/>
+      <w:bookmarkStart w:id="110" w:name="_Toc373325945"/>
+      <w:bookmarkStart w:id="111" w:name="_Toc373357691"/>
+      <w:bookmarkStart w:id="112" w:name="_Toc373357830"/>
+      <w:bookmarkStart w:id="113" w:name="_Toc375220197"/>
       <w:r>
         <w:rPr>
           <w:rFonts w:hint="eastAsia"/>
@@ -11605,12 +9704,12 @@
         </w:rPr>
         <w:t>公式</w:t>
       </w:r>
-      <w:bookmarkEnd w:id="209"/>
-      <w:bookmarkEnd w:id="210"/>
-      <w:bookmarkEnd w:id="211"/>
-      <w:bookmarkEnd w:id="212"/>
-      <w:bookmarkEnd w:id="213"/>
-      <w:bookmarkEnd w:id="214"/>
+      <w:bookmarkEnd w:id="108"/>
+      <w:bookmarkEnd w:id="109"/>
+      <w:bookmarkEnd w:id="110"/>
+      <w:bookmarkEnd w:id="111"/>
+      <w:bookmarkEnd w:id="112"/>
+      <w:bookmarkEnd w:id="113"/>
     </w:p>
     <w:p>
       <w:pPr>
@@ -11862,12 +9961,12 @@
         <w:pStyle w:val="2"/>
         <w:spacing w:before="240" w:after="120"/>
       </w:pPr>
-      <w:bookmarkStart w:id="215" w:name="_Toc373325140"/>
-      <w:bookmarkStart w:id="216" w:name="_Toc373325759"/>
-      <w:bookmarkStart w:id="217" w:name="_Toc373325946"/>
-      <w:bookmarkStart w:id="218" w:name="_Toc373357692"/>
-      <w:bookmarkStart w:id="219" w:name="_Toc373357831"/>
-      <w:bookmarkStart w:id="220" w:name="_Toc375220198"/>
+      <w:bookmarkStart w:id="114" w:name="_Toc373325140"/>
+      <w:bookmarkStart w:id="115" w:name="_Toc373325759"/>
+      <w:bookmarkStart w:id="116" w:name="_Toc373325946"/>
+      <w:bookmarkStart w:id="117" w:name="_Toc373357692"/>
+      <w:bookmarkStart w:id="118" w:name="_Toc373357831"/>
+      <w:bookmarkStart w:id="119" w:name="_Toc375220198"/>
       <w:r>
         <w:rPr>
           <w:rFonts w:hint="eastAsia"/>
@@ -11886,12 +9985,12 @@
         </w:rPr>
         <w:t>表格</w:t>
       </w:r>
-      <w:bookmarkEnd w:id="215"/>
-      <w:bookmarkEnd w:id="216"/>
-      <w:bookmarkEnd w:id="217"/>
-      <w:bookmarkEnd w:id="218"/>
-      <w:bookmarkEnd w:id="219"/>
-      <w:bookmarkEnd w:id="220"/>
+      <w:bookmarkEnd w:id="114"/>
+      <w:bookmarkEnd w:id="115"/>
+      <w:bookmarkEnd w:id="116"/>
+      <w:bookmarkEnd w:id="117"/>
+      <w:bookmarkEnd w:id="118"/>
+      <w:bookmarkEnd w:id="119"/>
     </w:p>
     <w:p>
       <w:pPr>
@@ -12877,12 +10976,12 @@
         <w:pStyle w:val="2"/>
         <w:spacing w:before="240" w:after="120"/>
       </w:pPr>
-      <w:bookmarkStart w:id="221" w:name="_Toc373325141"/>
-      <w:bookmarkStart w:id="222" w:name="_Toc373325760"/>
-      <w:bookmarkStart w:id="223" w:name="_Toc373325947"/>
-      <w:bookmarkStart w:id="224" w:name="_Toc373357693"/>
-      <w:bookmarkStart w:id="225" w:name="_Toc373357832"/>
-      <w:bookmarkStart w:id="226" w:name="_Toc375220199"/>
+      <w:bookmarkStart w:id="120" w:name="_Toc373325141"/>
+      <w:bookmarkStart w:id="121" w:name="_Toc373325760"/>
+      <w:bookmarkStart w:id="122" w:name="_Toc373325947"/>
+      <w:bookmarkStart w:id="123" w:name="_Toc373357693"/>
+      <w:bookmarkStart w:id="124" w:name="_Toc373357832"/>
+      <w:bookmarkStart w:id="125" w:name="_Toc375220199"/>
       <w:r>
         <w:rPr>
           <w:rFonts w:hint="eastAsia"/>
@@ -12907,12 +11006,12 @@
         </w:rPr>
         <w:t>插图</w:t>
       </w:r>
-      <w:bookmarkEnd w:id="221"/>
-      <w:bookmarkEnd w:id="222"/>
-      <w:bookmarkEnd w:id="223"/>
-      <w:bookmarkEnd w:id="224"/>
-      <w:bookmarkEnd w:id="225"/>
-      <w:bookmarkEnd w:id="226"/>
+      <w:bookmarkEnd w:id="120"/>
+      <w:bookmarkEnd w:id="121"/>
+      <w:bookmarkEnd w:id="122"/>
+      <w:bookmarkEnd w:id="123"/>
+      <w:bookmarkEnd w:id="124"/>
+      <w:bookmarkEnd w:id="125"/>
     </w:p>
     <w:p>
       <w:pPr>
@@ -13224,12 +11323,12 @@
         <w:pStyle w:val="2"/>
         <w:spacing w:before="240" w:after="120"/>
       </w:pPr>
-      <w:bookmarkStart w:id="227" w:name="_Toc373325142"/>
-      <w:bookmarkStart w:id="228" w:name="_Toc373325761"/>
-      <w:bookmarkStart w:id="229" w:name="_Toc373325948"/>
-      <w:bookmarkStart w:id="230" w:name="_Toc373357694"/>
-      <w:bookmarkStart w:id="231" w:name="_Toc373357833"/>
-      <w:bookmarkStart w:id="232" w:name="_Toc375220200"/>
+      <w:bookmarkStart w:id="126" w:name="_Toc373325142"/>
+      <w:bookmarkStart w:id="127" w:name="_Toc373325761"/>
+      <w:bookmarkStart w:id="128" w:name="_Toc373325948"/>
+      <w:bookmarkStart w:id="129" w:name="_Toc373357694"/>
+      <w:bookmarkStart w:id="130" w:name="_Toc373357833"/>
+      <w:bookmarkStart w:id="131" w:name="_Toc375220200"/>
       <w:r>
         <w:rPr>
           <w:rFonts w:hint="eastAsia"/>
@@ -13248,12 +11347,12 @@
         </w:rPr>
         <w:t>参考文献</w:t>
       </w:r>
-      <w:bookmarkEnd w:id="227"/>
-      <w:bookmarkEnd w:id="228"/>
-      <w:bookmarkEnd w:id="229"/>
-      <w:bookmarkEnd w:id="230"/>
-      <w:bookmarkEnd w:id="231"/>
-      <w:bookmarkEnd w:id="232"/>
+      <w:bookmarkEnd w:id="126"/>
+      <w:bookmarkEnd w:id="127"/>
+      <w:bookmarkEnd w:id="128"/>
+      <w:bookmarkEnd w:id="129"/>
+      <w:bookmarkEnd w:id="130"/>
+      <w:bookmarkEnd w:id="131"/>
     </w:p>
     <w:p>
       <w:pPr>
@@ -13446,9 +11545,9 @@
         <w:pStyle w:val="2"/>
         <w:spacing w:before="240" w:after="120"/>
       </w:pPr>
-      <w:bookmarkStart w:id="233" w:name="_Toc373357695"/>
-      <w:bookmarkStart w:id="234" w:name="_Toc373357834"/>
-      <w:bookmarkStart w:id="235" w:name="_Toc375220201"/>
+      <w:bookmarkStart w:id="132" w:name="_Toc373357695"/>
+      <w:bookmarkStart w:id="133" w:name="_Toc373357834"/>
+      <w:bookmarkStart w:id="134" w:name="_Toc375220201"/>
       <w:r>
         <w:rPr>
           <w:rFonts w:hint="eastAsia"/>
@@ -13461,9 +11560,9 @@
         </w:rPr>
         <w:t>页眉</w:t>
       </w:r>
-      <w:bookmarkEnd w:id="233"/>
-      <w:bookmarkEnd w:id="234"/>
-      <w:bookmarkEnd w:id="235"/>
+      <w:bookmarkEnd w:id="132"/>
+      <w:bookmarkEnd w:id="133"/>
+      <w:bookmarkEnd w:id="134"/>
     </w:p>
     <w:p>
       <w:pPr>
@@ -13602,9 +11701,9 @@
         <w:pStyle w:val="2"/>
         <w:spacing w:before="240" w:after="120"/>
       </w:pPr>
-      <w:bookmarkStart w:id="236" w:name="_Toc373357696"/>
-      <w:bookmarkStart w:id="237" w:name="_Toc373357835"/>
-      <w:bookmarkStart w:id="238" w:name="_Toc375220202"/>
+      <w:bookmarkStart w:id="135" w:name="_Toc373357696"/>
+      <w:bookmarkStart w:id="136" w:name="_Toc373357835"/>
+      <w:bookmarkStart w:id="137" w:name="_Toc375220202"/>
       <w:r>
         <w:rPr>
           <w:rFonts w:hint="eastAsia"/>
@@ -13617,9 +11716,9 @@
         </w:rPr>
         <w:t>页码</w:t>
       </w:r>
-      <w:bookmarkEnd w:id="236"/>
-      <w:bookmarkEnd w:id="237"/>
-      <w:bookmarkEnd w:id="238"/>
+      <w:bookmarkEnd w:id="135"/>
+      <w:bookmarkEnd w:id="136"/>
+      <w:bookmarkEnd w:id="137"/>
     </w:p>
     <w:p>
       <w:pPr>
@@ -13809,7 +11908,7 @@
         <w:pStyle w:val="1"/>
         <w:spacing w:before="960" w:after="480"/>
       </w:pPr>
-      <w:bookmarkStart w:id="239" w:name="_Toc375220203"/>
+      <w:bookmarkStart w:id="138" w:name="_Toc375220203"/>
       <w:r>
         <w:rPr>
           <w:rFonts w:hint="eastAsia"/>
@@ -13844,7 +11943,7 @@
         </w:rPr>
         <w:t>)</w:t>
       </w:r>
-      <w:bookmarkEnd w:id="239"/>
+      <w:bookmarkEnd w:id="138"/>
     </w:p>
     <w:p>
       <w:pPr>
@@ -14172,7 +12271,7 @@
         <w:pStyle w:val="1"/>
         <w:spacing w:before="960" w:after="480"/>
       </w:pPr>
-      <w:bookmarkStart w:id="240" w:name="_Toc375220204"/>
+      <w:bookmarkStart w:id="139" w:name="_Toc375220204"/>
       <w:r>
         <w:rPr>
           <w:rFonts w:hint="eastAsia"/>
@@ -14219,7 +12318,7 @@
         </w:rPr>
         <w:t>)</w:t>
       </w:r>
-      <w:bookmarkEnd w:id="240"/>
+      <w:bookmarkEnd w:id="139"/>
     </w:p>
     <w:p>
       <w:pPr>
@@ -16038,7 +14137,7 @@
 </file>
 
 <file path=customXml/itemProps1.xml><?xml version="1.0" encoding="utf-8"?>
-<ds:datastoreItem xmlns:ds="http://schemas.openxmlformats.org/officeDocument/2006/customXml" ds:itemID="{B50617AD-15A4-4070-9B31-6D3D0F72345A}">
+<ds:datastoreItem xmlns:ds="http://schemas.openxmlformats.org/officeDocument/2006/customXml" ds:itemID="{3BF04918-1010-4E41-ACE1-0A08BC436DEC}">
   <ds:schemaRefs>
     <ds:schemaRef ds:uri="http://schemas.openxmlformats.org/officeDocument/2006/bibliography"/>
   </ds:schemaRefs>

</xml_diff>